<commit_message>
[Others] Mockups added to documentation
</commit_message>
<xml_diff>
--- a/Others/DocumentoINGSW_WORD/Documento.docx
+++ b/Others/DocumentoINGSW_WORD/Documento.docx
@@ -42,7 +42,6 @@
           <w:rFonts w:ascii="Times New Roman" w:hAnsi="Times New Roman" w:cs="Times New Roman"/>
           <w:sz w:val="32"/>
           <w:szCs w:val="32"/>
-          <w:lang w:val="en-GB"/>
         </w:rPr>
       </w:pPr>
       <w:r>
@@ -51,10 +50,20 @@
           <w:b/>
           <w:sz w:val="32"/>
           <w:szCs w:val="32"/>
-          <w:lang w:val="en-GB"/>
-        </w:rPr>
-        <w:t>GCI’16 Documentation</w:t>
-      </w:r>
+        </w:rPr>
+        <w:t xml:space="preserve">GCI’16 </w:t>
+      </w:r>
+      <w:proofErr w:type="spellStart"/>
+      <w:r>
+        <w:rPr>
+          <w:rFonts w:ascii="Times New Roman" w:hAnsi="Times New Roman" w:cs="Times New Roman"/>
+          <w:b/>
+          <w:sz w:val="32"/>
+          <w:szCs w:val="32"/>
+        </w:rPr>
+        <w:t>Documentation</w:t>
+      </w:r>
+      <w:proofErr w:type="spellEnd"/>
     </w:p>
     <w:p>
       <w:pPr>
@@ -63,7 +72,6 @@
           <w:rFonts w:ascii="Times New Roman" w:hAnsi="Times New Roman" w:cs="Times New Roman"/>
           <w:sz w:val="32"/>
           <w:szCs w:val="32"/>
-          <w:lang w:val="en-GB"/>
         </w:rPr>
       </w:pPr>
     </w:p>
@@ -74,7 +82,6 @@
           <w:rFonts w:ascii="Times New Roman" w:hAnsi="Times New Roman" w:cs="Times New Roman"/>
           <w:sz w:val="32"/>
           <w:szCs w:val="32"/>
-          <w:lang w:val="en-GB"/>
         </w:rPr>
       </w:pPr>
       <w:r>
@@ -82,7 +89,6 @@
           <w:rFonts w:ascii="Times New Roman" w:hAnsi="Times New Roman" w:cs="Times New Roman"/>
           <w:sz w:val="32"/>
           <w:szCs w:val="32"/>
-          <w:lang w:val="en-GB"/>
         </w:rPr>
         <w:t>Manfredi Vincenzo N86001560</w:t>
       </w:r>
@@ -91,77 +97,35 @@
           <w:rFonts w:ascii="Times New Roman" w:hAnsi="Times New Roman" w:cs="Times New Roman"/>
           <w:sz w:val="32"/>
           <w:szCs w:val="32"/>
-          <w:lang w:val="en-GB"/>
         </w:rPr>
         <w:br/>
-      </w:r>
-      <w:proofErr w:type="spellStart"/>
+        <w:t>Pollastro Andrea N86001233</w:t>
+      </w:r>
       <w:r>
         <w:rPr>
           <w:rFonts w:ascii="Times New Roman" w:hAnsi="Times New Roman" w:cs="Times New Roman"/>
           <w:sz w:val="32"/>
           <w:szCs w:val="32"/>
-          <w:lang w:val="en-GB"/>
-        </w:rPr>
-        <w:t>Pollastro</w:t>
-      </w:r>
-      <w:proofErr w:type="spellEnd"/>
+        </w:rPr>
+        <w:br/>
+        <w:t>Santangelo Andrea N86001703</w:t>
+      </w:r>
       <w:r>
         <w:rPr>
           <w:rFonts w:ascii="Times New Roman" w:hAnsi="Times New Roman" w:cs="Times New Roman"/>
           <w:sz w:val="32"/>
           <w:szCs w:val="32"/>
-          <w:lang w:val="en-GB"/>
-        </w:rPr>
-        <w:t xml:space="preserve"> Andrea N86001233</w:t>
+        </w:rPr>
+        <w:br/>
+        <w:t>Sc</w:t>
       </w:r>
       <w:r>
         <w:rPr>
           <w:rFonts w:ascii="Times New Roman" w:hAnsi="Times New Roman" w:cs="Times New Roman"/>
           <w:sz w:val="32"/>
           <w:szCs w:val="32"/>
-          <w:lang w:val="en-GB"/>
-        </w:rPr>
-        <w:br/>
-        <w:t>Santangelo Andrea N86001703</w:t>
-      </w:r>
-      <w:r>
-        <w:rPr>
-          <w:rFonts w:ascii="Times New Roman" w:hAnsi="Times New Roman" w:cs="Times New Roman"/>
-          <w:sz w:val="32"/>
-          <w:szCs w:val="32"/>
-          <w:lang w:val="en-GB"/>
-        </w:rPr>
-        <w:br/>
-      </w:r>
-      <w:proofErr w:type="spellStart"/>
-      <w:r>
-        <w:rPr>
-          <w:rFonts w:ascii="Times New Roman" w:hAnsi="Times New Roman" w:cs="Times New Roman"/>
-          <w:sz w:val="32"/>
-          <w:szCs w:val="32"/>
-          <w:lang w:val="en-GB"/>
-        </w:rPr>
-        <w:t>Sc</w:t>
-      </w:r>
-      <w:r>
-        <w:rPr>
-          <w:rFonts w:ascii="Times New Roman" w:hAnsi="Times New Roman" w:cs="Times New Roman"/>
-          <w:sz w:val="32"/>
-          <w:szCs w:val="32"/>
-          <w:lang w:val="en-GB"/>
-        </w:rPr>
-        <w:t>alella</w:t>
-      </w:r>
-      <w:proofErr w:type="spellEnd"/>
-      <w:r>
-        <w:rPr>
-          <w:rFonts w:ascii="Times New Roman" w:hAnsi="Times New Roman" w:cs="Times New Roman"/>
-          <w:sz w:val="32"/>
-          <w:szCs w:val="32"/>
-          <w:lang w:val="en-GB"/>
-        </w:rPr>
-        <w:t xml:space="preserve"> Andrea Francesco N86001625</w:t>
+        </w:rPr>
+        <w:t>alella Andrea Francesco N86001625</w:t>
       </w:r>
     </w:p>
     <w:p>
@@ -169,13 +133,11 @@
         <w:spacing w:line="259" w:lineRule="auto"/>
         <w:rPr>
           <w:rFonts w:ascii="Times New Roman" w:hAnsi="Times New Roman" w:cs="Times New Roman"/>
-          <w:lang w:val="en-GB"/>
         </w:rPr>
       </w:pPr>
       <w:r>
         <w:rPr>
           <w:rFonts w:ascii="Times New Roman" w:hAnsi="Times New Roman" w:cs="Times New Roman"/>
-          <w:lang w:val="en-GB"/>
         </w:rPr>
         <w:br w:type="page"/>
       </w:r>
@@ -185,13 +147,11 @@
         <w:spacing w:line="259" w:lineRule="auto"/>
         <w:rPr>
           <w:rFonts w:ascii="Times New Roman" w:hAnsi="Times New Roman" w:cs="Times New Roman"/>
-          <w:lang w:val="en-GB"/>
         </w:rPr>
       </w:pPr>
       <w:r>
         <w:rPr>
           <w:rFonts w:ascii="Times New Roman" w:hAnsi="Times New Roman" w:cs="Times New Roman"/>
-          <w:lang w:val="en-GB"/>
         </w:rPr>
         <w:lastRenderedPageBreak/>
         <w:br w:type="page"/>
@@ -236,6 +196,8 @@
             </w:rPr>
             <w:t>Contents</w:t>
           </w:r>
+          <w:bookmarkStart w:id="0" w:name="_GoBack"/>
+          <w:bookmarkEnd w:id="0"/>
         </w:p>
         <w:p>
           <w:pPr>
@@ -270,7 +232,7 @@
             </w:rPr>
             <w:fldChar w:fldCharType="separate"/>
           </w:r>
-          <w:hyperlink w:anchor="_Toc496623055" w:history="1">
+          <w:hyperlink w:anchor="_Toc496770558" w:history="1">
             <w:r>
               <w:rPr>
                 <w:rStyle w:val="Collegamentoipertestuale"/>
@@ -299,7 +261,7 @@
                 <w:noProof/>
                 <w:webHidden/>
               </w:rPr>
-              <w:instrText xml:space="preserve"> PAGEREF _Toc496623055 \h </w:instrText>
+              <w:instrText xml:space="preserve"> PAGEREF _Toc496770558 \h </w:instrText>
             </w:r>
             <w:r>
               <w:rPr>
@@ -342,7 +304,7 @@
               <w:lang w:eastAsia="it-IT"/>
             </w:rPr>
           </w:pPr>
-          <w:hyperlink w:anchor="_Toc496623056" w:history="1">
+          <w:hyperlink w:anchor="_Toc496770559" w:history="1">
             <w:r>
               <w:rPr>
                 <w:rStyle w:val="Collegamentoipertestuale"/>
@@ -371,7 +333,7 @@
                 <w:noProof/>
                 <w:webHidden/>
               </w:rPr>
-              <w:instrText xml:space="preserve"> PAGEREF _Toc496623056 \h </w:instrText>
+              <w:instrText xml:space="preserve"> PAGEREF _Toc496770559 \h </w:instrText>
             </w:r>
             <w:r>
               <w:rPr>
@@ -414,7 +376,7 @@
               <w:lang w:eastAsia="it-IT"/>
             </w:rPr>
           </w:pPr>
-          <w:hyperlink w:anchor="_Toc496623057" w:history="1">
+          <w:hyperlink w:anchor="_Toc496770560" w:history="1">
             <w:r>
               <w:rPr>
                 <w:rStyle w:val="Collegamentoipertestuale"/>
@@ -443,7 +405,7 @@
                 <w:noProof/>
                 <w:webHidden/>
               </w:rPr>
-              <w:instrText xml:space="preserve"> PAGEREF _Toc496623057 \h </w:instrText>
+              <w:instrText xml:space="preserve"> PAGEREF _Toc496770560 \h </w:instrText>
             </w:r>
             <w:r>
               <w:rPr>
@@ -486,7 +448,7 @@
               <w:lang w:eastAsia="it-IT"/>
             </w:rPr>
           </w:pPr>
-          <w:hyperlink w:anchor="_Toc496623058" w:history="1">
+          <w:hyperlink w:anchor="_Toc496770561" w:history="1">
             <w:r>
               <w:rPr>
                 <w:rStyle w:val="Collegamentoipertestuale"/>
@@ -515,7 +477,7 @@
                 <w:noProof/>
                 <w:webHidden/>
               </w:rPr>
-              <w:instrText xml:space="preserve"> PAGEREF _Toc496623058 \h </w:instrText>
+              <w:instrText xml:space="preserve"> PAGEREF _Toc496770561 \h </w:instrText>
             </w:r>
             <w:r>
               <w:rPr>
@@ -546,7 +508,6 @@
             </w:r>
           </w:hyperlink>
         </w:p>
-        <w:bookmarkStart w:id="0" w:name="_GoBack"/>
         <w:p>
           <w:pPr>
             <w:pStyle w:val="Sommario1"/>
@@ -559,112 +520,66 @@
               <w:lang w:eastAsia="it-IT"/>
             </w:rPr>
           </w:pPr>
-          <w:r>
-            <w:rPr>
-              <w:rStyle w:val="Collegamentoipertestuale"/>
-              <w:noProof/>
-            </w:rPr>
-            <w:fldChar w:fldCharType="begin"/>
-          </w:r>
-          <w:r>
-            <w:rPr>
-              <w:rStyle w:val="Collegamentoipertestuale"/>
-              <w:noProof/>
-            </w:rPr>
-            <w:instrText xml:space="preserve"> </w:instrText>
-          </w:r>
-          <w:r>
-            <w:rPr>
-              <w:noProof/>
-            </w:rPr>
-            <w:instrText>HYPERLINK \l "_Toc496623059"</w:instrText>
-          </w:r>
-          <w:r>
-            <w:rPr>
-              <w:rStyle w:val="Collegamentoipertestuale"/>
-              <w:noProof/>
-            </w:rPr>
-            <w:instrText xml:space="preserve"> </w:instrText>
-          </w:r>
-          <w:r>
-            <w:rPr>
-              <w:rStyle w:val="Collegamentoipertestuale"/>
-              <w:noProof/>
-            </w:rPr>
-          </w:r>
-          <w:r>
-            <w:rPr>
-              <w:rStyle w:val="Collegamentoipertestuale"/>
-              <w:noProof/>
-            </w:rPr>
-            <w:fldChar w:fldCharType="separate"/>
-          </w:r>
-          <w:r>
-            <w:rPr>
-              <w:rStyle w:val="Collegamentoipertestuale"/>
-              <w:rFonts w:ascii="Times New Roman" w:hAnsi="Times New Roman" w:cs="Times New Roman"/>
-              <w:noProof/>
-              <w:lang w:val="en-GB"/>
-            </w:rPr>
-            <w:t>Testing document</w:t>
-          </w:r>
-          <w:r>
-            <w:rPr>
-              <w:noProof/>
-              <w:webHidden/>
-            </w:rPr>
-            <w:tab/>
-          </w:r>
-          <w:r>
-            <w:rPr>
-              <w:noProof/>
-              <w:webHidden/>
-            </w:rPr>
-            <w:fldChar w:fldCharType="begin"/>
-          </w:r>
-          <w:r>
-            <w:rPr>
-              <w:noProof/>
-              <w:webHidden/>
-            </w:rPr>
-            <w:instrText xml:space="preserve"> PAGEREF _Toc496623059 \h </w:instrText>
-          </w:r>
-          <w:r>
-            <w:rPr>
-              <w:noProof/>
-              <w:webHidden/>
-            </w:rPr>
-          </w:r>
-          <w:r>
-            <w:rPr>
-              <w:noProof/>
-              <w:webHidden/>
-            </w:rPr>
-            <w:fldChar w:fldCharType="separate"/>
-          </w:r>
-          <w:r>
-            <w:rPr>
-              <w:noProof/>
-              <w:webHidden/>
-            </w:rPr>
-            <w:t>18</w:t>
-          </w:r>
-          <w:r>
-            <w:rPr>
-              <w:noProof/>
-              <w:webHidden/>
-            </w:rPr>
-            <w:fldChar w:fldCharType="end"/>
-          </w:r>
-          <w:r>
-            <w:rPr>
-              <w:rStyle w:val="Collegamentoipertestuale"/>
-              <w:noProof/>
-            </w:rPr>
-            <w:fldChar w:fldCharType="end"/>
-          </w:r>
+          <w:hyperlink w:anchor="_Toc496770562" w:history="1">
+            <w:r>
+              <w:rPr>
+                <w:rStyle w:val="Collegamentoipertestuale"/>
+                <w:rFonts w:ascii="Times New Roman" w:hAnsi="Times New Roman" w:cs="Times New Roman"/>
+                <w:noProof/>
+                <w:lang w:val="en-GB"/>
+              </w:rPr>
+              <w:t>Testing document</w:t>
+            </w:r>
+            <w:r>
+              <w:rPr>
+                <w:noProof/>
+                <w:webHidden/>
+              </w:rPr>
+              <w:tab/>
+            </w:r>
+            <w:r>
+              <w:rPr>
+                <w:noProof/>
+                <w:webHidden/>
+              </w:rPr>
+              <w:fldChar w:fldCharType="begin"/>
+            </w:r>
+            <w:r>
+              <w:rPr>
+                <w:noProof/>
+                <w:webHidden/>
+              </w:rPr>
+              <w:instrText xml:space="preserve"> PAGEREF _Toc496770562 \h </w:instrText>
+            </w:r>
+            <w:r>
+              <w:rPr>
+                <w:noProof/>
+                <w:webHidden/>
+              </w:rPr>
+            </w:r>
+            <w:r>
+              <w:rPr>
+                <w:noProof/>
+                <w:webHidden/>
+              </w:rPr>
+              <w:fldChar w:fldCharType="separate"/>
+            </w:r>
+            <w:r>
+              <w:rPr>
+                <w:noProof/>
+                <w:webHidden/>
+              </w:rPr>
+              <w:t>18</w:t>
+            </w:r>
+            <w:r>
+              <w:rPr>
+                <w:noProof/>
+                <w:webHidden/>
+              </w:rPr>
+              <w:fldChar w:fldCharType="end"/>
+            </w:r>
+          </w:hyperlink>
         </w:p>
-        <w:bookmarkEnd w:id="0"/>
         <w:p>
           <w:pPr>
             <w:pStyle w:val="Sommario2"/>
@@ -677,124 +592,7 @@
               <w:lang w:eastAsia="it-IT"/>
             </w:rPr>
           </w:pPr>
-          <w:r>
-            <w:rPr>
-              <w:rStyle w:val="Collegamentoipertestuale"/>
-              <w:noProof/>
-            </w:rPr>
-            <w:fldChar w:fldCharType="begin"/>
-          </w:r>
-          <w:r>
-            <w:rPr>
-              <w:rStyle w:val="Collegamentoipertestuale"/>
-              <w:noProof/>
-            </w:rPr>
-            <w:instrText xml:space="preserve"> </w:instrText>
-          </w:r>
-          <w:r>
-            <w:rPr>
-              <w:noProof/>
-            </w:rPr>
-            <w:instrText>HYPERLINK \l "_Toc496623060"</w:instrText>
-          </w:r>
-          <w:r>
-            <w:rPr>
-              <w:rStyle w:val="Collegamentoipertestuale"/>
-              <w:noProof/>
-            </w:rPr>
-            <w:instrText xml:space="preserve"> </w:instrText>
-          </w:r>
-          <w:r>
-            <w:rPr>
-              <w:rStyle w:val="Collegamentoipertestuale"/>
-              <w:noProof/>
-            </w:rPr>
-          </w:r>
-          <w:r>
-            <w:rPr>
-              <w:rStyle w:val="Collegamentoipertestuale"/>
-              <w:noProof/>
-            </w:rPr>
-            <w:fldChar w:fldCharType="separate"/>
-          </w:r>
-          <w:r>
-            <w:rPr>
-              <w:rStyle w:val="Collegamentoipertestuale"/>
-              <w:rFonts w:ascii="Times New Roman" w:hAnsi="Times New Roman" w:cs="Times New Roman"/>
-              <w:noProof/>
-              <w:lang w:val="en-GB"/>
-            </w:rPr>
-            <w:t>System testing</w:t>
-          </w:r>
-          <w:r>
-            <w:rPr>
-              <w:noProof/>
-              <w:webHidden/>
-            </w:rPr>
-            <w:tab/>
-          </w:r>
-          <w:r>
-            <w:rPr>
-              <w:noProof/>
-              <w:webHidden/>
-            </w:rPr>
-            <w:fldChar w:fldCharType="begin"/>
-          </w:r>
-          <w:r>
-            <w:rPr>
-              <w:noProof/>
-              <w:webHidden/>
-            </w:rPr>
-            <w:instrText xml:space="preserve"> PAGEREF _Toc496623060 \h </w:instrText>
-          </w:r>
-          <w:r>
-            <w:rPr>
-              <w:noProof/>
-              <w:webHidden/>
-            </w:rPr>
-          </w:r>
-          <w:r>
-            <w:rPr>
-              <w:noProof/>
-              <w:webHidden/>
-            </w:rPr>
-            <w:fldChar w:fldCharType="separate"/>
-          </w:r>
-          <w:r>
-            <w:rPr>
-              <w:noProof/>
-              <w:webHidden/>
-            </w:rPr>
-            <w:t>18</w:t>
-          </w:r>
-          <w:r>
-            <w:rPr>
-              <w:noProof/>
-              <w:webHidden/>
-            </w:rPr>
-            <w:fldChar w:fldCharType="end"/>
-          </w:r>
-          <w:r>
-            <w:rPr>
-              <w:rStyle w:val="Collegamentoipertestuale"/>
-              <w:noProof/>
-            </w:rPr>
-            <w:fldChar w:fldCharType="end"/>
-          </w:r>
-        </w:p>
-        <w:p>
-          <w:pPr>
-            <w:pStyle w:val="Sommario3"/>
-            <w:tabs>
-              <w:tab w:val="right" w:leader="dot" w:pos="9628"/>
-            </w:tabs>
-            <w:rPr>
-              <w:rFonts w:eastAsiaTheme="minorEastAsia"/>
-              <w:noProof/>
-              <w:lang w:eastAsia="it-IT"/>
-            </w:rPr>
-          </w:pPr>
-          <w:hyperlink w:anchor="_Toc496623061" w:history="1">
+          <w:hyperlink w:anchor="_Toc496770563" w:history="1">
             <w:r>
               <w:rPr>
                 <w:rStyle w:val="Collegamentoipertestuale"/>
@@ -802,7 +600,7 @@
                 <w:noProof/>
                 <w:lang w:val="en-GB"/>
               </w:rPr>
-              <w:t>Performs login test</w:t>
+              <w:t>System testing</w:t>
             </w:r>
             <w:r>
               <w:rPr>
@@ -823,7 +621,7 @@
                 <w:noProof/>
                 <w:webHidden/>
               </w:rPr>
-              <w:instrText xml:space="preserve"> PAGEREF _Toc496623061 \h </w:instrText>
+              <w:instrText xml:space="preserve"> PAGEREF _Toc496770563 \h </w:instrText>
             </w:r>
             <w:r>
               <w:rPr>
@@ -866,7 +664,7 @@
               <w:lang w:eastAsia="it-IT"/>
             </w:rPr>
           </w:pPr>
-          <w:hyperlink w:anchor="_Toc496623062" w:history="1">
+          <w:hyperlink w:anchor="_Toc496770564" w:history="1">
             <w:r>
               <w:rPr>
                 <w:rStyle w:val="Collegamentoipertestuale"/>
@@ -874,7 +672,7 @@
                 <w:noProof/>
                 <w:lang w:val="en-GB"/>
               </w:rPr>
-              <w:t>Researches contact test</w:t>
+              <w:t>Performs login test</w:t>
             </w:r>
             <w:r>
               <w:rPr>
@@ -895,7 +693,7 @@
                 <w:noProof/>
                 <w:webHidden/>
               </w:rPr>
-              <w:instrText xml:space="preserve"> PAGEREF _Toc496623062 \h </w:instrText>
+              <w:instrText xml:space="preserve"> PAGEREF _Toc496770564 \h </w:instrText>
             </w:r>
             <w:r>
               <w:rPr>
@@ -915,7 +713,7 @@
                 <w:noProof/>
                 <w:webHidden/>
               </w:rPr>
-              <w:t>19</w:t>
+              <w:t>18</w:t>
             </w:r>
             <w:r>
               <w:rPr>
@@ -938,7 +736,7 @@
               <w:lang w:eastAsia="it-IT"/>
             </w:rPr>
           </w:pPr>
-          <w:hyperlink w:anchor="_Toc496623063" w:history="1">
+          <w:hyperlink w:anchor="_Toc496770565" w:history="1">
             <w:r>
               <w:rPr>
                 <w:rStyle w:val="Collegamentoipertestuale"/>
@@ -946,7 +744,7 @@
                 <w:noProof/>
                 <w:lang w:val="en-GB"/>
               </w:rPr>
-              <w:t>Alters contract test</w:t>
+              <w:t>Researches contact test</w:t>
             </w:r>
             <w:r>
               <w:rPr>
@@ -967,7 +765,7 @@
                 <w:noProof/>
                 <w:webHidden/>
               </w:rPr>
-              <w:instrText xml:space="preserve"> PAGEREF _Toc496623063 \h </w:instrText>
+              <w:instrText xml:space="preserve"> PAGEREF _Toc496770565 \h </w:instrText>
             </w:r>
             <w:r>
               <w:rPr>
@@ -987,7 +785,7 @@
                 <w:noProof/>
                 <w:webHidden/>
               </w:rPr>
-              <w:t>20</w:t>
+              <w:t>19</w:t>
             </w:r>
             <w:r>
               <w:rPr>
@@ -1010,7 +808,7 @@
               <w:lang w:eastAsia="it-IT"/>
             </w:rPr>
           </w:pPr>
-          <w:hyperlink w:anchor="_Toc496623064" w:history="1">
+          <w:hyperlink w:anchor="_Toc496770566" w:history="1">
             <w:r>
               <w:rPr>
                 <w:rStyle w:val="Collegamentoipertestuale"/>
@@ -1018,7 +816,7 @@
                 <w:noProof/>
                 <w:lang w:val="en-GB"/>
               </w:rPr>
-              <w:t>Deletes contract test</w:t>
+              <w:t>Alters contract test</w:t>
             </w:r>
             <w:r>
               <w:rPr>
@@ -1039,7 +837,7 @@
                 <w:noProof/>
                 <w:webHidden/>
               </w:rPr>
-              <w:instrText xml:space="preserve"> PAGEREF _Toc496623064 \h </w:instrText>
+              <w:instrText xml:space="preserve"> PAGEREF _Toc496770566 \h </w:instrText>
             </w:r>
             <w:r>
               <w:rPr>
@@ -1059,7 +857,7 @@
                 <w:noProof/>
                 <w:webHidden/>
               </w:rPr>
-              <w:t>21</w:t>
+              <w:t>20</w:t>
             </w:r>
             <w:r>
               <w:rPr>
@@ -1082,7 +880,7 @@
               <w:lang w:eastAsia="it-IT"/>
             </w:rPr>
           </w:pPr>
-          <w:hyperlink w:anchor="_Toc496623065" w:history="1">
+          <w:hyperlink w:anchor="_Toc496770567" w:history="1">
             <w:r>
               <w:rPr>
                 <w:rStyle w:val="Collegamentoipertestuale"/>
@@ -1111,7 +909,7 @@
                 <w:noProof/>
                 <w:webHidden/>
               </w:rPr>
-              <w:instrText xml:space="preserve"> PAGEREF _Toc496623065 \h </w:instrText>
+              <w:instrText xml:space="preserve"> PAGEREF _Toc496770567 \h </w:instrText>
             </w:r>
             <w:r>
               <w:rPr>
@@ -1131,7 +929,7 @@
                 <w:noProof/>
                 <w:webHidden/>
               </w:rPr>
-              <w:t>22</w:t>
+              <w:t>21</w:t>
             </w:r>
             <w:r>
               <w:rPr>
@@ -1154,7 +952,7 @@
               <w:lang w:eastAsia="it-IT"/>
             </w:rPr>
           </w:pPr>
-          <w:hyperlink w:anchor="_Toc496623066" w:history="1">
+          <w:hyperlink w:anchor="_Toc496770568" w:history="1">
             <w:r>
               <w:rPr>
                 <w:rStyle w:val="Collegamentoipertestuale"/>
@@ -1162,7 +960,7 @@
                 <w:noProof/>
                 <w:lang w:val="en-GB"/>
               </w:rPr>
-              <w:t>Adds contract test</w:t>
+              <w:t>Deletes contract test</w:t>
             </w:r>
             <w:r>
               <w:rPr>
@@ -1183,7 +981,7 @@
                 <w:noProof/>
                 <w:webHidden/>
               </w:rPr>
-              <w:instrText xml:space="preserve"> PAGEREF _Toc496623066 \h </w:instrText>
+              <w:instrText xml:space="preserve"> PAGEREF _Toc496770568 \h </w:instrText>
             </w:r>
             <w:r>
               <w:rPr>
@@ -1203,7 +1001,7 @@
                 <w:noProof/>
                 <w:webHidden/>
               </w:rPr>
-              <w:t>23</w:t>
+              <w:t>22</w:t>
             </w:r>
             <w:r>
               <w:rPr>
@@ -1226,7 +1024,7 @@
               <w:lang w:eastAsia="it-IT"/>
             </w:rPr>
           </w:pPr>
-          <w:hyperlink w:anchor="_Toc496623067" w:history="1">
+          <w:hyperlink w:anchor="_Toc496770569" w:history="1">
             <w:r>
               <w:rPr>
                 <w:rStyle w:val="Collegamentoipertestuale"/>
@@ -1234,7 +1032,7 @@
                 <w:noProof/>
                 <w:lang w:val="en-GB"/>
               </w:rPr>
-              <w:t>Reports errors in bills test</w:t>
+              <w:t>Adds contract test</w:t>
             </w:r>
             <w:r>
               <w:rPr>
@@ -1255,7 +1053,7 @@
                 <w:noProof/>
                 <w:webHidden/>
               </w:rPr>
-              <w:instrText xml:space="preserve"> PAGEREF _Toc496623067 \h </w:instrText>
+              <w:instrText xml:space="preserve"> PAGEREF _Toc496770569 \h </w:instrText>
             </w:r>
             <w:r>
               <w:rPr>
@@ -1275,7 +1073,7 @@
                 <w:noProof/>
                 <w:webHidden/>
               </w:rPr>
-              <w:t>24</w:t>
+              <w:t>23</w:t>
             </w:r>
             <w:r>
               <w:rPr>
@@ -1298,7 +1096,7 @@
               <w:lang w:eastAsia="it-IT"/>
             </w:rPr>
           </w:pPr>
-          <w:hyperlink w:anchor="_Toc496623068" w:history="1">
+          <w:hyperlink w:anchor="_Toc496770570" w:history="1">
             <w:r>
               <w:rPr>
                 <w:rStyle w:val="Collegamentoipertestuale"/>
@@ -1306,7 +1104,7 @@
                 <w:noProof/>
                 <w:lang w:val="en-GB"/>
               </w:rPr>
-              <w:t>Deletes injunctions test</w:t>
+              <w:t>Reports errors in bills test</w:t>
             </w:r>
             <w:r>
               <w:rPr>
@@ -1327,7 +1125,7 @@
                 <w:noProof/>
                 <w:webHidden/>
               </w:rPr>
-              <w:instrText xml:space="preserve"> PAGEREF _Toc496623068 \h </w:instrText>
+              <w:instrText xml:space="preserve"> PAGEREF _Toc496770570 \h </w:instrText>
             </w:r>
             <w:r>
               <w:rPr>
@@ -1347,7 +1145,7 @@
                 <w:noProof/>
                 <w:webHidden/>
               </w:rPr>
-              <w:t>25</w:t>
+              <w:t>24</w:t>
             </w:r>
             <w:r>
               <w:rPr>
@@ -1370,7 +1168,7 @@
               <w:lang w:eastAsia="it-IT"/>
             </w:rPr>
           </w:pPr>
-          <w:hyperlink w:anchor="_Toc496623069" w:history="1">
+          <w:hyperlink w:anchor="_Toc496770571" w:history="1">
             <w:r>
               <w:rPr>
                 <w:rStyle w:val="Collegamentoipertestuale"/>
@@ -1378,7 +1176,7 @@
                 <w:noProof/>
                 <w:lang w:val="en-GB"/>
               </w:rPr>
-              <w:t>Confirms bill test</w:t>
+              <w:t>Deletes injunctions test</w:t>
             </w:r>
             <w:r>
               <w:rPr>
@@ -1399,7 +1197,7 @@
                 <w:noProof/>
                 <w:webHidden/>
               </w:rPr>
-              <w:instrText xml:space="preserve"> PAGEREF _Toc496623069 \h </w:instrText>
+              <w:instrText xml:space="preserve"> PAGEREF _Toc496770571 \h </w:instrText>
             </w:r>
             <w:r>
               <w:rPr>
@@ -1419,7 +1217,7 @@
                 <w:noProof/>
                 <w:webHidden/>
               </w:rPr>
-              <w:t>26</w:t>
+              <w:t>25</w:t>
             </w:r>
             <w:r>
               <w:rPr>
@@ -1442,7 +1240,7 @@
               <w:lang w:eastAsia="it-IT"/>
             </w:rPr>
           </w:pPr>
-          <w:hyperlink w:anchor="_Toc496623070" w:history="1">
+          <w:hyperlink w:anchor="_Toc496770572" w:history="1">
             <w:r>
               <w:rPr>
                 <w:rStyle w:val="Collegamentoipertestuale"/>
@@ -1450,7 +1248,7 @@
                 <w:noProof/>
                 <w:lang w:val="en-GB"/>
               </w:rPr>
-              <w:t>Resends bill test</w:t>
+              <w:t>Confirms bill test</w:t>
             </w:r>
             <w:r>
               <w:rPr>
@@ -1471,7 +1269,7 @@
                 <w:noProof/>
                 <w:webHidden/>
               </w:rPr>
-              <w:instrText xml:space="preserve"> PAGEREF _Toc496623070 \h </w:instrText>
+              <w:instrText xml:space="preserve"> PAGEREF _Toc496770572 \h </w:instrText>
             </w:r>
             <w:r>
               <w:rPr>
@@ -1491,7 +1289,7 @@
                 <w:noProof/>
                 <w:webHidden/>
               </w:rPr>
-              <w:t>27</w:t>
+              <w:t>26</w:t>
             </w:r>
             <w:r>
               <w:rPr>
@@ -1514,7 +1312,7 @@
               <w:lang w:eastAsia="it-IT"/>
             </w:rPr>
           </w:pPr>
-          <w:hyperlink w:anchor="_Toc496623071" w:history="1">
+          <w:hyperlink w:anchor="_Toc496770573" w:history="1">
             <w:r>
               <w:rPr>
                 <w:rStyle w:val="Collegamentoipertestuale"/>
@@ -1522,7 +1320,7 @@
                 <w:noProof/>
                 <w:lang w:val="en-GB"/>
               </w:rPr>
-              <w:t>Confirms injunctions test</w:t>
+              <w:t>Resends bill test</w:t>
             </w:r>
             <w:r>
               <w:rPr>
@@ -1543,7 +1341,7 @@
                 <w:noProof/>
                 <w:webHidden/>
               </w:rPr>
-              <w:instrText xml:space="preserve"> PAGEREF _Toc496623071 \h </w:instrText>
+              <w:instrText xml:space="preserve"> PAGEREF _Toc496770573 \h </w:instrText>
             </w:r>
             <w:r>
               <w:rPr>
@@ -1563,7 +1361,7 @@
                 <w:noProof/>
                 <w:webHidden/>
               </w:rPr>
-              <w:t>28</w:t>
+              <w:t>27</w:t>
             </w:r>
             <w:r>
               <w:rPr>
@@ -1586,7 +1384,7 @@
               <w:lang w:eastAsia="it-IT"/>
             </w:rPr>
           </w:pPr>
-          <w:hyperlink w:anchor="_Toc496623072" w:history="1">
+          <w:hyperlink w:anchor="_Toc496770574" w:history="1">
             <w:r>
               <w:rPr>
                 <w:rStyle w:val="Collegamentoipertestuale"/>
@@ -1594,7 +1392,7 @@
                 <w:noProof/>
                 <w:lang w:val="en-GB"/>
               </w:rPr>
-              <w:t>Resends injunctions test</w:t>
+              <w:t>Confirms injunctions test</w:t>
             </w:r>
             <w:r>
               <w:rPr>
@@ -1615,7 +1413,7 @@
                 <w:noProof/>
                 <w:webHidden/>
               </w:rPr>
-              <w:instrText xml:space="preserve"> PAGEREF _Toc496623072 \h </w:instrText>
+              <w:instrText xml:space="preserve"> PAGEREF _Toc496770574 \h </w:instrText>
             </w:r>
             <w:r>
               <w:rPr>
@@ -1635,7 +1433,151 @@
                 <w:noProof/>
                 <w:webHidden/>
               </w:rPr>
+              <w:t>28</w:t>
+            </w:r>
+            <w:r>
+              <w:rPr>
+                <w:noProof/>
+                <w:webHidden/>
+              </w:rPr>
+              <w:fldChar w:fldCharType="end"/>
+            </w:r>
+          </w:hyperlink>
+        </w:p>
+        <w:p>
+          <w:pPr>
+            <w:pStyle w:val="Sommario3"/>
+            <w:tabs>
+              <w:tab w:val="right" w:leader="dot" w:pos="9628"/>
+            </w:tabs>
+            <w:rPr>
+              <w:rFonts w:eastAsiaTheme="minorEastAsia"/>
+              <w:noProof/>
+              <w:lang w:eastAsia="it-IT"/>
+            </w:rPr>
+          </w:pPr>
+          <w:hyperlink w:anchor="_Toc496770575" w:history="1">
+            <w:r>
+              <w:rPr>
+                <w:rStyle w:val="Collegamentoipertestuale"/>
+                <w:rFonts w:ascii="Times New Roman" w:hAnsi="Times New Roman" w:cs="Times New Roman"/>
+                <w:noProof/>
+                <w:lang w:val="en-GB"/>
+              </w:rPr>
+              <w:t>Resends injunctions test</w:t>
+            </w:r>
+            <w:r>
+              <w:rPr>
+                <w:noProof/>
+                <w:webHidden/>
+              </w:rPr>
+              <w:tab/>
+            </w:r>
+            <w:r>
+              <w:rPr>
+                <w:noProof/>
+                <w:webHidden/>
+              </w:rPr>
+              <w:fldChar w:fldCharType="begin"/>
+            </w:r>
+            <w:r>
+              <w:rPr>
+                <w:noProof/>
+                <w:webHidden/>
+              </w:rPr>
+              <w:instrText xml:space="preserve"> PAGEREF _Toc496770575 \h </w:instrText>
+            </w:r>
+            <w:r>
+              <w:rPr>
+                <w:noProof/>
+                <w:webHidden/>
+              </w:rPr>
+            </w:r>
+            <w:r>
+              <w:rPr>
+                <w:noProof/>
+                <w:webHidden/>
+              </w:rPr>
+              <w:fldChar w:fldCharType="separate"/>
+            </w:r>
+            <w:r>
+              <w:rPr>
+                <w:noProof/>
+                <w:webHidden/>
+              </w:rPr>
               <w:t>29</w:t>
+            </w:r>
+            <w:r>
+              <w:rPr>
+                <w:noProof/>
+                <w:webHidden/>
+              </w:rPr>
+              <w:fldChar w:fldCharType="end"/>
+            </w:r>
+          </w:hyperlink>
+        </w:p>
+        <w:p>
+          <w:pPr>
+            <w:pStyle w:val="Sommario2"/>
+            <w:tabs>
+              <w:tab w:val="right" w:leader="dot" w:pos="9628"/>
+            </w:tabs>
+            <w:rPr>
+              <w:rFonts w:eastAsiaTheme="minorEastAsia"/>
+              <w:noProof/>
+              <w:lang w:eastAsia="it-IT"/>
+            </w:rPr>
+          </w:pPr>
+          <w:hyperlink w:anchor="_Toc496770576" w:history="1">
+            <w:r>
+              <w:rPr>
+                <w:rStyle w:val="Collegamentoipertestuale"/>
+                <w:rFonts w:ascii="Times New Roman" w:hAnsi="Times New Roman" w:cs="Times New Roman"/>
+                <w:noProof/>
+                <w:lang w:val="en-GB"/>
+              </w:rPr>
+              <w:t>Mockup</w:t>
+            </w:r>
+            <w:r>
+              <w:rPr>
+                <w:noProof/>
+                <w:webHidden/>
+              </w:rPr>
+              <w:tab/>
+            </w:r>
+            <w:r>
+              <w:rPr>
+                <w:noProof/>
+                <w:webHidden/>
+              </w:rPr>
+              <w:fldChar w:fldCharType="begin"/>
+            </w:r>
+            <w:r>
+              <w:rPr>
+                <w:noProof/>
+                <w:webHidden/>
+              </w:rPr>
+              <w:instrText xml:space="preserve"> PAGEREF _Toc496770576 \h </w:instrText>
+            </w:r>
+            <w:r>
+              <w:rPr>
+                <w:noProof/>
+                <w:webHidden/>
+              </w:rPr>
+            </w:r>
+            <w:r>
+              <w:rPr>
+                <w:noProof/>
+                <w:webHidden/>
+              </w:rPr>
+              <w:fldChar w:fldCharType="separate"/>
+            </w:r>
+            <w:r>
+              <w:rPr>
+                <w:noProof/>
+                <w:webHidden/>
+              </w:rPr>
+              <w:t>30</w:t>
             </w:r>
             <w:r>
               <w:rPr>
@@ -1693,7 +1635,7 @@
           <w:lang w:val="en-GB"/>
         </w:rPr>
       </w:pPr>
-      <w:bookmarkStart w:id="1" w:name="_Toc496623055"/>
+      <w:bookmarkStart w:id="1" w:name="_Toc496770558"/>
       <w:r>
         <w:rPr>
           <w:rFonts w:ascii="Times New Roman" w:hAnsi="Times New Roman" w:cs="Times New Roman"/>
@@ -1715,7 +1657,7 @@
           <w:lang w:val="en-GB"/>
         </w:rPr>
       </w:pPr>
-      <w:bookmarkStart w:id="2" w:name="_Toc496623056"/>
+      <w:bookmarkStart w:id="2" w:name="_Toc496770559"/>
       <w:r>
         <w:rPr>
           <w:rFonts w:ascii="Times New Roman" w:hAnsi="Times New Roman" w:cs="Times New Roman"/>
@@ -1735,7 +1677,7 @@
           <w:lang w:val="en-GB"/>
         </w:rPr>
       </w:pPr>
-      <w:bookmarkStart w:id="3" w:name="_Toc496623057"/>
+      <w:bookmarkStart w:id="3" w:name="_Toc496770560"/>
       <w:r>
         <w:rPr>
           <w:rFonts w:ascii="Times New Roman" w:hAnsi="Times New Roman" w:cs="Times New Roman"/>
@@ -1836,7 +1778,7 @@
           <w:lang w:val="en-GB"/>
         </w:rPr>
       </w:pPr>
-      <w:bookmarkStart w:id="4" w:name="_Toc496623058"/>
+      <w:bookmarkStart w:id="4" w:name="_Toc496770561"/>
       <w:r>
         <w:rPr>
           <w:rFonts w:ascii="Times New Roman" w:hAnsi="Times New Roman" w:cs="Times New Roman"/>
@@ -2282,25 +2224,7 @@
                 <w:b/>
                 <w:lang w:val="en-GB"/>
               </w:rPr>
-              <w:t xml:space="preserve">Step </w:t>
-            </w:r>
-            <w:proofErr w:type="spellStart"/>
-            <w:r>
-              <w:rPr>
-                <w:rFonts w:ascii="Times New Roman" w:hAnsi="Times New Roman" w:cs="Times New Roman"/>
-                <w:b/>
-                <w:lang w:val="en-GB"/>
-              </w:rPr>
-              <w:t>n</w:t>
-            </w:r>
-            <w:proofErr w:type="spellEnd"/>
-            <w:r>
-              <w:rPr>
-                <w:rFonts w:ascii="Times New Roman" w:hAnsi="Times New Roman" w:cs="Times New Roman"/>
-                <w:b/>
-                <w:lang w:val="en-GB"/>
-              </w:rPr>
-              <w:t>.</w:t>
+              <w:t>Step n.</w:t>
             </w:r>
           </w:p>
         </w:tc>
@@ -18422,7 +18346,7 @@
           <w:lang w:val="en-GB"/>
         </w:rPr>
       </w:pPr>
-      <w:bookmarkStart w:id="5" w:name="_Toc496623059"/>
+      <w:bookmarkStart w:id="5" w:name="_Toc496770562"/>
       <w:r>
         <w:rPr>
           <w:rFonts w:ascii="Times New Roman" w:hAnsi="Times New Roman" w:cs="Times New Roman"/>
@@ -18444,7 +18368,7 @@
           <w:lang w:val="en-GB"/>
         </w:rPr>
       </w:pPr>
-      <w:bookmarkStart w:id="6" w:name="_Toc496623060"/>
+      <w:bookmarkStart w:id="6" w:name="_Toc496770563"/>
       <w:r>
         <w:rPr>
           <w:rFonts w:ascii="Times New Roman" w:hAnsi="Times New Roman" w:cs="Times New Roman"/>
@@ -18464,7 +18388,7 @@
           <w:lang w:val="en-GB"/>
         </w:rPr>
       </w:pPr>
-      <w:bookmarkStart w:id="7" w:name="_Toc496623061"/>
+      <w:bookmarkStart w:id="7" w:name="_Toc496770564"/>
       <w:r>
         <w:rPr>
           <w:rFonts w:ascii="Times New Roman" w:hAnsi="Times New Roman" w:cs="Times New Roman"/>
@@ -19498,7 +19422,7 @@
           <w:lang w:val="en-GB"/>
         </w:rPr>
       </w:pPr>
-      <w:bookmarkStart w:id="8" w:name="_Toc496623062"/>
+      <w:bookmarkStart w:id="8" w:name="_Toc496770565"/>
       <w:r>
         <w:rPr>
           <w:rFonts w:ascii="Times New Roman" w:hAnsi="Times New Roman" w:cs="Times New Roman"/>
@@ -20493,7 +20417,7 @@
           <w:lang w:val="en-GB"/>
         </w:rPr>
       </w:pPr>
-      <w:bookmarkStart w:id="9" w:name="_Toc496623063"/>
+      <w:bookmarkStart w:id="9" w:name="_Toc496770566"/>
       <w:r>
         <w:rPr>
           <w:rFonts w:ascii="Times New Roman" w:hAnsi="Times New Roman" w:cs="Times New Roman"/>
@@ -20911,7 +20835,7 @@
           <w:lang w:val="en-GB"/>
         </w:rPr>
       </w:pPr>
-      <w:bookmarkStart w:id="10" w:name="_Toc496623064"/>
+      <w:bookmarkStart w:id="10" w:name="_Toc496770567"/>
       <w:r>
         <w:rPr>
           <w:rFonts w:ascii="Times New Roman" w:hAnsi="Times New Roman" w:cs="Times New Roman"/>
@@ -21294,14 +21218,7 @@
                 <w:rFonts w:ascii="Times New Roman" w:hAnsi="Times New Roman" w:cs="Times New Roman"/>
                 <w:lang w:val="en-GB"/>
               </w:rPr>
-              <w:t xml:space="preserve">The operator selected </w:t>
-            </w:r>
-            <w:r>
-              <w:rPr>
-                <w:rFonts w:ascii="Times New Roman" w:hAnsi="Times New Roman" w:cs="Times New Roman"/>
-                <w:lang w:val="en-GB"/>
-              </w:rPr>
-              <w:t>the "Contract1"</w:t>
+              <w:t>The operator selected the "Contract1"</w:t>
             </w:r>
           </w:p>
         </w:tc>
@@ -21325,21 +21242,7 @@
                 <w:rFonts w:ascii="Times New Roman" w:hAnsi="Times New Roman" w:cs="Times New Roman"/>
                 <w:lang w:val="en-GB"/>
               </w:rPr>
-              <w:t>System shows a popup with</w:t>
-            </w:r>
-            <w:r>
-              <w:rPr>
-                <w:rFonts w:ascii="Times New Roman" w:hAnsi="Times New Roman" w:cs="Times New Roman"/>
-                <w:lang w:val="en-GB"/>
-              </w:rPr>
-              <w:t xml:space="preserve"> </w:t>
-            </w:r>
-            <w:r>
-              <w:rPr>
-                <w:rFonts w:ascii="Times New Roman" w:hAnsi="Times New Roman" w:cs="Times New Roman"/>
-                <w:lang w:val="en-GB"/>
-              </w:rPr>
-              <w:t>message "Contract removed"</w:t>
+              <w:t>System shows a popup with message "Contract removed"</w:t>
             </w:r>
           </w:p>
         </w:tc>
@@ -21389,21 +21292,7 @@
                 <w:rFonts w:ascii="Times New Roman" w:hAnsi="Times New Roman" w:cs="Times New Roman"/>
                 <w:lang w:val="en-GB"/>
               </w:rPr>
-              <w:t>The operator selected</w:t>
-            </w:r>
-            <w:r>
-              <w:rPr>
-                <w:rFonts w:ascii="Times New Roman" w:hAnsi="Times New Roman" w:cs="Times New Roman"/>
-                <w:lang w:val="en-GB"/>
-              </w:rPr>
-              <w:t xml:space="preserve"> </w:t>
-            </w:r>
-            <w:r>
-              <w:rPr>
-                <w:rFonts w:ascii="Times New Roman" w:hAnsi="Times New Roman" w:cs="Times New Roman"/>
-                <w:lang w:val="en-GB"/>
-              </w:rPr>
-              <w:t>the "Contract2"</w:t>
+              <w:t>The operator selected the "Contract2"</w:t>
             </w:r>
           </w:p>
         </w:tc>
@@ -21427,49 +21316,7 @@
                 <w:rFonts w:ascii="Times New Roman" w:hAnsi="Times New Roman" w:cs="Times New Roman"/>
                 <w:lang w:val="en-GB"/>
               </w:rPr>
-              <w:t>System shows the error's</w:t>
-            </w:r>
-            <w:r>
-              <w:rPr>
-                <w:rFonts w:ascii="Times New Roman" w:hAnsi="Times New Roman" w:cs="Times New Roman"/>
-                <w:lang w:val="en-GB"/>
-              </w:rPr>
-              <w:t xml:space="preserve"> </w:t>
-            </w:r>
-            <w:r>
-              <w:rPr>
-                <w:rFonts w:ascii="Times New Roman" w:hAnsi="Times New Roman" w:cs="Times New Roman"/>
-                <w:lang w:val="en-GB"/>
-              </w:rPr>
-              <w:t>popup with a message that</w:t>
-            </w:r>
-            <w:r>
-              <w:rPr>
-                <w:rFonts w:ascii="Times New Roman" w:hAnsi="Times New Roman" w:cs="Times New Roman"/>
-                <w:lang w:val="en-GB"/>
-              </w:rPr>
-              <w:t xml:space="preserve"> </w:t>
-            </w:r>
-            <w:r>
-              <w:rPr>
-                <w:rFonts w:ascii="Times New Roman" w:hAnsi="Times New Roman" w:cs="Times New Roman"/>
-                <w:lang w:val="en-GB"/>
-              </w:rPr>
-              <w:t>explains the reason why it</w:t>
-            </w:r>
-            <w:r>
-              <w:rPr>
-                <w:rFonts w:ascii="Times New Roman" w:hAnsi="Times New Roman" w:cs="Times New Roman"/>
-                <w:lang w:val="en-GB"/>
-              </w:rPr>
-              <w:t xml:space="preserve"> </w:t>
-            </w:r>
-            <w:r>
-              <w:rPr>
-                <w:rFonts w:ascii="Times New Roman" w:hAnsi="Times New Roman" w:cs="Times New Roman"/>
-                <w:lang w:val="en-GB"/>
-              </w:rPr>
-              <w:t>can't be closed</w:t>
+              <w:t>System shows the error's popup with a message that explains the reason why it can't be closed</w:t>
             </w:r>
           </w:p>
         </w:tc>
@@ -21519,21 +21366,7 @@
                 <w:rFonts w:ascii="Times New Roman" w:hAnsi="Times New Roman" w:cs="Times New Roman"/>
                 <w:lang w:val="en-GB"/>
               </w:rPr>
-              <w:t>The operator selected</w:t>
-            </w:r>
-            <w:r>
-              <w:rPr>
-                <w:rFonts w:ascii="Times New Roman" w:hAnsi="Times New Roman" w:cs="Times New Roman"/>
-                <w:lang w:val="en-GB"/>
-              </w:rPr>
-              <w:t xml:space="preserve"> </w:t>
-            </w:r>
-            <w:r>
-              <w:rPr>
-                <w:rFonts w:ascii="Times New Roman" w:hAnsi="Times New Roman" w:cs="Times New Roman"/>
-                <w:lang w:val="en-GB"/>
-              </w:rPr>
-              <w:t>the "Contract3"</w:t>
+              <w:t>The operator selected the "Contract3"</w:t>
             </w:r>
           </w:p>
         </w:tc>
@@ -21557,49 +21390,7 @@
                 <w:rFonts w:ascii="Times New Roman" w:hAnsi="Times New Roman" w:cs="Times New Roman"/>
                 <w:lang w:val="en-GB"/>
               </w:rPr>
-              <w:t>System shows the error's</w:t>
-            </w:r>
-            <w:r>
-              <w:rPr>
-                <w:rFonts w:ascii="Times New Roman" w:hAnsi="Times New Roman" w:cs="Times New Roman"/>
-                <w:lang w:val="en-GB"/>
-              </w:rPr>
-              <w:t xml:space="preserve"> </w:t>
-            </w:r>
-            <w:r>
-              <w:rPr>
-                <w:rFonts w:ascii="Times New Roman" w:hAnsi="Times New Roman" w:cs="Times New Roman"/>
-                <w:lang w:val="en-GB"/>
-              </w:rPr>
-              <w:t>popup with a message that</w:t>
-            </w:r>
-            <w:r>
-              <w:rPr>
-                <w:rFonts w:ascii="Times New Roman" w:hAnsi="Times New Roman" w:cs="Times New Roman"/>
-                <w:lang w:val="en-GB"/>
-              </w:rPr>
-              <w:t xml:space="preserve"> </w:t>
-            </w:r>
-            <w:r>
-              <w:rPr>
-                <w:rFonts w:ascii="Times New Roman" w:hAnsi="Times New Roman" w:cs="Times New Roman"/>
-                <w:lang w:val="en-GB"/>
-              </w:rPr>
-              <w:t>explains the reason why it</w:t>
-            </w:r>
-            <w:r>
-              <w:rPr>
-                <w:rFonts w:ascii="Times New Roman" w:hAnsi="Times New Roman" w:cs="Times New Roman"/>
-                <w:lang w:val="en-GB"/>
-              </w:rPr>
-              <w:t xml:space="preserve"> </w:t>
-            </w:r>
-            <w:r>
-              <w:rPr>
-                <w:rFonts w:ascii="Times New Roman" w:hAnsi="Times New Roman" w:cs="Times New Roman"/>
-                <w:lang w:val="en-GB"/>
-              </w:rPr>
-              <w:t>can't be closed</w:t>
+              <w:t>System shows the error's popup with a message that explains the reason why it can't be closed</w:t>
             </w:r>
           </w:p>
         </w:tc>
@@ -21662,7 +21453,7 @@
           <w:lang w:val="en-GB"/>
         </w:rPr>
       </w:pPr>
-      <w:bookmarkStart w:id="11" w:name="_Toc496623065"/>
+      <w:bookmarkStart w:id="11" w:name="_Toc496770568"/>
       <w:r>
         <w:rPr>
           <w:rFonts w:ascii="Times New Roman" w:hAnsi="Times New Roman" w:cs="Times New Roman"/>
@@ -22280,7 +22071,7 @@
           <w:lang w:val="en-GB"/>
         </w:rPr>
       </w:pPr>
-      <w:bookmarkStart w:id="12" w:name="_Toc496623066"/>
+      <w:bookmarkStart w:id="12" w:name="_Toc496770569"/>
       <w:r>
         <w:rPr>
           <w:rFonts w:ascii="Times New Roman" w:hAnsi="Times New Roman" w:cs="Times New Roman"/>
@@ -22288,15 +22079,7 @@
           <w:lang w:val="en-GB"/>
         </w:rPr>
         <w:lastRenderedPageBreak/>
-        <w:t xml:space="preserve">Adds </w:t>
-      </w:r>
-      <w:r>
-        <w:rPr>
-          <w:rFonts w:ascii="Times New Roman" w:hAnsi="Times New Roman" w:cs="Times New Roman"/>
-          <w:color w:val="auto"/>
-          <w:lang w:val="en-GB"/>
-        </w:rPr>
-        <w:t>contract test</w:t>
+        <w:t>Adds contract test</w:t>
       </w:r>
       <w:bookmarkEnd w:id="12"/>
     </w:p>
@@ -22607,28 +22390,7 @@
                 <w:rFonts w:ascii="Times New Roman" w:hAnsi="Times New Roman" w:cs="Times New Roman"/>
                 <w:lang w:val="en-GB"/>
               </w:rPr>
-              <w:t>The operator fi</w:t>
-            </w:r>
-            <w:r>
-              <w:rPr>
-                <w:rFonts w:ascii="Times New Roman" w:hAnsi="Times New Roman" w:cs="Times New Roman"/>
-                <w:lang w:val="en-GB"/>
-              </w:rPr>
-              <w:t>lls all</w:t>
-            </w:r>
-            <w:r>
-              <w:rPr>
-                <w:rFonts w:ascii="Times New Roman" w:hAnsi="Times New Roman" w:cs="Times New Roman"/>
-                <w:lang w:val="en-GB"/>
-              </w:rPr>
-              <w:t xml:space="preserve"> </w:t>
-            </w:r>
-            <w:r>
-              <w:rPr>
-                <w:rFonts w:ascii="Times New Roman" w:hAnsi="Times New Roman" w:cs="Times New Roman"/>
-                <w:lang w:val="en-GB"/>
-              </w:rPr>
-              <w:t xml:space="preserve">forms </w:t>
+              <w:t xml:space="preserve">The operator fills all forms </w:t>
             </w:r>
             <w:r>
               <w:rPr>
@@ -22642,21 +22404,7 @@
                 <w:rFonts w:ascii="Times New Roman" w:hAnsi="Times New Roman" w:cs="Times New Roman"/>
                 <w:lang w:val="en-GB"/>
               </w:rPr>
-              <w:t xml:space="preserve"> the</w:t>
-            </w:r>
-            <w:r>
-              <w:rPr>
-                <w:rFonts w:ascii="Times New Roman" w:hAnsi="Times New Roman" w:cs="Times New Roman"/>
-                <w:lang w:val="en-GB"/>
-              </w:rPr>
-              <w:t xml:space="preserve"> </w:t>
-            </w:r>
-            <w:r>
-              <w:rPr>
-                <w:rFonts w:ascii="Times New Roman" w:hAnsi="Times New Roman" w:cs="Times New Roman"/>
-                <w:lang w:val="en-GB"/>
-              </w:rPr>
-              <w:t>contract's adding</w:t>
+              <w:t xml:space="preserve"> the contract's adding</w:t>
             </w:r>
           </w:p>
         </w:tc>
@@ -22680,21 +22428,7 @@
                 <w:rFonts w:ascii="Times New Roman" w:hAnsi="Times New Roman" w:cs="Times New Roman"/>
                 <w:lang w:val="en-GB"/>
               </w:rPr>
-              <w:t>System shows a popup with</w:t>
-            </w:r>
-            <w:r>
-              <w:rPr>
-                <w:rFonts w:ascii="Times New Roman" w:hAnsi="Times New Roman" w:cs="Times New Roman"/>
-                <w:lang w:val="en-GB"/>
-              </w:rPr>
-              <w:t xml:space="preserve"> message "New contract </w:t>
-            </w:r>
-            <w:r>
-              <w:rPr>
-                <w:rFonts w:ascii="Times New Roman" w:hAnsi="Times New Roman" w:cs="Times New Roman"/>
-                <w:lang w:val="en-GB"/>
-              </w:rPr>
-              <w:t>added"</w:t>
+              <w:t>System shows a popup with message "New contract added"</w:t>
             </w:r>
           </w:p>
         </w:tc>
@@ -22718,21 +22452,7 @@
                 <w:rFonts w:ascii="Times New Roman" w:hAnsi="Times New Roman" w:cs="Times New Roman"/>
                 <w:lang w:val="en-GB"/>
               </w:rPr>
-              <w:t>System shows a popup with</w:t>
-            </w:r>
-            <w:r>
-              <w:rPr>
-                <w:rFonts w:ascii="Times New Roman" w:hAnsi="Times New Roman" w:cs="Times New Roman"/>
-                <w:lang w:val="en-GB"/>
-              </w:rPr>
-              <w:t xml:space="preserve"> message "New contract </w:t>
-            </w:r>
-            <w:r>
-              <w:rPr>
-                <w:rFonts w:ascii="Times New Roman" w:hAnsi="Times New Roman" w:cs="Times New Roman"/>
-                <w:lang w:val="en-GB"/>
-              </w:rPr>
-              <w:t>added"</w:t>
+              <w:t>System shows a popup with message "New contract added"</w:t>
             </w:r>
           </w:p>
         </w:tc>
@@ -22758,35 +22478,7 @@
                 <w:rFonts w:ascii="Times New Roman" w:hAnsi="Times New Roman" w:cs="Times New Roman"/>
                 <w:lang w:val="en-GB"/>
               </w:rPr>
-              <w:t xml:space="preserve">The operator </w:t>
-            </w:r>
-            <w:r>
-              <w:rPr>
-                <w:rFonts w:ascii="Times New Roman" w:hAnsi="Times New Roman" w:cs="Times New Roman"/>
-                <w:lang w:val="en-GB"/>
-              </w:rPr>
-              <w:t>fi</w:t>
-            </w:r>
-            <w:r>
-              <w:rPr>
-                <w:rFonts w:ascii="Times New Roman" w:hAnsi="Times New Roman" w:cs="Times New Roman"/>
-                <w:lang w:val="en-GB"/>
-              </w:rPr>
-              <w:t>lls a form</w:t>
-            </w:r>
-            <w:r>
-              <w:rPr>
-                <w:rFonts w:ascii="Times New Roman" w:hAnsi="Times New Roman" w:cs="Times New Roman"/>
-                <w:lang w:val="en-GB"/>
-              </w:rPr>
-              <w:t xml:space="preserve"> </w:t>
-            </w:r>
-            <w:r>
-              <w:rPr>
-                <w:rFonts w:ascii="Times New Roman" w:hAnsi="Times New Roman" w:cs="Times New Roman"/>
-                <w:lang w:val="en-GB"/>
-              </w:rPr>
-              <w:t>with invalid characters</w:t>
+              <w:t>The operator fills a form with invalid characters</w:t>
             </w:r>
           </w:p>
         </w:tc>
@@ -22810,49 +22502,7 @@
                 <w:rFonts w:ascii="Times New Roman" w:hAnsi="Times New Roman" w:cs="Times New Roman"/>
                 <w:lang w:val="en-GB"/>
               </w:rPr>
-              <w:t>System shows the error's</w:t>
-            </w:r>
-            <w:r>
-              <w:rPr>
-                <w:rFonts w:ascii="Times New Roman" w:hAnsi="Times New Roman" w:cs="Times New Roman"/>
-                <w:lang w:val="en-GB"/>
-              </w:rPr>
-              <w:t xml:space="preserve"> </w:t>
-            </w:r>
-            <w:r>
-              <w:rPr>
-                <w:rFonts w:ascii="Times New Roman" w:hAnsi="Times New Roman" w:cs="Times New Roman"/>
-                <w:lang w:val="en-GB"/>
-              </w:rPr>
-              <w:t>popup with a message that</w:t>
-            </w:r>
-            <w:r>
-              <w:rPr>
-                <w:rFonts w:ascii="Times New Roman" w:hAnsi="Times New Roman" w:cs="Times New Roman"/>
-                <w:lang w:val="en-GB"/>
-              </w:rPr>
-              <w:t xml:space="preserve"> </w:t>
-            </w:r>
-            <w:r>
-              <w:rPr>
-                <w:rFonts w:ascii="Times New Roman" w:hAnsi="Times New Roman" w:cs="Times New Roman"/>
-                <w:lang w:val="en-GB"/>
-              </w:rPr>
-              <w:t>explains the reason why it</w:t>
-            </w:r>
-            <w:r>
-              <w:rPr>
-                <w:rFonts w:ascii="Times New Roman" w:hAnsi="Times New Roman" w:cs="Times New Roman"/>
-                <w:lang w:val="en-GB"/>
-              </w:rPr>
-              <w:t xml:space="preserve"> </w:t>
-            </w:r>
-            <w:r>
-              <w:rPr>
-                <w:rFonts w:ascii="Times New Roman" w:hAnsi="Times New Roman" w:cs="Times New Roman"/>
-                <w:lang w:val="en-GB"/>
-              </w:rPr>
-              <w:t>can't continue the operation</w:t>
+              <w:t>System shows the error's popup with a message that explains the reason why it can't continue the operation</w:t>
             </w:r>
           </w:p>
         </w:tc>
@@ -22876,49 +22526,7 @@
                 <w:rFonts w:ascii="Times New Roman" w:hAnsi="Times New Roman" w:cs="Times New Roman"/>
                 <w:lang w:val="en-GB"/>
               </w:rPr>
-              <w:t>System shows the error's</w:t>
-            </w:r>
-            <w:r>
-              <w:rPr>
-                <w:rFonts w:ascii="Times New Roman" w:hAnsi="Times New Roman" w:cs="Times New Roman"/>
-                <w:lang w:val="en-GB"/>
-              </w:rPr>
-              <w:t xml:space="preserve"> </w:t>
-            </w:r>
-            <w:r>
-              <w:rPr>
-                <w:rFonts w:ascii="Times New Roman" w:hAnsi="Times New Roman" w:cs="Times New Roman"/>
-                <w:lang w:val="en-GB"/>
-              </w:rPr>
-              <w:t>popup with a message that</w:t>
-            </w:r>
-            <w:r>
-              <w:rPr>
-                <w:rFonts w:ascii="Times New Roman" w:hAnsi="Times New Roman" w:cs="Times New Roman"/>
-                <w:lang w:val="en-GB"/>
-              </w:rPr>
-              <w:t xml:space="preserve"> </w:t>
-            </w:r>
-            <w:r>
-              <w:rPr>
-                <w:rFonts w:ascii="Times New Roman" w:hAnsi="Times New Roman" w:cs="Times New Roman"/>
-                <w:lang w:val="en-GB"/>
-              </w:rPr>
-              <w:t>explains the reason why it</w:t>
-            </w:r>
-            <w:r>
-              <w:rPr>
-                <w:rFonts w:ascii="Times New Roman" w:hAnsi="Times New Roman" w:cs="Times New Roman"/>
-                <w:lang w:val="en-GB"/>
-              </w:rPr>
-              <w:t xml:space="preserve"> </w:t>
-            </w:r>
-            <w:r>
-              <w:rPr>
-                <w:rFonts w:ascii="Times New Roman" w:hAnsi="Times New Roman" w:cs="Times New Roman"/>
-                <w:lang w:val="en-GB"/>
-              </w:rPr>
-              <w:t>can't continue the operation</w:t>
+              <w:t>System shows the error's popup with a message that explains the reason why it can't continue the operation</w:t>
             </w:r>
           </w:p>
         </w:tc>
@@ -22957,7 +22565,7 @@
           <w:lang w:val="en-GB"/>
         </w:rPr>
       </w:pPr>
-      <w:bookmarkStart w:id="13" w:name="_Toc496623067"/>
+      <w:bookmarkStart w:id="13" w:name="_Toc496770570"/>
       <w:r>
         <w:rPr>
           <w:rFonts w:ascii="Times New Roman" w:hAnsi="Times New Roman" w:cs="Times New Roman"/>
@@ -22965,15 +22573,7 @@
           <w:lang w:val="en-GB"/>
         </w:rPr>
         <w:lastRenderedPageBreak/>
-        <w:t xml:space="preserve">Reports errors in bills </w:t>
-      </w:r>
-      <w:r>
-        <w:rPr>
-          <w:rFonts w:ascii="Times New Roman" w:hAnsi="Times New Roman" w:cs="Times New Roman"/>
-          <w:color w:val="auto"/>
-          <w:lang w:val="en-GB"/>
-        </w:rPr>
-        <w:t>test</w:t>
+        <w:t>Reports errors in bills test</w:t>
       </w:r>
       <w:bookmarkEnd w:id="13"/>
     </w:p>
@@ -23126,14 +22726,7 @@
                 <w:rFonts w:ascii="Times New Roman" w:hAnsi="Times New Roman" w:cs="Times New Roman"/>
                 <w:lang w:val="en-GB"/>
               </w:rPr>
-              <w:t xml:space="preserve">The goal is to let the operator </w:t>
-            </w:r>
-            <w:r>
-              <w:rPr>
-                <w:rFonts w:ascii="Times New Roman" w:hAnsi="Times New Roman" w:cs="Times New Roman"/>
-                <w:lang w:val="en-GB"/>
-              </w:rPr>
-              <w:t>reports errors in bills</w:t>
+              <w:t>The goal is to let the operator reports errors in bills</w:t>
             </w:r>
           </w:p>
         </w:tc>
@@ -23305,14 +22898,7 @@
                 <w:rFonts w:ascii="Times New Roman" w:hAnsi="Times New Roman" w:cs="Times New Roman"/>
                 <w:lang w:val="en-GB"/>
               </w:rPr>
-              <w:t xml:space="preserve"> the </w:t>
-            </w:r>
-            <w:r>
-              <w:rPr>
-                <w:rFonts w:ascii="Times New Roman" w:hAnsi="Times New Roman" w:cs="Times New Roman"/>
-                <w:lang w:val="en-GB"/>
-              </w:rPr>
-              <w:t>form with the errors</w:t>
+              <w:t xml:space="preserve"> the form with the errors</w:t>
             </w:r>
           </w:p>
         </w:tc>
@@ -23336,21 +22922,7 @@
                 <w:rFonts w:ascii="Times New Roman" w:hAnsi="Times New Roman" w:cs="Times New Roman"/>
                 <w:lang w:val="en-GB"/>
               </w:rPr>
-              <w:t>System shows a popup with</w:t>
-            </w:r>
-            <w:r>
-              <w:rPr>
-                <w:rFonts w:ascii="Times New Roman" w:hAnsi="Times New Roman" w:cs="Times New Roman"/>
-                <w:lang w:val="en-GB"/>
-              </w:rPr>
-              <w:t xml:space="preserve"> message "Operation success</w:t>
-            </w:r>
-            <w:r>
-              <w:rPr>
-                <w:rFonts w:ascii="Times New Roman" w:hAnsi="Times New Roman" w:cs="Times New Roman"/>
-                <w:lang w:val="en-GB"/>
-              </w:rPr>
-              <w:t>fully completed"</w:t>
+              <w:t>System shows a popup with message "Operation successfully completed"</w:t>
             </w:r>
           </w:p>
         </w:tc>
@@ -23393,49 +22965,14 @@
                 <w:rFonts w:ascii="Times New Roman" w:hAnsi="Times New Roman" w:cs="Times New Roman"/>
                 <w:lang w:val="en-GB"/>
               </w:rPr>
-              <w:t>message "Operation succe</w:t>
-            </w:r>
-            <w:r>
-              <w:rPr>
-                <w:rFonts w:ascii="Times New Roman" w:hAnsi="Times New Roman" w:cs="Times New Roman"/>
-                <w:lang w:val="en-GB"/>
-              </w:rPr>
-              <w:t>s</w:t>
-            </w:r>
-            <w:r>
-              <w:rPr>
-                <w:rFonts w:ascii="Times New Roman" w:hAnsi="Times New Roman" w:cs="Times New Roman"/>
-                <w:lang w:val="en-GB"/>
-              </w:rPr>
-              <w:t>s</w:t>
-            </w:r>
-            <w:proofErr w:type="spellStart"/>
-            <w:r>
-              <w:rPr>
-                <w:rFonts w:ascii="Times New Roman" w:hAnsi="Times New Roman" w:cs="Times New Roman"/>
-              </w:rPr>
-              <w:t>fully</w:t>
-            </w:r>
-            <w:proofErr w:type="spellEnd"/>
-            <w:r>
-              <w:rPr>
-                <w:rFonts w:ascii="Times New Roman" w:hAnsi="Times New Roman" w:cs="Times New Roman"/>
-              </w:rPr>
-              <w:t xml:space="preserve"> </w:t>
-            </w:r>
-            <w:proofErr w:type="spellStart"/>
-            <w:r>
-              <w:rPr>
-                <w:rFonts w:ascii="Times New Roman" w:hAnsi="Times New Roman" w:cs="Times New Roman"/>
-              </w:rPr>
-              <w:t>completed</w:t>
-            </w:r>
-            <w:proofErr w:type="spellEnd"/>
-            <w:r>
-              <w:rPr>
-                <w:rFonts w:ascii="Times New Roman" w:hAnsi="Times New Roman" w:cs="Times New Roman"/>
-              </w:rPr>
-              <w:t>"</w:t>
+              <w:t>message "Operation success</w:t>
+            </w:r>
+            <w:r>
+              <w:rPr>
+                <w:rFonts w:ascii="Times New Roman" w:hAnsi="Times New Roman" w:cs="Times New Roman"/>
+                <w:lang w:val="en-GB"/>
+              </w:rPr>
+              <w:t>fully completed"</w:t>
             </w:r>
           </w:p>
         </w:tc>
@@ -23474,7 +23011,7 @@
           <w:lang w:val="en-GB"/>
         </w:rPr>
       </w:pPr>
-      <w:bookmarkStart w:id="14" w:name="_Toc496623068"/>
+      <w:bookmarkStart w:id="14" w:name="_Toc496770571"/>
       <w:r>
         <w:rPr>
           <w:rFonts w:ascii="Times New Roman" w:hAnsi="Times New Roman" w:cs="Times New Roman"/>
@@ -23482,15 +23019,7 @@
           <w:lang w:val="en-GB"/>
         </w:rPr>
         <w:lastRenderedPageBreak/>
-        <w:t xml:space="preserve">Deletes injunctions </w:t>
-      </w:r>
-      <w:r>
-        <w:rPr>
-          <w:rFonts w:ascii="Times New Roman" w:hAnsi="Times New Roman" w:cs="Times New Roman"/>
-          <w:color w:val="auto"/>
-          <w:lang w:val="en-GB"/>
-        </w:rPr>
-        <w:t>test</w:t>
+        <w:t>Deletes injunctions test</w:t>
       </w:r>
       <w:bookmarkEnd w:id="14"/>
     </w:p>
@@ -23643,14 +23172,7 @@
                 <w:rFonts w:ascii="Times New Roman" w:hAnsi="Times New Roman" w:cs="Times New Roman"/>
                 <w:lang w:val="en-GB"/>
               </w:rPr>
-              <w:t xml:space="preserve">The goal is to let the operator </w:t>
-            </w:r>
-            <w:r>
-              <w:rPr>
-                <w:rFonts w:ascii="Times New Roman" w:hAnsi="Times New Roman" w:cs="Times New Roman"/>
-                <w:lang w:val="en-GB"/>
-              </w:rPr>
-              <w:t>delete injunctions</w:t>
+              <w:t>The goal is to let the operator delete injunctions</w:t>
             </w:r>
           </w:p>
         </w:tc>
@@ -23895,7 +23417,7 @@
           <w:lang w:val="en-GB"/>
         </w:rPr>
       </w:pPr>
-      <w:bookmarkStart w:id="15" w:name="_Toc496623069"/>
+      <w:bookmarkStart w:id="15" w:name="_Toc496770572"/>
       <w:r>
         <w:rPr>
           <w:rFonts w:ascii="Times New Roman" w:hAnsi="Times New Roman" w:cs="Times New Roman"/>
@@ -23903,15 +23425,7 @@
           <w:lang w:val="en-GB"/>
         </w:rPr>
         <w:lastRenderedPageBreak/>
-        <w:t xml:space="preserve">Confirms bill </w:t>
-      </w:r>
-      <w:r>
-        <w:rPr>
-          <w:rFonts w:ascii="Times New Roman" w:hAnsi="Times New Roman" w:cs="Times New Roman"/>
-          <w:color w:val="auto"/>
-          <w:lang w:val="en-GB"/>
-        </w:rPr>
-        <w:t>test</w:t>
+        <w:t>Confirms bill test</w:t>
       </w:r>
       <w:bookmarkEnd w:id="15"/>
     </w:p>
@@ -24064,14 +23578,7 @@
                 <w:rFonts w:ascii="Times New Roman" w:hAnsi="Times New Roman" w:cs="Times New Roman"/>
                 <w:lang w:val="en-GB"/>
               </w:rPr>
-              <w:t xml:space="preserve">The goal is to let the operator </w:t>
-            </w:r>
-            <w:r>
-              <w:rPr>
-                <w:rFonts w:ascii="Times New Roman" w:hAnsi="Times New Roman" w:cs="Times New Roman"/>
-                <w:lang w:val="en-GB"/>
-              </w:rPr>
-              <w:t>confirm a selected bill</w:t>
+              <w:t>The goal is to let the operator confirm a selected bill</w:t>
             </w:r>
           </w:p>
         </w:tc>
@@ -24351,7 +23858,7 @@
           <w:lang w:val="en-GB"/>
         </w:rPr>
       </w:pPr>
-      <w:bookmarkStart w:id="16" w:name="_Toc496623070"/>
+      <w:bookmarkStart w:id="16" w:name="_Toc496770573"/>
       <w:r>
         <w:rPr>
           <w:rFonts w:ascii="Times New Roman" w:hAnsi="Times New Roman" w:cs="Times New Roman"/>
@@ -24359,15 +23866,7 @@
           <w:lang w:val="en-GB"/>
         </w:rPr>
         <w:lastRenderedPageBreak/>
-        <w:t xml:space="preserve">Resends </w:t>
-      </w:r>
-      <w:r>
-        <w:rPr>
-          <w:rFonts w:ascii="Times New Roman" w:hAnsi="Times New Roman" w:cs="Times New Roman"/>
-          <w:color w:val="auto"/>
-          <w:lang w:val="en-GB"/>
-        </w:rPr>
-        <w:t>bill test</w:t>
+        <w:t>Resends bill test</w:t>
       </w:r>
       <w:bookmarkEnd w:id="16"/>
     </w:p>
@@ -24520,21 +24019,7 @@
                 <w:rFonts w:ascii="Times New Roman" w:hAnsi="Times New Roman" w:cs="Times New Roman"/>
                 <w:lang w:val="en-GB"/>
               </w:rPr>
-              <w:t>The goal is to let the operator</w:t>
-            </w:r>
-            <w:r>
-              <w:rPr>
-                <w:rFonts w:ascii="Times New Roman" w:hAnsi="Times New Roman" w:cs="Times New Roman"/>
-                <w:lang w:val="en-GB"/>
-              </w:rPr>
-              <w:t xml:space="preserve"> resend</w:t>
-            </w:r>
-            <w:r>
-              <w:rPr>
-                <w:rFonts w:ascii="Times New Roman" w:hAnsi="Times New Roman" w:cs="Times New Roman"/>
-                <w:lang w:val="en-GB"/>
-              </w:rPr>
-              <w:t xml:space="preserve"> a selected bill</w:t>
+              <w:t>The goal is to let the operator resend a selected bill</w:t>
             </w:r>
           </w:p>
         </w:tc>
@@ -24779,7 +24264,7 @@
           <w:lang w:val="en-GB"/>
         </w:rPr>
       </w:pPr>
-      <w:bookmarkStart w:id="17" w:name="_Toc496623071"/>
+      <w:bookmarkStart w:id="17" w:name="_Toc496770574"/>
       <w:r>
         <w:rPr>
           <w:rFonts w:ascii="Times New Roman" w:hAnsi="Times New Roman" w:cs="Times New Roman"/>
@@ -24787,15 +24272,7 @@
           <w:lang w:val="en-GB"/>
         </w:rPr>
         <w:lastRenderedPageBreak/>
-        <w:t xml:space="preserve">Confirms injunctions </w:t>
-      </w:r>
-      <w:r>
-        <w:rPr>
-          <w:rFonts w:ascii="Times New Roman" w:hAnsi="Times New Roman" w:cs="Times New Roman"/>
-          <w:color w:val="auto"/>
-          <w:lang w:val="en-GB"/>
-        </w:rPr>
-        <w:t>test</w:t>
+        <w:t>Confirms injunctions test</w:t>
       </w:r>
       <w:bookmarkEnd w:id="17"/>
     </w:p>
@@ -24948,14 +24425,7 @@
                 <w:rFonts w:ascii="Times New Roman" w:hAnsi="Times New Roman" w:cs="Times New Roman"/>
                 <w:lang w:val="en-GB"/>
               </w:rPr>
-              <w:t xml:space="preserve">The goal is to let the operator </w:t>
-            </w:r>
-            <w:r>
-              <w:rPr>
-                <w:rFonts w:ascii="Times New Roman" w:hAnsi="Times New Roman" w:cs="Times New Roman"/>
-                <w:lang w:val="en-GB"/>
-              </w:rPr>
-              <w:t>confirm an injunction</w:t>
+              <w:t>The goal is to let the operator confirm an injunction</w:t>
             </w:r>
           </w:p>
         </w:tc>
@@ -25113,49 +24583,7 @@
                 <w:rFonts w:ascii="Times New Roman" w:hAnsi="Times New Roman" w:cs="Times New Roman"/>
                 <w:lang w:val="en-GB"/>
               </w:rPr>
-              <w:t>The operator selects a</w:t>
-            </w:r>
-            <w:r>
-              <w:rPr>
-                <w:rFonts w:ascii="Times New Roman" w:hAnsi="Times New Roman" w:cs="Times New Roman"/>
-                <w:lang w:val="en-GB"/>
-              </w:rPr>
-              <w:t>n</w:t>
-            </w:r>
-            <w:r>
-              <w:rPr>
-                <w:rFonts w:ascii="Times New Roman" w:hAnsi="Times New Roman" w:cs="Times New Roman"/>
-                <w:lang w:val="en-GB"/>
-              </w:rPr>
-              <w:t xml:space="preserve"> </w:t>
-            </w:r>
-            <w:r>
-              <w:rPr>
-                <w:rFonts w:ascii="Times New Roman" w:hAnsi="Times New Roman" w:cs="Times New Roman"/>
-                <w:lang w:val="en-GB"/>
-              </w:rPr>
-              <w:t xml:space="preserve">injunction </w:t>
-            </w:r>
-            <w:r>
-              <w:rPr>
-                <w:rFonts w:ascii="Times New Roman" w:hAnsi="Times New Roman" w:cs="Times New Roman"/>
-                <w:lang w:val="en-GB"/>
-              </w:rPr>
-              <w:t xml:space="preserve">from the </w:t>
-            </w:r>
-            <w:r>
-              <w:rPr>
-                <w:rFonts w:ascii="Times New Roman" w:hAnsi="Times New Roman" w:cs="Times New Roman"/>
-                <w:lang w:val="en-GB"/>
-              </w:rPr>
-              <w:t xml:space="preserve">injunction’s </w:t>
-            </w:r>
-            <w:r>
-              <w:rPr>
-                <w:rFonts w:ascii="Times New Roman" w:hAnsi="Times New Roman" w:cs="Times New Roman"/>
-                <w:lang w:val="en-GB"/>
-              </w:rPr>
-              <w:t>table and presses "Confirm button”</w:t>
+              <w:t>The operator selects an injunction from the injunction’s table and presses "Confirm button”</w:t>
             </w:r>
           </w:p>
         </w:tc>
@@ -25242,7 +24670,7 @@
           <w:lang w:val="en-GB"/>
         </w:rPr>
       </w:pPr>
-      <w:bookmarkStart w:id="18" w:name="_Toc496623072"/>
+      <w:bookmarkStart w:id="18" w:name="_Toc496770575"/>
       <w:r>
         <w:rPr>
           <w:rFonts w:ascii="Times New Roman" w:hAnsi="Times New Roman" w:cs="Times New Roman"/>
@@ -25250,15 +24678,7 @@
           <w:lang w:val="en-GB"/>
         </w:rPr>
         <w:lastRenderedPageBreak/>
-        <w:t xml:space="preserve">Resends </w:t>
-      </w:r>
-      <w:r>
-        <w:rPr>
-          <w:rFonts w:ascii="Times New Roman" w:hAnsi="Times New Roman" w:cs="Times New Roman"/>
-          <w:color w:val="auto"/>
-          <w:lang w:val="en-GB"/>
-        </w:rPr>
-        <w:t>injunctions test</w:t>
+        <w:t>Resends injunctions test</w:t>
       </w:r>
       <w:bookmarkEnd w:id="18"/>
     </w:p>
@@ -25367,14 +24787,7 @@
                 <w:rFonts w:ascii="Times New Roman" w:hAnsi="Times New Roman" w:cs="Times New Roman"/>
                 <w:lang w:val="en-GB"/>
               </w:rPr>
-              <w:t xml:space="preserve">Resends </w:t>
-            </w:r>
-            <w:r>
-              <w:rPr>
-                <w:rFonts w:ascii="Times New Roman" w:hAnsi="Times New Roman" w:cs="Times New Roman"/>
-                <w:lang w:val="en-GB"/>
-              </w:rPr>
-              <w:t>injunctions</w:t>
+              <w:t>Resends injunctions</w:t>
             </w:r>
           </w:p>
         </w:tc>
@@ -25648,6 +25061,2421 @@
       <w:pPr>
         <w:rPr>
           <w:rFonts w:ascii="Times New Roman" w:hAnsi="Times New Roman" w:cs="Times New Roman"/>
+          <w:lang w:val="en-GB"/>
+        </w:rPr>
+      </w:pPr>
+    </w:p>
+    <w:p>
+      <w:pPr>
+        <w:spacing w:line="259" w:lineRule="auto"/>
+        <w:rPr>
+          <w:rFonts w:ascii="Times New Roman" w:hAnsi="Times New Roman" w:cs="Times New Roman"/>
+          <w:lang w:val="en-GB"/>
+        </w:rPr>
+      </w:pPr>
+      <w:r>
+        <w:rPr>
+          <w:rFonts w:ascii="Times New Roman" w:hAnsi="Times New Roman" w:cs="Times New Roman"/>
+          <w:lang w:val="en-GB"/>
+        </w:rPr>
+        <w:br w:type="page"/>
+      </w:r>
+    </w:p>
+    <w:p>
+      <w:pPr>
+        <w:pStyle w:val="Titolo2"/>
+        <w:rPr>
+          <w:rFonts w:ascii="Times New Roman" w:hAnsi="Times New Roman" w:cs="Times New Roman"/>
+          <w:color w:val="auto"/>
+          <w:lang w:val="en-GB"/>
+        </w:rPr>
+      </w:pPr>
+      <w:bookmarkStart w:id="19" w:name="_Toc496770576"/>
+      <w:proofErr w:type="spellStart"/>
+      <w:r>
+        <w:rPr>
+          <w:rFonts w:ascii="Times New Roman" w:hAnsi="Times New Roman" w:cs="Times New Roman"/>
+          <w:color w:val="auto"/>
+          <w:lang w:val="en-GB"/>
+        </w:rPr>
+        <w:lastRenderedPageBreak/>
+        <w:t>Mockup</w:t>
+      </w:r>
+      <w:bookmarkEnd w:id="19"/>
+      <w:proofErr w:type="spellEnd"/>
+    </w:p>
+    <w:p>
+      <w:pPr>
+        <w:spacing w:line="259" w:lineRule="auto"/>
+        <w:rPr>
+          <w:lang w:val="en-GB"/>
+        </w:rPr>
+      </w:pPr>
+    </w:p>
+    <w:p>
+      <w:pPr>
+        <w:spacing w:line="259" w:lineRule="auto"/>
+        <w:jc w:val="center"/>
+        <w:rPr>
+          <w:lang w:val="en-GB"/>
+        </w:rPr>
+      </w:pPr>
+      <w:r>
+        <w:rPr>
+          <w:noProof/>
+          <w:lang w:val="en-GB"/>
+        </w:rPr>
+        <w:drawing>
+          <wp:inline distT="0" distB="0" distL="0" distR="0">
+            <wp:extent cx="6120130" cy="2842260"/>
+            <wp:effectExtent l="0" t="0" r="0" b="0"/>
+            <wp:docPr id="31" name="Immagine 31"/>
+            <wp:cNvGraphicFramePr>
+              <a:graphicFrameLocks xmlns:a="http://schemas.openxmlformats.org/drawingml/2006/main" noChangeAspect="1"/>
+            </wp:cNvGraphicFramePr>
+            <a:graphic xmlns:a="http://schemas.openxmlformats.org/drawingml/2006/main">
+              <a:graphicData uri="http://schemas.openxmlformats.org/drawingml/2006/picture">
+                <pic:pic xmlns:pic="http://schemas.openxmlformats.org/drawingml/2006/picture">
+                  <pic:nvPicPr>
+                    <pic:cNvPr id="31" name="img36.jpg"/>
+                    <pic:cNvPicPr/>
+                  </pic:nvPicPr>
+                  <pic:blipFill>
+                    <a:blip r:embed="rId6">
+                      <a:extLst>
+                        <a:ext uri="{28A0092B-C50C-407E-A947-70E740481C1C}">
+                          <a14:useLocalDpi xmlns:a14="http://schemas.microsoft.com/office/drawing/2010/main" val="0"/>
+                        </a:ext>
+                      </a:extLst>
+                    </a:blip>
+                    <a:stretch>
+                      <a:fillRect/>
+                    </a:stretch>
+                  </pic:blipFill>
+                  <pic:spPr>
+                    <a:xfrm>
+                      <a:off x="0" y="0"/>
+                      <a:ext cx="6120130" cy="2842260"/>
+                    </a:xfrm>
+                    <a:prstGeom prst="rect">
+                      <a:avLst/>
+                    </a:prstGeom>
+                  </pic:spPr>
+                </pic:pic>
+              </a:graphicData>
+            </a:graphic>
+          </wp:inline>
+        </w:drawing>
+      </w:r>
+    </w:p>
+    <w:p>
+      <w:pPr>
+        <w:spacing w:line="259" w:lineRule="auto"/>
+        <w:jc w:val="center"/>
+        <w:rPr>
+          <w:noProof/>
+          <w:lang w:val="en-GB"/>
+        </w:rPr>
+      </w:pPr>
+      <w:r>
+        <w:rPr>
+          <w:i/>
+          <w:lang w:val="en-GB"/>
+        </w:rPr>
+        <w:t>Login</w:t>
+      </w:r>
+      <w:r>
+        <w:rPr>
+          <w:lang w:val="en-GB"/>
+        </w:rPr>
+        <w:br w:type="page"/>
+      </w:r>
+      <w:r>
+        <w:rPr>
+          <w:noProof/>
+          <w:lang w:val="en-GB"/>
+        </w:rPr>
+        <w:lastRenderedPageBreak/>
+        <w:drawing>
+          <wp:inline distT="0" distB="0" distL="0" distR="0">
+            <wp:extent cx="4089400" cy="2768600"/>
+            <wp:effectExtent l="0" t="0" r="6350" b="0"/>
+            <wp:docPr id="32" name="Immagine 32"/>
+            <wp:cNvGraphicFramePr>
+              <a:graphicFrameLocks xmlns:a="http://schemas.openxmlformats.org/drawingml/2006/main" noChangeAspect="1"/>
+            </wp:cNvGraphicFramePr>
+            <a:graphic xmlns:a="http://schemas.openxmlformats.org/drawingml/2006/main">
+              <a:graphicData uri="http://schemas.openxmlformats.org/drawingml/2006/picture">
+                <pic:pic xmlns:pic="http://schemas.openxmlformats.org/drawingml/2006/picture">
+                  <pic:nvPicPr>
+                    <pic:cNvPr id="32" name="img46.jpg"/>
+                    <pic:cNvPicPr/>
+                  </pic:nvPicPr>
+                  <pic:blipFill>
+                    <a:blip r:embed="rId7">
+                      <a:extLst>
+                        <a:ext uri="{28A0092B-C50C-407E-A947-70E740481C1C}">
+                          <a14:useLocalDpi xmlns:a14="http://schemas.microsoft.com/office/drawing/2010/main" val="0"/>
+                        </a:ext>
+                      </a:extLst>
+                    </a:blip>
+                    <a:stretch>
+                      <a:fillRect/>
+                    </a:stretch>
+                  </pic:blipFill>
+                  <pic:spPr>
+                    <a:xfrm>
+                      <a:off x="0" y="0"/>
+                      <a:ext cx="4089400" cy="2768600"/>
+                    </a:xfrm>
+                    <a:prstGeom prst="rect">
+                      <a:avLst/>
+                    </a:prstGeom>
+                  </pic:spPr>
+                </pic:pic>
+              </a:graphicData>
+            </a:graphic>
+          </wp:inline>
+        </w:drawing>
+      </w:r>
+    </w:p>
+    <w:p>
+      <w:pPr>
+        <w:spacing w:line="259" w:lineRule="auto"/>
+        <w:jc w:val="center"/>
+        <w:rPr>
+          <w:i/>
+          <w:noProof/>
+          <w:lang w:val="en-GB"/>
+        </w:rPr>
+      </w:pPr>
+      <w:r>
+        <w:rPr>
+          <w:i/>
+          <w:noProof/>
+          <w:lang w:val="en-GB"/>
+        </w:rPr>
+        <w:t>Login - error</w:t>
+      </w:r>
+      <w:r>
+        <w:rPr>
+          <w:i/>
+          <w:noProof/>
+          <w:lang w:val="en-GB"/>
+        </w:rPr>
+        <w:br w:type="page"/>
+      </w:r>
+    </w:p>
+    <w:p>
+      <w:pPr>
+        <w:spacing w:line="259" w:lineRule="auto"/>
+        <w:jc w:val="center"/>
+        <w:rPr>
+          <w:noProof/>
+          <w:lang w:val="en-GB"/>
+        </w:rPr>
+      </w:pPr>
+      <w:r>
+        <w:rPr>
+          <w:noProof/>
+          <w:lang w:val="en-GB"/>
+        </w:rPr>
+        <w:lastRenderedPageBreak/>
+        <w:drawing>
+          <wp:inline distT="0" distB="0" distL="0" distR="0">
+            <wp:extent cx="6120130" cy="4111625"/>
+            <wp:effectExtent l="0" t="0" r="0" b="3175"/>
+            <wp:docPr id="33" name="Immagine 33"/>
+            <wp:cNvGraphicFramePr>
+              <a:graphicFrameLocks xmlns:a="http://schemas.openxmlformats.org/drawingml/2006/main" noChangeAspect="1"/>
+            </wp:cNvGraphicFramePr>
+            <a:graphic xmlns:a="http://schemas.openxmlformats.org/drawingml/2006/main">
+              <a:graphicData uri="http://schemas.openxmlformats.org/drawingml/2006/picture">
+                <pic:pic xmlns:pic="http://schemas.openxmlformats.org/drawingml/2006/picture">
+                  <pic:nvPicPr>
+                    <pic:cNvPr id="33" name="img51.jpg"/>
+                    <pic:cNvPicPr/>
+                  </pic:nvPicPr>
+                  <pic:blipFill>
+                    <a:blip r:embed="rId8">
+                      <a:extLst>
+                        <a:ext uri="{28A0092B-C50C-407E-A947-70E740481C1C}">
+                          <a14:useLocalDpi xmlns:a14="http://schemas.microsoft.com/office/drawing/2010/main" val="0"/>
+                        </a:ext>
+                      </a:extLst>
+                    </a:blip>
+                    <a:stretch>
+                      <a:fillRect/>
+                    </a:stretch>
+                  </pic:blipFill>
+                  <pic:spPr>
+                    <a:xfrm>
+                      <a:off x="0" y="0"/>
+                      <a:ext cx="6120130" cy="4111625"/>
+                    </a:xfrm>
+                    <a:prstGeom prst="rect">
+                      <a:avLst/>
+                    </a:prstGeom>
+                  </pic:spPr>
+                </pic:pic>
+              </a:graphicData>
+            </a:graphic>
+          </wp:inline>
+        </w:drawing>
+      </w:r>
+    </w:p>
+    <w:p>
+      <w:pPr>
+        <w:spacing w:line="259" w:lineRule="auto"/>
+        <w:jc w:val="center"/>
+        <w:rPr>
+          <w:i/>
+          <w:noProof/>
+          <w:lang w:val="en-GB"/>
+        </w:rPr>
+      </w:pPr>
+      <w:r>
+        <w:rPr>
+          <w:i/>
+          <w:noProof/>
+          <w:lang w:val="en-GB"/>
+        </w:rPr>
+        <w:t>Home</w:t>
+      </w:r>
+      <w:r>
+        <w:rPr>
+          <w:i/>
+          <w:noProof/>
+          <w:lang w:val="en-GB"/>
+        </w:rPr>
+        <w:br w:type="page"/>
+      </w:r>
+    </w:p>
+    <w:p>
+      <w:pPr>
+        <w:spacing w:line="259" w:lineRule="auto"/>
+        <w:rPr>
+          <w:noProof/>
+          <w:lang w:val="en-GB"/>
+        </w:rPr>
+      </w:pPr>
+    </w:p>
+    <w:p>
+      <w:pPr>
+        <w:spacing w:line="259" w:lineRule="auto"/>
+        <w:jc w:val="center"/>
+        <w:rPr>
+          <w:lang w:val="en-GB"/>
+        </w:rPr>
+      </w:pPr>
+      <w:r>
+        <w:rPr>
+          <w:noProof/>
+          <w:lang w:val="en-GB"/>
+        </w:rPr>
+        <w:drawing>
+          <wp:inline distT="0" distB="0" distL="0" distR="0">
+            <wp:extent cx="6120130" cy="2576830"/>
+            <wp:effectExtent l="0" t="0" r="0" b="0"/>
+            <wp:docPr id="34" name="Immagine 34"/>
+            <wp:cNvGraphicFramePr>
+              <a:graphicFrameLocks xmlns:a="http://schemas.openxmlformats.org/drawingml/2006/main" noChangeAspect="1"/>
+            </wp:cNvGraphicFramePr>
+            <a:graphic xmlns:a="http://schemas.openxmlformats.org/drawingml/2006/main">
+              <a:graphicData uri="http://schemas.openxmlformats.org/drawingml/2006/picture">
+                <pic:pic xmlns:pic="http://schemas.openxmlformats.org/drawingml/2006/picture">
+                  <pic:nvPicPr>
+                    <pic:cNvPr id="34" name="img60.jpg"/>
+                    <pic:cNvPicPr/>
+                  </pic:nvPicPr>
+                  <pic:blipFill>
+                    <a:blip r:embed="rId9">
+                      <a:extLst>
+                        <a:ext uri="{28A0092B-C50C-407E-A947-70E740481C1C}">
+                          <a14:useLocalDpi xmlns:a14="http://schemas.microsoft.com/office/drawing/2010/main" val="0"/>
+                        </a:ext>
+                      </a:extLst>
+                    </a:blip>
+                    <a:stretch>
+                      <a:fillRect/>
+                    </a:stretch>
+                  </pic:blipFill>
+                  <pic:spPr>
+                    <a:xfrm>
+                      <a:off x="0" y="0"/>
+                      <a:ext cx="6120130" cy="2576830"/>
+                    </a:xfrm>
+                    <a:prstGeom prst="rect">
+                      <a:avLst/>
+                    </a:prstGeom>
+                  </pic:spPr>
+                </pic:pic>
+              </a:graphicData>
+            </a:graphic>
+          </wp:inline>
+        </w:drawing>
+      </w:r>
+    </w:p>
+    <w:p>
+      <w:pPr>
+        <w:spacing w:line="259" w:lineRule="auto"/>
+        <w:jc w:val="center"/>
+        <w:rPr>
+          <w:i/>
+          <w:lang w:val="en-GB"/>
+        </w:rPr>
+      </w:pPr>
+      <w:r>
+        <w:rPr>
+          <w:i/>
+          <w:lang w:val="en-GB"/>
+        </w:rPr>
+        <w:t>Registry management</w:t>
+      </w:r>
+    </w:p>
+    <w:p>
+      <w:pPr>
+        <w:spacing w:line="259" w:lineRule="auto"/>
+        <w:rPr>
+          <w:i/>
+          <w:lang w:val="en-GB"/>
+        </w:rPr>
+      </w:pPr>
+      <w:r>
+        <w:rPr>
+          <w:i/>
+          <w:lang w:val="en-GB"/>
+        </w:rPr>
+        <w:br w:type="page"/>
+      </w:r>
+    </w:p>
+    <w:p>
+      <w:pPr>
+        <w:spacing w:line="259" w:lineRule="auto"/>
+        <w:jc w:val="center"/>
+        <w:rPr>
+          <w:i/>
+          <w:lang w:val="en-GB"/>
+        </w:rPr>
+      </w:pPr>
+    </w:p>
+    <w:p>
+      <w:pPr>
+        <w:spacing w:line="259" w:lineRule="auto"/>
+        <w:jc w:val="center"/>
+        <w:rPr>
+          <w:noProof/>
+          <w:lang w:val="en-GB"/>
+        </w:rPr>
+      </w:pPr>
+      <w:r>
+        <w:rPr>
+          <w:noProof/>
+          <w:lang w:val="en-GB"/>
+        </w:rPr>
+        <w:drawing>
+          <wp:inline distT="0" distB="0" distL="0" distR="0">
+            <wp:extent cx="4584700" cy="2768600"/>
+            <wp:effectExtent l="0" t="0" r="6350" b="0"/>
+            <wp:docPr id="35" name="Immagine 35"/>
+            <wp:cNvGraphicFramePr>
+              <a:graphicFrameLocks xmlns:a="http://schemas.openxmlformats.org/drawingml/2006/main" noChangeAspect="1"/>
+            </wp:cNvGraphicFramePr>
+            <a:graphic xmlns:a="http://schemas.openxmlformats.org/drawingml/2006/main">
+              <a:graphicData uri="http://schemas.openxmlformats.org/drawingml/2006/picture">
+                <pic:pic xmlns:pic="http://schemas.openxmlformats.org/drawingml/2006/picture">
+                  <pic:nvPicPr>
+                    <pic:cNvPr id="35" name="img78.jpg"/>
+                    <pic:cNvPicPr/>
+                  </pic:nvPicPr>
+                  <pic:blipFill>
+                    <a:blip r:embed="rId10">
+                      <a:extLst>
+                        <a:ext uri="{28A0092B-C50C-407E-A947-70E740481C1C}">
+                          <a14:useLocalDpi xmlns:a14="http://schemas.microsoft.com/office/drawing/2010/main" val="0"/>
+                        </a:ext>
+                      </a:extLst>
+                    </a:blip>
+                    <a:stretch>
+                      <a:fillRect/>
+                    </a:stretch>
+                  </pic:blipFill>
+                  <pic:spPr>
+                    <a:xfrm>
+                      <a:off x="0" y="0"/>
+                      <a:ext cx="4584700" cy="2768600"/>
+                    </a:xfrm>
+                    <a:prstGeom prst="rect">
+                      <a:avLst/>
+                    </a:prstGeom>
+                  </pic:spPr>
+                </pic:pic>
+              </a:graphicData>
+            </a:graphic>
+          </wp:inline>
+        </w:drawing>
+      </w:r>
+    </w:p>
+    <w:p>
+      <w:pPr>
+        <w:spacing w:line="259" w:lineRule="auto"/>
+        <w:jc w:val="center"/>
+        <w:rPr>
+          <w:i/>
+          <w:noProof/>
+          <w:lang w:val="en-GB"/>
+        </w:rPr>
+      </w:pPr>
+      <w:r>
+        <w:rPr>
+          <w:i/>
+          <w:noProof/>
+          <w:lang w:val="en-GB"/>
+        </w:rPr>
+        <w:t>Registry management – error</w:t>
+      </w:r>
+    </w:p>
+    <w:p>
+      <w:pPr>
+        <w:spacing w:line="259" w:lineRule="auto"/>
+        <w:rPr>
+          <w:i/>
+          <w:noProof/>
+          <w:lang w:val="en-GB"/>
+        </w:rPr>
+      </w:pPr>
+      <w:r>
+        <w:rPr>
+          <w:i/>
+          <w:noProof/>
+          <w:lang w:val="en-GB"/>
+        </w:rPr>
+        <w:br w:type="page"/>
+      </w:r>
+    </w:p>
+    <w:p>
+      <w:pPr>
+        <w:spacing w:line="259" w:lineRule="auto"/>
+        <w:jc w:val="center"/>
+        <w:rPr>
+          <w:i/>
+          <w:noProof/>
+          <w:lang w:val="en-GB"/>
+        </w:rPr>
+      </w:pPr>
+    </w:p>
+    <w:p>
+      <w:pPr>
+        <w:spacing w:line="259" w:lineRule="auto"/>
+        <w:jc w:val="center"/>
+        <w:rPr>
+          <w:lang w:val="en-GB"/>
+        </w:rPr>
+      </w:pPr>
+      <w:r>
+        <w:rPr>
+          <w:noProof/>
+          <w:lang w:val="en-GB"/>
+        </w:rPr>
+        <w:drawing>
+          <wp:inline distT="0" distB="0" distL="0" distR="0">
+            <wp:extent cx="6120130" cy="2678430"/>
+            <wp:effectExtent l="0" t="0" r="0" b="7620"/>
+            <wp:docPr id="36" name="Immagine 36"/>
+            <wp:cNvGraphicFramePr>
+              <a:graphicFrameLocks xmlns:a="http://schemas.openxmlformats.org/drawingml/2006/main" noChangeAspect="1"/>
+            </wp:cNvGraphicFramePr>
+            <a:graphic xmlns:a="http://schemas.openxmlformats.org/drawingml/2006/main">
+              <a:graphicData uri="http://schemas.openxmlformats.org/drawingml/2006/picture">
+                <pic:pic xmlns:pic="http://schemas.openxmlformats.org/drawingml/2006/picture">
+                  <pic:nvPicPr>
+                    <pic:cNvPr id="36" name="img83.jpg"/>
+                    <pic:cNvPicPr/>
+                  </pic:nvPicPr>
+                  <pic:blipFill>
+                    <a:blip r:embed="rId11">
+                      <a:extLst>
+                        <a:ext uri="{28A0092B-C50C-407E-A947-70E740481C1C}">
+                          <a14:useLocalDpi xmlns:a14="http://schemas.microsoft.com/office/drawing/2010/main" val="0"/>
+                        </a:ext>
+                      </a:extLst>
+                    </a:blip>
+                    <a:stretch>
+                      <a:fillRect/>
+                    </a:stretch>
+                  </pic:blipFill>
+                  <pic:spPr>
+                    <a:xfrm>
+                      <a:off x="0" y="0"/>
+                      <a:ext cx="6120130" cy="2678430"/>
+                    </a:xfrm>
+                    <a:prstGeom prst="rect">
+                      <a:avLst/>
+                    </a:prstGeom>
+                  </pic:spPr>
+                </pic:pic>
+              </a:graphicData>
+            </a:graphic>
+          </wp:inline>
+        </w:drawing>
+      </w:r>
+    </w:p>
+    <w:p>
+      <w:pPr>
+        <w:spacing w:line="259" w:lineRule="auto"/>
+        <w:jc w:val="center"/>
+        <w:rPr>
+          <w:lang w:val="en-GB"/>
+        </w:rPr>
+      </w:pPr>
+      <w:r>
+        <w:rPr>
+          <w:i/>
+          <w:lang w:val="en-GB"/>
+        </w:rPr>
+        <w:t>Injunctions queue</w:t>
+      </w:r>
+      <w:r>
+        <w:rPr>
+          <w:lang w:val="en-GB"/>
+        </w:rPr>
+        <w:br w:type="page"/>
+      </w:r>
+      <w:r>
+        <w:rPr>
+          <w:noProof/>
+          <w:lang w:val="en-GB"/>
+        </w:rPr>
+        <w:lastRenderedPageBreak/>
+        <w:drawing>
+          <wp:inline distT="0" distB="0" distL="0" distR="0">
+            <wp:extent cx="6120130" cy="3279775"/>
+            <wp:effectExtent l="0" t="0" r="0" b="0"/>
+            <wp:docPr id="37" name="Immagine 37"/>
+            <wp:cNvGraphicFramePr>
+              <a:graphicFrameLocks xmlns:a="http://schemas.openxmlformats.org/drawingml/2006/main" noChangeAspect="1"/>
+            </wp:cNvGraphicFramePr>
+            <a:graphic xmlns:a="http://schemas.openxmlformats.org/drawingml/2006/main">
+              <a:graphicData uri="http://schemas.openxmlformats.org/drawingml/2006/picture">
+                <pic:pic xmlns:pic="http://schemas.openxmlformats.org/drawingml/2006/picture">
+                  <pic:nvPicPr>
+                    <pic:cNvPr id="37" name="img91.jpg"/>
+                    <pic:cNvPicPr/>
+                  </pic:nvPicPr>
+                  <pic:blipFill>
+                    <a:blip r:embed="rId12">
+                      <a:extLst>
+                        <a:ext uri="{28A0092B-C50C-407E-A947-70E740481C1C}">
+                          <a14:useLocalDpi xmlns:a14="http://schemas.microsoft.com/office/drawing/2010/main" val="0"/>
+                        </a:ext>
+                      </a:extLst>
+                    </a:blip>
+                    <a:stretch>
+                      <a:fillRect/>
+                    </a:stretch>
+                  </pic:blipFill>
+                  <pic:spPr>
+                    <a:xfrm>
+                      <a:off x="0" y="0"/>
+                      <a:ext cx="6120130" cy="3279775"/>
+                    </a:xfrm>
+                    <a:prstGeom prst="rect">
+                      <a:avLst/>
+                    </a:prstGeom>
+                  </pic:spPr>
+                </pic:pic>
+              </a:graphicData>
+            </a:graphic>
+          </wp:inline>
+        </w:drawing>
+      </w:r>
+    </w:p>
+    <w:p>
+      <w:pPr>
+        <w:spacing w:line="259" w:lineRule="auto"/>
+        <w:jc w:val="center"/>
+        <w:rPr>
+          <w:lang w:val="en-GB"/>
+        </w:rPr>
+      </w:pPr>
+      <w:r>
+        <w:rPr>
+          <w:i/>
+          <w:lang w:val="en-GB"/>
+        </w:rPr>
+        <w:t>Bills queue - Single</w:t>
+      </w:r>
+      <w:r>
+        <w:rPr>
+          <w:lang w:val="en-GB"/>
+        </w:rPr>
+        <w:br w:type="page"/>
+      </w:r>
+      <w:r>
+        <w:rPr>
+          <w:noProof/>
+          <w:lang w:val="en-GB"/>
+        </w:rPr>
+        <w:lastRenderedPageBreak/>
+        <w:drawing>
+          <wp:inline distT="0" distB="0" distL="0" distR="0">
+            <wp:extent cx="6120130" cy="3279775"/>
+            <wp:effectExtent l="0" t="0" r="0" b="0"/>
+            <wp:docPr id="38" name="Immagine 38"/>
+            <wp:cNvGraphicFramePr>
+              <a:graphicFrameLocks xmlns:a="http://schemas.openxmlformats.org/drawingml/2006/main" noChangeAspect="1"/>
+            </wp:cNvGraphicFramePr>
+            <a:graphic xmlns:a="http://schemas.openxmlformats.org/drawingml/2006/main">
+              <a:graphicData uri="http://schemas.openxmlformats.org/drawingml/2006/picture">
+                <pic:pic xmlns:pic="http://schemas.openxmlformats.org/drawingml/2006/picture">
+                  <pic:nvPicPr>
+                    <pic:cNvPr id="38" name="img99.jpg"/>
+                    <pic:cNvPicPr/>
+                  </pic:nvPicPr>
+                  <pic:blipFill>
+                    <a:blip r:embed="rId13">
+                      <a:extLst>
+                        <a:ext uri="{28A0092B-C50C-407E-A947-70E740481C1C}">
+                          <a14:useLocalDpi xmlns:a14="http://schemas.microsoft.com/office/drawing/2010/main" val="0"/>
+                        </a:ext>
+                      </a:extLst>
+                    </a:blip>
+                    <a:stretch>
+                      <a:fillRect/>
+                    </a:stretch>
+                  </pic:blipFill>
+                  <pic:spPr>
+                    <a:xfrm>
+                      <a:off x="0" y="0"/>
+                      <a:ext cx="6120130" cy="3279775"/>
+                    </a:xfrm>
+                    <a:prstGeom prst="rect">
+                      <a:avLst/>
+                    </a:prstGeom>
+                  </pic:spPr>
+                </pic:pic>
+              </a:graphicData>
+            </a:graphic>
+          </wp:inline>
+        </w:drawing>
+      </w:r>
+    </w:p>
+    <w:p>
+      <w:pPr>
+        <w:spacing w:line="259" w:lineRule="auto"/>
+        <w:jc w:val="center"/>
+        <w:rPr>
+          <w:lang w:val="en-GB"/>
+        </w:rPr>
+      </w:pPr>
+      <w:r>
+        <w:rPr>
+          <w:i/>
+          <w:lang w:val="en-GB"/>
+        </w:rPr>
+        <w:t>Bills queue - Multiple</w:t>
+      </w:r>
+      <w:r>
+        <w:rPr>
+          <w:lang w:val="en-GB"/>
+        </w:rPr>
+        <w:br w:type="page"/>
+      </w:r>
+      <w:r>
+        <w:rPr>
+          <w:noProof/>
+          <w:lang w:val="en-GB"/>
+        </w:rPr>
+        <w:lastRenderedPageBreak/>
+        <w:drawing>
+          <wp:inline distT="0" distB="0" distL="0" distR="0">
+            <wp:extent cx="6120130" cy="2974975"/>
+            <wp:effectExtent l="0" t="0" r="0" b="0"/>
+            <wp:docPr id="39" name="Immagine 39"/>
+            <wp:cNvGraphicFramePr>
+              <a:graphicFrameLocks xmlns:a="http://schemas.openxmlformats.org/drawingml/2006/main" noChangeAspect="1"/>
+            </wp:cNvGraphicFramePr>
+            <a:graphic xmlns:a="http://schemas.openxmlformats.org/drawingml/2006/main">
+              <a:graphicData uri="http://schemas.openxmlformats.org/drawingml/2006/picture">
+                <pic:pic xmlns:pic="http://schemas.openxmlformats.org/drawingml/2006/picture">
+                  <pic:nvPicPr>
+                    <pic:cNvPr id="39" name="img106.jpg"/>
+                    <pic:cNvPicPr/>
+                  </pic:nvPicPr>
+                  <pic:blipFill>
+                    <a:blip r:embed="rId14">
+                      <a:extLst>
+                        <a:ext uri="{28A0092B-C50C-407E-A947-70E740481C1C}">
+                          <a14:useLocalDpi xmlns:a14="http://schemas.microsoft.com/office/drawing/2010/main" val="0"/>
+                        </a:ext>
+                      </a:extLst>
+                    </a:blip>
+                    <a:stretch>
+                      <a:fillRect/>
+                    </a:stretch>
+                  </pic:blipFill>
+                  <pic:spPr>
+                    <a:xfrm>
+                      <a:off x="0" y="0"/>
+                      <a:ext cx="6120130" cy="2974975"/>
+                    </a:xfrm>
+                    <a:prstGeom prst="rect">
+                      <a:avLst/>
+                    </a:prstGeom>
+                  </pic:spPr>
+                </pic:pic>
+              </a:graphicData>
+            </a:graphic>
+          </wp:inline>
+        </w:drawing>
+      </w:r>
+    </w:p>
+    <w:p>
+      <w:pPr>
+        <w:spacing w:line="259" w:lineRule="auto"/>
+        <w:jc w:val="center"/>
+        <w:rPr>
+          <w:lang w:val="en-GB"/>
+        </w:rPr>
+      </w:pPr>
+      <w:r>
+        <w:rPr>
+          <w:i/>
+          <w:lang w:val="en-GB"/>
+        </w:rPr>
+        <w:t>Alter holder</w:t>
+      </w:r>
+      <w:r>
+        <w:rPr>
+          <w:lang w:val="en-GB"/>
+        </w:rPr>
+        <w:br w:type="page"/>
+      </w:r>
+      <w:r>
+        <w:rPr>
+          <w:noProof/>
+          <w:lang w:val="en-GB"/>
+        </w:rPr>
+        <w:lastRenderedPageBreak/>
+        <w:drawing>
+          <wp:inline distT="0" distB="0" distL="0" distR="0">
+            <wp:extent cx="3581400" cy="2501900"/>
+            <wp:effectExtent l="0" t="0" r="0" b="0"/>
+            <wp:docPr id="40" name="Immagine 40"/>
+            <wp:cNvGraphicFramePr>
+              <a:graphicFrameLocks xmlns:a="http://schemas.openxmlformats.org/drawingml/2006/main" noChangeAspect="1"/>
+            </wp:cNvGraphicFramePr>
+            <a:graphic xmlns:a="http://schemas.openxmlformats.org/drawingml/2006/main">
+              <a:graphicData uri="http://schemas.openxmlformats.org/drawingml/2006/picture">
+                <pic:pic xmlns:pic="http://schemas.openxmlformats.org/drawingml/2006/picture">
+                  <pic:nvPicPr>
+                    <pic:cNvPr id="40" name="img113.jpg"/>
+                    <pic:cNvPicPr/>
+                  </pic:nvPicPr>
+                  <pic:blipFill>
+                    <a:blip r:embed="rId15">
+                      <a:extLst>
+                        <a:ext uri="{28A0092B-C50C-407E-A947-70E740481C1C}">
+                          <a14:useLocalDpi xmlns:a14="http://schemas.microsoft.com/office/drawing/2010/main" val="0"/>
+                        </a:ext>
+                      </a:extLst>
+                    </a:blip>
+                    <a:stretch>
+                      <a:fillRect/>
+                    </a:stretch>
+                  </pic:blipFill>
+                  <pic:spPr>
+                    <a:xfrm>
+                      <a:off x="0" y="0"/>
+                      <a:ext cx="3581400" cy="2501900"/>
+                    </a:xfrm>
+                    <a:prstGeom prst="rect">
+                      <a:avLst/>
+                    </a:prstGeom>
+                  </pic:spPr>
+                </pic:pic>
+              </a:graphicData>
+            </a:graphic>
+          </wp:inline>
+        </w:drawing>
+      </w:r>
+    </w:p>
+    <w:p>
+      <w:pPr>
+        <w:spacing w:line="259" w:lineRule="auto"/>
+        <w:jc w:val="center"/>
+        <w:rPr>
+          <w:noProof/>
+          <w:lang w:val="en-GB"/>
+        </w:rPr>
+      </w:pPr>
+      <w:r>
+        <w:rPr>
+          <w:i/>
+          <w:lang w:val="en-GB"/>
+        </w:rPr>
+        <w:t>Alter holder - error</w:t>
+      </w:r>
+      <w:r>
+        <w:rPr>
+          <w:lang w:val="en-GB"/>
+        </w:rPr>
+        <w:br w:type="page"/>
+      </w:r>
+      <w:r>
+        <w:rPr>
+          <w:noProof/>
+          <w:lang w:val="en-GB"/>
+        </w:rPr>
+        <w:lastRenderedPageBreak/>
+        <w:drawing>
+          <wp:inline distT="0" distB="0" distL="0" distR="0">
+            <wp:extent cx="3581400" cy="2501900"/>
+            <wp:effectExtent l="0" t="0" r="0" b="0"/>
+            <wp:docPr id="41" name="Immagine 41"/>
+            <wp:cNvGraphicFramePr>
+              <a:graphicFrameLocks xmlns:a="http://schemas.openxmlformats.org/drawingml/2006/main" noChangeAspect="1"/>
+            </wp:cNvGraphicFramePr>
+            <a:graphic xmlns:a="http://schemas.openxmlformats.org/drawingml/2006/main">
+              <a:graphicData uri="http://schemas.openxmlformats.org/drawingml/2006/picture">
+                <pic:pic xmlns:pic="http://schemas.openxmlformats.org/drawingml/2006/picture">
+                  <pic:nvPicPr>
+                    <pic:cNvPr id="41" name="img118.jpg"/>
+                    <pic:cNvPicPr/>
+                  </pic:nvPicPr>
+                  <pic:blipFill>
+                    <a:blip r:embed="rId16">
+                      <a:extLst>
+                        <a:ext uri="{28A0092B-C50C-407E-A947-70E740481C1C}">
+                          <a14:useLocalDpi xmlns:a14="http://schemas.microsoft.com/office/drawing/2010/main" val="0"/>
+                        </a:ext>
+                      </a:extLst>
+                    </a:blip>
+                    <a:stretch>
+                      <a:fillRect/>
+                    </a:stretch>
+                  </pic:blipFill>
+                  <pic:spPr>
+                    <a:xfrm>
+                      <a:off x="0" y="0"/>
+                      <a:ext cx="3581400" cy="2501900"/>
+                    </a:xfrm>
+                    <a:prstGeom prst="rect">
+                      <a:avLst/>
+                    </a:prstGeom>
+                  </pic:spPr>
+                </pic:pic>
+              </a:graphicData>
+            </a:graphic>
+          </wp:inline>
+        </w:drawing>
+      </w:r>
+    </w:p>
+    <w:p>
+      <w:pPr>
+        <w:spacing w:line="259" w:lineRule="auto"/>
+        <w:jc w:val="center"/>
+        <w:rPr>
+          <w:lang w:val="en-GB"/>
+        </w:rPr>
+      </w:pPr>
+      <w:r>
+        <w:rPr>
+          <w:i/>
+          <w:noProof/>
+          <w:lang w:val="en-GB"/>
+        </w:rPr>
+        <w:t xml:space="preserve">Alter holder - success </w:t>
+      </w:r>
+      <w:r>
+        <w:rPr>
+          <w:noProof/>
+          <w:lang w:val="en-GB"/>
+        </w:rPr>
+        <w:br w:type="page"/>
+      </w:r>
+      <w:r>
+        <w:rPr>
+          <w:noProof/>
+          <w:lang w:val="en-GB"/>
+        </w:rPr>
+        <w:lastRenderedPageBreak/>
+        <w:drawing>
+          <wp:inline distT="0" distB="0" distL="0" distR="0">
+            <wp:extent cx="6120130" cy="3731260"/>
+            <wp:effectExtent l="0" t="0" r="0" b="2540"/>
+            <wp:docPr id="42" name="Immagine 42"/>
+            <wp:cNvGraphicFramePr>
+              <a:graphicFrameLocks xmlns:a="http://schemas.openxmlformats.org/drawingml/2006/main" noChangeAspect="1"/>
+            </wp:cNvGraphicFramePr>
+            <a:graphic xmlns:a="http://schemas.openxmlformats.org/drawingml/2006/main">
+              <a:graphicData uri="http://schemas.openxmlformats.org/drawingml/2006/picture">
+                <pic:pic xmlns:pic="http://schemas.openxmlformats.org/drawingml/2006/picture">
+                  <pic:nvPicPr>
+                    <pic:cNvPr id="42" name="img123.jpg"/>
+                    <pic:cNvPicPr/>
+                  </pic:nvPicPr>
+                  <pic:blipFill>
+                    <a:blip r:embed="rId17">
+                      <a:extLst>
+                        <a:ext uri="{28A0092B-C50C-407E-A947-70E740481C1C}">
+                          <a14:useLocalDpi xmlns:a14="http://schemas.microsoft.com/office/drawing/2010/main" val="0"/>
+                        </a:ext>
+                      </a:extLst>
+                    </a:blip>
+                    <a:stretch>
+                      <a:fillRect/>
+                    </a:stretch>
+                  </pic:blipFill>
+                  <pic:spPr>
+                    <a:xfrm>
+                      <a:off x="0" y="0"/>
+                      <a:ext cx="6120130" cy="3731260"/>
+                    </a:xfrm>
+                    <a:prstGeom prst="rect">
+                      <a:avLst/>
+                    </a:prstGeom>
+                  </pic:spPr>
+                </pic:pic>
+              </a:graphicData>
+            </a:graphic>
+          </wp:inline>
+        </w:drawing>
+      </w:r>
+    </w:p>
+    <w:p>
+      <w:pPr>
+        <w:spacing w:line="259" w:lineRule="auto"/>
+        <w:jc w:val="center"/>
+        <w:rPr>
+          <w:lang w:val="en-GB"/>
+        </w:rPr>
+      </w:pPr>
+      <w:r>
+        <w:rPr>
+          <w:i/>
+          <w:lang w:val="en-GB"/>
+        </w:rPr>
+        <w:t>Add holder</w:t>
+      </w:r>
+      <w:r>
+        <w:rPr>
+          <w:lang w:val="en-GB"/>
+        </w:rPr>
+        <w:br w:type="page"/>
+      </w:r>
+      <w:r>
+        <w:rPr>
+          <w:noProof/>
+          <w:lang w:val="en-GB"/>
+        </w:rPr>
+        <w:lastRenderedPageBreak/>
+        <w:drawing>
+          <wp:inline distT="0" distB="0" distL="0" distR="0">
+            <wp:extent cx="3581400" cy="2501900"/>
+            <wp:effectExtent l="0" t="0" r="0" b="0"/>
+            <wp:docPr id="43" name="Immagine 43"/>
+            <wp:cNvGraphicFramePr>
+              <a:graphicFrameLocks xmlns:a="http://schemas.openxmlformats.org/drawingml/2006/main" noChangeAspect="1"/>
+            </wp:cNvGraphicFramePr>
+            <a:graphic xmlns:a="http://schemas.openxmlformats.org/drawingml/2006/main">
+              <a:graphicData uri="http://schemas.openxmlformats.org/drawingml/2006/picture">
+                <pic:pic xmlns:pic="http://schemas.openxmlformats.org/drawingml/2006/picture">
+                  <pic:nvPicPr>
+                    <pic:cNvPr id="43" name="img131.jpg"/>
+                    <pic:cNvPicPr/>
+                  </pic:nvPicPr>
+                  <pic:blipFill>
+                    <a:blip r:embed="rId18">
+                      <a:extLst>
+                        <a:ext uri="{28A0092B-C50C-407E-A947-70E740481C1C}">
+                          <a14:useLocalDpi xmlns:a14="http://schemas.microsoft.com/office/drawing/2010/main" val="0"/>
+                        </a:ext>
+                      </a:extLst>
+                    </a:blip>
+                    <a:stretch>
+                      <a:fillRect/>
+                    </a:stretch>
+                  </pic:blipFill>
+                  <pic:spPr>
+                    <a:xfrm>
+                      <a:off x="0" y="0"/>
+                      <a:ext cx="3581400" cy="2501900"/>
+                    </a:xfrm>
+                    <a:prstGeom prst="rect">
+                      <a:avLst/>
+                    </a:prstGeom>
+                  </pic:spPr>
+                </pic:pic>
+              </a:graphicData>
+            </a:graphic>
+          </wp:inline>
+        </w:drawing>
+      </w:r>
+    </w:p>
+    <w:p>
+      <w:pPr>
+        <w:spacing w:line="259" w:lineRule="auto"/>
+        <w:jc w:val="center"/>
+        <w:rPr>
+          <w:noProof/>
+          <w:lang w:val="en-GB"/>
+        </w:rPr>
+      </w:pPr>
+      <w:r>
+        <w:rPr>
+          <w:i/>
+          <w:lang w:val="en-GB"/>
+        </w:rPr>
+        <w:t>Add holder - error</w:t>
+      </w:r>
+      <w:r>
+        <w:rPr>
+          <w:lang w:val="en-GB"/>
+        </w:rPr>
+        <w:br w:type="page"/>
+      </w:r>
+      <w:r>
+        <w:rPr>
+          <w:noProof/>
+          <w:lang w:val="en-GB"/>
+        </w:rPr>
+        <w:lastRenderedPageBreak/>
+        <w:drawing>
+          <wp:inline distT="0" distB="0" distL="0" distR="0">
+            <wp:extent cx="3581400" cy="2501900"/>
+            <wp:effectExtent l="0" t="0" r="0" b="0"/>
+            <wp:docPr id="44" name="Immagine 44"/>
+            <wp:cNvGraphicFramePr>
+              <a:graphicFrameLocks xmlns:a="http://schemas.openxmlformats.org/drawingml/2006/main" noChangeAspect="1"/>
+            </wp:cNvGraphicFramePr>
+            <a:graphic xmlns:a="http://schemas.openxmlformats.org/drawingml/2006/main">
+              <a:graphicData uri="http://schemas.openxmlformats.org/drawingml/2006/picture">
+                <pic:pic xmlns:pic="http://schemas.openxmlformats.org/drawingml/2006/picture">
+                  <pic:nvPicPr>
+                    <pic:cNvPr id="44" name="img136.jpg"/>
+                    <pic:cNvPicPr/>
+                  </pic:nvPicPr>
+                  <pic:blipFill>
+                    <a:blip r:embed="rId19">
+                      <a:extLst>
+                        <a:ext uri="{28A0092B-C50C-407E-A947-70E740481C1C}">
+                          <a14:useLocalDpi xmlns:a14="http://schemas.microsoft.com/office/drawing/2010/main" val="0"/>
+                        </a:ext>
+                      </a:extLst>
+                    </a:blip>
+                    <a:stretch>
+                      <a:fillRect/>
+                    </a:stretch>
+                  </pic:blipFill>
+                  <pic:spPr>
+                    <a:xfrm>
+                      <a:off x="0" y="0"/>
+                      <a:ext cx="3581400" cy="2501900"/>
+                    </a:xfrm>
+                    <a:prstGeom prst="rect">
+                      <a:avLst/>
+                    </a:prstGeom>
+                  </pic:spPr>
+                </pic:pic>
+              </a:graphicData>
+            </a:graphic>
+          </wp:inline>
+        </w:drawing>
+      </w:r>
+    </w:p>
+    <w:p>
+      <w:pPr>
+        <w:spacing w:line="259" w:lineRule="auto"/>
+        <w:jc w:val="center"/>
+        <w:rPr>
+          <w:lang w:val="en-GB"/>
+        </w:rPr>
+      </w:pPr>
+      <w:r>
+        <w:rPr>
+          <w:i/>
+          <w:noProof/>
+          <w:lang w:val="en-GB"/>
+        </w:rPr>
+        <w:t>Add holder - success</w:t>
+      </w:r>
+      <w:r>
+        <w:rPr>
+          <w:noProof/>
+          <w:lang w:val="en-GB"/>
+        </w:rPr>
+        <w:br w:type="page"/>
+      </w:r>
+      <w:r>
+        <w:rPr>
+          <w:noProof/>
+          <w:lang w:val="en-GB"/>
+        </w:rPr>
+        <w:lastRenderedPageBreak/>
+        <w:drawing>
+          <wp:inline distT="0" distB="0" distL="0" distR="0">
+            <wp:extent cx="6120130" cy="3755390"/>
+            <wp:effectExtent l="0" t="0" r="0" b="0"/>
+            <wp:docPr id="45" name="Immagine 45"/>
+            <wp:cNvGraphicFramePr>
+              <a:graphicFrameLocks xmlns:a="http://schemas.openxmlformats.org/drawingml/2006/main" noChangeAspect="1"/>
+            </wp:cNvGraphicFramePr>
+            <a:graphic xmlns:a="http://schemas.openxmlformats.org/drawingml/2006/main">
+              <a:graphicData uri="http://schemas.openxmlformats.org/drawingml/2006/picture">
+                <pic:pic xmlns:pic="http://schemas.openxmlformats.org/drawingml/2006/picture">
+                  <pic:nvPicPr>
+                    <pic:cNvPr id="45" name="img143.jpg"/>
+                    <pic:cNvPicPr/>
+                  </pic:nvPicPr>
+                  <pic:blipFill>
+                    <a:blip r:embed="rId20">
+                      <a:extLst>
+                        <a:ext uri="{28A0092B-C50C-407E-A947-70E740481C1C}">
+                          <a14:useLocalDpi xmlns:a14="http://schemas.microsoft.com/office/drawing/2010/main" val="0"/>
+                        </a:ext>
+                      </a:extLst>
+                    </a:blip>
+                    <a:stretch>
+                      <a:fillRect/>
+                    </a:stretch>
+                  </pic:blipFill>
+                  <pic:spPr>
+                    <a:xfrm>
+                      <a:off x="0" y="0"/>
+                      <a:ext cx="6120130" cy="3755390"/>
+                    </a:xfrm>
+                    <a:prstGeom prst="rect">
+                      <a:avLst/>
+                    </a:prstGeom>
+                  </pic:spPr>
+                </pic:pic>
+              </a:graphicData>
+            </a:graphic>
+          </wp:inline>
+        </w:drawing>
+      </w:r>
+    </w:p>
+    <w:p>
+      <w:pPr>
+        <w:spacing w:line="259" w:lineRule="auto"/>
+        <w:jc w:val="center"/>
+        <w:rPr>
+          <w:lang w:val="en-GB"/>
+        </w:rPr>
+      </w:pPr>
+      <w:r>
+        <w:rPr>
+          <w:i/>
+          <w:lang w:val="en-GB"/>
+        </w:rPr>
+        <w:t>Bills</w:t>
+      </w:r>
+      <w:r>
+        <w:rPr>
+          <w:lang w:val="en-GB"/>
+        </w:rPr>
+        <w:br w:type="page"/>
+      </w:r>
+      <w:r>
+        <w:rPr>
+          <w:noProof/>
+          <w:lang w:val="en-GB"/>
+        </w:rPr>
+        <w:lastRenderedPageBreak/>
+        <w:drawing>
+          <wp:inline distT="0" distB="0" distL="0" distR="0">
+            <wp:extent cx="6120130" cy="3590925"/>
+            <wp:effectExtent l="0" t="0" r="0" b="9525"/>
+            <wp:docPr id="46" name="Immagine 46"/>
+            <wp:cNvGraphicFramePr>
+              <a:graphicFrameLocks xmlns:a="http://schemas.openxmlformats.org/drawingml/2006/main" noChangeAspect="1"/>
+            </wp:cNvGraphicFramePr>
+            <a:graphic xmlns:a="http://schemas.openxmlformats.org/drawingml/2006/main">
+              <a:graphicData uri="http://schemas.openxmlformats.org/drawingml/2006/picture">
+                <pic:pic xmlns:pic="http://schemas.openxmlformats.org/drawingml/2006/picture">
+                  <pic:nvPicPr>
+                    <pic:cNvPr id="46" name="img152.jpg"/>
+                    <pic:cNvPicPr/>
+                  </pic:nvPicPr>
+                  <pic:blipFill>
+                    <a:blip r:embed="rId21">
+                      <a:extLst>
+                        <a:ext uri="{28A0092B-C50C-407E-A947-70E740481C1C}">
+                          <a14:useLocalDpi xmlns:a14="http://schemas.microsoft.com/office/drawing/2010/main" val="0"/>
+                        </a:ext>
+                      </a:extLst>
+                    </a:blip>
+                    <a:stretch>
+                      <a:fillRect/>
+                    </a:stretch>
+                  </pic:blipFill>
+                  <pic:spPr>
+                    <a:xfrm>
+                      <a:off x="0" y="0"/>
+                      <a:ext cx="6120130" cy="3590925"/>
+                    </a:xfrm>
+                    <a:prstGeom prst="rect">
+                      <a:avLst/>
+                    </a:prstGeom>
+                  </pic:spPr>
+                </pic:pic>
+              </a:graphicData>
+            </a:graphic>
+          </wp:inline>
+        </w:drawing>
+      </w:r>
+    </w:p>
+    <w:p>
+      <w:pPr>
+        <w:spacing w:line="259" w:lineRule="auto"/>
+        <w:jc w:val="center"/>
+        <w:rPr>
+          <w:lang w:val="en-GB"/>
+        </w:rPr>
+      </w:pPr>
+      <w:r>
+        <w:rPr>
+          <w:i/>
+          <w:lang w:val="en-GB"/>
+        </w:rPr>
+        <w:t>Injunctions</w:t>
+      </w:r>
+      <w:r>
+        <w:rPr>
+          <w:lang w:val="en-GB"/>
+        </w:rPr>
+        <w:br w:type="page"/>
+      </w:r>
+      <w:r>
+        <w:rPr>
+          <w:noProof/>
+          <w:lang w:val="en-GB"/>
+        </w:rPr>
+        <w:lastRenderedPageBreak/>
+        <w:drawing>
+          <wp:inline distT="0" distB="0" distL="0" distR="0">
+            <wp:extent cx="6120130" cy="4746625"/>
+            <wp:effectExtent l="0" t="0" r="0" b="0"/>
+            <wp:docPr id="47" name="Immagine 47"/>
+            <wp:cNvGraphicFramePr>
+              <a:graphicFrameLocks xmlns:a="http://schemas.openxmlformats.org/drawingml/2006/main" noChangeAspect="1"/>
+            </wp:cNvGraphicFramePr>
+            <a:graphic xmlns:a="http://schemas.openxmlformats.org/drawingml/2006/main">
+              <a:graphicData uri="http://schemas.openxmlformats.org/drawingml/2006/picture">
+                <pic:pic xmlns:pic="http://schemas.openxmlformats.org/drawingml/2006/picture">
+                  <pic:nvPicPr>
+                    <pic:cNvPr id="47" name="img160.jpg"/>
+                    <pic:cNvPicPr/>
+                  </pic:nvPicPr>
+                  <pic:blipFill>
+                    <a:blip r:embed="rId22">
+                      <a:extLst>
+                        <a:ext uri="{28A0092B-C50C-407E-A947-70E740481C1C}">
+                          <a14:useLocalDpi xmlns:a14="http://schemas.microsoft.com/office/drawing/2010/main" val="0"/>
+                        </a:ext>
+                      </a:extLst>
+                    </a:blip>
+                    <a:stretch>
+                      <a:fillRect/>
+                    </a:stretch>
+                  </pic:blipFill>
+                  <pic:spPr>
+                    <a:xfrm>
+                      <a:off x="0" y="0"/>
+                      <a:ext cx="6120130" cy="4746625"/>
+                    </a:xfrm>
+                    <a:prstGeom prst="rect">
+                      <a:avLst/>
+                    </a:prstGeom>
+                  </pic:spPr>
+                </pic:pic>
+              </a:graphicData>
+            </a:graphic>
+          </wp:inline>
+        </w:drawing>
+      </w:r>
+    </w:p>
+    <w:p>
+      <w:pPr>
+        <w:spacing w:line="259" w:lineRule="auto"/>
+        <w:jc w:val="center"/>
+        <w:rPr>
+          <w:lang w:val="en-GB"/>
+        </w:rPr>
+      </w:pPr>
+      <w:r>
+        <w:rPr>
+          <w:i/>
+          <w:lang w:val="en-GB"/>
+        </w:rPr>
+        <w:t>Report error</w:t>
+      </w:r>
+      <w:r>
+        <w:rPr>
+          <w:lang w:val="en-GB"/>
+        </w:rPr>
+        <w:br w:type="page"/>
+      </w:r>
+    </w:p>
+    <w:p>
+      <w:pPr>
+        <w:spacing w:line="259" w:lineRule="auto"/>
+        <w:rPr>
+          <w:lang w:val="en-GB"/>
+        </w:rPr>
+      </w:pPr>
+    </w:p>
+    <w:p>
+      <w:pPr>
+        <w:spacing w:line="259" w:lineRule="auto"/>
+        <w:jc w:val="center"/>
+        <w:rPr>
+          <w:noProof/>
+          <w:lang w:val="en-GB"/>
+        </w:rPr>
+      </w:pPr>
+      <w:r>
+        <w:rPr>
+          <w:noProof/>
+          <w:lang w:val="en-GB"/>
+        </w:rPr>
+        <w:drawing>
+          <wp:inline distT="0" distB="0" distL="0" distR="0">
+            <wp:extent cx="4381500" cy="1968500"/>
+            <wp:effectExtent l="0" t="0" r="0" b="0"/>
+            <wp:docPr id="48" name="Immagine 48"/>
+            <wp:cNvGraphicFramePr>
+              <a:graphicFrameLocks xmlns:a="http://schemas.openxmlformats.org/drawingml/2006/main" noChangeAspect="1"/>
+            </wp:cNvGraphicFramePr>
+            <a:graphic xmlns:a="http://schemas.openxmlformats.org/drawingml/2006/main">
+              <a:graphicData uri="http://schemas.openxmlformats.org/drawingml/2006/picture">
+                <pic:pic xmlns:pic="http://schemas.openxmlformats.org/drawingml/2006/picture">
+                  <pic:nvPicPr>
+                    <pic:cNvPr id="48" name="img168.jpg"/>
+                    <pic:cNvPicPr/>
+                  </pic:nvPicPr>
+                  <pic:blipFill>
+                    <a:blip r:embed="rId23">
+                      <a:extLst>
+                        <a:ext uri="{28A0092B-C50C-407E-A947-70E740481C1C}">
+                          <a14:useLocalDpi xmlns:a14="http://schemas.microsoft.com/office/drawing/2010/main" val="0"/>
+                        </a:ext>
+                      </a:extLst>
+                    </a:blip>
+                    <a:stretch>
+                      <a:fillRect/>
+                    </a:stretch>
+                  </pic:blipFill>
+                  <pic:spPr>
+                    <a:xfrm>
+                      <a:off x="0" y="0"/>
+                      <a:ext cx="4381500" cy="1968500"/>
+                    </a:xfrm>
+                    <a:prstGeom prst="rect">
+                      <a:avLst/>
+                    </a:prstGeom>
+                  </pic:spPr>
+                </pic:pic>
+              </a:graphicData>
+            </a:graphic>
+          </wp:inline>
+        </w:drawing>
+      </w:r>
+    </w:p>
+    <w:p>
+      <w:pPr>
+        <w:spacing w:line="259" w:lineRule="auto"/>
+        <w:jc w:val="center"/>
+        <w:rPr>
+          <w:noProof/>
+          <w:lang w:val="en-GB"/>
+        </w:rPr>
+      </w:pPr>
+      <w:r>
+        <w:rPr>
+          <w:i/>
+          <w:noProof/>
+          <w:lang w:val="en-GB"/>
+        </w:rPr>
+        <w:t>Send</w:t>
+      </w:r>
+      <w:r>
+        <w:rPr>
+          <w:noProof/>
+          <w:lang w:val="en-GB"/>
+        </w:rPr>
+        <w:br w:type="page"/>
+      </w:r>
+    </w:p>
+    <w:p>
+      <w:pPr>
+        <w:spacing w:line="259" w:lineRule="auto"/>
+        <w:rPr>
+          <w:noProof/>
+          <w:lang w:val="en-GB"/>
+        </w:rPr>
+      </w:pPr>
+    </w:p>
+    <w:p>
+      <w:pPr>
+        <w:spacing w:line="259" w:lineRule="auto"/>
+        <w:jc w:val="center"/>
+        <w:rPr>
+          <w:lang w:val="en-GB"/>
+        </w:rPr>
+      </w:pPr>
+      <w:r>
+        <w:rPr>
+          <w:noProof/>
+          <w:lang w:val="en-GB"/>
+        </w:rPr>
+        <w:drawing>
+          <wp:inline distT="0" distB="0" distL="0" distR="0">
+            <wp:extent cx="6120130" cy="3806825"/>
+            <wp:effectExtent l="0" t="0" r="0" b="3175"/>
+            <wp:docPr id="49" name="Immagine 49"/>
+            <wp:cNvGraphicFramePr>
+              <a:graphicFrameLocks xmlns:a="http://schemas.openxmlformats.org/drawingml/2006/main" noChangeAspect="1"/>
+            </wp:cNvGraphicFramePr>
+            <a:graphic xmlns:a="http://schemas.openxmlformats.org/drawingml/2006/main">
+              <a:graphicData uri="http://schemas.openxmlformats.org/drawingml/2006/picture">
+                <pic:pic xmlns:pic="http://schemas.openxmlformats.org/drawingml/2006/picture">
+                  <pic:nvPicPr>
+                    <pic:cNvPr id="49" name="img175.jpg"/>
+                    <pic:cNvPicPr/>
+                  </pic:nvPicPr>
+                  <pic:blipFill>
+                    <a:blip r:embed="rId24">
+                      <a:extLst>
+                        <a:ext uri="{28A0092B-C50C-407E-A947-70E740481C1C}">
+                          <a14:useLocalDpi xmlns:a14="http://schemas.microsoft.com/office/drawing/2010/main" val="0"/>
+                        </a:ext>
+                      </a:extLst>
+                    </a:blip>
+                    <a:stretch>
+                      <a:fillRect/>
+                    </a:stretch>
+                  </pic:blipFill>
+                  <pic:spPr>
+                    <a:xfrm>
+                      <a:off x="0" y="0"/>
+                      <a:ext cx="6120130" cy="3806825"/>
+                    </a:xfrm>
+                    <a:prstGeom prst="rect">
+                      <a:avLst/>
+                    </a:prstGeom>
+                  </pic:spPr>
+                </pic:pic>
+              </a:graphicData>
+            </a:graphic>
+          </wp:inline>
+        </w:drawing>
+      </w:r>
+    </w:p>
+    <w:p>
+      <w:pPr>
+        <w:spacing w:line="259" w:lineRule="auto"/>
+        <w:jc w:val="center"/>
+        <w:rPr>
+          <w:lang w:val="en-GB"/>
+        </w:rPr>
+      </w:pPr>
+      <w:r>
+        <w:rPr>
+          <w:i/>
+          <w:lang w:val="en-GB"/>
+        </w:rPr>
+        <w:t>Build PDF</w:t>
+      </w:r>
+      <w:r>
+        <w:rPr>
+          <w:lang w:val="en-GB"/>
+        </w:rPr>
+        <w:br w:type="page"/>
+      </w:r>
+    </w:p>
+    <w:p>
+      <w:pPr>
+        <w:spacing w:line="259" w:lineRule="auto"/>
+        <w:rPr>
+          <w:lang w:val="en-GB"/>
+        </w:rPr>
+      </w:pPr>
+    </w:p>
+    <w:p>
+      <w:pPr>
+        <w:spacing w:line="259" w:lineRule="auto"/>
+        <w:jc w:val="center"/>
+        <w:rPr>
+          <w:lang w:val="en-GB"/>
+        </w:rPr>
+      </w:pPr>
+      <w:r>
+        <w:rPr>
+          <w:noProof/>
+          <w:lang w:val="en-GB"/>
+        </w:rPr>
+        <w:drawing>
+          <wp:inline distT="0" distB="0" distL="0" distR="0">
+            <wp:extent cx="6120130" cy="2301875"/>
+            <wp:effectExtent l="0" t="0" r="0" b="3175"/>
+            <wp:docPr id="50" name="Immagine 50"/>
+            <wp:cNvGraphicFramePr>
+              <a:graphicFrameLocks xmlns:a="http://schemas.openxmlformats.org/drawingml/2006/main" noChangeAspect="1"/>
+            </wp:cNvGraphicFramePr>
+            <a:graphic xmlns:a="http://schemas.openxmlformats.org/drawingml/2006/main">
+              <a:graphicData uri="http://schemas.openxmlformats.org/drawingml/2006/picture">
+                <pic:pic xmlns:pic="http://schemas.openxmlformats.org/drawingml/2006/picture">
+                  <pic:nvPicPr>
+                    <pic:cNvPr id="50" name="img182.jpg"/>
+                    <pic:cNvPicPr/>
+                  </pic:nvPicPr>
+                  <pic:blipFill>
+                    <a:blip r:embed="rId25">
+                      <a:extLst>
+                        <a:ext uri="{28A0092B-C50C-407E-A947-70E740481C1C}">
+                          <a14:useLocalDpi xmlns:a14="http://schemas.microsoft.com/office/drawing/2010/main" val="0"/>
+                        </a:ext>
+                      </a:extLst>
+                    </a:blip>
+                    <a:stretch>
+                      <a:fillRect/>
+                    </a:stretch>
+                  </pic:blipFill>
+                  <pic:spPr>
+                    <a:xfrm>
+                      <a:off x="0" y="0"/>
+                      <a:ext cx="6120130" cy="2301875"/>
+                    </a:xfrm>
+                    <a:prstGeom prst="rect">
+                      <a:avLst/>
+                    </a:prstGeom>
+                  </pic:spPr>
+                </pic:pic>
+              </a:graphicData>
+            </a:graphic>
+          </wp:inline>
+        </w:drawing>
+      </w:r>
+    </w:p>
+    <w:p>
+      <w:pPr>
+        <w:spacing w:line="259" w:lineRule="auto"/>
+        <w:jc w:val="center"/>
+        <w:rPr>
+          <w:lang w:val="en-GB"/>
+        </w:rPr>
+      </w:pPr>
+      <w:r>
+        <w:rPr>
+          <w:i/>
+          <w:lang w:val="en-GB"/>
+        </w:rPr>
+        <w:t>Send PDF</w:t>
+      </w:r>
+      <w:r>
+        <w:rPr>
+          <w:lang w:val="en-GB"/>
+        </w:rPr>
+        <w:br w:type="page"/>
+      </w:r>
+    </w:p>
+    <w:p>
+      <w:pPr>
+        <w:spacing w:line="259" w:lineRule="auto"/>
+        <w:rPr>
+          <w:lang w:val="en-GB"/>
+        </w:rPr>
+      </w:pPr>
+    </w:p>
+    <w:p>
+      <w:pPr>
+        <w:spacing w:line="259" w:lineRule="auto"/>
+        <w:jc w:val="center"/>
+        <w:rPr>
+          <w:lang w:val="en-GB"/>
+        </w:rPr>
+      </w:pPr>
+      <w:r>
+        <w:rPr>
+          <w:noProof/>
+          <w:lang w:val="en-GB"/>
+        </w:rPr>
+        <w:drawing>
+          <wp:inline distT="0" distB="0" distL="0" distR="0">
+            <wp:extent cx="6120130" cy="2209165"/>
+            <wp:effectExtent l="0" t="0" r="0" b="635"/>
+            <wp:docPr id="51" name="Immagine 51"/>
+            <wp:cNvGraphicFramePr>
+              <a:graphicFrameLocks xmlns:a="http://schemas.openxmlformats.org/drawingml/2006/main" noChangeAspect="1"/>
+            </wp:cNvGraphicFramePr>
+            <a:graphic xmlns:a="http://schemas.openxmlformats.org/drawingml/2006/main">
+              <a:graphicData uri="http://schemas.openxmlformats.org/drawingml/2006/picture">
+                <pic:pic xmlns:pic="http://schemas.openxmlformats.org/drawingml/2006/picture">
+                  <pic:nvPicPr>
+                    <pic:cNvPr id="51" name="img189.jpg"/>
+                    <pic:cNvPicPr/>
+                  </pic:nvPicPr>
+                  <pic:blipFill>
+                    <a:blip r:embed="rId26">
+                      <a:extLst>
+                        <a:ext uri="{28A0092B-C50C-407E-A947-70E740481C1C}">
+                          <a14:useLocalDpi xmlns:a14="http://schemas.microsoft.com/office/drawing/2010/main" val="0"/>
+                        </a:ext>
+                      </a:extLst>
+                    </a:blip>
+                    <a:stretch>
+                      <a:fillRect/>
+                    </a:stretch>
+                  </pic:blipFill>
+                  <pic:spPr>
+                    <a:xfrm>
+                      <a:off x="0" y="0"/>
+                      <a:ext cx="6120130" cy="2209165"/>
+                    </a:xfrm>
+                    <a:prstGeom prst="rect">
+                      <a:avLst/>
+                    </a:prstGeom>
+                  </pic:spPr>
+                </pic:pic>
+              </a:graphicData>
+            </a:graphic>
+          </wp:inline>
+        </w:drawing>
+      </w:r>
+    </w:p>
+    <w:p>
+      <w:pPr>
+        <w:spacing w:line="259" w:lineRule="auto"/>
+        <w:jc w:val="center"/>
+        <w:rPr>
+          <w:lang w:val="en-GB"/>
+        </w:rPr>
+      </w:pPr>
+      <w:r>
+        <w:rPr>
+          <w:i/>
+          <w:lang w:val="en-GB"/>
+        </w:rPr>
+        <w:t>Build PDF - multiple</w:t>
+      </w:r>
+      <w:r>
+        <w:rPr>
+          <w:lang w:val="en-GB"/>
+        </w:rPr>
+        <w:br w:type="page"/>
+      </w:r>
+    </w:p>
+    <w:p>
+      <w:pPr>
+        <w:spacing w:line="259" w:lineRule="auto"/>
+        <w:rPr>
+          <w:lang w:val="en-GB"/>
+        </w:rPr>
+      </w:pPr>
+    </w:p>
+    <w:p>
+      <w:pPr>
+        <w:spacing w:line="259" w:lineRule="auto"/>
+        <w:jc w:val="center"/>
+        <w:rPr>
+          <w:lang w:val="en-GB"/>
+        </w:rPr>
+      </w:pPr>
+      <w:r>
+        <w:rPr>
+          <w:noProof/>
+          <w:lang w:val="en-GB"/>
+        </w:rPr>
+        <w:drawing>
+          <wp:inline distT="0" distB="0" distL="0" distR="0">
+            <wp:extent cx="6120130" cy="4232275"/>
+            <wp:effectExtent l="0" t="0" r="0" b="0"/>
+            <wp:docPr id="52" name="Immagine 52"/>
+            <wp:cNvGraphicFramePr>
+              <a:graphicFrameLocks xmlns:a="http://schemas.openxmlformats.org/drawingml/2006/main" noChangeAspect="1"/>
+            </wp:cNvGraphicFramePr>
+            <a:graphic xmlns:a="http://schemas.openxmlformats.org/drawingml/2006/main">
+              <a:graphicData uri="http://schemas.openxmlformats.org/drawingml/2006/picture">
+                <pic:pic xmlns:pic="http://schemas.openxmlformats.org/drawingml/2006/picture">
+                  <pic:nvPicPr>
+                    <pic:cNvPr id="52" name="img198.jpg"/>
+                    <pic:cNvPicPr/>
+                  </pic:nvPicPr>
+                  <pic:blipFill>
+                    <a:blip r:embed="rId27">
+                      <a:extLst>
+                        <a:ext uri="{28A0092B-C50C-407E-A947-70E740481C1C}">
+                          <a14:useLocalDpi xmlns:a14="http://schemas.microsoft.com/office/drawing/2010/main" val="0"/>
+                        </a:ext>
+                      </a:extLst>
+                    </a:blip>
+                    <a:stretch>
+                      <a:fillRect/>
+                    </a:stretch>
+                  </pic:blipFill>
+                  <pic:spPr>
+                    <a:xfrm>
+                      <a:off x="0" y="0"/>
+                      <a:ext cx="6120130" cy="4232275"/>
+                    </a:xfrm>
+                    <a:prstGeom prst="rect">
+                      <a:avLst/>
+                    </a:prstGeom>
+                  </pic:spPr>
+                </pic:pic>
+              </a:graphicData>
+            </a:graphic>
+          </wp:inline>
+        </w:drawing>
+      </w:r>
+    </w:p>
+    <w:p>
+      <w:pPr>
+        <w:spacing w:line="259" w:lineRule="auto"/>
+        <w:jc w:val="center"/>
+        <w:rPr>
+          <w:lang w:val="en-GB"/>
+        </w:rPr>
+      </w:pPr>
+      <w:r>
+        <w:rPr>
+          <w:i/>
+          <w:lang w:val="en-GB"/>
+        </w:rPr>
+        <w:t>Build PDF - preview</w:t>
+      </w:r>
+      <w:r>
+        <w:rPr>
+          <w:lang w:val="en-GB"/>
+        </w:rPr>
+        <w:br w:type="page"/>
+      </w:r>
+    </w:p>
+    <w:p>
+      <w:pPr>
+        <w:spacing w:line="259" w:lineRule="auto"/>
+        <w:rPr>
+          <w:lang w:val="en-GB"/>
+        </w:rPr>
+      </w:pPr>
+    </w:p>
+    <w:p>
+      <w:pPr>
+        <w:spacing w:line="259" w:lineRule="auto"/>
+        <w:jc w:val="center"/>
+        <w:rPr>
+          <w:lang w:val="en-GB"/>
+        </w:rPr>
+      </w:pPr>
+      <w:r>
+        <w:rPr>
+          <w:noProof/>
+          <w:lang w:val="en-GB"/>
+        </w:rPr>
+        <w:drawing>
+          <wp:inline distT="0" distB="0" distL="0" distR="0">
+            <wp:extent cx="6120130" cy="2507615"/>
+            <wp:effectExtent l="0" t="0" r="0" b="6985"/>
+            <wp:docPr id="53" name="Immagine 53"/>
+            <wp:cNvGraphicFramePr>
+              <a:graphicFrameLocks xmlns:a="http://schemas.openxmlformats.org/drawingml/2006/main" noChangeAspect="1"/>
+            </wp:cNvGraphicFramePr>
+            <a:graphic xmlns:a="http://schemas.openxmlformats.org/drawingml/2006/main">
+              <a:graphicData uri="http://schemas.openxmlformats.org/drawingml/2006/picture">
+                <pic:pic xmlns:pic="http://schemas.openxmlformats.org/drawingml/2006/picture">
+                  <pic:nvPicPr>
+                    <pic:cNvPr id="53" name="img203.jpg"/>
+                    <pic:cNvPicPr/>
+                  </pic:nvPicPr>
+                  <pic:blipFill>
+                    <a:blip r:embed="rId28">
+                      <a:extLst>
+                        <a:ext uri="{28A0092B-C50C-407E-A947-70E740481C1C}">
+                          <a14:useLocalDpi xmlns:a14="http://schemas.microsoft.com/office/drawing/2010/main" val="0"/>
+                        </a:ext>
+                      </a:extLst>
+                    </a:blip>
+                    <a:stretch>
+                      <a:fillRect/>
+                    </a:stretch>
+                  </pic:blipFill>
+                  <pic:spPr>
+                    <a:xfrm>
+                      <a:off x="0" y="0"/>
+                      <a:ext cx="6120130" cy="2507615"/>
+                    </a:xfrm>
+                    <a:prstGeom prst="rect">
+                      <a:avLst/>
+                    </a:prstGeom>
+                  </pic:spPr>
+                </pic:pic>
+              </a:graphicData>
+            </a:graphic>
+          </wp:inline>
+        </w:drawing>
+      </w:r>
+    </w:p>
+    <w:p>
+      <w:pPr>
+        <w:spacing w:line="259" w:lineRule="auto"/>
+        <w:jc w:val="center"/>
+        <w:rPr>
+          <w:lang w:val="en-GB"/>
+        </w:rPr>
+      </w:pPr>
+      <w:r>
+        <w:rPr>
+          <w:i/>
+          <w:lang w:val="en-GB"/>
+        </w:rPr>
+        <w:t xml:space="preserve">Send PDFs - multiple </w:t>
+      </w:r>
+      <w:r>
+        <w:rPr>
+          <w:lang w:val="en-GB"/>
+        </w:rPr>
+        <w:br w:type="page"/>
+      </w:r>
+    </w:p>
+    <w:p>
+      <w:pPr>
+        <w:spacing w:line="259" w:lineRule="auto"/>
+        <w:rPr>
+          <w:lang w:val="en-GB"/>
+        </w:rPr>
+      </w:pPr>
+    </w:p>
+    <w:p>
+      <w:pPr>
+        <w:spacing w:line="259" w:lineRule="auto"/>
+        <w:jc w:val="center"/>
+        <w:rPr>
+          <w:lang w:val="en-GB"/>
+        </w:rPr>
+      </w:pPr>
+      <w:r>
+        <w:rPr>
+          <w:noProof/>
+          <w:lang w:val="en-GB"/>
+        </w:rPr>
+        <w:drawing>
+          <wp:inline distT="0" distB="0" distL="0" distR="0">
+            <wp:extent cx="5067300" cy="1943100"/>
+            <wp:effectExtent l="0" t="0" r="0" b="0"/>
+            <wp:docPr id="54" name="Immagine 54"/>
+            <wp:cNvGraphicFramePr>
+              <a:graphicFrameLocks xmlns:a="http://schemas.openxmlformats.org/drawingml/2006/main" noChangeAspect="1"/>
+            </wp:cNvGraphicFramePr>
+            <a:graphic xmlns:a="http://schemas.openxmlformats.org/drawingml/2006/main">
+              <a:graphicData uri="http://schemas.openxmlformats.org/drawingml/2006/picture">
+                <pic:pic xmlns:pic="http://schemas.openxmlformats.org/drawingml/2006/picture">
+                  <pic:nvPicPr>
+                    <pic:cNvPr id="54" name="img210.jpg"/>
+                    <pic:cNvPicPr/>
+                  </pic:nvPicPr>
+                  <pic:blipFill>
+                    <a:blip r:embed="rId29">
+                      <a:extLst>
+                        <a:ext uri="{28A0092B-C50C-407E-A947-70E740481C1C}">
+                          <a14:useLocalDpi xmlns:a14="http://schemas.microsoft.com/office/drawing/2010/main" val="0"/>
+                        </a:ext>
+                      </a:extLst>
+                    </a:blip>
+                    <a:stretch>
+                      <a:fillRect/>
+                    </a:stretch>
+                  </pic:blipFill>
+                  <pic:spPr>
+                    <a:xfrm>
+                      <a:off x="0" y="0"/>
+                      <a:ext cx="5067300" cy="1943100"/>
+                    </a:xfrm>
+                    <a:prstGeom prst="rect">
+                      <a:avLst/>
+                    </a:prstGeom>
+                  </pic:spPr>
+                </pic:pic>
+              </a:graphicData>
+            </a:graphic>
+          </wp:inline>
+        </w:drawing>
+      </w:r>
+    </w:p>
+    <w:p>
+      <w:pPr>
+        <w:spacing w:line="259" w:lineRule="auto"/>
+        <w:jc w:val="center"/>
+        <w:rPr>
+          <w:lang w:val="en-GB"/>
+        </w:rPr>
+      </w:pPr>
+      <w:r>
+        <w:rPr>
+          <w:i/>
+          <w:lang w:val="en-GB"/>
+        </w:rPr>
+        <w:t>Delete contract</w:t>
+      </w:r>
+      <w:r>
+        <w:rPr>
+          <w:lang w:val="en-GB"/>
+        </w:rPr>
+        <w:br w:type="page"/>
+      </w:r>
+    </w:p>
+    <w:p>
+      <w:pPr>
+        <w:spacing w:line="259" w:lineRule="auto"/>
+        <w:rPr>
+          <w:lang w:val="en-GB"/>
+        </w:rPr>
+      </w:pPr>
+    </w:p>
+    <w:p>
+      <w:pPr>
+        <w:spacing w:line="259" w:lineRule="auto"/>
+        <w:jc w:val="center"/>
+        <w:rPr>
+          <w:lang w:val="en-GB"/>
+        </w:rPr>
+      </w:pPr>
+      <w:r>
+        <w:rPr>
+          <w:noProof/>
+          <w:lang w:val="en-GB"/>
+        </w:rPr>
+        <w:drawing>
+          <wp:inline distT="0" distB="0" distL="0" distR="0">
+            <wp:extent cx="5181600" cy="2959100"/>
+            <wp:effectExtent l="0" t="0" r="0" b="0"/>
+            <wp:docPr id="55" name="Immagine 55"/>
+            <wp:cNvGraphicFramePr>
+              <a:graphicFrameLocks xmlns:a="http://schemas.openxmlformats.org/drawingml/2006/main" noChangeAspect="1"/>
+            </wp:cNvGraphicFramePr>
+            <a:graphic xmlns:a="http://schemas.openxmlformats.org/drawingml/2006/main">
+              <a:graphicData uri="http://schemas.openxmlformats.org/drawingml/2006/picture">
+                <pic:pic xmlns:pic="http://schemas.openxmlformats.org/drawingml/2006/picture">
+                  <pic:nvPicPr>
+                    <pic:cNvPr id="55" name="img218.jpg"/>
+                    <pic:cNvPicPr/>
+                  </pic:nvPicPr>
+                  <pic:blipFill>
+                    <a:blip r:embed="rId30">
+                      <a:extLst>
+                        <a:ext uri="{28A0092B-C50C-407E-A947-70E740481C1C}">
+                          <a14:useLocalDpi xmlns:a14="http://schemas.microsoft.com/office/drawing/2010/main" val="0"/>
+                        </a:ext>
+                      </a:extLst>
+                    </a:blip>
+                    <a:stretch>
+                      <a:fillRect/>
+                    </a:stretch>
+                  </pic:blipFill>
+                  <pic:spPr>
+                    <a:xfrm>
+                      <a:off x="0" y="0"/>
+                      <a:ext cx="5181600" cy="2959100"/>
+                    </a:xfrm>
+                    <a:prstGeom prst="rect">
+                      <a:avLst/>
+                    </a:prstGeom>
+                  </pic:spPr>
+                </pic:pic>
+              </a:graphicData>
+            </a:graphic>
+          </wp:inline>
+        </w:drawing>
+      </w:r>
+    </w:p>
+    <w:p>
+      <w:pPr>
+        <w:spacing w:line="259" w:lineRule="auto"/>
+        <w:jc w:val="center"/>
+        <w:rPr>
+          <w:lang w:val="en-GB"/>
+        </w:rPr>
+      </w:pPr>
+      <w:r>
+        <w:rPr>
+          <w:i/>
+          <w:lang w:val="en-GB"/>
+        </w:rPr>
+        <w:t>Delete contract - error</w:t>
+      </w:r>
+      <w:r>
+        <w:rPr>
+          <w:lang w:val="en-GB"/>
+        </w:rPr>
+        <w:br w:type="page"/>
+      </w:r>
+    </w:p>
+    <w:p>
+      <w:pPr>
+        <w:spacing w:line="259" w:lineRule="auto"/>
+        <w:rPr>
+          <w:lang w:val="en-GB"/>
+        </w:rPr>
+      </w:pPr>
+    </w:p>
+    <w:p>
+      <w:pPr>
+        <w:spacing w:line="259" w:lineRule="auto"/>
+        <w:jc w:val="center"/>
+        <w:rPr>
+          <w:lang w:val="en-GB"/>
+        </w:rPr>
+      </w:pPr>
+      <w:r>
+        <w:rPr>
+          <w:noProof/>
+          <w:lang w:val="en-GB"/>
+        </w:rPr>
+        <w:drawing>
+          <wp:inline distT="0" distB="0" distL="0" distR="0">
+            <wp:extent cx="5181600" cy="2959100"/>
+            <wp:effectExtent l="0" t="0" r="0" b="0"/>
+            <wp:docPr id="56" name="Immagine 56"/>
+            <wp:cNvGraphicFramePr>
+              <a:graphicFrameLocks xmlns:a="http://schemas.openxmlformats.org/drawingml/2006/main" noChangeAspect="1"/>
+            </wp:cNvGraphicFramePr>
+            <a:graphic xmlns:a="http://schemas.openxmlformats.org/drawingml/2006/main">
+              <a:graphicData uri="http://schemas.openxmlformats.org/drawingml/2006/picture">
+                <pic:pic xmlns:pic="http://schemas.openxmlformats.org/drawingml/2006/picture">
+                  <pic:nvPicPr>
+                    <pic:cNvPr id="56" name="img223.jpg"/>
+                    <pic:cNvPicPr/>
+                  </pic:nvPicPr>
+                  <pic:blipFill>
+                    <a:blip r:embed="rId31">
+                      <a:extLst>
+                        <a:ext uri="{28A0092B-C50C-407E-A947-70E740481C1C}">
+                          <a14:useLocalDpi xmlns:a14="http://schemas.microsoft.com/office/drawing/2010/main" val="0"/>
+                        </a:ext>
+                      </a:extLst>
+                    </a:blip>
+                    <a:stretch>
+                      <a:fillRect/>
+                    </a:stretch>
+                  </pic:blipFill>
+                  <pic:spPr>
+                    <a:xfrm>
+                      <a:off x="0" y="0"/>
+                      <a:ext cx="5181600" cy="2959100"/>
+                    </a:xfrm>
+                    <a:prstGeom prst="rect">
+                      <a:avLst/>
+                    </a:prstGeom>
+                  </pic:spPr>
+                </pic:pic>
+              </a:graphicData>
+            </a:graphic>
+          </wp:inline>
+        </w:drawing>
+      </w:r>
+    </w:p>
+    <w:p>
+      <w:pPr>
+        <w:spacing w:line="259" w:lineRule="auto"/>
+        <w:jc w:val="center"/>
+        <w:rPr>
+          <w:lang w:val="en-GB"/>
+        </w:rPr>
+      </w:pPr>
+      <w:r>
+        <w:rPr>
+          <w:i/>
+          <w:lang w:val="en-GB"/>
+        </w:rPr>
+        <w:t>Delete injunction - error</w:t>
+      </w:r>
+      <w:r>
+        <w:rPr>
+          <w:lang w:val="en-GB"/>
+        </w:rPr>
+        <w:br w:type="page"/>
+      </w:r>
+    </w:p>
+    <w:p>
+      <w:pPr>
+        <w:spacing w:line="259" w:lineRule="auto"/>
+        <w:rPr>
+          <w:lang w:val="en-GB"/>
+        </w:rPr>
+      </w:pPr>
+    </w:p>
+    <w:p>
+      <w:pPr>
+        <w:spacing w:line="259" w:lineRule="auto"/>
+        <w:jc w:val="center"/>
+        <w:rPr>
+          <w:lang w:val="en-GB"/>
+        </w:rPr>
+      </w:pPr>
+      <w:r>
+        <w:rPr>
+          <w:noProof/>
+          <w:lang w:val="en-GB"/>
+        </w:rPr>
+        <w:drawing>
+          <wp:inline distT="0" distB="0" distL="0" distR="0">
+            <wp:extent cx="5181600" cy="2959100"/>
+            <wp:effectExtent l="0" t="0" r="0" b="0"/>
+            <wp:docPr id="57" name="Immagine 57"/>
+            <wp:cNvGraphicFramePr>
+              <a:graphicFrameLocks xmlns:a="http://schemas.openxmlformats.org/drawingml/2006/main" noChangeAspect="1"/>
+            </wp:cNvGraphicFramePr>
+            <a:graphic xmlns:a="http://schemas.openxmlformats.org/drawingml/2006/main">
+              <a:graphicData uri="http://schemas.openxmlformats.org/drawingml/2006/picture">
+                <pic:pic xmlns:pic="http://schemas.openxmlformats.org/drawingml/2006/picture">
+                  <pic:nvPicPr>
+                    <pic:cNvPr id="57" name="img228.jpg"/>
+                    <pic:cNvPicPr/>
+                  </pic:nvPicPr>
+                  <pic:blipFill>
+                    <a:blip r:embed="rId32">
+                      <a:extLst>
+                        <a:ext uri="{28A0092B-C50C-407E-A947-70E740481C1C}">
+                          <a14:useLocalDpi xmlns:a14="http://schemas.microsoft.com/office/drawing/2010/main" val="0"/>
+                        </a:ext>
+                      </a:extLst>
+                    </a:blip>
+                    <a:stretch>
+                      <a:fillRect/>
+                    </a:stretch>
+                  </pic:blipFill>
+                  <pic:spPr>
+                    <a:xfrm>
+                      <a:off x="0" y="0"/>
+                      <a:ext cx="5181600" cy="2959100"/>
+                    </a:xfrm>
+                    <a:prstGeom prst="rect">
+                      <a:avLst/>
+                    </a:prstGeom>
+                  </pic:spPr>
+                </pic:pic>
+              </a:graphicData>
+            </a:graphic>
+          </wp:inline>
+        </w:drawing>
+      </w:r>
+    </w:p>
+    <w:p>
+      <w:pPr>
+        <w:spacing w:line="259" w:lineRule="auto"/>
+        <w:jc w:val="center"/>
+        <w:rPr>
+          <w:lang w:val="en-GB"/>
+        </w:rPr>
+      </w:pPr>
+      <w:r>
+        <w:rPr>
+          <w:i/>
+          <w:lang w:val="en-GB"/>
+        </w:rPr>
+        <w:t>Delete contract - success</w:t>
+      </w:r>
+      <w:r>
+        <w:rPr>
+          <w:lang w:val="en-GB"/>
+        </w:rPr>
+        <w:br w:type="page"/>
+      </w:r>
+    </w:p>
+    <w:p>
+      <w:pPr>
+        <w:spacing w:line="259" w:lineRule="auto"/>
+        <w:rPr>
+          <w:lang w:val="en-GB"/>
+        </w:rPr>
+      </w:pPr>
+    </w:p>
+    <w:p>
+      <w:pPr>
+        <w:spacing w:line="259" w:lineRule="auto"/>
+        <w:jc w:val="center"/>
+        <w:rPr>
+          <w:noProof/>
+          <w:lang w:val="en-GB"/>
+        </w:rPr>
+      </w:pPr>
+      <w:r>
+        <w:rPr>
+          <w:noProof/>
+          <w:lang w:val="en-GB"/>
+        </w:rPr>
+        <w:drawing>
+          <wp:inline distT="0" distB="0" distL="0" distR="0">
+            <wp:extent cx="5181600" cy="2959100"/>
+            <wp:effectExtent l="0" t="0" r="0" b="0"/>
+            <wp:docPr id="58" name="Immagine 58"/>
+            <wp:cNvGraphicFramePr>
+              <a:graphicFrameLocks xmlns:a="http://schemas.openxmlformats.org/drawingml/2006/main" noChangeAspect="1"/>
+            </wp:cNvGraphicFramePr>
+            <a:graphic xmlns:a="http://schemas.openxmlformats.org/drawingml/2006/main">
+              <a:graphicData uri="http://schemas.openxmlformats.org/drawingml/2006/picture">
+                <pic:pic xmlns:pic="http://schemas.openxmlformats.org/drawingml/2006/picture">
+                  <pic:nvPicPr>
+                    <pic:cNvPr id="58" name="img235.jpg"/>
+                    <pic:cNvPicPr/>
+                  </pic:nvPicPr>
+                  <pic:blipFill>
+                    <a:blip r:embed="rId33">
+                      <a:extLst>
+                        <a:ext uri="{28A0092B-C50C-407E-A947-70E740481C1C}">
+                          <a14:useLocalDpi xmlns:a14="http://schemas.microsoft.com/office/drawing/2010/main" val="0"/>
+                        </a:ext>
+                      </a:extLst>
+                    </a:blip>
+                    <a:stretch>
+                      <a:fillRect/>
+                    </a:stretch>
+                  </pic:blipFill>
+                  <pic:spPr>
+                    <a:xfrm>
+                      <a:off x="0" y="0"/>
+                      <a:ext cx="5181600" cy="2959100"/>
+                    </a:xfrm>
+                    <a:prstGeom prst="rect">
+                      <a:avLst/>
+                    </a:prstGeom>
+                  </pic:spPr>
+                </pic:pic>
+              </a:graphicData>
+            </a:graphic>
+          </wp:inline>
+        </w:drawing>
+      </w:r>
+    </w:p>
+    <w:p>
+      <w:pPr>
+        <w:spacing w:line="259" w:lineRule="auto"/>
+        <w:jc w:val="center"/>
+        <w:rPr>
+          <w:noProof/>
+          <w:lang w:val="en-GB"/>
+        </w:rPr>
+      </w:pPr>
+      <w:r>
+        <w:rPr>
+          <w:i/>
+          <w:noProof/>
+          <w:lang w:val="en-GB"/>
+        </w:rPr>
+        <w:t>Build PDF - error</w:t>
+      </w:r>
+      <w:r>
+        <w:rPr>
+          <w:noProof/>
+          <w:lang w:val="en-GB"/>
+        </w:rPr>
+        <w:br w:type="page"/>
+      </w:r>
+    </w:p>
+    <w:p>
+      <w:pPr>
+        <w:spacing w:line="259" w:lineRule="auto"/>
+        <w:rPr>
+          <w:noProof/>
+          <w:lang w:val="en-GB"/>
+        </w:rPr>
+      </w:pPr>
+    </w:p>
+    <w:p>
+      <w:pPr>
+        <w:spacing w:line="259" w:lineRule="auto"/>
+        <w:rPr>
+          <w:lang w:val="en-GB"/>
+        </w:rPr>
+      </w:pPr>
+      <w:r>
+        <w:rPr>
+          <w:noProof/>
+          <w:lang w:val="en-GB"/>
+        </w:rPr>
+        <w:drawing>
+          <wp:inline distT="0" distB="0" distL="0" distR="0">
+            <wp:extent cx="5359400" cy="2933700"/>
+            <wp:effectExtent l="0" t="0" r="0" b="0"/>
+            <wp:docPr id="59" name="Immagine 59"/>
+            <wp:cNvGraphicFramePr>
+              <a:graphicFrameLocks xmlns:a="http://schemas.openxmlformats.org/drawingml/2006/main" noChangeAspect="1"/>
+            </wp:cNvGraphicFramePr>
+            <a:graphic xmlns:a="http://schemas.openxmlformats.org/drawingml/2006/main">
+              <a:graphicData uri="http://schemas.openxmlformats.org/drawingml/2006/picture">
+                <pic:pic xmlns:pic="http://schemas.openxmlformats.org/drawingml/2006/picture">
+                  <pic:nvPicPr>
+                    <pic:cNvPr id="59" name="img240.jpg"/>
+                    <pic:cNvPicPr/>
+                  </pic:nvPicPr>
+                  <pic:blipFill>
+                    <a:blip r:embed="rId34">
+                      <a:extLst>
+                        <a:ext uri="{28A0092B-C50C-407E-A947-70E740481C1C}">
+                          <a14:useLocalDpi xmlns:a14="http://schemas.microsoft.com/office/drawing/2010/main" val="0"/>
+                        </a:ext>
+                      </a:extLst>
+                    </a:blip>
+                    <a:stretch>
+                      <a:fillRect/>
+                    </a:stretch>
+                  </pic:blipFill>
+                  <pic:spPr>
+                    <a:xfrm>
+                      <a:off x="0" y="0"/>
+                      <a:ext cx="5359400" cy="2933700"/>
+                    </a:xfrm>
+                    <a:prstGeom prst="rect">
+                      <a:avLst/>
+                    </a:prstGeom>
+                  </pic:spPr>
+                </pic:pic>
+              </a:graphicData>
+            </a:graphic>
+          </wp:inline>
+        </w:drawing>
+      </w:r>
+    </w:p>
+    <w:p>
+      <w:pPr>
+        <w:spacing w:line="259" w:lineRule="auto"/>
+        <w:jc w:val="center"/>
+        <w:rPr>
+          <w:i/>
+          <w:lang w:val="en-GB"/>
+        </w:rPr>
+      </w:pPr>
+      <w:r>
+        <w:rPr>
+          <w:i/>
+          <w:lang w:val="en-GB"/>
+        </w:rPr>
+        <w:t>Delete injunctions – success</w:t>
+      </w:r>
+    </w:p>
+    <w:p>
+      <w:pPr>
+        <w:spacing w:line="259" w:lineRule="auto"/>
+        <w:rPr>
+          <w:i/>
+          <w:lang w:val="en-GB"/>
+        </w:rPr>
+      </w:pPr>
+      <w:r>
+        <w:rPr>
+          <w:i/>
+          <w:lang w:val="en-GB"/>
+        </w:rPr>
+        <w:br w:type="page"/>
+      </w:r>
+    </w:p>
+    <w:p>
+      <w:pPr>
+        <w:spacing w:line="259" w:lineRule="auto"/>
+        <w:jc w:val="center"/>
+        <w:rPr>
+          <w:i/>
           <w:lang w:val="en-GB"/>
         </w:rPr>
       </w:pPr>
@@ -26649,7 +28477,7 @@
 </file>
 
 <file path=customXml/itemProps1.xml><?xml version="1.0" encoding="utf-8"?>
-<ds:datastoreItem xmlns:ds="http://schemas.openxmlformats.org/officeDocument/2006/customXml" ds:itemID="{373DCB32-ED35-49F4-9729-AD243B7A0B08}">
+<ds:datastoreItem xmlns:ds="http://schemas.openxmlformats.org/officeDocument/2006/customXml" ds:itemID="{58621C19-B855-4563-831B-6941EBF55A85}">
   <ds:schemaRefs>
     <ds:schemaRef ds:uri="http://schemas.openxmlformats.org/officeDocument/2006/bibliography"/>
   </ds:schemaRefs>

</xml_diff>

<commit_message>
[Others] - Analysis sequences and analysis class diagram added to documentation
</commit_message>
<xml_diff>
--- a/Others/DocumentoINGSW_WORD/Documento.docx
+++ b/Others/DocumentoINGSW_WORD/Documento.docx
@@ -230,8 +230,721 @@
             </w:rPr>
             <w:fldChar w:fldCharType="separate"/>
           </w:r>
-          <w:bookmarkStart w:id="0" w:name="_GoBack"/>
-          <w:bookmarkEnd w:id="0"/>
+          <w:hyperlink w:anchor="_Toc497128396" w:history="1">
+            <w:r>
+              <w:rPr>
+                <w:rStyle w:val="Collegamentoipertestuale"/>
+                <w:rFonts w:ascii="Times New Roman" w:hAnsi="Times New Roman" w:cs="Times New Roman"/>
+                <w:noProof/>
+                <w:lang w:val="en-GB"/>
+              </w:rPr>
+              <w:t>Software requirements document</w:t>
+            </w:r>
+            <w:r>
+              <w:rPr>
+                <w:noProof/>
+                <w:webHidden/>
+              </w:rPr>
+              <w:tab/>
+            </w:r>
+            <w:r>
+              <w:rPr>
+                <w:noProof/>
+                <w:webHidden/>
+              </w:rPr>
+              <w:fldChar w:fldCharType="begin"/>
+            </w:r>
+            <w:r>
+              <w:rPr>
+                <w:noProof/>
+                <w:webHidden/>
+              </w:rPr>
+              <w:instrText xml:space="preserve"> PAGEREF _Toc497128396 \h </w:instrText>
+            </w:r>
+            <w:r>
+              <w:rPr>
+                <w:noProof/>
+                <w:webHidden/>
+              </w:rPr>
+            </w:r>
+            <w:r>
+              <w:rPr>
+                <w:noProof/>
+                <w:webHidden/>
+              </w:rPr>
+              <w:fldChar w:fldCharType="separate"/>
+            </w:r>
+            <w:r>
+              <w:rPr>
+                <w:noProof/>
+                <w:webHidden/>
+              </w:rPr>
+              <w:t>4</w:t>
+            </w:r>
+            <w:r>
+              <w:rPr>
+                <w:noProof/>
+                <w:webHidden/>
+              </w:rPr>
+              <w:fldChar w:fldCharType="end"/>
+            </w:r>
+          </w:hyperlink>
+        </w:p>
+        <w:p>
+          <w:pPr>
+            <w:pStyle w:val="Sommario2"/>
+            <w:tabs>
+              <w:tab w:val="right" w:leader="dot" w:pos="9628"/>
+            </w:tabs>
+            <w:rPr>
+              <w:rFonts w:eastAsiaTheme="minorEastAsia"/>
+              <w:noProof/>
+              <w:lang w:eastAsia="it-IT"/>
+            </w:rPr>
+          </w:pPr>
+          <w:hyperlink w:anchor="_Toc497128397" w:history="1">
+            <w:r>
+              <w:rPr>
+                <w:rStyle w:val="Collegamentoipertestuale"/>
+                <w:rFonts w:ascii="Times New Roman" w:hAnsi="Times New Roman" w:cs="Times New Roman"/>
+                <w:noProof/>
+                <w:lang w:val="en-GB"/>
+              </w:rPr>
+              <w:t>Functional model</w:t>
+            </w:r>
+            <w:r>
+              <w:rPr>
+                <w:noProof/>
+                <w:webHidden/>
+              </w:rPr>
+              <w:tab/>
+            </w:r>
+            <w:r>
+              <w:rPr>
+                <w:noProof/>
+                <w:webHidden/>
+              </w:rPr>
+              <w:fldChar w:fldCharType="begin"/>
+            </w:r>
+            <w:r>
+              <w:rPr>
+                <w:noProof/>
+                <w:webHidden/>
+              </w:rPr>
+              <w:instrText xml:space="preserve"> PAGEREF _Toc497128397 \h </w:instrText>
+            </w:r>
+            <w:r>
+              <w:rPr>
+                <w:noProof/>
+                <w:webHidden/>
+              </w:rPr>
+            </w:r>
+            <w:r>
+              <w:rPr>
+                <w:noProof/>
+                <w:webHidden/>
+              </w:rPr>
+              <w:fldChar w:fldCharType="separate"/>
+            </w:r>
+            <w:r>
+              <w:rPr>
+                <w:noProof/>
+                <w:webHidden/>
+              </w:rPr>
+              <w:t>4</w:t>
+            </w:r>
+            <w:r>
+              <w:rPr>
+                <w:noProof/>
+                <w:webHidden/>
+              </w:rPr>
+              <w:fldChar w:fldCharType="end"/>
+            </w:r>
+          </w:hyperlink>
+        </w:p>
+        <w:p>
+          <w:pPr>
+            <w:pStyle w:val="Sommario3"/>
+            <w:tabs>
+              <w:tab w:val="right" w:leader="dot" w:pos="9628"/>
+            </w:tabs>
+            <w:rPr>
+              <w:rFonts w:eastAsiaTheme="minorEastAsia"/>
+              <w:noProof/>
+              <w:lang w:eastAsia="it-IT"/>
+            </w:rPr>
+          </w:pPr>
+          <w:hyperlink w:anchor="_Toc497128398" w:history="1">
+            <w:r>
+              <w:rPr>
+                <w:rStyle w:val="Collegamentoipertestuale"/>
+                <w:rFonts w:ascii="Times New Roman" w:hAnsi="Times New Roman" w:cs="Times New Roman"/>
+                <w:noProof/>
+                <w:lang w:val="en-GB"/>
+              </w:rPr>
+              <w:t>Use case diagram</w:t>
+            </w:r>
+            <w:r>
+              <w:rPr>
+                <w:noProof/>
+                <w:webHidden/>
+              </w:rPr>
+              <w:tab/>
+            </w:r>
+            <w:r>
+              <w:rPr>
+                <w:noProof/>
+                <w:webHidden/>
+              </w:rPr>
+              <w:fldChar w:fldCharType="begin"/>
+            </w:r>
+            <w:r>
+              <w:rPr>
+                <w:noProof/>
+                <w:webHidden/>
+              </w:rPr>
+              <w:instrText xml:space="preserve"> PAGEREF _Toc497128398 \h </w:instrText>
+            </w:r>
+            <w:r>
+              <w:rPr>
+                <w:noProof/>
+                <w:webHidden/>
+              </w:rPr>
+            </w:r>
+            <w:r>
+              <w:rPr>
+                <w:noProof/>
+                <w:webHidden/>
+              </w:rPr>
+              <w:fldChar w:fldCharType="separate"/>
+            </w:r>
+            <w:r>
+              <w:rPr>
+                <w:noProof/>
+                <w:webHidden/>
+              </w:rPr>
+              <w:t>4</w:t>
+            </w:r>
+            <w:r>
+              <w:rPr>
+                <w:noProof/>
+                <w:webHidden/>
+              </w:rPr>
+              <w:fldChar w:fldCharType="end"/>
+            </w:r>
+          </w:hyperlink>
+        </w:p>
+        <w:p>
+          <w:pPr>
+            <w:pStyle w:val="Sommario3"/>
+            <w:tabs>
+              <w:tab w:val="right" w:leader="dot" w:pos="9628"/>
+            </w:tabs>
+            <w:rPr>
+              <w:rFonts w:eastAsiaTheme="minorEastAsia"/>
+              <w:noProof/>
+              <w:lang w:eastAsia="it-IT"/>
+            </w:rPr>
+          </w:pPr>
+          <w:hyperlink w:anchor="_Toc497128399" w:history="1">
+            <w:r>
+              <w:rPr>
+                <w:rStyle w:val="Collegamentoipertestuale"/>
+                <w:rFonts w:ascii="Times New Roman" w:hAnsi="Times New Roman" w:cs="Times New Roman"/>
+                <w:noProof/>
+                <w:lang w:val="en-GB"/>
+              </w:rPr>
+              <w:t>Cockburn tables</w:t>
+            </w:r>
+            <w:r>
+              <w:rPr>
+                <w:noProof/>
+                <w:webHidden/>
+              </w:rPr>
+              <w:tab/>
+            </w:r>
+            <w:r>
+              <w:rPr>
+                <w:noProof/>
+                <w:webHidden/>
+              </w:rPr>
+              <w:fldChar w:fldCharType="begin"/>
+            </w:r>
+            <w:r>
+              <w:rPr>
+                <w:noProof/>
+                <w:webHidden/>
+              </w:rPr>
+              <w:instrText xml:space="preserve"> PAGEREF _Toc497128399 \h </w:instrText>
+            </w:r>
+            <w:r>
+              <w:rPr>
+                <w:noProof/>
+                <w:webHidden/>
+              </w:rPr>
+            </w:r>
+            <w:r>
+              <w:rPr>
+                <w:noProof/>
+                <w:webHidden/>
+              </w:rPr>
+              <w:fldChar w:fldCharType="separate"/>
+            </w:r>
+            <w:r>
+              <w:rPr>
+                <w:noProof/>
+                <w:webHidden/>
+              </w:rPr>
+              <w:t>5</w:t>
+            </w:r>
+            <w:r>
+              <w:rPr>
+                <w:noProof/>
+                <w:webHidden/>
+              </w:rPr>
+              <w:fldChar w:fldCharType="end"/>
+            </w:r>
+          </w:hyperlink>
+        </w:p>
+        <w:p>
+          <w:pPr>
+            <w:pStyle w:val="Sommario3"/>
+            <w:tabs>
+              <w:tab w:val="right" w:leader="dot" w:pos="9628"/>
+            </w:tabs>
+            <w:rPr>
+              <w:rFonts w:eastAsiaTheme="minorEastAsia"/>
+              <w:noProof/>
+              <w:lang w:eastAsia="it-IT"/>
+            </w:rPr>
+          </w:pPr>
+          <w:hyperlink w:anchor="_Toc497128400" w:history="1">
+            <w:r>
+              <w:rPr>
+                <w:rStyle w:val="Collegamentoipertestuale"/>
+                <w:noProof/>
+                <w:lang w:val="en-GB"/>
+              </w:rPr>
+              <w:t>Mockup</w:t>
+            </w:r>
+            <w:r>
+              <w:rPr>
+                <w:noProof/>
+                <w:webHidden/>
+              </w:rPr>
+              <w:tab/>
+            </w:r>
+            <w:r>
+              <w:rPr>
+                <w:noProof/>
+                <w:webHidden/>
+              </w:rPr>
+              <w:fldChar w:fldCharType="begin"/>
+            </w:r>
+            <w:r>
+              <w:rPr>
+                <w:noProof/>
+                <w:webHidden/>
+              </w:rPr>
+              <w:instrText xml:space="preserve"> PAGEREF _Toc497128400 \h </w:instrText>
+            </w:r>
+            <w:r>
+              <w:rPr>
+                <w:noProof/>
+                <w:webHidden/>
+              </w:rPr>
+            </w:r>
+            <w:r>
+              <w:rPr>
+                <w:noProof/>
+                <w:webHidden/>
+              </w:rPr>
+              <w:fldChar w:fldCharType="separate"/>
+            </w:r>
+            <w:r>
+              <w:rPr>
+                <w:noProof/>
+                <w:webHidden/>
+              </w:rPr>
+              <w:t>18</w:t>
+            </w:r>
+            <w:r>
+              <w:rPr>
+                <w:noProof/>
+                <w:webHidden/>
+              </w:rPr>
+              <w:fldChar w:fldCharType="end"/>
+            </w:r>
+          </w:hyperlink>
+        </w:p>
+        <w:p>
+          <w:pPr>
+            <w:pStyle w:val="Sommario3"/>
+            <w:tabs>
+              <w:tab w:val="right" w:leader="dot" w:pos="9628"/>
+            </w:tabs>
+            <w:rPr>
+              <w:rFonts w:eastAsiaTheme="minorEastAsia"/>
+              <w:noProof/>
+              <w:lang w:eastAsia="it-IT"/>
+            </w:rPr>
+          </w:pPr>
+          <w:hyperlink w:anchor="_Toc497128401" w:history="1">
+            <w:r>
+              <w:rPr>
+                <w:rStyle w:val="Collegamentoipertestuale"/>
+                <w:noProof/>
+                <w:lang w:val="en-GB"/>
+              </w:rPr>
+              <w:t>Activity plan &amp; Gantt diagram</w:t>
+            </w:r>
+            <w:r>
+              <w:rPr>
+                <w:noProof/>
+                <w:webHidden/>
+              </w:rPr>
+              <w:tab/>
+            </w:r>
+            <w:r>
+              <w:rPr>
+                <w:noProof/>
+                <w:webHidden/>
+              </w:rPr>
+              <w:fldChar w:fldCharType="begin"/>
+            </w:r>
+            <w:r>
+              <w:rPr>
+                <w:noProof/>
+                <w:webHidden/>
+              </w:rPr>
+              <w:instrText xml:space="preserve"> PAGEREF _Toc497128401 \h </w:instrText>
+            </w:r>
+            <w:r>
+              <w:rPr>
+                <w:noProof/>
+                <w:webHidden/>
+              </w:rPr>
+            </w:r>
+            <w:r>
+              <w:rPr>
+                <w:noProof/>
+                <w:webHidden/>
+              </w:rPr>
+              <w:fldChar w:fldCharType="separate"/>
+            </w:r>
+            <w:r>
+              <w:rPr>
+                <w:noProof/>
+                <w:webHidden/>
+              </w:rPr>
+              <w:t>47</w:t>
+            </w:r>
+            <w:r>
+              <w:rPr>
+                <w:noProof/>
+                <w:webHidden/>
+              </w:rPr>
+              <w:fldChar w:fldCharType="end"/>
+            </w:r>
+          </w:hyperlink>
+        </w:p>
+        <w:p>
+          <w:pPr>
+            <w:pStyle w:val="Sommario2"/>
+            <w:tabs>
+              <w:tab w:val="right" w:leader="dot" w:pos="9628"/>
+            </w:tabs>
+            <w:rPr>
+              <w:rFonts w:eastAsiaTheme="minorEastAsia"/>
+              <w:noProof/>
+              <w:lang w:eastAsia="it-IT"/>
+            </w:rPr>
+          </w:pPr>
+          <w:hyperlink w:anchor="_Toc497128402" w:history="1">
+            <w:r>
+              <w:rPr>
+                <w:rStyle w:val="Collegamentoipertestuale"/>
+                <w:noProof/>
+                <w:lang w:val="en-GB"/>
+              </w:rPr>
+              <w:t>Domain model</w:t>
+            </w:r>
+            <w:r>
+              <w:rPr>
+                <w:noProof/>
+                <w:webHidden/>
+              </w:rPr>
+              <w:tab/>
+            </w:r>
+            <w:r>
+              <w:rPr>
+                <w:noProof/>
+                <w:webHidden/>
+              </w:rPr>
+              <w:fldChar w:fldCharType="begin"/>
+            </w:r>
+            <w:r>
+              <w:rPr>
+                <w:noProof/>
+                <w:webHidden/>
+              </w:rPr>
+              <w:instrText xml:space="preserve"> PAGEREF _Toc497128402 \h </w:instrText>
+            </w:r>
+            <w:r>
+              <w:rPr>
+                <w:noProof/>
+                <w:webHidden/>
+              </w:rPr>
+            </w:r>
+            <w:r>
+              <w:rPr>
+                <w:noProof/>
+                <w:webHidden/>
+              </w:rPr>
+              <w:fldChar w:fldCharType="separate"/>
+            </w:r>
+            <w:r>
+              <w:rPr>
+                <w:noProof/>
+                <w:webHidden/>
+              </w:rPr>
+              <w:t>48</w:t>
+            </w:r>
+            <w:r>
+              <w:rPr>
+                <w:noProof/>
+                <w:webHidden/>
+              </w:rPr>
+              <w:fldChar w:fldCharType="end"/>
+            </w:r>
+          </w:hyperlink>
+        </w:p>
+        <w:p>
+          <w:pPr>
+            <w:pStyle w:val="Sommario3"/>
+            <w:tabs>
+              <w:tab w:val="right" w:leader="dot" w:pos="9628"/>
+            </w:tabs>
+            <w:rPr>
+              <w:rFonts w:eastAsiaTheme="minorEastAsia"/>
+              <w:noProof/>
+              <w:lang w:eastAsia="it-IT"/>
+            </w:rPr>
+          </w:pPr>
+          <w:hyperlink w:anchor="_Toc497128403" w:history="1">
+            <w:r>
+              <w:rPr>
+                <w:rStyle w:val="Collegamentoipertestuale"/>
+                <w:noProof/>
+                <w:lang w:val="en-GB"/>
+              </w:rPr>
+              <w:t>Analysis class diagram</w:t>
+            </w:r>
+            <w:r>
+              <w:rPr>
+                <w:noProof/>
+                <w:webHidden/>
+              </w:rPr>
+              <w:tab/>
+            </w:r>
+            <w:r>
+              <w:rPr>
+                <w:noProof/>
+                <w:webHidden/>
+              </w:rPr>
+              <w:fldChar w:fldCharType="begin"/>
+            </w:r>
+            <w:r>
+              <w:rPr>
+                <w:noProof/>
+                <w:webHidden/>
+              </w:rPr>
+              <w:instrText xml:space="preserve"> PAGEREF _Toc497128403 \h </w:instrText>
+            </w:r>
+            <w:r>
+              <w:rPr>
+                <w:noProof/>
+                <w:webHidden/>
+              </w:rPr>
+            </w:r>
+            <w:r>
+              <w:rPr>
+                <w:noProof/>
+                <w:webHidden/>
+              </w:rPr>
+              <w:fldChar w:fldCharType="separate"/>
+            </w:r>
+            <w:r>
+              <w:rPr>
+                <w:noProof/>
+                <w:webHidden/>
+              </w:rPr>
+              <w:t>48</w:t>
+            </w:r>
+            <w:r>
+              <w:rPr>
+                <w:noProof/>
+                <w:webHidden/>
+              </w:rPr>
+              <w:fldChar w:fldCharType="end"/>
+            </w:r>
+          </w:hyperlink>
+        </w:p>
+        <w:p>
+          <w:pPr>
+            <w:pStyle w:val="Sommario3"/>
+            <w:tabs>
+              <w:tab w:val="right" w:leader="dot" w:pos="9628"/>
+            </w:tabs>
+            <w:rPr>
+              <w:rFonts w:eastAsiaTheme="minorEastAsia"/>
+              <w:noProof/>
+              <w:lang w:eastAsia="it-IT"/>
+            </w:rPr>
+          </w:pPr>
+          <w:hyperlink w:anchor="_Toc497128404" w:history="1">
+            <w:r>
+              <w:rPr>
+                <w:rStyle w:val="Collegamentoipertestuale"/>
+                <w:noProof/>
+              </w:rPr>
+              <w:t>Analysis sequence diagrams</w:t>
+            </w:r>
+            <w:r>
+              <w:rPr>
+                <w:noProof/>
+                <w:webHidden/>
+              </w:rPr>
+              <w:tab/>
+            </w:r>
+            <w:r>
+              <w:rPr>
+                <w:noProof/>
+                <w:webHidden/>
+              </w:rPr>
+              <w:fldChar w:fldCharType="begin"/>
+            </w:r>
+            <w:r>
+              <w:rPr>
+                <w:noProof/>
+                <w:webHidden/>
+              </w:rPr>
+              <w:instrText xml:space="preserve"> PAGEREF _Toc497128404 \h </w:instrText>
+            </w:r>
+            <w:r>
+              <w:rPr>
+                <w:noProof/>
+                <w:webHidden/>
+              </w:rPr>
+            </w:r>
+            <w:r>
+              <w:rPr>
+                <w:noProof/>
+                <w:webHidden/>
+              </w:rPr>
+              <w:fldChar w:fldCharType="separate"/>
+            </w:r>
+            <w:r>
+              <w:rPr>
+                <w:noProof/>
+                <w:webHidden/>
+              </w:rPr>
+              <w:t>49</w:t>
+            </w:r>
+            <w:r>
+              <w:rPr>
+                <w:noProof/>
+                <w:webHidden/>
+              </w:rPr>
+              <w:fldChar w:fldCharType="end"/>
+            </w:r>
+          </w:hyperlink>
+        </w:p>
+        <w:p>
+          <w:pPr>
+            <w:pStyle w:val="Sommario1"/>
+            <w:tabs>
+              <w:tab w:val="right" w:leader="dot" w:pos="9628"/>
+            </w:tabs>
+            <w:rPr>
+              <w:rFonts w:eastAsiaTheme="minorEastAsia"/>
+              <w:noProof/>
+              <w:lang w:eastAsia="it-IT"/>
+            </w:rPr>
+          </w:pPr>
+          <w:hyperlink w:anchor="_Toc497128405" w:history="1">
+            <w:r>
+              <w:rPr>
+                <w:rStyle w:val="Collegamentoipertestuale"/>
+                <w:rFonts w:ascii="Times New Roman" w:hAnsi="Times New Roman" w:cs="Times New Roman"/>
+                <w:noProof/>
+                <w:lang w:val="en-GB"/>
+              </w:rPr>
+              <w:t>Testing document</w:t>
+            </w:r>
+            <w:r>
+              <w:rPr>
+                <w:noProof/>
+                <w:webHidden/>
+              </w:rPr>
+              <w:tab/>
+            </w:r>
+            <w:r>
+              <w:rPr>
+                <w:noProof/>
+                <w:webHidden/>
+              </w:rPr>
+              <w:fldChar w:fldCharType="begin"/>
+            </w:r>
+            <w:r>
+              <w:rPr>
+                <w:noProof/>
+                <w:webHidden/>
+              </w:rPr>
+              <w:instrText xml:space="preserve"> PAGEREF _Toc497128405 \h </w:instrText>
+            </w:r>
+            <w:r>
+              <w:rPr>
+                <w:noProof/>
+                <w:webHidden/>
+              </w:rPr>
+            </w:r>
+            <w:r>
+              <w:rPr>
+                <w:noProof/>
+                <w:webHidden/>
+              </w:rPr>
+              <w:fldChar w:fldCharType="separate"/>
+            </w:r>
+            <w:r>
+              <w:rPr>
+                <w:noProof/>
+                <w:webHidden/>
+              </w:rPr>
+              <w:t>58</w:t>
+            </w:r>
+            <w:r>
+              <w:rPr>
+                <w:noProof/>
+                <w:webHidden/>
+              </w:rPr>
+              <w:fldChar w:fldCharType="end"/>
+            </w:r>
+          </w:hyperlink>
+        </w:p>
+        <w:bookmarkStart w:id="0" w:name="_GoBack"/>
+        <w:p>
+          <w:pPr>
+            <w:pStyle w:val="Sommario2"/>
+            <w:tabs>
+              <w:tab w:val="right" w:leader="dot" w:pos="9628"/>
+            </w:tabs>
+            <w:rPr>
+              <w:rFonts w:eastAsiaTheme="minorEastAsia"/>
+              <w:noProof/>
+              <w:lang w:eastAsia="it-IT"/>
+            </w:rPr>
+          </w:pPr>
           <w:r>
             <w:rPr>
               <w:rStyle w:val="Collegamentoipertestuale"/>
@@ -250,7 +963,7 @@
             <w:rPr>
               <w:noProof/>
             </w:rPr>
-            <w:instrText>HYPERLINK \l "_Toc496859650"</w:instrText>
+            <w:instrText>HYPERLINK \l "_Toc497128406"</w:instrText>
           </w:r>
           <w:r>
             <w:rPr>
@@ -279,7 +992,7 @@
               <w:noProof/>
               <w:lang w:val="en-GB"/>
             </w:rPr>
-            <w:t>Software requirements document</w:t>
+            <w:t>System testing</w:t>
           </w:r>
           <w:r>
             <w:rPr>
@@ -300,7 +1013,7 @@
               <w:noProof/>
               <w:webHidden/>
             </w:rPr>
-            <w:instrText xml:space="preserve"> PAGEREF _Toc496859650 \h </w:instrText>
+            <w:instrText xml:space="preserve"> PAGEREF _Toc497128406 \h </w:instrText>
           </w:r>
           <w:r>
             <w:rPr>
@@ -320,7 +1033,125 @@
               <w:noProof/>
               <w:webHidden/>
             </w:rPr>
-            <w:t>4</w:t>
+            <w:t>58</w:t>
+          </w:r>
+          <w:r>
+            <w:rPr>
+              <w:noProof/>
+              <w:webHidden/>
+            </w:rPr>
+            <w:fldChar w:fldCharType="end"/>
+          </w:r>
+          <w:r>
+            <w:rPr>
+              <w:rStyle w:val="Collegamentoipertestuale"/>
+              <w:noProof/>
+            </w:rPr>
+            <w:fldChar w:fldCharType="end"/>
+          </w:r>
+        </w:p>
+        <w:bookmarkEnd w:id="0"/>
+        <w:p>
+          <w:pPr>
+            <w:pStyle w:val="Sommario3"/>
+            <w:tabs>
+              <w:tab w:val="right" w:leader="dot" w:pos="9628"/>
+            </w:tabs>
+            <w:rPr>
+              <w:rFonts w:eastAsiaTheme="minorEastAsia"/>
+              <w:noProof/>
+              <w:lang w:eastAsia="it-IT"/>
+            </w:rPr>
+          </w:pPr>
+          <w:r>
+            <w:rPr>
+              <w:rStyle w:val="Collegamentoipertestuale"/>
+              <w:noProof/>
+            </w:rPr>
+            <w:fldChar w:fldCharType="begin"/>
+          </w:r>
+          <w:r>
+            <w:rPr>
+              <w:rStyle w:val="Collegamentoipertestuale"/>
+              <w:noProof/>
+            </w:rPr>
+            <w:instrText xml:space="preserve"> </w:instrText>
+          </w:r>
+          <w:r>
+            <w:rPr>
+              <w:noProof/>
+            </w:rPr>
+            <w:instrText>HYPERLINK \l "_Toc497128407"</w:instrText>
+          </w:r>
+          <w:r>
+            <w:rPr>
+              <w:rStyle w:val="Collegamentoipertestuale"/>
+              <w:noProof/>
+            </w:rPr>
+            <w:instrText xml:space="preserve"> </w:instrText>
+          </w:r>
+          <w:r>
+            <w:rPr>
+              <w:rStyle w:val="Collegamentoipertestuale"/>
+              <w:noProof/>
+            </w:rPr>
+          </w:r>
+          <w:r>
+            <w:rPr>
+              <w:rStyle w:val="Collegamentoipertestuale"/>
+              <w:noProof/>
+            </w:rPr>
+            <w:fldChar w:fldCharType="separate"/>
+          </w:r>
+          <w:r>
+            <w:rPr>
+              <w:rStyle w:val="Collegamentoipertestuale"/>
+              <w:rFonts w:ascii="Times New Roman" w:hAnsi="Times New Roman" w:cs="Times New Roman"/>
+              <w:noProof/>
+              <w:lang w:val="en-GB"/>
+            </w:rPr>
+            <w:t>Performs login test</w:t>
+          </w:r>
+          <w:r>
+            <w:rPr>
+              <w:noProof/>
+              <w:webHidden/>
+            </w:rPr>
+            <w:tab/>
+          </w:r>
+          <w:r>
+            <w:rPr>
+              <w:noProof/>
+              <w:webHidden/>
+            </w:rPr>
+            <w:fldChar w:fldCharType="begin"/>
+          </w:r>
+          <w:r>
+            <w:rPr>
+              <w:noProof/>
+              <w:webHidden/>
+            </w:rPr>
+            <w:instrText xml:space="preserve"> PAGEREF _Toc497128407 \h </w:instrText>
+          </w:r>
+          <w:r>
+            <w:rPr>
+              <w:noProof/>
+              <w:webHidden/>
+            </w:rPr>
+          </w:r>
+          <w:r>
+            <w:rPr>
+              <w:noProof/>
+              <w:webHidden/>
+            </w:rPr>
+            <w:fldChar w:fldCharType="separate"/>
+          </w:r>
+          <w:r>
+            <w:rPr>
+              <w:noProof/>
+              <w:webHidden/>
+            </w:rPr>
+            <w:t>58</w:t>
           </w:r>
           <w:r>
             <w:rPr>
@@ -339,7 +1170,7 @@
         </w:p>
         <w:p>
           <w:pPr>
-            <w:pStyle w:val="Sommario2"/>
+            <w:pStyle w:val="Sommario3"/>
             <w:tabs>
               <w:tab w:val="right" w:leader="dot" w:pos="9628"/>
             </w:tabs>
@@ -349,7 +1180,7 @@
               <w:lang w:eastAsia="it-IT"/>
             </w:rPr>
           </w:pPr>
-          <w:hyperlink w:anchor="_Toc496859651" w:history="1">
+          <w:hyperlink w:anchor="_Toc497128408" w:history="1">
             <w:r>
               <w:rPr>
                 <w:rStyle w:val="Collegamentoipertestuale"/>
@@ -357,7 +1188,7 @@
                 <w:noProof/>
                 <w:lang w:val="en-GB"/>
               </w:rPr>
-              <w:t>Functional model</w:t>
+              <w:t>Researches contact test</w:t>
             </w:r>
             <w:r>
               <w:rPr>
@@ -378,7 +1209,7 @@
                 <w:noProof/>
                 <w:webHidden/>
               </w:rPr>
-              <w:instrText xml:space="preserve"> PAGEREF _Toc496859651 \h </w:instrText>
+              <w:instrText xml:space="preserve"> PAGEREF _Toc497128408 \h </w:instrText>
             </w:r>
             <w:r>
               <w:rPr>
@@ -398,7 +1229,7 @@
                 <w:noProof/>
                 <w:webHidden/>
               </w:rPr>
-              <w:t>4</w:t>
+              <w:t>59</w:t>
             </w:r>
             <w:r>
               <w:rPr>
@@ -421,7 +1252,7 @@
               <w:lang w:eastAsia="it-IT"/>
             </w:rPr>
           </w:pPr>
-          <w:hyperlink w:anchor="_Toc496859652" w:history="1">
+          <w:hyperlink w:anchor="_Toc497128409" w:history="1">
             <w:r>
               <w:rPr>
                 <w:rStyle w:val="Collegamentoipertestuale"/>
@@ -429,7 +1260,7 @@
                 <w:noProof/>
                 <w:lang w:val="en-GB"/>
               </w:rPr>
-              <w:t>Use case diagram</w:t>
+              <w:t>Alters contract test</w:t>
             </w:r>
             <w:r>
               <w:rPr>
@@ -450,7 +1281,7 @@
                 <w:noProof/>
                 <w:webHidden/>
               </w:rPr>
-              <w:instrText xml:space="preserve"> PAGEREF _Toc496859652 \h </w:instrText>
+              <w:instrText xml:space="preserve"> PAGEREF _Toc497128409 \h </w:instrText>
             </w:r>
             <w:r>
               <w:rPr>
@@ -470,7 +1301,7 @@
                 <w:noProof/>
                 <w:webHidden/>
               </w:rPr>
-              <w:t>4</w:t>
+              <w:t>60</w:t>
             </w:r>
             <w:r>
               <w:rPr>
@@ -493,7 +1324,7 @@
               <w:lang w:eastAsia="it-IT"/>
             </w:rPr>
           </w:pPr>
-          <w:hyperlink w:anchor="_Toc496859653" w:history="1">
+          <w:hyperlink w:anchor="_Toc497128410" w:history="1">
             <w:r>
               <w:rPr>
                 <w:rStyle w:val="Collegamentoipertestuale"/>
@@ -501,7 +1332,7 @@
                 <w:noProof/>
                 <w:lang w:val="en-GB"/>
               </w:rPr>
-              <w:t>Cockburn tables</w:t>
+              <w:t>Deletes contract test</w:t>
             </w:r>
             <w:r>
               <w:rPr>
@@ -522,7 +1353,7 @@
                 <w:noProof/>
                 <w:webHidden/>
               </w:rPr>
-              <w:instrText xml:space="preserve"> PAGEREF _Toc496859653 \h </w:instrText>
+              <w:instrText xml:space="preserve"> PAGEREF _Toc497128410 \h </w:instrText>
             </w:r>
             <w:r>
               <w:rPr>
@@ -542,7 +1373,7 @@
                 <w:noProof/>
                 <w:webHidden/>
               </w:rPr>
-              <w:t>5</w:t>
+              <w:t>61</w:t>
             </w:r>
             <w:r>
               <w:rPr>
@@ -565,14 +1396,15 @@
               <w:lang w:eastAsia="it-IT"/>
             </w:rPr>
           </w:pPr>
-          <w:hyperlink w:anchor="_Toc496859654" w:history="1">
+          <w:hyperlink w:anchor="_Toc497128411" w:history="1">
             <w:r>
               <w:rPr>
                 <w:rStyle w:val="Collegamentoipertestuale"/>
+                <w:rFonts w:ascii="Times New Roman" w:hAnsi="Times New Roman" w:cs="Times New Roman"/>
                 <w:noProof/>
                 <w:lang w:val="en-GB"/>
               </w:rPr>
-              <w:t>Mockup</w:t>
+              <w:t>Deletes contract test</w:t>
             </w:r>
             <w:r>
               <w:rPr>
@@ -593,7 +1425,7 @@
                 <w:noProof/>
                 <w:webHidden/>
               </w:rPr>
-              <w:instrText xml:space="preserve"> PAGEREF _Toc496859654 \h </w:instrText>
+              <w:instrText xml:space="preserve"> PAGEREF _Toc497128411 \h </w:instrText>
             </w:r>
             <w:r>
               <w:rPr>
@@ -613,7 +1445,7 @@
                 <w:noProof/>
                 <w:webHidden/>
               </w:rPr>
-              <w:t>18</w:t>
+              <w:t>62</w:t>
             </w:r>
             <w:r>
               <w:rPr>
@@ -636,14 +1468,15 @@
               <w:lang w:eastAsia="it-IT"/>
             </w:rPr>
           </w:pPr>
-          <w:hyperlink w:anchor="_Toc496859655" w:history="1">
+          <w:hyperlink w:anchor="_Toc497128412" w:history="1">
             <w:r>
               <w:rPr>
                 <w:rStyle w:val="Collegamentoipertestuale"/>
+                <w:rFonts w:ascii="Times New Roman" w:hAnsi="Times New Roman" w:cs="Times New Roman"/>
                 <w:noProof/>
                 <w:lang w:val="en-GB"/>
               </w:rPr>
-              <w:t>Activity plan &amp; Gantt diagram</w:t>
+              <w:t>Adds contract test</w:t>
             </w:r>
             <w:r>
               <w:rPr>
@@ -664,7 +1497,7 @@
                 <w:noProof/>
                 <w:webHidden/>
               </w:rPr>
-              <w:instrText xml:space="preserve"> PAGEREF _Toc496859655 \h </w:instrText>
+              <w:instrText xml:space="preserve"> PAGEREF _Toc497128412 \h </w:instrText>
             </w:r>
             <w:r>
               <w:rPr>
@@ -684,7 +1517,439 @@
                 <w:noProof/>
                 <w:webHidden/>
               </w:rPr>
-              <w:t>47</w:t>
+              <w:t>63</w:t>
+            </w:r>
+            <w:r>
+              <w:rPr>
+                <w:noProof/>
+                <w:webHidden/>
+              </w:rPr>
+              <w:fldChar w:fldCharType="end"/>
+            </w:r>
+          </w:hyperlink>
+        </w:p>
+        <w:p>
+          <w:pPr>
+            <w:pStyle w:val="Sommario3"/>
+            <w:tabs>
+              <w:tab w:val="right" w:leader="dot" w:pos="9628"/>
+            </w:tabs>
+            <w:rPr>
+              <w:rFonts w:eastAsiaTheme="minorEastAsia"/>
+              <w:noProof/>
+              <w:lang w:eastAsia="it-IT"/>
+            </w:rPr>
+          </w:pPr>
+          <w:hyperlink w:anchor="_Toc497128413" w:history="1">
+            <w:r>
+              <w:rPr>
+                <w:rStyle w:val="Collegamentoipertestuale"/>
+                <w:rFonts w:ascii="Times New Roman" w:hAnsi="Times New Roman" w:cs="Times New Roman"/>
+                <w:noProof/>
+                <w:lang w:val="en-GB"/>
+              </w:rPr>
+              <w:t>Reports errors in bills test</w:t>
+            </w:r>
+            <w:r>
+              <w:rPr>
+                <w:noProof/>
+                <w:webHidden/>
+              </w:rPr>
+              <w:tab/>
+            </w:r>
+            <w:r>
+              <w:rPr>
+                <w:noProof/>
+                <w:webHidden/>
+              </w:rPr>
+              <w:fldChar w:fldCharType="begin"/>
+            </w:r>
+            <w:r>
+              <w:rPr>
+                <w:noProof/>
+                <w:webHidden/>
+              </w:rPr>
+              <w:instrText xml:space="preserve"> PAGEREF _Toc497128413 \h </w:instrText>
+            </w:r>
+            <w:r>
+              <w:rPr>
+                <w:noProof/>
+                <w:webHidden/>
+              </w:rPr>
+            </w:r>
+            <w:r>
+              <w:rPr>
+                <w:noProof/>
+                <w:webHidden/>
+              </w:rPr>
+              <w:fldChar w:fldCharType="separate"/>
+            </w:r>
+            <w:r>
+              <w:rPr>
+                <w:noProof/>
+                <w:webHidden/>
+              </w:rPr>
+              <w:t>64</w:t>
+            </w:r>
+            <w:r>
+              <w:rPr>
+                <w:noProof/>
+                <w:webHidden/>
+              </w:rPr>
+              <w:fldChar w:fldCharType="end"/>
+            </w:r>
+          </w:hyperlink>
+        </w:p>
+        <w:p>
+          <w:pPr>
+            <w:pStyle w:val="Sommario3"/>
+            <w:tabs>
+              <w:tab w:val="right" w:leader="dot" w:pos="9628"/>
+            </w:tabs>
+            <w:rPr>
+              <w:rFonts w:eastAsiaTheme="minorEastAsia"/>
+              <w:noProof/>
+              <w:lang w:eastAsia="it-IT"/>
+            </w:rPr>
+          </w:pPr>
+          <w:hyperlink w:anchor="_Toc497128414" w:history="1">
+            <w:r>
+              <w:rPr>
+                <w:rStyle w:val="Collegamentoipertestuale"/>
+                <w:rFonts w:ascii="Times New Roman" w:hAnsi="Times New Roman" w:cs="Times New Roman"/>
+                <w:noProof/>
+                <w:lang w:val="en-GB"/>
+              </w:rPr>
+              <w:t>Deletes injunctions test</w:t>
+            </w:r>
+            <w:r>
+              <w:rPr>
+                <w:noProof/>
+                <w:webHidden/>
+              </w:rPr>
+              <w:tab/>
+            </w:r>
+            <w:r>
+              <w:rPr>
+                <w:noProof/>
+                <w:webHidden/>
+              </w:rPr>
+              <w:fldChar w:fldCharType="begin"/>
+            </w:r>
+            <w:r>
+              <w:rPr>
+                <w:noProof/>
+                <w:webHidden/>
+              </w:rPr>
+              <w:instrText xml:space="preserve"> PAGEREF _Toc497128414 \h </w:instrText>
+            </w:r>
+            <w:r>
+              <w:rPr>
+                <w:noProof/>
+                <w:webHidden/>
+              </w:rPr>
+            </w:r>
+            <w:r>
+              <w:rPr>
+                <w:noProof/>
+                <w:webHidden/>
+              </w:rPr>
+              <w:fldChar w:fldCharType="separate"/>
+            </w:r>
+            <w:r>
+              <w:rPr>
+                <w:noProof/>
+                <w:webHidden/>
+              </w:rPr>
+              <w:t>65</w:t>
+            </w:r>
+            <w:r>
+              <w:rPr>
+                <w:noProof/>
+                <w:webHidden/>
+              </w:rPr>
+              <w:fldChar w:fldCharType="end"/>
+            </w:r>
+          </w:hyperlink>
+        </w:p>
+        <w:p>
+          <w:pPr>
+            <w:pStyle w:val="Sommario3"/>
+            <w:tabs>
+              <w:tab w:val="right" w:leader="dot" w:pos="9628"/>
+            </w:tabs>
+            <w:rPr>
+              <w:rFonts w:eastAsiaTheme="minorEastAsia"/>
+              <w:noProof/>
+              <w:lang w:eastAsia="it-IT"/>
+            </w:rPr>
+          </w:pPr>
+          <w:hyperlink w:anchor="_Toc497128415" w:history="1">
+            <w:r>
+              <w:rPr>
+                <w:rStyle w:val="Collegamentoipertestuale"/>
+                <w:rFonts w:ascii="Times New Roman" w:hAnsi="Times New Roman" w:cs="Times New Roman"/>
+                <w:noProof/>
+                <w:lang w:val="en-GB"/>
+              </w:rPr>
+              <w:t>Confirms bill test</w:t>
+            </w:r>
+            <w:r>
+              <w:rPr>
+                <w:noProof/>
+                <w:webHidden/>
+              </w:rPr>
+              <w:tab/>
+            </w:r>
+            <w:r>
+              <w:rPr>
+                <w:noProof/>
+                <w:webHidden/>
+              </w:rPr>
+              <w:fldChar w:fldCharType="begin"/>
+            </w:r>
+            <w:r>
+              <w:rPr>
+                <w:noProof/>
+                <w:webHidden/>
+              </w:rPr>
+              <w:instrText xml:space="preserve"> PAGEREF _Toc497128415 \h </w:instrText>
+            </w:r>
+            <w:r>
+              <w:rPr>
+                <w:noProof/>
+                <w:webHidden/>
+              </w:rPr>
+            </w:r>
+            <w:r>
+              <w:rPr>
+                <w:noProof/>
+                <w:webHidden/>
+              </w:rPr>
+              <w:fldChar w:fldCharType="separate"/>
+            </w:r>
+            <w:r>
+              <w:rPr>
+                <w:noProof/>
+                <w:webHidden/>
+              </w:rPr>
+              <w:t>66</w:t>
+            </w:r>
+            <w:r>
+              <w:rPr>
+                <w:noProof/>
+                <w:webHidden/>
+              </w:rPr>
+              <w:fldChar w:fldCharType="end"/>
+            </w:r>
+          </w:hyperlink>
+        </w:p>
+        <w:p>
+          <w:pPr>
+            <w:pStyle w:val="Sommario3"/>
+            <w:tabs>
+              <w:tab w:val="right" w:leader="dot" w:pos="9628"/>
+            </w:tabs>
+            <w:rPr>
+              <w:rFonts w:eastAsiaTheme="minorEastAsia"/>
+              <w:noProof/>
+              <w:lang w:eastAsia="it-IT"/>
+            </w:rPr>
+          </w:pPr>
+          <w:hyperlink w:anchor="_Toc497128416" w:history="1">
+            <w:r>
+              <w:rPr>
+                <w:rStyle w:val="Collegamentoipertestuale"/>
+                <w:rFonts w:ascii="Times New Roman" w:hAnsi="Times New Roman" w:cs="Times New Roman"/>
+                <w:noProof/>
+                <w:lang w:val="en-GB"/>
+              </w:rPr>
+              <w:t>Resends bill test</w:t>
+            </w:r>
+            <w:r>
+              <w:rPr>
+                <w:noProof/>
+                <w:webHidden/>
+              </w:rPr>
+              <w:tab/>
+            </w:r>
+            <w:r>
+              <w:rPr>
+                <w:noProof/>
+                <w:webHidden/>
+              </w:rPr>
+              <w:fldChar w:fldCharType="begin"/>
+            </w:r>
+            <w:r>
+              <w:rPr>
+                <w:noProof/>
+                <w:webHidden/>
+              </w:rPr>
+              <w:instrText xml:space="preserve"> PAGEREF _Toc497128416 \h </w:instrText>
+            </w:r>
+            <w:r>
+              <w:rPr>
+                <w:noProof/>
+                <w:webHidden/>
+              </w:rPr>
+            </w:r>
+            <w:r>
+              <w:rPr>
+                <w:noProof/>
+                <w:webHidden/>
+              </w:rPr>
+              <w:fldChar w:fldCharType="separate"/>
+            </w:r>
+            <w:r>
+              <w:rPr>
+                <w:noProof/>
+                <w:webHidden/>
+              </w:rPr>
+              <w:t>67</w:t>
+            </w:r>
+            <w:r>
+              <w:rPr>
+                <w:noProof/>
+                <w:webHidden/>
+              </w:rPr>
+              <w:fldChar w:fldCharType="end"/>
+            </w:r>
+          </w:hyperlink>
+        </w:p>
+        <w:p>
+          <w:pPr>
+            <w:pStyle w:val="Sommario3"/>
+            <w:tabs>
+              <w:tab w:val="right" w:leader="dot" w:pos="9628"/>
+            </w:tabs>
+            <w:rPr>
+              <w:rFonts w:eastAsiaTheme="minorEastAsia"/>
+              <w:noProof/>
+              <w:lang w:eastAsia="it-IT"/>
+            </w:rPr>
+          </w:pPr>
+          <w:hyperlink w:anchor="_Toc497128417" w:history="1">
+            <w:r>
+              <w:rPr>
+                <w:rStyle w:val="Collegamentoipertestuale"/>
+                <w:rFonts w:ascii="Times New Roman" w:hAnsi="Times New Roman" w:cs="Times New Roman"/>
+                <w:noProof/>
+                <w:lang w:val="en-GB"/>
+              </w:rPr>
+              <w:t>Confirms injunctions test</w:t>
+            </w:r>
+            <w:r>
+              <w:rPr>
+                <w:noProof/>
+                <w:webHidden/>
+              </w:rPr>
+              <w:tab/>
+            </w:r>
+            <w:r>
+              <w:rPr>
+                <w:noProof/>
+                <w:webHidden/>
+              </w:rPr>
+              <w:fldChar w:fldCharType="begin"/>
+            </w:r>
+            <w:r>
+              <w:rPr>
+                <w:noProof/>
+                <w:webHidden/>
+              </w:rPr>
+              <w:instrText xml:space="preserve"> PAGEREF _Toc497128417 \h </w:instrText>
+            </w:r>
+            <w:r>
+              <w:rPr>
+                <w:noProof/>
+                <w:webHidden/>
+              </w:rPr>
+            </w:r>
+            <w:r>
+              <w:rPr>
+                <w:noProof/>
+                <w:webHidden/>
+              </w:rPr>
+              <w:fldChar w:fldCharType="separate"/>
+            </w:r>
+            <w:r>
+              <w:rPr>
+                <w:noProof/>
+                <w:webHidden/>
+              </w:rPr>
+              <w:t>68</w:t>
+            </w:r>
+            <w:r>
+              <w:rPr>
+                <w:noProof/>
+                <w:webHidden/>
+              </w:rPr>
+              <w:fldChar w:fldCharType="end"/>
+            </w:r>
+          </w:hyperlink>
+        </w:p>
+        <w:p>
+          <w:pPr>
+            <w:pStyle w:val="Sommario3"/>
+            <w:tabs>
+              <w:tab w:val="right" w:leader="dot" w:pos="9628"/>
+            </w:tabs>
+            <w:rPr>
+              <w:rFonts w:eastAsiaTheme="minorEastAsia"/>
+              <w:noProof/>
+              <w:lang w:eastAsia="it-IT"/>
+            </w:rPr>
+          </w:pPr>
+          <w:hyperlink w:anchor="_Toc497128418" w:history="1">
+            <w:r>
+              <w:rPr>
+                <w:rStyle w:val="Collegamentoipertestuale"/>
+                <w:rFonts w:ascii="Times New Roman" w:hAnsi="Times New Roman" w:cs="Times New Roman"/>
+                <w:noProof/>
+                <w:lang w:val="en-GB"/>
+              </w:rPr>
+              <w:t>Resends injunctions test</w:t>
+            </w:r>
+            <w:r>
+              <w:rPr>
+                <w:noProof/>
+                <w:webHidden/>
+              </w:rPr>
+              <w:tab/>
+            </w:r>
+            <w:r>
+              <w:rPr>
+                <w:noProof/>
+                <w:webHidden/>
+              </w:rPr>
+              <w:fldChar w:fldCharType="begin"/>
+            </w:r>
+            <w:r>
+              <w:rPr>
+                <w:noProof/>
+                <w:webHidden/>
+              </w:rPr>
+              <w:instrText xml:space="preserve"> PAGEREF _Toc497128418 \h </w:instrText>
+            </w:r>
+            <w:r>
+              <w:rPr>
+                <w:noProof/>
+                <w:webHidden/>
+              </w:rPr>
+            </w:r>
+            <w:r>
+              <w:rPr>
+                <w:noProof/>
+                <w:webHidden/>
+              </w:rPr>
+              <w:fldChar w:fldCharType="separate"/>
+            </w:r>
+            <w:r>
+              <w:rPr>
+                <w:noProof/>
+                <w:webHidden/>
+              </w:rPr>
+              <w:t>69</w:t>
             </w:r>
             <w:r>
               <w:rPr>
@@ -707,14 +1972,14 @@
               <w:lang w:eastAsia="it-IT"/>
             </w:rPr>
           </w:pPr>
-          <w:hyperlink w:anchor="_Toc496859656" w:history="1">
+          <w:hyperlink w:anchor="_Toc497128419" w:history="1">
             <w:r>
               <w:rPr>
                 <w:rStyle w:val="Collegamentoipertestuale"/>
                 <w:noProof/>
                 <w:lang w:val="en-GB"/>
               </w:rPr>
-              <w:t>Domain model</w:t>
+              <w:t>JUnit code</w:t>
             </w:r>
             <w:r>
               <w:rPr>
@@ -735,7 +2000,7 @@
                 <w:noProof/>
                 <w:webHidden/>
               </w:rPr>
-              <w:instrText xml:space="preserve"> PAGEREF _Toc496859656 \h </w:instrText>
+              <w:instrText xml:space="preserve"> PAGEREF _Toc497128419 \h </w:instrText>
             </w:r>
             <w:r>
               <w:rPr>
@@ -755,151 +2020,7 @@
                 <w:noProof/>
                 <w:webHidden/>
               </w:rPr>
-              <w:t>48</w:t>
-            </w:r>
-            <w:r>
-              <w:rPr>
-                <w:noProof/>
-                <w:webHidden/>
-              </w:rPr>
-              <w:fldChar w:fldCharType="end"/>
-            </w:r>
-          </w:hyperlink>
-        </w:p>
-        <w:p>
-          <w:pPr>
-            <w:pStyle w:val="Sommario1"/>
-            <w:tabs>
-              <w:tab w:val="right" w:leader="dot" w:pos="9628"/>
-            </w:tabs>
-            <w:rPr>
-              <w:rFonts w:eastAsiaTheme="minorEastAsia"/>
-              <w:noProof/>
-              <w:lang w:eastAsia="it-IT"/>
-            </w:rPr>
-          </w:pPr>
-          <w:hyperlink w:anchor="_Toc496859657" w:history="1">
-            <w:r>
-              <w:rPr>
-                <w:rStyle w:val="Collegamentoipertestuale"/>
-                <w:rFonts w:ascii="Times New Roman" w:hAnsi="Times New Roman" w:cs="Times New Roman"/>
-                <w:noProof/>
-                <w:lang w:val="en-GB"/>
-              </w:rPr>
-              <w:t>Testing document</w:t>
-            </w:r>
-            <w:r>
-              <w:rPr>
-                <w:noProof/>
-                <w:webHidden/>
-              </w:rPr>
-              <w:tab/>
-            </w:r>
-            <w:r>
-              <w:rPr>
-                <w:noProof/>
-                <w:webHidden/>
-              </w:rPr>
-              <w:fldChar w:fldCharType="begin"/>
-            </w:r>
-            <w:r>
-              <w:rPr>
-                <w:noProof/>
-                <w:webHidden/>
-              </w:rPr>
-              <w:instrText xml:space="preserve"> PAGEREF _Toc496859657 \h </w:instrText>
-            </w:r>
-            <w:r>
-              <w:rPr>
-                <w:noProof/>
-                <w:webHidden/>
-              </w:rPr>
-            </w:r>
-            <w:r>
-              <w:rPr>
-                <w:noProof/>
-                <w:webHidden/>
-              </w:rPr>
-              <w:fldChar w:fldCharType="separate"/>
-            </w:r>
-            <w:r>
-              <w:rPr>
-                <w:noProof/>
-                <w:webHidden/>
-              </w:rPr>
-              <w:t>49</w:t>
-            </w:r>
-            <w:r>
-              <w:rPr>
-                <w:noProof/>
-                <w:webHidden/>
-              </w:rPr>
-              <w:fldChar w:fldCharType="end"/>
-            </w:r>
-          </w:hyperlink>
-        </w:p>
-        <w:p>
-          <w:pPr>
-            <w:pStyle w:val="Sommario2"/>
-            <w:tabs>
-              <w:tab w:val="right" w:leader="dot" w:pos="9628"/>
-            </w:tabs>
-            <w:rPr>
-              <w:rFonts w:eastAsiaTheme="minorEastAsia"/>
-              <w:noProof/>
-              <w:lang w:eastAsia="it-IT"/>
-            </w:rPr>
-          </w:pPr>
-          <w:hyperlink w:anchor="_Toc496859658" w:history="1">
-            <w:r>
-              <w:rPr>
-                <w:rStyle w:val="Collegamentoipertestuale"/>
-                <w:rFonts w:ascii="Times New Roman" w:hAnsi="Times New Roman" w:cs="Times New Roman"/>
-                <w:noProof/>
-                <w:lang w:val="en-GB"/>
-              </w:rPr>
-              <w:t>System testing</w:t>
-            </w:r>
-            <w:r>
-              <w:rPr>
-                <w:noProof/>
-                <w:webHidden/>
-              </w:rPr>
-              <w:tab/>
-            </w:r>
-            <w:r>
-              <w:rPr>
-                <w:noProof/>
-                <w:webHidden/>
-              </w:rPr>
-              <w:fldChar w:fldCharType="begin"/>
-            </w:r>
-            <w:r>
-              <w:rPr>
-                <w:noProof/>
-                <w:webHidden/>
-              </w:rPr>
-              <w:instrText xml:space="preserve"> PAGEREF _Toc496859658 \h </w:instrText>
-            </w:r>
-            <w:r>
-              <w:rPr>
-                <w:noProof/>
-                <w:webHidden/>
-              </w:rPr>
-            </w:r>
-            <w:r>
-              <w:rPr>
-                <w:noProof/>
-                <w:webHidden/>
-              </w:rPr>
-              <w:fldChar w:fldCharType="separate"/>
-            </w:r>
-            <w:r>
-              <w:rPr>
-                <w:noProof/>
-                <w:webHidden/>
-              </w:rPr>
-              <w:t>49</w:t>
+              <w:t>70</w:t>
             </w:r>
             <w:r>
               <w:rPr>
@@ -922,15 +2043,14 @@
               <w:lang w:eastAsia="it-IT"/>
             </w:rPr>
           </w:pPr>
-          <w:hyperlink w:anchor="_Toc496859659" w:history="1">
+          <w:hyperlink w:anchor="_Toc497128420" w:history="1">
             <w:r>
               <w:rPr>
                 <w:rStyle w:val="Collegamentoipertestuale"/>
-                <w:rFonts w:ascii="Times New Roman" w:hAnsi="Times New Roman" w:cs="Times New Roman"/>
                 <w:noProof/>
                 <w:lang w:val="en-GB"/>
               </w:rPr>
-              <w:t>Performs login test</w:t>
+              <w:t>Source</w:t>
             </w:r>
             <w:r>
               <w:rPr>
@@ -951,7 +2071,7 @@
                 <w:noProof/>
                 <w:webHidden/>
               </w:rPr>
-              <w:instrText xml:space="preserve"> PAGEREF _Toc496859659 \h </w:instrText>
+              <w:instrText xml:space="preserve"> PAGEREF _Toc497128420 \h </w:instrText>
             </w:r>
             <w:r>
               <w:rPr>
@@ -971,7 +2091,7 @@
                 <w:noProof/>
                 <w:webHidden/>
               </w:rPr>
-              <w:t>49</w:t>
+              <w:t>70</w:t>
             </w:r>
             <w:r>
               <w:rPr>
@@ -994,15 +2114,14 @@
               <w:lang w:eastAsia="it-IT"/>
             </w:rPr>
           </w:pPr>
-          <w:hyperlink w:anchor="_Toc496859660" w:history="1">
+          <w:hyperlink w:anchor="_Toc497128421" w:history="1">
             <w:r>
               <w:rPr>
                 <w:rStyle w:val="Collegamentoipertestuale"/>
-                <w:rFonts w:ascii="Times New Roman" w:hAnsi="Times New Roman" w:cs="Times New Roman"/>
                 <w:noProof/>
                 <w:lang w:val="en-GB"/>
               </w:rPr>
-              <w:t>Researches contact test</w:t>
+              <w:t>Results</w:t>
             </w:r>
             <w:r>
               <w:rPr>
@@ -1023,7 +2142,7 @@
                 <w:noProof/>
                 <w:webHidden/>
               </w:rPr>
-              <w:instrText xml:space="preserve"> PAGEREF _Toc496859660 \h </w:instrText>
+              <w:instrText xml:space="preserve"> PAGEREF _Toc497128421 \h </w:instrText>
             </w:r>
             <w:r>
               <w:rPr>
@@ -1043,940 +2162,7 @@
                 <w:noProof/>
                 <w:webHidden/>
               </w:rPr>
-              <w:t>50</w:t>
-            </w:r>
-            <w:r>
-              <w:rPr>
-                <w:noProof/>
-                <w:webHidden/>
-              </w:rPr>
-              <w:fldChar w:fldCharType="end"/>
-            </w:r>
-          </w:hyperlink>
-        </w:p>
-        <w:p>
-          <w:pPr>
-            <w:pStyle w:val="Sommario3"/>
-            <w:tabs>
-              <w:tab w:val="right" w:leader="dot" w:pos="9628"/>
-            </w:tabs>
-            <w:rPr>
-              <w:rFonts w:eastAsiaTheme="minorEastAsia"/>
-              <w:noProof/>
-              <w:lang w:eastAsia="it-IT"/>
-            </w:rPr>
-          </w:pPr>
-          <w:hyperlink w:anchor="_Toc496859661" w:history="1">
-            <w:r>
-              <w:rPr>
-                <w:rStyle w:val="Collegamentoipertestuale"/>
-                <w:rFonts w:ascii="Times New Roman" w:hAnsi="Times New Roman" w:cs="Times New Roman"/>
-                <w:noProof/>
-                <w:lang w:val="en-GB"/>
-              </w:rPr>
-              <w:t>Alters contract test</w:t>
-            </w:r>
-            <w:r>
-              <w:rPr>
-                <w:noProof/>
-                <w:webHidden/>
-              </w:rPr>
-              <w:tab/>
-            </w:r>
-            <w:r>
-              <w:rPr>
-                <w:noProof/>
-                <w:webHidden/>
-              </w:rPr>
-              <w:fldChar w:fldCharType="begin"/>
-            </w:r>
-            <w:r>
-              <w:rPr>
-                <w:noProof/>
-                <w:webHidden/>
-              </w:rPr>
-              <w:instrText xml:space="preserve"> PAGEREF _Toc496859661 \h </w:instrText>
-            </w:r>
-            <w:r>
-              <w:rPr>
-                <w:noProof/>
-                <w:webHidden/>
-              </w:rPr>
-            </w:r>
-            <w:r>
-              <w:rPr>
-                <w:noProof/>
-                <w:webHidden/>
-              </w:rPr>
-              <w:fldChar w:fldCharType="separate"/>
-            </w:r>
-            <w:r>
-              <w:rPr>
-                <w:noProof/>
-                <w:webHidden/>
-              </w:rPr>
-              <w:t>51</w:t>
-            </w:r>
-            <w:r>
-              <w:rPr>
-                <w:noProof/>
-                <w:webHidden/>
-              </w:rPr>
-              <w:fldChar w:fldCharType="end"/>
-            </w:r>
-          </w:hyperlink>
-        </w:p>
-        <w:p>
-          <w:pPr>
-            <w:pStyle w:val="Sommario3"/>
-            <w:tabs>
-              <w:tab w:val="right" w:leader="dot" w:pos="9628"/>
-            </w:tabs>
-            <w:rPr>
-              <w:rFonts w:eastAsiaTheme="minorEastAsia"/>
-              <w:noProof/>
-              <w:lang w:eastAsia="it-IT"/>
-            </w:rPr>
-          </w:pPr>
-          <w:hyperlink w:anchor="_Toc496859662" w:history="1">
-            <w:r>
-              <w:rPr>
-                <w:rStyle w:val="Collegamentoipertestuale"/>
-                <w:rFonts w:ascii="Times New Roman" w:hAnsi="Times New Roman" w:cs="Times New Roman"/>
-                <w:noProof/>
-                <w:lang w:val="en-GB"/>
-              </w:rPr>
-              <w:t>Deletes contract test</w:t>
-            </w:r>
-            <w:r>
-              <w:rPr>
-                <w:noProof/>
-                <w:webHidden/>
-              </w:rPr>
-              <w:tab/>
-            </w:r>
-            <w:r>
-              <w:rPr>
-                <w:noProof/>
-                <w:webHidden/>
-              </w:rPr>
-              <w:fldChar w:fldCharType="begin"/>
-            </w:r>
-            <w:r>
-              <w:rPr>
-                <w:noProof/>
-                <w:webHidden/>
-              </w:rPr>
-              <w:instrText xml:space="preserve"> PAGEREF _Toc496859662 \h </w:instrText>
-            </w:r>
-            <w:r>
-              <w:rPr>
-                <w:noProof/>
-                <w:webHidden/>
-              </w:rPr>
-            </w:r>
-            <w:r>
-              <w:rPr>
-                <w:noProof/>
-                <w:webHidden/>
-              </w:rPr>
-              <w:fldChar w:fldCharType="separate"/>
-            </w:r>
-            <w:r>
-              <w:rPr>
-                <w:noProof/>
-                <w:webHidden/>
-              </w:rPr>
-              <w:t>52</w:t>
-            </w:r>
-            <w:r>
-              <w:rPr>
-                <w:noProof/>
-                <w:webHidden/>
-              </w:rPr>
-              <w:fldChar w:fldCharType="end"/>
-            </w:r>
-          </w:hyperlink>
-        </w:p>
-        <w:p>
-          <w:pPr>
-            <w:pStyle w:val="Sommario3"/>
-            <w:tabs>
-              <w:tab w:val="right" w:leader="dot" w:pos="9628"/>
-            </w:tabs>
-            <w:rPr>
-              <w:rFonts w:eastAsiaTheme="minorEastAsia"/>
-              <w:noProof/>
-              <w:lang w:eastAsia="it-IT"/>
-            </w:rPr>
-          </w:pPr>
-          <w:hyperlink w:anchor="_Toc496859663" w:history="1">
-            <w:r>
-              <w:rPr>
-                <w:rStyle w:val="Collegamentoipertestuale"/>
-                <w:rFonts w:ascii="Times New Roman" w:hAnsi="Times New Roman" w:cs="Times New Roman"/>
-                <w:noProof/>
-                <w:lang w:val="en-GB"/>
-              </w:rPr>
-              <w:t>Deletes contract test</w:t>
-            </w:r>
-            <w:r>
-              <w:rPr>
-                <w:noProof/>
-                <w:webHidden/>
-              </w:rPr>
-              <w:tab/>
-            </w:r>
-            <w:r>
-              <w:rPr>
-                <w:noProof/>
-                <w:webHidden/>
-              </w:rPr>
-              <w:fldChar w:fldCharType="begin"/>
-            </w:r>
-            <w:r>
-              <w:rPr>
-                <w:noProof/>
-                <w:webHidden/>
-              </w:rPr>
-              <w:instrText xml:space="preserve"> PAGEREF _Toc496859663 \h </w:instrText>
-            </w:r>
-            <w:r>
-              <w:rPr>
-                <w:noProof/>
-                <w:webHidden/>
-              </w:rPr>
-            </w:r>
-            <w:r>
-              <w:rPr>
-                <w:noProof/>
-                <w:webHidden/>
-              </w:rPr>
-              <w:fldChar w:fldCharType="separate"/>
-            </w:r>
-            <w:r>
-              <w:rPr>
-                <w:noProof/>
-                <w:webHidden/>
-              </w:rPr>
-              <w:t>53</w:t>
-            </w:r>
-            <w:r>
-              <w:rPr>
-                <w:noProof/>
-                <w:webHidden/>
-              </w:rPr>
-              <w:fldChar w:fldCharType="end"/>
-            </w:r>
-          </w:hyperlink>
-        </w:p>
-        <w:p>
-          <w:pPr>
-            <w:pStyle w:val="Sommario3"/>
-            <w:tabs>
-              <w:tab w:val="right" w:leader="dot" w:pos="9628"/>
-            </w:tabs>
-            <w:rPr>
-              <w:rFonts w:eastAsiaTheme="minorEastAsia"/>
-              <w:noProof/>
-              <w:lang w:eastAsia="it-IT"/>
-            </w:rPr>
-          </w:pPr>
-          <w:hyperlink w:anchor="_Toc496859664" w:history="1">
-            <w:r>
-              <w:rPr>
-                <w:rStyle w:val="Collegamentoipertestuale"/>
-                <w:rFonts w:ascii="Times New Roman" w:hAnsi="Times New Roman" w:cs="Times New Roman"/>
-                <w:noProof/>
-                <w:lang w:val="en-GB"/>
-              </w:rPr>
-              <w:t>Adds contract test</w:t>
-            </w:r>
-            <w:r>
-              <w:rPr>
-                <w:noProof/>
-                <w:webHidden/>
-              </w:rPr>
-              <w:tab/>
-            </w:r>
-            <w:r>
-              <w:rPr>
-                <w:noProof/>
-                <w:webHidden/>
-              </w:rPr>
-              <w:fldChar w:fldCharType="begin"/>
-            </w:r>
-            <w:r>
-              <w:rPr>
-                <w:noProof/>
-                <w:webHidden/>
-              </w:rPr>
-              <w:instrText xml:space="preserve"> PAGEREF _Toc496859664 \h </w:instrText>
-            </w:r>
-            <w:r>
-              <w:rPr>
-                <w:noProof/>
-                <w:webHidden/>
-              </w:rPr>
-            </w:r>
-            <w:r>
-              <w:rPr>
-                <w:noProof/>
-                <w:webHidden/>
-              </w:rPr>
-              <w:fldChar w:fldCharType="separate"/>
-            </w:r>
-            <w:r>
-              <w:rPr>
-                <w:noProof/>
-                <w:webHidden/>
-              </w:rPr>
-              <w:t>54</w:t>
-            </w:r>
-            <w:r>
-              <w:rPr>
-                <w:noProof/>
-                <w:webHidden/>
-              </w:rPr>
-              <w:fldChar w:fldCharType="end"/>
-            </w:r>
-          </w:hyperlink>
-        </w:p>
-        <w:p>
-          <w:pPr>
-            <w:pStyle w:val="Sommario3"/>
-            <w:tabs>
-              <w:tab w:val="right" w:leader="dot" w:pos="9628"/>
-            </w:tabs>
-            <w:rPr>
-              <w:rFonts w:eastAsiaTheme="minorEastAsia"/>
-              <w:noProof/>
-              <w:lang w:eastAsia="it-IT"/>
-            </w:rPr>
-          </w:pPr>
-          <w:hyperlink w:anchor="_Toc496859665" w:history="1">
-            <w:r>
-              <w:rPr>
-                <w:rStyle w:val="Collegamentoipertestuale"/>
-                <w:rFonts w:ascii="Times New Roman" w:hAnsi="Times New Roman" w:cs="Times New Roman"/>
-                <w:noProof/>
-                <w:lang w:val="en-GB"/>
-              </w:rPr>
-              <w:t>Reports errors in bills test</w:t>
-            </w:r>
-            <w:r>
-              <w:rPr>
-                <w:noProof/>
-                <w:webHidden/>
-              </w:rPr>
-              <w:tab/>
-            </w:r>
-            <w:r>
-              <w:rPr>
-                <w:noProof/>
-                <w:webHidden/>
-              </w:rPr>
-              <w:fldChar w:fldCharType="begin"/>
-            </w:r>
-            <w:r>
-              <w:rPr>
-                <w:noProof/>
-                <w:webHidden/>
-              </w:rPr>
-              <w:instrText xml:space="preserve"> PAGEREF _Toc496859665 \h </w:instrText>
-            </w:r>
-            <w:r>
-              <w:rPr>
-                <w:noProof/>
-                <w:webHidden/>
-              </w:rPr>
-            </w:r>
-            <w:r>
-              <w:rPr>
-                <w:noProof/>
-                <w:webHidden/>
-              </w:rPr>
-              <w:fldChar w:fldCharType="separate"/>
-            </w:r>
-            <w:r>
-              <w:rPr>
-                <w:noProof/>
-                <w:webHidden/>
-              </w:rPr>
-              <w:t>55</w:t>
-            </w:r>
-            <w:r>
-              <w:rPr>
-                <w:noProof/>
-                <w:webHidden/>
-              </w:rPr>
-              <w:fldChar w:fldCharType="end"/>
-            </w:r>
-          </w:hyperlink>
-        </w:p>
-        <w:p>
-          <w:pPr>
-            <w:pStyle w:val="Sommario3"/>
-            <w:tabs>
-              <w:tab w:val="right" w:leader="dot" w:pos="9628"/>
-            </w:tabs>
-            <w:rPr>
-              <w:rFonts w:eastAsiaTheme="minorEastAsia"/>
-              <w:noProof/>
-              <w:lang w:eastAsia="it-IT"/>
-            </w:rPr>
-          </w:pPr>
-          <w:hyperlink w:anchor="_Toc496859666" w:history="1">
-            <w:r>
-              <w:rPr>
-                <w:rStyle w:val="Collegamentoipertestuale"/>
-                <w:rFonts w:ascii="Times New Roman" w:hAnsi="Times New Roman" w:cs="Times New Roman"/>
-                <w:noProof/>
-                <w:lang w:val="en-GB"/>
-              </w:rPr>
-              <w:t>Deletes injunctions test</w:t>
-            </w:r>
-            <w:r>
-              <w:rPr>
-                <w:noProof/>
-                <w:webHidden/>
-              </w:rPr>
-              <w:tab/>
-            </w:r>
-            <w:r>
-              <w:rPr>
-                <w:noProof/>
-                <w:webHidden/>
-              </w:rPr>
-              <w:fldChar w:fldCharType="begin"/>
-            </w:r>
-            <w:r>
-              <w:rPr>
-                <w:noProof/>
-                <w:webHidden/>
-              </w:rPr>
-              <w:instrText xml:space="preserve"> PAGEREF _Toc496859666 \h </w:instrText>
-            </w:r>
-            <w:r>
-              <w:rPr>
-                <w:noProof/>
-                <w:webHidden/>
-              </w:rPr>
-            </w:r>
-            <w:r>
-              <w:rPr>
-                <w:noProof/>
-                <w:webHidden/>
-              </w:rPr>
-              <w:fldChar w:fldCharType="separate"/>
-            </w:r>
-            <w:r>
-              <w:rPr>
-                <w:noProof/>
-                <w:webHidden/>
-              </w:rPr>
-              <w:t>56</w:t>
-            </w:r>
-            <w:r>
-              <w:rPr>
-                <w:noProof/>
-                <w:webHidden/>
-              </w:rPr>
-              <w:fldChar w:fldCharType="end"/>
-            </w:r>
-          </w:hyperlink>
-        </w:p>
-        <w:p>
-          <w:pPr>
-            <w:pStyle w:val="Sommario3"/>
-            <w:tabs>
-              <w:tab w:val="right" w:leader="dot" w:pos="9628"/>
-            </w:tabs>
-            <w:rPr>
-              <w:rFonts w:eastAsiaTheme="minorEastAsia"/>
-              <w:noProof/>
-              <w:lang w:eastAsia="it-IT"/>
-            </w:rPr>
-          </w:pPr>
-          <w:hyperlink w:anchor="_Toc496859667" w:history="1">
-            <w:r>
-              <w:rPr>
-                <w:rStyle w:val="Collegamentoipertestuale"/>
-                <w:rFonts w:ascii="Times New Roman" w:hAnsi="Times New Roman" w:cs="Times New Roman"/>
-                <w:noProof/>
-                <w:lang w:val="en-GB"/>
-              </w:rPr>
-              <w:t>Confirms bill test</w:t>
-            </w:r>
-            <w:r>
-              <w:rPr>
-                <w:noProof/>
-                <w:webHidden/>
-              </w:rPr>
-              <w:tab/>
-            </w:r>
-            <w:r>
-              <w:rPr>
-                <w:noProof/>
-                <w:webHidden/>
-              </w:rPr>
-              <w:fldChar w:fldCharType="begin"/>
-            </w:r>
-            <w:r>
-              <w:rPr>
-                <w:noProof/>
-                <w:webHidden/>
-              </w:rPr>
-              <w:instrText xml:space="preserve"> PAGEREF _Toc496859667 \h </w:instrText>
-            </w:r>
-            <w:r>
-              <w:rPr>
-                <w:noProof/>
-                <w:webHidden/>
-              </w:rPr>
-            </w:r>
-            <w:r>
-              <w:rPr>
-                <w:noProof/>
-                <w:webHidden/>
-              </w:rPr>
-              <w:fldChar w:fldCharType="separate"/>
-            </w:r>
-            <w:r>
-              <w:rPr>
-                <w:noProof/>
-                <w:webHidden/>
-              </w:rPr>
-              <w:t>57</w:t>
-            </w:r>
-            <w:r>
-              <w:rPr>
-                <w:noProof/>
-                <w:webHidden/>
-              </w:rPr>
-              <w:fldChar w:fldCharType="end"/>
-            </w:r>
-          </w:hyperlink>
-        </w:p>
-        <w:p>
-          <w:pPr>
-            <w:pStyle w:val="Sommario3"/>
-            <w:tabs>
-              <w:tab w:val="right" w:leader="dot" w:pos="9628"/>
-            </w:tabs>
-            <w:rPr>
-              <w:rFonts w:eastAsiaTheme="minorEastAsia"/>
-              <w:noProof/>
-              <w:lang w:eastAsia="it-IT"/>
-            </w:rPr>
-          </w:pPr>
-          <w:hyperlink w:anchor="_Toc496859668" w:history="1">
-            <w:r>
-              <w:rPr>
-                <w:rStyle w:val="Collegamentoipertestuale"/>
-                <w:rFonts w:ascii="Times New Roman" w:hAnsi="Times New Roman" w:cs="Times New Roman"/>
-                <w:noProof/>
-                <w:lang w:val="en-GB"/>
-              </w:rPr>
-              <w:t>Resends bill test</w:t>
-            </w:r>
-            <w:r>
-              <w:rPr>
-                <w:noProof/>
-                <w:webHidden/>
-              </w:rPr>
-              <w:tab/>
-            </w:r>
-            <w:r>
-              <w:rPr>
-                <w:noProof/>
-                <w:webHidden/>
-              </w:rPr>
-              <w:fldChar w:fldCharType="begin"/>
-            </w:r>
-            <w:r>
-              <w:rPr>
-                <w:noProof/>
-                <w:webHidden/>
-              </w:rPr>
-              <w:instrText xml:space="preserve"> PAGEREF _Toc496859668 \h </w:instrText>
-            </w:r>
-            <w:r>
-              <w:rPr>
-                <w:noProof/>
-                <w:webHidden/>
-              </w:rPr>
-            </w:r>
-            <w:r>
-              <w:rPr>
-                <w:noProof/>
-                <w:webHidden/>
-              </w:rPr>
-              <w:fldChar w:fldCharType="separate"/>
-            </w:r>
-            <w:r>
-              <w:rPr>
-                <w:noProof/>
-                <w:webHidden/>
-              </w:rPr>
-              <w:t>58</w:t>
-            </w:r>
-            <w:r>
-              <w:rPr>
-                <w:noProof/>
-                <w:webHidden/>
-              </w:rPr>
-              <w:fldChar w:fldCharType="end"/>
-            </w:r>
-          </w:hyperlink>
-        </w:p>
-        <w:p>
-          <w:pPr>
-            <w:pStyle w:val="Sommario3"/>
-            <w:tabs>
-              <w:tab w:val="right" w:leader="dot" w:pos="9628"/>
-            </w:tabs>
-            <w:rPr>
-              <w:rFonts w:eastAsiaTheme="minorEastAsia"/>
-              <w:noProof/>
-              <w:lang w:eastAsia="it-IT"/>
-            </w:rPr>
-          </w:pPr>
-          <w:hyperlink w:anchor="_Toc496859669" w:history="1">
-            <w:r>
-              <w:rPr>
-                <w:rStyle w:val="Collegamentoipertestuale"/>
-                <w:rFonts w:ascii="Times New Roman" w:hAnsi="Times New Roman" w:cs="Times New Roman"/>
-                <w:noProof/>
-                <w:lang w:val="en-GB"/>
-              </w:rPr>
-              <w:t>Confirms injunctions test</w:t>
-            </w:r>
-            <w:r>
-              <w:rPr>
-                <w:noProof/>
-                <w:webHidden/>
-              </w:rPr>
-              <w:tab/>
-            </w:r>
-            <w:r>
-              <w:rPr>
-                <w:noProof/>
-                <w:webHidden/>
-              </w:rPr>
-              <w:fldChar w:fldCharType="begin"/>
-            </w:r>
-            <w:r>
-              <w:rPr>
-                <w:noProof/>
-                <w:webHidden/>
-              </w:rPr>
-              <w:instrText xml:space="preserve"> PAGEREF _Toc496859669 \h </w:instrText>
-            </w:r>
-            <w:r>
-              <w:rPr>
-                <w:noProof/>
-                <w:webHidden/>
-              </w:rPr>
-            </w:r>
-            <w:r>
-              <w:rPr>
-                <w:noProof/>
-                <w:webHidden/>
-              </w:rPr>
-              <w:fldChar w:fldCharType="separate"/>
-            </w:r>
-            <w:r>
-              <w:rPr>
-                <w:noProof/>
-                <w:webHidden/>
-              </w:rPr>
-              <w:t>59</w:t>
-            </w:r>
-            <w:r>
-              <w:rPr>
-                <w:noProof/>
-                <w:webHidden/>
-              </w:rPr>
-              <w:fldChar w:fldCharType="end"/>
-            </w:r>
-          </w:hyperlink>
-        </w:p>
-        <w:p>
-          <w:pPr>
-            <w:pStyle w:val="Sommario3"/>
-            <w:tabs>
-              <w:tab w:val="right" w:leader="dot" w:pos="9628"/>
-            </w:tabs>
-            <w:rPr>
-              <w:rFonts w:eastAsiaTheme="minorEastAsia"/>
-              <w:noProof/>
-              <w:lang w:eastAsia="it-IT"/>
-            </w:rPr>
-          </w:pPr>
-          <w:hyperlink w:anchor="_Toc496859670" w:history="1">
-            <w:r>
-              <w:rPr>
-                <w:rStyle w:val="Collegamentoipertestuale"/>
-                <w:rFonts w:ascii="Times New Roman" w:hAnsi="Times New Roman" w:cs="Times New Roman"/>
-                <w:noProof/>
-                <w:lang w:val="en-GB"/>
-              </w:rPr>
-              <w:t>Resends injunctions test</w:t>
-            </w:r>
-            <w:r>
-              <w:rPr>
-                <w:noProof/>
-                <w:webHidden/>
-              </w:rPr>
-              <w:tab/>
-            </w:r>
-            <w:r>
-              <w:rPr>
-                <w:noProof/>
-                <w:webHidden/>
-              </w:rPr>
-              <w:fldChar w:fldCharType="begin"/>
-            </w:r>
-            <w:r>
-              <w:rPr>
-                <w:noProof/>
-                <w:webHidden/>
-              </w:rPr>
-              <w:instrText xml:space="preserve"> PAGEREF _Toc496859670 \h </w:instrText>
-            </w:r>
-            <w:r>
-              <w:rPr>
-                <w:noProof/>
-                <w:webHidden/>
-              </w:rPr>
-            </w:r>
-            <w:r>
-              <w:rPr>
-                <w:noProof/>
-                <w:webHidden/>
-              </w:rPr>
-              <w:fldChar w:fldCharType="separate"/>
-            </w:r>
-            <w:r>
-              <w:rPr>
-                <w:noProof/>
-                <w:webHidden/>
-              </w:rPr>
-              <w:t>60</w:t>
-            </w:r>
-            <w:r>
-              <w:rPr>
-                <w:noProof/>
-                <w:webHidden/>
-              </w:rPr>
-              <w:fldChar w:fldCharType="end"/>
-            </w:r>
-          </w:hyperlink>
-        </w:p>
-        <w:p>
-          <w:pPr>
-            <w:pStyle w:val="Sommario2"/>
-            <w:tabs>
-              <w:tab w:val="right" w:leader="dot" w:pos="9628"/>
-            </w:tabs>
-            <w:rPr>
-              <w:rFonts w:eastAsiaTheme="minorEastAsia"/>
-              <w:noProof/>
-              <w:lang w:eastAsia="it-IT"/>
-            </w:rPr>
-          </w:pPr>
-          <w:hyperlink w:anchor="_Toc496859671" w:history="1">
-            <w:r>
-              <w:rPr>
-                <w:rStyle w:val="Collegamentoipertestuale"/>
-                <w:noProof/>
-                <w:lang w:val="en-GB"/>
-              </w:rPr>
-              <w:t>JUnit code</w:t>
-            </w:r>
-            <w:r>
-              <w:rPr>
-                <w:noProof/>
-                <w:webHidden/>
-              </w:rPr>
-              <w:tab/>
-            </w:r>
-            <w:r>
-              <w:rPr>
-                <w:noProof/>
-                <w:webHidden/>
-              </w:rPr>
-              <w:fldChar w:fldCharType="begin"/>
-            </w:r>
-            <w:r>
-              <w:rPr>
-                <w:noProof/>
-                <w:webHidden/>
-              </w:rPr>
-              <w:instrText xml:space="preserve"> PAGEREF _Toc496859671 \h </w:instrText>
-            </w:r>
-            <w:r>
-              <w:rPr>
-                <w:noProof/>
-                <w:webHidden/>
-              </w:rPr>
-            </w:r>
-            <w:r>
-              <w:rPr>
-                <w:noProof/>
-                <w:webHidden/>
-              </w:rPr>
-              <w:fldChar w:fldCharType="separate"/>
-            </w:r>
-            <w:r>
-              <w:rPr>
-                <w:noProof/>
-                <w:webHidden/>
-              </w:rPr>
-              <w:t>61</w:t>
-            </w:r>
-            <w:r>
-              <w:rPr>
-                <w:noProof/>
-                <w:webHidden/>
-              </w:rPr>
-              <w:fldChar w:fldCharType="end"/>
-            </w:r>
-          </w:hyperlink>
-        </w:p>
-        <w:p>
-          <w:pPr>
-            <w:pStyle w:val="Sommario3"/>
-            <w:tabs>
-              <w:tab w:val="right" w:leader="dot" w:pos="9628"/>
-            </w:tabs>
-            <w:rPr>
-              <w:rFonts w:eastAsiaTheme="minorEastAsia"/>
-              <w:noProof/>
-              <w:lang w:eastAsia="it-IT"/>
-            </w:rPr>
-          </w:pPr>
-          <w:hyperlink w:anchor="_Toc496859672" w:history="1">
-            <w:r>
-              <w:rPr>
-                <w:rStyle w:val="Collegamentoipertestuale"/>
-                <w:noProof/>
-                <w:lang w:val="en-GB"/>
-              </w:rPr>
-              <w:t>Source</w:t>
-            </w:r>
-            <w:r>
-              <w:rPr>
-                <w:noProof/>
-                <w:webHidden/>
-              </w:rPr>
-              <w:tab/>
-            </w:r>
-            <w:r>
-              <w:rPr>
-                <w:noProof/>
-                <w:webHidden/>
-              </w:rPr>
-              <w:fldChar w:fldCharType="begin"/>
-            </w:r>
-            <w:r>
-              <w:rPr>
-                <w:noProof/>
-                <w:webHidden/>
-              </w:rPr>
-              <w:instrText xml:space="preserve"> PAGEREF _Toc496859672 \h </w:instrText>
-            </w:r>
-            <w:r>
-              <w:rPr>
-                <w:noProof/>
-                <w:webHidden/>
-              </w:rPr>
-            </w:r>
-            <w:r>
-              <w:rPr>
-                <w:noProof/>
-                <w:webHidden/>
-              </w:rPr>
-              <w:fldChar w:fldCharType="separate"/>
-            </w:r>
-            <w:r>
-              <w:rPr>
-                <w:noProof/>
-                <w:webHidden/>
-              </w:rPr>
-              <w:t>61</w:t>
-            </w:r>
-            <w:r>
-              <w:rPr>
-                <w:noProof/>
-                <w:webHidden/>
-              </w:rPr>
-              <w:fldChar w:fldCharType="end"/>
-            </w:r>
-          </w:hyperlink>
-        </w:p>
-        <w:p>
-          <w:pPr>
-            <w:pStyle w:val="Sommario3"/>
-            <w:tabs>
-              <w:tab w:val="right" w:leader="dot" w:pos="9628"/>
-            </w:tabs>
-            <w:rPr>
-              <w:rFonts w:eastAsiaTheme="minorEastAsia"/>
-              <w:noProof/>
-              <w:lang w:eastAsia="it-IT"/>
-            </w:rPr>
-          </w:pPr>
-          <w:hyperlink w:anchor="_Toc496859673" w:history="1">
-            <w:r>
-              <w:rPr>
-                <w:rStyle w:val="Collegamentoipertestuale"/>
-                <w:noProof/>
-                <w:lang w:val="en-GB"/>
-              </w:rPr>
-              <w:t>Results</w:t>
-            </w:r>
-            <w:r>
-              <w:rPr>
-                <w:noProof/>
-                <w:webHidden/>
-              </w:rPr>
-              <w:tab/>
-            </w:r>
-            <w:r>
-              <w:rPr>
-                <w:noProof/>
-                <w:webHidden/>
-              </w:rPr>
-              <w:fldChar w:fldCharType="begin"/>
-            </w:r>
-            <w:r>
-              <w:rPr>
-                <w:noProof/>
-                <w:webHidden/>
-              </w:rPr>
-              <w:instrText xml:space="preserve"> PAGEREF _Toc496859673 \h </w:instrText>
-            </w:r>
-            <w:r>
-              <w:rPr>
-                <w:noProof/>
-                <w:webHidden/>
-              </w:rPr>
-            </w:r>
-            <w:r>
-              <w:rPr>
-                <w:noProof/>
-                <w:webHidden/>
-              </w:rPr>
-              <w:fldChar w:fldCharType="separate"/>
-            </w:r>
-            <w:r>
-              <w:rPr>
-                <w:noProof/>
-                <w:webHidden/>
-              </w:rPr>
-              <w:t>65</w:t>
+              <w:t>74</w:t>
             </w:r>
             <w:r>
               <w:rPr>
@@ -2034,7 +2220,7 @@
           <w:lang w:val="en-GB"/>
         </w:rPr>
       </w:pPr>
-      <w:bookmarkStart w:id="1" w:name="_Toc496859650"/>
+      <w:bookmarkStart w:id="1" w:name="_Toc497128396"/>
       <w:r>
         <w:rPr>
           <w:rFonts w:ascii="Times New Roman" w:hAnsi="Times New Roman" w:cs="Times New Roman"/>
@@ -2056,7 +2242,7 @@
           <w:lang w:val="en-GB"/>
         </w:rPr>
       </w:pPr>
-      <w:bookmarkStart w:id="2" w:name="_Toc496859651"/>
+      <w:bookmarkStart w:id="2" w:name="_Toc497128397"/>
       <w:r>
         <w:rPr>
           <w:rFonts w:ascii="Times New Roman" w:hAnsi="Times New Roman" w:cs="Times New Roman"/>
@@ -2076,7 +2262,7 @@
           <w:lang w:val="en-GB"/>
         </w:rPr>
       </w:pPr>
-      <w:bookmarkStart w:id="3" w:name="_Toc496859652"/>
+      <w:bookmarkStart w:id="3" w:name="_Toc497128398"/>
       <w:r>
         <w:rPr>
           <w:rFonts w:ascii="Times New Roman" w:hAnsi="Times New Roman" w:cs="Times New Roman"/>
@@ -2177,7 +2363,7 @@
           <w:lang w:val="en-GB"/>
         </w:rPr>
       </w:pPr>
-      <w:bookmarkStart w:id="4" w:name="_Toc496859653"/>
+      <w:bookmarkStart w:id="4" w:name="_Toc497128399"/>
       <w:r>
         <w:rPr>
           <w:rFonts w:ascii="Times New Roman" w:hAnsi="Times New Roman" w:cs="Times New Roman"/>
@@ -18760,7 +18946,7 @@
           <w:lang w:val="en-GB"/>
         </w:rPr>
       </w:pPr>
-      <w:bookmarkStart w:id="5" w:name="_Toc496859654"/>
+      <w:bookmarkStart w:id="5" w:name="_Toc497128400"/>
       <w:proofErr w:type="spellStart"/>
       <w:r>
         <w:rPr>
@@ -21145,7 +21331,7 @@
           <w:lang w:val="en-GB"/>
         </w:rPr>
       </w:pPr>
-      <w:bookmarkStart w:id="6" w:name="_Toc496859655"/>
+      <w:bookmarkStart w:id="6" w:name="_Toc497128401"/>
       <w:r>
         <w:rPr>
           <w:lang w:val="en-GB"/>
@@ -21177,12 +21363,10 @@
       <w:pPr>
         <w:pStyle w:val="Titolo2"/>
         <w:rPr>
-          <w:sz w:val="32"/>
-          <w:szCs w:val="32"/>
-          <w:lang w:val="en-GB"/>
-        </w:rPr>
-      </w:pPr>
-      <w:bookmarkStart w:id="7" w:name="_Toc496859656"/>
+          <w:lang w:val="en-GB"/>
+        </w:rPr>
+      </w:pPr>
+      <w:bookmarkStart w:id="7" w:name="_Toc497128402"/>
       <w:r>
         <w:rPr>
           <w:lang w:val="en-GB"/>
@@ -21191,6 +21375,1174 @@
         <w:t>Domain model</w:t>
       </w:r>
       <w:bookmarkEnd w:id="7"/>
+    </w:p>
+    <w:p>
+      <w:pPr>
+        <w:pStyle w:val="Titolo3"/>
+        <w:rPr>
+          <w:lang w:val="en-GB"/>
+        </w:rPr>
+      </w:pPr>
+      <w:bookmarkStart w:id="8" w:name="_Toc497128403"/>
+      <w:r>
+        <w:rPr>
+          <w:lang w:val="en-GB"/>
+        </w:rPr>
+        <w:t>Analysis class diagram</w:t>
+      </w:r>
+      <w:bookmarkEnd w:id="8"/>
+    </w:p>
+    <w:p>
+      <w:pPr>
+        <w:pStyle w:val="Titolo4"/>
+        <w:rPr>
+          <w:lang w:val="en-GB"/>
+        </w:rPr>
+      </w:pPr>
+      <w:r>
+        <w:rPr>
+          <w:lang w:val="en-GB"/>
+        </w:rPr>
+        <w:t xml:space="preserve">  </w:t>
+      </w:r>
+      <w:r>
+        <w:rPr>
+          <w:noProof/>
+          <w:lang w:val="en-GB"/>
+        </w:rPr>
+        <w:drawing>
+          <wp:inline distT="0" distB="0" distL="0" distR="0">
+            <wp:extent cx="8377476" cy="4795346"/>
+            <wp:effectExtent l="317" t="0" r="0" b="5397"/>
+            <wp:docPr id="4" name="Immagine 4"/>
+            <wp:cNvGraphicFramePr>
+              <a:graphicFrameLocks xmlns:a="http://schemas.openxmlformats.org/drawingml/2006/main" noChangeAspect="1"/>
+            </wp:cNvGraphicFramePr>
+            <a:graphic xmlns:a="http://schemas.openxmlformats.org/drawingml/2006/main">
+              <a:graphicData uri="http://schemas.openxmlformats.org/drawingml/2006/picture">
+                <pic:pic xmlns:pic="http://schemas.openxmlformats.org/drawingml/2006/picture">
+                  <pic:nvPicPr>
+                    <pic:cNvPr id="4" name="AnalysisClassDiagram.png"/>
+                    <pic:cNvPicPr/>
+                  </pic:nvPicPr>
+                  <pic:blipFill>
+                    <a:blip r:embed="rId36">
+                      <a:extLst>
+                        <a:ext uri="{28A0092B-C50C-407E-A947-70E740481C1C}">
+                          <a14:useLocalDpi xmlns:a14="http://schemas.microsoft.com/office/drawing/2010/main" val="0"/>
+                        </a:ext>
+                      </a:extLst>
+                    </a:blip>
+                    <a:stretch>
+                      <a:fillRect/>
+                    </a:stretch>
+                  </pic:blipFill>
+                  <pic:spPr>
+                    <a:xfrm rot="16200000">
+                      <a:off x="0" y="0"/>
+                      <a:ext cx="8417242" cy="4818108"/>
+                    </a:xfrm>
+                    <a:prstGeom prst="rect">
+                      <a:avLst/>
+                    </a:prstGeom>
+                  </pic:spPr>
+                </pic:pic>
+              </a:graphicData>
+            </a:graphic>
+          </wp:inline>
+        </w:drawing>
+      </w:r>
+    </w:p>
+    <w:p>
+      <w:pPr>
+        <w:rPr>
+          <w:lang w:val="en-GB"/>
+        </w:rPr>
+      </w:pPr>
+      <w:r>
+        <w:rPr>
+          <w:lang w:val="en-GB"/>
+        </w:rPr>
+        <w:br w:type="page"/>
+      </w:r>
+      <w:bookmarkStart w:id="9" w:name="_Toc497128404"/>
+      <w:r>
+        <w:rPr>
+          <w:rStyle w:val="Titolo3Carattere"/>
+        </w:rPr>
+        <w:lastRenderedPageBreak/>
+        <w:t xml:space="preserve">Analysis </w:t>
+      </w:r>
+      <w:proofErr w:type="spellStart"/>
+      <w:r>
+        <w:rPr>
+          <w:rStyle w:val="Titolo3Carattere"/>
+        </w:rPr>
+        <w:t>sequence</w:t>
+      </w:r>
+      <w:proofErr w:type="spellEnd"/>
+      <w:r>
+        <w:rPr>
+          <w:rStyle w:val="Titolo3Carattere"/>
+        </w:rPr>
+        <w:t xml:space="preserve"> </w:t>
+      </w:r>
+      <w:proofErr w:type="spellStart"/>
+      <w:r>
+        <w:rPr>
+          <w:rStyle w:val="Titolo3Carattere"/>
+        </w:rPr>
+        <w:t>diagrams</w:t>
+      </w:r>
+      <w:bookmarkEnd w:id="9"/>
+      <w:proofErr w:type="spellEnd"/>
+    </w:p>
+    <w:p>
+      <w:pPr>
+        <w:pStyle w:val="Titolo4"/>
+        <w:rPr>
+          <w:lang w:val="en-GB"/>
+        </w:rPr>
+      </w:pPr>
+      <w:r>
+        <w:rPr>
+          <w:lang w:val="en-GB"/>
+        </w:rPr>
+        <w:t>Add</w:t>
+      </w:r>
+      <w:r>
+        <w:rPr>
+          <w:lang w:val="en-GB"/>
+        </w:rPr>
+        <w:t>s</w:t>
+      </w:r>
+      <w:r>
+        <w:rPr>
+          <w:lang w:val="en-GB"/>
+        </w:rPr>
+        <w:t xml:space="preserve"> contract</w:t>
+      </w:r>
+    </w:p>
+    <w:p>
+      <w:pPr>
+        <w:pStyle w:val="Titolo3"/>
+        <w:rPr>
+          <w:i/>
+          <w:lang w:val="en-GB"/>
+        </w:rPr>
+      </w:pPr>
+    </w:p>
+    <w:p>
+      <w:pPr>
+        <w:pStyle w:val="Titolo3"/>
+        <w:rPr>
+          <w:i/>
+          <w:lang w:val="en-GB"/>
+        </w:rPr>
+      </w:pPr>
+    </w:p>
+    <w:p>
+      <w:pPr>
+        <w:pStyle w:val="Titolo4"/>
+        <w:rPr>
+          <w:lang w:val="en-GB"/>
+        </w:rPr>
+      </w:pPr>
+      <w:r>
+        <w:rPr>
+          <w:noProof/>
+          <w:lang w:val="en-GB"/>
+        </w:rPr>
+        <w:drawing>
+          <wp:inline distT="0" distB="0" distL="0" distR="0">
+            <wp:extent cx="6113780" cy="5188585"/>
+            <wp:effectExtent l="0" t="0" r="0" b="0"/>
+            <wp:docPr id="5" name="Immagine 5" descr="C:\Users\Andrea\AppData\Local\Microsoft\Windows\INetCache\Content.Word\AddContract SequenceDiagram.png"/>
+            <wp:cNvGraphicFramePr>
+              <a:graphicFrameLocks xmlns:a="http://schemas.openxmlformats.org/drawingml/2006/main" noChangeAspect="1"/>
+            </wp:cNvGraphicFramePr>
+            <a:graphic xmlns:a="http://schemas.openxmlformats.org/drawingml/2006/main">
+              <a:graphicData uri="http://schemas.openxmlformats.org/drawingml/2006/picture">
+                <pic:pic xmlns:pic="http://schemas.openxmlformats.org/drawingml/2006/picture">
+                  <pic:nvPicPr>
+                    <pic:cNvPr id="0" name="Picture 1" descr="C:\Users\Andrea\AppData\Local\Microsoft\Windows\INetCache\Content.Word\AddContract SequenceDiagram.png"/>
+                    <pic:cNvPicPr>
+                      <a:picLocks noChangeAspect="1" noChangeArrowheads="1"/>
+                    </pic:cNvPicPr>
+                  </pic:nvPicPr>
+                  <pic:blipFill>
+                    <a:blip r:embed="rId37">
+                      <a:extLst>
+                        <a:ext uri="{28A0092B-C50C-407E-A947-70E740481C1C}">
+                          <a14:useLocalDpi xmlns:a14="http://schemas.microsoft.com/office/drawing/2010/main" val="0"/>
+                        </a:ext>
+                      </a:extLst>
+                    </a:blip>
+                    <a:srcRect/>
+                    <a:stretch>
+                      <a:fillRect/>
+                    </a:stretch>
+                  </pic:blipFill>
+                  <pic:spPr bwMode="auto">
+                    <a:xfrm>
+                      <a:off x="0" y="0"/>
+                      <a:ext cx="6113780" cy="5188585"/>
+                    </a:xfrm>
+                    <a:prstGeom prst="rect">
+                      <a:avLst/>
+                    </a:prstGeom>
+                    <a:noFill/>
+                    <a:ln>
+                      <a:noFill/>
+                    </a:ln>
+                  </pic:spPr>
+                </pic:pic>
+              </a:graphicData>
+            </a:graphic>
+          </wp:inline>
+        </w:drawing>
+      </w:r>
+    </w:p>
+    <w:p>
+      <w:pPr>
+        <w:rPr>
+          <w:rFonts w:asciiTheme="majorHAnsi" w:eastAsiaTheme="majorEastAsia" w:hAnsiTheme="majorHAnsi" w:cstheme="majorBidi"/>
+          <w:color w:val="1F3763" w:themeColor="accent1" w:themeShade="7F"/>
+          <w:sz w:val="24"/>
+          <w:szCs w:val="24"/>
+          <w:lang w:val="en-GB"/>
+        </w:rPr>
+      </w:pPr>
+      <w:r>
+        <w:rPr>
+          <w:lang w:val="en-GB"/>
+        </w:rPr>
+        <w:br w:type="page"/>
+      </w:r>
+    </w:p>
+    <w:p>
+      <w:pPr>
+        <w:pStyle w:val="Titolo4"/>
+        <w:rPr>
+          <w:lang w:val="en-GB"/>
+        </w:rPr>
+      </w:pPr>
+      <w:r>
+        <w:rPr>
+          <w:lang w:val="en-GB"/>
+        </w:rPr>
+        <w:lastRenderedPageBreak/>
+        <w:t>Alter</w:t>
+      </w:r>
+      <w:r>
+        <w:rPr>
+          <w:lang w:val="en-GB"/>
+        </w:rPr>
+        <w:t>s</w:t>
+      </w:r>
+      <w:r>
+        <w:rPr>
+          <w:lang w:val="en-GB"/>
+        </w:rPr>
+        <w:t xml:space="preserve"> contract</w:t>
+      </w:r>
+    </w:p>
+    <w:p>
+      <w:pPr>
+        <w:rPr>
+          <w:lang w:val="en-GB"/>
+        </w:rPr>
+      </w:pPr>
+    </w:p>
+    <w:p>
+      <w:pPr>
+        <w:rPr>
+          <w:lang w:val="en-GB"/>
+        </w:rPr>
+      </w:pPr>
+    </w:p>
+    <w:p>
+      <w:pPr>
+        <w:pStyle w:val="Titolo4"/>
+        <w:rPr>
+          <w:lang w:val="en-GB"/>
+        </w:rPr>
+      </w:pPr>
+      <w:r>
+        <w:rPr>
+          <w:noProof/>
+          <w:lang w:val="en-GB"/>
+        </w:rPr>
+        <w:drawing>
+          <wp:inline distT="0" distB="0" distL="0" distR="0">
+            <wp:extent cx="6124575" cy="6209665"/>
+            <wp:effectExtent l="0" t="0" r="0" b="0"/>
+            <wp:docPr id="6" name="Immagine 6" descr="C:\Users\Andrea\AppData\Local\Microsoft\Windows\INetCache\Content.Word\AlterContract SequenceDiagram.png"/>
+            <wp:cNvGraphicFramePr>
+              <a:graphicFrameLocks xmlns:a="http://schemas.openxmlformats.org/drawingml/2006/main" noChangeAspect="1"/>
+            </wp:cNvGraphicFramePr>
+            <a:graphic xmlns:a="http://schemas.openxmlformats.org/drawingml/2006/main">
+              <a:graphicData uri="http://schemas.openxmlformats.org/drawingml/2006/picture">
+                <pic:pic xmlns:pic="http://schemas.openxmlformats.org/drawingml/2006/picture">
+                  <pic:nvPicPr>
+                    <pic:cNvPr id="0" name="Picture 2" descr="C:\Users\Andrea\AppData\Local\Microsoft\Windows\INetCache\Content.Word\AlterContract SequenceDiagram.png"/>
+                    <pic:cNvPicPr>
+                      <a:picLocks noChangeAspect="1" noChangeArrowheads="1"/>
+                    </pic:cNvPicPr>
+                  </pic:nvPicPr>
+                  <pic:blipFill>
+                    <a:blip r:embed="rId38">
+                      <a:extLst>
+                        <a:ext uri="{28A0092B-C50C-407E-A947-70E740481C1C}">
+                          <a14:useLocalDpi xmlns:a14="http://schemas.microsoft.com/office/drawing/2010/main" val="0"/>
+                        </a:ext>
+                      </a:extLst>
+                    </a:blip>
+                    <a:srcRect/>
+                    <a:stretch>
+                      <a:fillRect/>
+                    </a:stretch>
+                  </pic:blipFill>
+                  <pic:spPr bwMode="auto">
+                    <a:xfrm>
+                      <a:off x="0" y="0"/>
+                      <a:ext cx="6124575" cy="6209665"/>
+                    </a:xfrm>
+                    <a:prstGeom prst="rect">
+                      <a:avLst/>
+                    </a:prstGeom>
+                    <a:noFill/>
+                    <a:ln>
+                      <a:noFill/>
+                    </a:ln>
+                  </pic:spPr>
+                </pic:pic>
+              </a:graphicData>
+            </a:graphic>
+          </wp:inline>
+        </w:drawing>
+      </w:r>
+    </w:p>
+    <w:p>
+      <w:pPr>
+        <w:rPr>
+          <w:rFonts w:asciiTheme="majorHAnsi" w:eastAsiaTheme="majorEastAsia" w:hAnsiTheme="majorHAnsi" w:cstheme="majorBidi"/>
+          <w:color w:val="1F3763" w:themeColor="accent1" w:themeShade="7F"/>
+          <w:sz w:val="24"/>
+          <w:szCs w:val="24"/>
+          <w:lang w:val="en-GB"/>
+        </w:rPr>
+      </w:pPr>
+      <w:r>
+        <w:rPr>
+          <w:lang w:val="en-GB"/>
+        </w:rPr>
+        <w:br w:type="page"/>
+      </w:r>
+    </w:p>
+    <w:p>
+      <w:pPr>
+        <w:pStyle w:val="Titolo4"/>
+        <w:rPr>
+          <w:lang w:val="en-GB"/>
+        </w:rPr>
+      </w:pPr>
+      <w:r>
+        <w:rPr>
+          <w:lang w:val="en-GB"/>
+        </w:rPr>
+        <w:lastRenderedPageBreak/>
+        <w:t>Con</w:t>
+      </w:r>
+      <w:r>
+        <w:rPr>
+          <w:lang w:val="en-GB"/>
+        </w:rPr>
+        <w:t>fir</w:t>
+      </w:r>
+      <w:r>
+        <w:rPr>
+          <w:lang w:val="en-GB"/>
+        </w:rPr>
+        <w:t>m</w:t>
+      </w:r>
+      <w:r>
+        <w:rPr>
+          <w:lang w:val="en-GB"/>
+        </w:rPr>
+        <w:t>s</w:t>
+      </w:r>
+      <w:r>
+        <w:rPr>
+          <w:lang w:val="en-GB"/>
+        </w:rPr>
+        <w:t xml:space="preserve"> bill</w:t>
+      </w:r>
+    </w:p>
+    <w:p>
+      <w:pPr>
+        <w:pStyle w:val="Titolo3"/>
+        <w:rPr>
+          <w:i/>
+          <w:lang w:val="en-GB"/>
+        </w:rPr>
+      </w:pPr>
+    </w:p>
+    <w:p>
+      <w:pPr>
+        <w:pStyle w:val="Titolo3"/>
+        <w:rPr>
+          <w:i/>
+          <w:lang w:val="en-GB"/>
+        </w:rPr>
+      </w:pPr>
+    </w:p>
+    <w:p>
+      <w:pPr>
+        <w:pStyle w:val="Titolo4"/>
+        <w:rPr>
+          <w:lang w:val="en-GB"/>
+        </w:rPr>
+      </w:pPr>
+      <w:r>
+        <w:rPr>
+          <w:noProof/>
+          <w:lang w:val="en-GB"/>
+        </w:rPr>
+        <w:drawing>
+          <wp:inline distT="0" distB="0" distL="0" distR="0">
+            <wp:extent cx="6102985" cy="5241925"/>
+            <wp:effectExtent l="0" t="0" r="0" b="0"/>
+            <wp:docPr id="7" name="Immagine 7" descr="C:\Users\Andrea\AppData\Local\Microsoft\Windows\INetCache\Content.Word\ConfirmBill SequenceDiagram.png"/>
+            <wp:cNvGraphicFramePr>
+              <a:graphicFrameLocks xmlns:a="http://schemas.openxmlformats.org/drawingml/2006/main" noChangeAspect="1"/>
+            </wp:cNvGraphicFramePr>
+            <a:graphic xmlns:a="http://schemas.openxmlformats.org/drawingml/2006/main">
+              <a:graphicData uri="http://schemas.openxmlformats.org/drawingml/2006/picture">
+                <pic:pic xmlns:pic="http://schemas.openxmlformats.org/drawingml/2006/picture">
+                  <pic:nvPicPr>
+                    <pic:cNvPr id="0" name="Picture 3" descr="C:\Users\Andrea\AppData\Local\Microsoft\Windows\INetCache\Content.Word\ConfirmBill SequenceDiagram.png"/>
+                    <pic:cNvPicPr>
+                      <a:picLocks noChangeAspect="1" noChangeArrowheads="1"/>
+                    </pic:cNvPicPr>
+                  </pic:nvPicPr>
+                  <pic:blipFill>
+                    <a:blip r:embed="rId39" cstate="print">
+                      <a:extLst>
+                        <a:ext uri="{28A0092B-C50C-407E-A947-70E740481C1C}">
+                          <a14:useLocalDpi xmlns:a14="http://schemas.microsoft.com/office/drawing/2010/main" val="0"/>
+                        </a:ext>
+                      </a:extLst>
+                    </a:blip>
+                    <a:srcRect/>
+                    <a:stretch>
+                      <a:fillRect/>
+                    </a:stretch>
+                  </pic:blipFill>
+                  <pic:spPr bwMode="auto">
+                    <a:xfrm>
+                      <a:off x="0" y="0"/>
+                      <a:ext cx="6102985" cy="5241925"/>
+                    </a:xfrm>
+                    <a:prstGeom prst="rect">
+                      <a:avLst/>
+                    </a:prstGeom>
+                    <a:noFill/>
+                    <a:ln>
+                      <a:noFill/>
+                    </a:ln>
+                  </pic:spPr>
+                </pic:pic>
+              </a:graphicData>
+            </a:graphic>
+          </wp:inline>
+        </w:drawing>
+      </w:r>
+    </w:p>
+    <w:p>
+      <w:pPr>
+        <w:rPr>
+          <w:rFonts w:asciiTheme="majorHAnsi" w:eastAsiaTheme="majorEastAsia" w:hAnsiTheme="majorHAnsi" w:cstheme="majorBidi"/>
+          <w:color w:val="1F3763" w:themeColor="accent1" w:themeShade="7F"/>
+          <w:sz w:val="24"/>
+          <w:szCs w:val="24"/>
+          <w:lang w:val="en-GB"/>
+        </w:rPr>
+      </w:pPr>
+      <w:r>
+        <w:rPr>
+          <w:lang w:val="en-GB"/>
+        </w:rPr>
+        <w:br w:type="page"/>
+      </w:r>
+    </w:p>
+    <w:p>
+      <w:pPr>
+        <w:pStyle w:val="Titolo4"/>
+        <w:rPr>
+          <w:lang w:val="en-GB"/>
+        </w:rPr>
+      </w:pPr>
+      <w:r>
+        <w:rPr>
+          <w:lang w:val="en-GB"/>
+        </w:rPr>
+        <w:lastRenderedPageBreak/>
+        <w:t>Confirm</w:t>
+      </w:r>
+      <w:r>
+        <w:rPr>
+          <w:lang w:val="en-GB"/>
+        </w:rPr>
+        <w:t>s</w:t>
+      </w:r>
+      <w:r>
+        <w:rPr>
+          <w:lang w:val="en-GB"/>
+        </w:rPr>
+        <w:t xml:space="preserve"> injunctions</w:t>
+      </w:r>
+    </w:p>
+    <w:p>
+      <w:pPr>
+        <w:pStyle w:val="Titolo3"/>
+        <w:rPr>
+          <w:i/>
+          <w:lang w:val="en-GB"/>
+        </w:rPr>
+      </w:pPr>
+    </w:p>
+    <w:p>
+      <w:pPr>
+        <w:pStyle w:val="Titolo3"/>
+        <w:rPr>
+          <w:i/>
+          <w:lang w:val="en-GB"/>
+        </w:rPr>
+      </w:pPr>
+    </w:p>
+    <w:p>
+      <w:pPr>
+        <w:pStyle w:val="Titolo4"/>
+        <w:rPr>
+          <w:lang w:val="en-GB"/>
+        </w:rPr>
+      </w:pPr>
+      <w:r>
+        <w:rPr>
+          <w:noProof/>
+          <w:lang w:val="en-GB"/>
+        </w:rPr>
+        <w:drawing>
+          <wp:inline distT="0" distB="0" distL="0" distR="0">
+            <wp:extent cx="6113780" cy="4838065"/>
+            <wp:effectExtent l="0" t="0" r="0" b="0"/>
+            <wp:docPr id="8" name="Immagine 8" descr="C:\Users\Andrea\AppData\Local\Microsoft\Windows\INetCache\Content.Word\ConfirmInjunctions SequenceDiagram.png"/>
+            <wp:cNvGraphicFramePr>
+              <a:graphicFrameLocks xmlns:a="http://schemas.openxmlformats.org/drawingml/2006/main" noChangeAspect="1"/>
+            </wp:cNvGraphicFramePr>
+            <a:graphic xmlns:a="http://schemas.openxmlformats.org/drawingml/2006/main">
+              <a:graphicData uri="http://schemas.openxmlformats.org/drawingml/2006/picture">
+                <pic:pic xmlns:pic="http://schemas.openxmlformats.org/drawingml/2006/picture">
+                  <pic:nvPicPr>
+                    <pic:cNvPr id="0" name="Picture 4" descr="C:\Users\Andrea\AppData\Local\Microsoft\Windows\INetCache\Content.Word\ConfirmInjunctions SequenceDiagram.png"/>
+                    <pic:cNvPicPr>
+                      <a:picLocks noChangeAspect="1" noChangeArrowheads="1"/>
+                    </pic:cNvPicPr>
+                  </pic:nvPicPr>
+                  <pic:blipFill>
+                    <a:blip r:embed="rId40" cstate="print">
+                      <a:extLst>
+                        <a:ext uri="{28A0092B-C50C-407E-A947-70E740481C1C}">
+                          <a14:useLocalDpi xmlns:a14="http://schemas.microsoft.com/office/drawing/2010/main" val="0"/>
+                        </a:ext>
+                      </a:extLst>
+                    </a:blip>
+                    <a:srcRect/>
+                    <a:stretch>
+                      <a:fillRect/>
+                    </a:stretch>
+                  </pic:blipFill>
+                  <pic:spPr bwMode="auto">
+                    <a:xfrm>
+                      <a:off x="0" y="0"/>
+                      <a:ext cx="6113780" cy="4838065"/>
+                    </a:xfrm>
+                    <a:prstGeom prst="rect">
+                      <a:avLst/>
+                    </a:prstGeom>
+                    <a:noFill/>
+                    <a:ln>
+                      <a:noFill/>
+                    </a:ln>
+                  </pic:spPr>
+                </pic:pic>
+              </a:graphicData>
+            </a:graphic>
+          </wp:inline>
+        </w:drawing>
+      </w:r>
+    </w:p>
+    <w:p>
+      <w:pPr>
+        <w:rPr>
+          <w:rFonts w:asciiTheme="majorHAnsi" w:eastAsiaTheme="majorEastAsia" w:hAnsiTheme="majorHAnsi" w:cstheme="majorBidi"/>
+          <w:color w:val="1F3763" w:themeColor="accent1" w:themeShade="7F"/>
+          <w:sz w:val="24"/>
+          <w:szCs w:val="24"/>
+          <w:lang w:val="en-GB"/>
+        </w:rPr>
+      </w:pPr>
+      <w:r>
+        <w:rPr>
+          <w:lang w:val="en-GB"/>
+        </w:rPr>
+        <w:br w:type="page"/>
+      </w:r>
+    </w:p>
+    <w:p>
+      <w:pPr>
+        <w:pStyle w:val="Titolo4"/>
+        <w:rPr>
+          <w:lang w:val="en-GB"/>
+        </w:rPr>
+      </w:pPr>
+      <w:r>
+        <w:rPr>
+          <w:lang w:val="en-GB"/>
+        </w:rPr>
+        <w:lastRenderedPageBreak/>
+        <w:t>Delete</w:t>
+      </w:r>
+      <w:r>
+        <w:rPr>
+          <w:lang w:val="en-GB"/>
+        </w:rPr>
+        <w:t>s</w:t>
+      </w:r>
+      <w:r>
+        <w:rPr>
+          <w:lang w:val="en-GB"/>
+        </w:rPr>
+        <w:t xml:space="preserve"> contract</w:t>
+      </w:r>
+    </w:p>
+    <w:p>
+      <w:pPr>
+        <w:pStyle w:val="Titolo3"/>
+        <w:rPr>
+          <w:i/>
+          <w:lang w:val="en-GB"/>
+        </w:rPr>
+      </w:pPr>
+    </w:p>
+    <w:p>
+      <w:pPr>
+        <w:pStyle w:val="Titolo3"/>
+        <w:rPr>
+          <w:i/>
+          <w:lang w:val="en-GB"/>
+        </w:rPr>
+      </w:pPr>
+    </w:p>
+    <w:p>
+      <w:pPr>
+        <w:pStyle w:val="Titolo4"/>
+        <w:rPr>
+          <w:lang w:val="en-GB"/>
+        </w:rPr>
+      </w:pPr>
+      <w:r>
+        <w:rPr>
+          <w:noProof/>
+          <w:lang w:val="en-GB"/>
+        </w:rPr>
+        <w:drawing>
+          <wp:inline distT="0" distB="0" distL="0" distR="0">
+            <wp:extent cx="6113780" cy="6071235"/>
+            <wp:effectExtent l="0" t="0" r="0" b="0"/>
+            <wp:docPr id="9" name="Immagine 9" descr="C:\Users\Andrea\AppData\Local\Microsoft\Windows\INetCache\Content.Word\DeleteContract SequenceDiagram.png"/>
+            <wp:cNvGraphicFramePr>
+              <a:graphicFrameLocks xmlns:a="http://schemas.openxmlformats.org/drawingml/2006/main" noChangeAspect="1"/>
+            </wp:cNvGraphicFramePr>
+            <a:graphic xmlns:a="http://schemas.openxmlformats.org/drawingml/2006/main">
+              <a:graphicData uri="http://schemas.openxmlformats.org/drawingml/2006/picture">
+                <pic:pic xmlns:pic="http://schemas.openxmlformats.org/drawingml/2006/picture">
+                  <pic:nvPicPr>
+                    <pic:cNvPr id="0" name="Picture 5" descr="C:\Users\Andrea\AppData\Local\Microsoft\Windows\INetCache\Content.Word\DeleteContract SequenceDiagram.png"/>
+                    <pic:cNvPicPr>
+                      <a:picLocks noChangeAspect="1" noChangeArrowheads="1"/>
+                    </pic:cNvPicPr>
+                  </pic:nvPicPr>
+                  <pic:blipFill>
+                    <a:blip r:embed="rId41">
+                      <a:extLst>
+                        <a:ext uri="{28A0092B-C50C-407E-A947-70E740481C1C}">
+                          <a14:useLocalDpi xmlns:a14="http://schemas.microsoft.com/office/drawing/2010/main" val="0"/>
+                        </a:ext>
+                      </a:extLst>
+                    </a:blip>
+                    <a:srcRect/>
+                    <a:stretch>
+                      <a:fillRect/>
+                    </a:stretch>
+                  </pic:blipFill>
+                  <pic:spPr bwMode="auto">
+                    <a:xfrm>
+                      <a:off x="0" y="0"/>
+                      <a:ext cx="6113780" cy="6071235"/>
+                    </a:xfrm>
+                    <a:prstGeom prst="rect">
+                      <a:avLst/>
+                    </a:prstGeom>
+                    <a:noFill/>
+                    <a:ln>
+                      <a:noFill/>
+                    </a:ln>
+                  </pic:spPr>
+                </pic:pic>
+              </a:graphicData>
+            </a:graphic>
+          </wp:inline>
+        </w:drawing>
+      </w:r>
+    </w:p>
+    <w:p>
+      <w:pPr>
+        <w:rPr>
+          <w:rFonts w:asciiTheme="majorHAnsi" w:eastAsiaTheme="majorEastAsia" w:hAnsiTheme="majorHAnsi" w:cstheme="majorBidi"/>
+          <w:color w:val="1F3763" w:themeColor="accent1" w:themeShade="7F"/>
+          <w:sz w:val="24"/>
+          <w:szCs w:val="24"/>
+          <w:lang w:val="en-GB"/>
+        </w:rPr>
+      </w:pPr>
+      <w:r>
+        <w:rPr>
+          <w:lang w:val="en-GB"/>
+        </w:rPr>
+        <w:br w:type="page"/>
+      </w:r>
+    </w:p>
+    <w:p>
+      <w:pPr>
+        <w:pStyle w:val="Titolo4"/>
+        <w:rPr>
+          <w:lang w:val="en-GB"/>
+        </w:rPr>
+      </w:pPr>
+      <w:r>
+        <w:rPr>
+          <w:lang w:val="en-GB"/>
+        </w:rPr>
+        <w:lastRenderedPageBreak/>
+        <w:t>Delete</w:t>
+      </w:r>
+      <w:r>
+        <w:rPr>
+          <w:lang w:val="en-GB"/>
+        </w:rPr>
+        <w:t>s</w:t>
+      </w:r>
+      <w:r>
+        <w:rPr>
+          <w:lang w:val="en-GB"/>
+        </w:rPr>
+        <w:t xml:space="preserve"> injunctions</w:t>
+      </w:r>
+    </w:p>
+    <w:p>
+      <w:pPr>
+        <w:pStyle w:val="Titolo3"/>
+        <w:rPr>
+          <w:i/>
+          <w:lang w:val="en-GB"/>
+        </w:rPr>
+      </w:pPr>
+    </w:p>
+    <w:p>
+      <w:pPr>
+        <w:pStyle w:val="Titolo3"/>
+        <w:rPr>
+          <w:i/>
+          <w:lang w:val="en-GB"/>
+        </w:rPr>
+      </w:pPr>
+    </w:p>
+    <w:p>
+      <w:pPr>
+        <w:pStyle w:val="Titolo4"/>
+        <w:rPr>
+          <w:lang w:val="en-GB"/>
+        </w:rPr>
+      </w:pPr>
+      <w:r>
+        <w:drawing>
+          <wp:inline distT="0" distB="0" distL="0" distR="0">
+            <wp:extent cx="6113780" cy="4348480"/>
+            <wp:effectExtent l="0" t="0" r="0" b="0"/>
+            <wp:docPr id="10" name="Immagine 10" descr="C:\Users\Andrea\AppData\Local\Microsoft\Windows\INetCache\Content.Word\DeleteInjunction SequenceDiagram.png"/>
+            <wp:cNvGraphicFramePr>
+              <a:graphicFrameLocks xmlns:a="http://schemas.openxmlformats.org/drawingml/2006/main" noChangeAspect="1"/>
+            </wp:cNvGraphicFramePr>
+            <a:graphic xmlns:a="http://schemas.openxmlformats.org/drawingml/2006/main">
+              <a:graphicData uri="http://schemas.openxmlformats.org/drawingml/2006/picture">
+                <pic:pic xmlns:pic="http://schemas.openxmlformats.org/drawingml/2006/picture">
+                  <pic:nvPicPr>
+                    <pic:cNvPr id="0" name="Picture 6" descr="C:\Users\Andrea\AppData\Local\Microsoft\Windows\INetCache\Content.Word\DeleteInjunction SequenceDiagram.png"/>
+                    <pic:cNvPicPr>
+                      <a:picLocks noChangeAspect="1" noChangeArrowheads="1"/>
+                    </pic:cNvPicPr>
+                  </pic:nvPicPr>
+                  <pic:blipFill>
+                    <a:blip r:embed="rId42">
+                      <a:extLst>
+                        <a:ext uri="{28A0092B-C50C-407E-A947-70E740481C1C}">
+                          <a14:useLocalDpi xmlns:a14="http://schemas.microsoft.com/office/drawing/2010/main" val="0"/>
+                        </a:ext>
+                      </a:extLst>
+                    </a:blip>
+                    <a:srcRect/>
+                    <a:stretch>
+                      <a:fillRect/>
+                    </a:stretch>
+                  </pic:blipFill>
+                  <pic:spPr bwMode="auto">
+                    <a:xfrm>
+                      <a:off x="0" y="0"/>
+                      <a:ext cx="6113780" cy="4348480"/>
+                    </a:xfrm>
+                    <a:prstGeom prst="rect">
+                      <a:avLst/>
+                    </a:prstGeom>
+                    <a:noFill/>
+                    <a:ln>
+                      <a:noFill/>
+                    </a:ln>
+                  </pic:spPr>
+                </pic:pic>
+              </a:graphicData>
+            </a:graphic>
+          </wp:inline>
+        </w:drawing>
+      </w:r>
+      <w:r>
+        <w:rPr>
+          <w:lang w:val="en-GB"/>
+        </w:rPr>
+        <w:br w:type="page"/>
+      </w:r>
+      <w:r>
+        <w:rPr>
+          <w:lang w:val="en-GB"/>
+        </w:rPr>
+        <w:lastRenderedPageBreak/>
+        <w:t>Performs login</w:t>
+      </w:r>
+    </w:p>
+    <w:p>
+      <w:pPr>
+        <w:spacing w:line="259" w:lineRule="auto"/>
+        <w:rPr>
+          <w:i/>
+          <w:lang w:val="en-GB"/>
+        </w:rPr>
+      </w:pPr>
+    </w:p>
+    <w:p>
+      <w:pPr>
+        <w:spacing w:line="259" w:lineRule="auto"/>
+        <w:rPr>
+          <w:i/>
+          <w:lang w:val="en-GB"/>
+        </w:rPr>
+      </w:pPr>
+    </w:p>
+    <w:p>
+      <w:pPr>
+        <w:pStyle w:val="Titolo4"/>
+        <w:rPr>
+          <w:lang w:val="en-GB"/>
+        </w:rPr>
+      </w:pPr>
+      <w:r>
+        <w:rPr>
+          <w:noProof/>
+          <w:lang w:val="en-GB"/>
+        </w:rPr>
+        <w:drawing>
+          <wp:inline distT="0" distB="0" distL="0" distR="0">
+            <wp:extent cx="6113780" cy="4944110"/>
+            <wp:effectExtent l="0" t="0" r="0" b="0"/>
+            <wp:docPr id="11" name="Immagine 11" descr="C:\Users\Andrea\AppData\Local\Microsoft\Windows\INetCache\Content.Word\Login SequenceDiagram.png"/>
+            <wp:cNvGraphicFramePr>
+              <a:graphicFrameLocks xmlns:a="http://schemas.openxmlformats.org/drawingml/2006/main" noChangeAspect="1"/>
+            </wp:cNvGraphicFramePr>
+            <a:graphic xmlns:a="http://schemas.openxmlformats.org/drawingml/2006/main">
+              <a:graphicData uri="http://schemas.openxmlformats.org/drawingml/2006/picture">
+                <pic:pic xmlns:pic="http://schemas.openxmlformats.org/drawingml/2006/picture">
+                  <pic:nvPicPr>
+                    <pic:cNvPr id="0" name="Picture 7" descr="C:\Users\Andrea\AppData\Local\Microsoft\Windows\INetCache\Content.Word\Login SequenceDiagram.png"/>
+                    <pic:cNvPicPr>
+                      <a:picLocks noChangeAspect="1" noChangeArrowheads="1"/>
+                    </pic:cNvPicPr>
+                  </pic:nvPicPr>
+                  <pic:blipFill>
+                    <a:blip r:embed="rId43">
+                      <a:extLst>
+                        <a:ext uri="{28A0092B-C50C-407E-A947-70E740481C1C}">
+                          <a14:useLocalDpi xmlns:a14="http://schemas.microsoft.com/office/drawing/2010/main" val="0"/>
+                        </a:ext>
+                      </a:extLst>
+                    </a:blip>
+                    <a:srcRect/>
+                    <a:stretch>
+                      <a:fillRect/>
+                    </a:stretch>
+                  </pic:blipFill>
+                  <pic:spPr bwMode="auto">
+                    <a:xfrm>
+                      <a:off x="0" y="0"/>
+                      <a:ext cx="6113780" cy="4944110"/>
+                    </a:xfrm>
+                    <a:prstGeom prst="rect">
+                      <a:avLst/>
+                    </a:prstGeom>
+                    <a:noFill/>
+                    <a:ln>
+                      <a:noFill/>
+                    </a:ln>
+                  </pic:spPr>
+                </pic:pic>
+              </a:graphicData>
+            </a:graphic>
+          </wp:inline>
+        </w:drawing>
+      </w:r>
+    </w:p>
+    <w:p>
+      <w:pPr>
+        <w:spacing w:line="259" w:lineRule="auto"/>
+        <w:rPr>
+          <w:lang w:val="en-GB"/>
+        </w:rPr>
+      </w:pPr>
+      <w:r>
+        <w:rPr>
+          <w:lang w:val="en-GB"/>
+        </w:rPr>
+        <w:br w:type="page"/>
+      </w:r>
+    </w:p>
+    <w:p>
+      <w:pPr>
+        <w:pStyle w:val="Titolo4"/>
+        <w:rPr>
+          <w:lang w:val="en-GB"/>
+        </w:rPr>
+      </w:pPr>
+      <w:r>
+        <w:rPr>
+          <w:lang w:val="en-GB"/>
+        </w:rPr>
+        <w:lastRenderedPageBreak/>
+        <w:t>Reports errors in bills</w:t>
+      </w:r>
+    </w:p>
+    <w:p>
+      <w:pPr>
+        <w:spacing w:line="259" w:lineRule="auto"/>
+        <w:rPr>
+          <w:i/>
+          <w:lang w:val="en-GB"/>
+        </w:rPr>
+      </w:pPr>
+    </w:p>
+    <w:p>
+      <w:pPr>
+        <w:spacing w:line="259" w:lineRule="auto"/>
+        <w:rPr>
+          <w:i/>
+          <w:lang w:val="en-GB"/>
+        </w:rPr>
+      </w:pPr>
+    </w:p>
+    <w:p>
+      <w:pPr>
+        <w:pStyle w:val="Titolo4"/>
+        <w:rPr>
+          <w:lang w:val="en-GB"/>
+        </w:rPr>
+      </w:pPr>
+      <w:r>
+        <w:rPr>
+          <w:noProof/>
+          <w:lang w:val="en-GB"/>
+        </w:rPr>
+        <w:drawing>
+          <wp:inline distT="0" distB="0" distL="0" distR="0">
+            <wp:extent cx="6113780" cy="5443855"/>
+            <wp:effectExtent l="0" t="0" r="0" b="0"/>
+            <wp:docPr id="12" name="Immagine 12" descr="C:\Users\Andrea\AppData\Local\Microsoft\Windows\INetCache\Content.Word\ReportErrorinBill SequenceDiagram.png"/>
+            <wp:cNvGraphicFramePr>
+              <a:graphicFrameLocks xmlns:a="http://schemas.openxmlformats.org/drawingml/2006/main" noChangeAspect="1"/>
+            </wp:cNvGraphicFramePr>
+            <a:graphic xmlns:a="http://schemas.openxmlformats.org/drawingml/2006/main">
+              <a:graphicData uri="http://schemas.openxmlformats.org/drawingml/2006/picture">
+                <pic:pic xmlns:pic="http://schemas.openxmlformats.org/drawingml/2006/picture">
+                  <pic:nvPicPr>
+                    <pic:cNvPr id="0" name="Picture 8" descr="C:\Users\Andrea\AppData\Local\Microsoft\Windows\INetCache\Content.Word\ReportErrorinBill SequenceDiagram.png"/>
+                    <pic:cNvPicPr>
+                      <a:picLocks noChangeAspect="1" noChangeArrowheads="1"/>
+                    </pic:cNvPicPr>
+                  </pic:nvPicPr>
+                  <pic:blipFill>
+                    <a:blip r:embed="rId44">
+                      <a:extLst>
+                        <a:ext uri="{28A0092B-C50C-407E-A947-70E740481C1C}">
+                          <a14:useLocalDpi xmlns:a14="http://schemas.microsoft.com/office/drawing/2010/main" val="0"/>
+                        </a:ext>
+                      </a:extLst>
+                    </a:blip>
+                    <a:srcRect/>
+                    <a:stretch>
+                      <a:fillRect/>
+                    </a:stretch>
+                  </pic:blipFill>
+                  <pic:spPr bwMode="auto">
+                    <a:xfrm>
+                      <a:off x="0" y="0"/>
+                      <a:ext cx="6113780" cy="5443855"/>
+                    </a:xfrm>
+                    <a:prstGeom prst="rect">
+                      <a:avLst/>
+                    </a:prstGeom>
+                    <a:noFill/>
+                    <a:ln>
+                      <a:noFill/>
+                    </a:ln>
+                  </pic:spPr>
+                </pic:pic>
+              </a:graphicData>
+            </a:graphic>
+          </wp:inline>
+        </w:drawing>
+      </w:r>
+    </w:p>
+    <w:p>
+      <w:pPr>
+        <w:spacing w:line="259" w:lineRule="auto"/>
+        <w:rPr>
+          <w:lang w:val="en-GB"/>
+        </w:rPr>
+      </w:pPr>
+      <w:r>
+        <w:rPr>
+          <w:lang w:val="en-GB"/>
+        </w:rPr>
+        <w:br w:type="page"/>
+      </w:r>
+    </w:p>
+    <w:p>
+      <w:pPr>
+        <w:pStyle w:val="Titolo4"/>
+        <w:rPr>
+          <w:lang w:val="en-GB"/>
+        </w:rPr>
+      </w:pPr>
+      <w:r>
+        <w:rPr>
+          <w:lang w:val="en-GB"/>
+        </w:rPr>
+        <w:lastRenderedPageBreak/>
+        <w:t>Res</w:t>
+      </w:r>
+      <w:r>
+        <w:rPr>
+          <w:lang w:val="en-GB"/>
+        </w:rPr>
+        <w:t>earches contract</w:t>
+      </w:r>
+    </w:p>
+    <w:p>
+      <w:pPr>
+        <w:spacing w:line="259" w:lineRule="auto"/>
+        <w:rPr>
+          <w:i/>
+          <w:lang w:val="en-GB"/>
+        </w:rPr>
+      </w:pPr>
+    </w:p>
+    <w:p>
+      <w:pPr>
+        <w:spacing w:line="259" w:lineRule="auto"/>
+        <w:rPr>
+          <w:i/>
+          <w:lang w:val="en-GB"/>
+        </w:rPr>
+      </w:pPr>
+    </w:p>
+    <w:p>
+      <w:pPr>
+        <w:pStyle w:val="Titolo4"/>
+        <w:rPr>
+          <w:lang w:val="en-GB"/>
+        </w:rPr>
+      </w:pPr>
+      <w:r>
+        <w:rPr>
+          <w:noProof/>
+          <w:lang w:val="en-GB"/>
+        </w:rPr>
+        <w:drawing>
+          <wp:inline distT="0" distB="0" distL="0" distR="0">
+            <wp:extent cx="6113780" cy="4401820"/>
+            <wp:effectExtent l="0" t="0" r="0" b="0"/>
+            <wp:docPr id="13" name="Immagine 13" descr="C:\Users\Andrea\AppData\Local\Microsoft\Windows\INetCache\Content.Word\SearchContract SequenceDiagram.png"/>
+            <wp:cNvGraphicFramePr>
+              <a:graphicFrameLocks xmlns:a="http://schemas.openxmlformats.org/drawingml/2006/main" noChangeAspect="1"/>
+            </wp:cNvGraphicFramePr>
+            <a:graphic xmlns:a="http://schemas.openxmlformats.org/drawingml/2006/main">
+              <a:graphicData uri="http://schemas.openxmlformats.org/drawingml/2006/picture">
+                <pic:pic xmlns:pic="http://schemas.openxmlformats.org/drawingml/2006/picture">
+                  <pic:nvPicPr>
+                    <pic:cNvPr id="0" name="Picture 9" descr="C:\Users\Andrea\AppData\Local\Microsoft\Windows\INetCache\Content.Word\SearchContract SequenceDiagram.png"/>
+                    <pic:cNvPicPr>
+                      <a:picLocks noChangeAspect="1" noChangeArrowheads="1"/>
+                    </pic:cNvPicPr>
+                  </pic:nvPicPr>
+                  <pic:blipFill>
+                    <a:blip r:embed="rId45">
+                      <a:extLst>
+                        <a:ext uri="{28A0092B-C50C-407E-A947-70E740481C1C}">
+                          <a14:useLocalDpi xmlns:a14="http://schemas.microsoft.com/office/drawing/2010/main" val="0"/>
+                        </a:ext>
+                      </a:extLst>
+                    </a:blip>
+                    <a:srcRect/>
+                    <a:stretch>
+                      <a:fillRect/>
+                    </a:stretch>
+                  </pic:blipFill>
+                  <pic:spPr bwMode="auto">
+                    <a:xfrm>
+                      <a:off x="0" y="0"/>
+                      <a:ext cx="6113780" cy="4401820"/>
+                    </a:xfrm>
+                    <a:prstGeom prst="rect">
+                      <a:avLst/>
+                    </a:prstGeom>
+                    <a:noFill/>
+                    <a:ln>
+                      <a:noFill/>
+                    </a:ln>
+                  </pic:spPr>
+                </pic:pic>
+              </a:graphicData>
+            </a:graphic>
+          </wp:inline>
+        </w:drawing>
+      </w:r>
       <w:r>
         <w:rPr>
           <w:lang w:val="en-GB"/>
@@ -21208,7 +22560,7 @@
           <w:lang w:val="en-GB"/>
         </w:rPr>
       </w:pPr>
-      <w:bookmarkStart w:id="8" w:name="_Toc496859657"/>
+      <w:bookmarkStart w:id="10" w:name="_Toc497128405"/>
       <w:r>
         <w:rPr>
           <w:rFonts w:ascii="Times New Roman" w:hAnsi="Times New Roman" w:cs="Times New Roman"/>
@@ -21219,7 +22571,7 @@
         <w:lastRenderedPageBreak/>
         <w:t>Testing document</w:t>
       </w:r>
-      <w:bookmarkEnd w:id="8"/>
+      <w:bookmarkEnd w:id="10"/>
     </w:p>
     <w:p>
       <w:pPr>
@@ -21230,7 +22582,7 @@
           <w:lang w:val="en-GB"/>
         </w:rPr>
       </w:pPr>
-      <w:bookmarkStart w:id="9" w:name="_Toc496859658"/>
+      <w:bookmarkStart w:id="11" w:name="_Toc497128406"/>
       <w:r>
         <w:rPr>
           <w:rFonts w:ascii="Times New Roman" w:hAnsi="Times New Roman" w:cs="Times New Roman"/>
@@ -21239,7 +22591,7 @@
         </w:rPr>
         <w:t>System testing</w:t>
       </w:r>
-      <w:bookmarkEnd w:id="9"/>
+      <w:bookmarkEnd w:id="11"/>
     </w:p>
     <w:p>
       <w:pPr>
@@ -21250,7 +22602,7 @@
           <w:lang w:val="en-GB"/>
         </w:rPr>
       </w:pPr>
-      <w:bookmarkStart w:id="10" w:name="_Toc496859659"/>
+      <w:bookmarkStart w:id="12" w:name="_Toc497128407"/>
       <w:r>
         <w:rPr>
           <w:rFonts w:ascii="Times New Roman" w:hAnsi="Times New Roman" w:cs="Times New Roman"/>
@@ -21259,7 +22611,7 @@
         </w:rPr>
         <w:t>Performs login test</w:t>
       </w:r>
-      <w:bookmarkEnd w:id="10"/>
+      <w:bookmarkEnd w:id="12"/>
     </w:p>
     <w:p>
       <w:pPr>
@@ -22066,7 +23418,7 @@
           <w:lang w:val="en-GB"/>
         </w:rPr>
       </w:pPr>
-      <w:bookmarkStart w:id="11" w:name="_Toc496859660"/>
+      <w:bookmarkStart w:id="13" w:name="_Toc497128408"/>
       <w:r>
         <w:rPr>
           <w:rFonts w:ascii="Times New Roman" w:hAnsi="Times New Roman" w:cs="Times New Roman"/>
@@ -22076,7 +23428,7 @@
         <w:lastRenderedPageBreak/>
         <w:t>Researches contact test</w:t>
       </w:r>
-      <w:bookmarkEnd w:id="11"/>
+      <w:bookmarkEnd w:id="13"/>
     </w:p>
     <w:p>
       <w:pPr>
@@ -23053,7 +24405,7 @@
           <w:lang w:val="en-GB"/>
         </w:rPr>
       </w:pPr>
-      <w:bookmarkStart w:id="12" w:name="_Toc496859661"/>
+      <w:bookmarkStart w:id="14" w:name="_Toc497128409"/>
       <w:r>
         <w:rPr>
           <w:rFonts w:ascii="Times New Roman" w:hAnsi="Times New Roman" w:cs="Times New Roman"/>
@@ -23063,7 +24415,7 @@
         <w:lastRenderedPageBreak/>
         <w:t>Alters contract test</w:t>
       </w:r>
-      <w:bookmarkEnd w:id="12"/>
+      <w:bookmarkEnd w:id="14"/>
     </w:p>
     <w:p>
       <w:pPr>
@@ -23471,7 +24823,7 @@
           <w:lang w:val="en-GB"/>
         </w:rPr>
       </w:pPr>
-      <w:bookmarkStart w:id="13" w:name="_Toc496859662"/>
+      <w:bookmarkStart w:id="15" w:name="_Toc497128410"/>
       <w:r>
         <w:rPr>
           <w:rFonts w:ascii="Times New Roman" w:hAnsi="Times New Roman" w:cs="Times New Roman"/>
@@ -23481,7 +24833,7 @@
         <w:lastRenderedPageBreak/>
         <w:t>Deletes contract test</w:t>
       </w:r>
-      <w:bookmarkEnd w:id="13"/>
+      <w:bookmarkEnd w:id="15"/>
     </w:p>
     <w:p>
       <w:pPr>
@@ -24089,7 +25441,7 @@
           <w:lang w:val="en-GB"/>
         </w:rPr>
       </w:pPr>
-      <w:bookmarkStart w:id="14" w:name="_Toc496859663"/>
+      <w:bookmarkStart w:id="16" w:name="_Toc497128411"/>
       <w:r>
         <w:rPr>
           <w:rFonts w:ascii="Times New Roman" w:hAnsi="Times New Roman" w:cs="Times New Roman"/>
@@ -24099,7 +25451,7 @@
         <w:lastRenderedPageBreak/>
         <w:t>Deletes contract test</w:t>
       </w:r>
-      <w:bookmarkEnd w:id="14"/>
+      <w:bookmarkEnd w:id="16"/>
     </w:p>
     <w:p>
       <w:pPr>
@@ -24707,7 +26059,7 @@
           <w:lang w:val="en-GB"/>
         </w:rPr>
       </w:pPr>
-      <w:bookmarkStart w:id="15" w:name="_Toc496859664"/>
+      <w:bookmarkStart w:id="17" w:name="_Toc497128412"/>
       <w:r>
         <w:rPr>
           <w:rFonts w:ascii="Times New Roman" w:hAnsi="Times New Roman" w:cs="Times New Roman"/>
@@ -24717,7 +26069,7 @@
         <w:lastRenderedPageBreak/>
         <w:t>Adds contract test</w:t>
       </w:r>
-      <w:bookmarkEnd w:id="15"/>
+      <w:bookmarkEnd w:id="17"/>
     </w:p>
     <w:p>
       <w:pPr>
@@ -25187,7 +26539,7 @@
           <w:lang w:val="en-GB"/>
         </w:rPr>
       </w:pPr>
-      <w:bookmarkStart w:id="16" w:name="_Toc496859665"/>
+      <w:bookmarkStart w:id="18" w:name="_Toc497128413"/>
       <w:r>
         <w:rPr>
           <w:rFonts w:ascii="Times New Roman" w:hAnsi="Times New Roman" w:cs="Times New Roman"/>
@@ -25197,7 +26549,7 @@
         <w:lastRenderedPageBreak/>
         <w:t>Reports errors in bills test</w:t>
       </w:r>
-      <w:bookmarkEnd w:id="16"/>
+      <w:bookmarkEnd w:id="18"/>
     </w:p>
     <w:p>
       <w:pPr>
@@ -25619,7 +26971,7 @@
           <w:lang w:val="en-GB"/>
         </w:rPr>
       </w:pPr>
-      <w:bookmarkStart w:id="17" w:name="_Toc496859666"/>
+      <w:bookmarkStart w:id="19" w:name="_Toc497128414"/>
       <w:r>
         <w:rPr>
           <w:rFonts w:ascii="Times New Roman" w:hAnsi="Times New Roman" w:cs="Times New Roman"/>
@@ -25629,7 +26981,7 @@
         <w:lastRenderedPageBreak/>
         <w:t>Deletes injunctions test</w:t>
       </w:r>
-      <w:bookmarkEnd w:id="17"/>
+      <w:bookmarkEnd w:id="19"/>
     </w:p>
     <w:p>
       <w:pPr>
@@ -26025,7 +27377,7 @@
           <w:lang w:val="en-GB"/>
         </w:rPr>
       </w:pPr>
-      <w:bookmarkStart w:id="18" w:name="_Toc496859667"/>
+      <w:bookmarkStart w:id="20" w:name="_Toc497128415"/>
       <w:r>
         <w:rPr>
           <w:rFonts w:ascii="Times New Roman" w:hAnsi="Times New Roman" w:cs="Times New Roman"/>
@@ -26035,7 +27387,7 @@
         <w:lastRenderedPageBreak/>
         <w:t>Confirms bill test</w:t>
       </w:r>
-      <w:bookmarkEnd w:id="18"/>
+      <w:bookmarkEnd w:id="20"/>
     </w:p>
     <w:p>
       <w:pPr>
@@ -26431,7 +27783,7 @@
           <w:lang w:val="en-GB"/>
         </w:rPr>
       </w:pPr>
-      <w:bookmarkStart w:id="19" w:name="_Toc496859668"/>
+      <w:bookmarkStart w:id="21" w:name="_Toc497128416"/>
       <w:r>
         <w:rPr>
           <w:rFonts w:ascii="Times New Roman" w:hAnsi="Times New Roman" w:cs="Times New Roman"/>
@@ -26441,7 +27793,7 @@
         <w:lastRenderedPageBreak/>
         <w:t>Resends bill test</w:t>
       </w:r>
-      <w:bookmarkEnd w:id="19"/>
+      <w:bookmarkEnd w:id="21"/>
     </w:p>
     <w:p>
       <w:pPr>
@@ -26837,7 +28189,7 @@
           <w:lang w:val="en-GB"/>
         </w:rPr>
       </w:pPr>
-      <w:bookmarkStart w:id="20" w:name="_Toc496859669"/>
+      <w:bookmarkStart w:id="22" w:name="_Toc497128417"/>
       <w:r>
         <w:rPr>
           <w:rFonts w:ascii="Times New Roman" w:hAnsi="Times New Roman" w:cs="Times New Roman"/>
@@ -26847,7 +28199,7 @@
         <w:lastRenderedPageBreak/>
         <w:t>Confirms injunctions test</w:t>
       </w:r>
-      <w:bookmarkEnd w:id="20"/>
+      <w:bookmarkEnd w:id="22"/>
     </w:p>
     <w:p>
       <w:pPr>
@@ -27243,7 +28595,7 @@
           <w:lang w:val="en-GB"/>
         </w:rPr>
       </w:pPr>
-      <w:bookmarkStart w:id="21" w:name="_Toc496859670"/>
+      <w:bookmarkStart w:id="23" w:name="_Toc497128418"/>
       <w:r>
         <w:rPr>
           <w:rFonts w:ascii="Times New Roman" w:hAnsi="Times New Roman" w:cs="Times New Roman"/>
@@ -27253,7 +28605,7 @@
         <w:lastRenderedPageBreak/>
         <w:t>Resends injunctions test</w:t>
       </w:r>
-      <w:bookmarkEnd w:id="21"/>
+      <w:bookmarkEnd w:id="23"/>
     </w:p>
     <w:p>
       <w:pPr>
@@ -27647,7 +28999,7 @@
           <w:lang w:val="en-GB"/>
         </w:rPr>
       </w:pPr>
-      <w:bookmarkStart w:id="22" w:name="_Toc496859671"/>
+      <w:bookmarkStart w:id="24" w:name="_Toc497128419"/>
       <w:r>
         <w:rPr>
           <w:lang w:val="en-GB"/>
@@ -27655,7 +29007,7 @@
         <w:lastRenderedPageBreak/>
         <w:t>JUnit code</w:t>
       </w:r>
-      <w:bookmarkEnd w:id="22"/>
+      <w:bookmarkEnd w:id="24"/>
     </w:p>
     <w:p>
       <w:pPr>
@@ -27664,14 +29016,14 @@
           <w:lang w:val="en-GB"/>
         </w:rPr>
       </w:pPr>
-      <w:bookmarkStart w:id="23" w:name="_Toc496859672"/>
+      <w:bookmarkStart w:id="25" w:name="_Toc497128420"/>
       <w:r>
         <w:rPr>
           <w:lang w:val="en-GB"/>
         </w:rPr>
         <w:t>Source</w:t>
       </w:r>
-      <w:bookmarkEnd w:id="23"/>
+      <w:bookmarkEnd w:id="25"/>
     </w:p>
     <w:p>
       <w:pPr>
@@ -44980,7 +46332,7 @@
           <w:lang w:val="en-GB"/>
         </w:rPr>
       </w:pPr>
-      <w:bookmarkStart w:id="24" w:name="_Toc496859673"/>
+      <w:bookmarkStart w:id="26" w:name="_Toc497128421"/>
       <w:r>
         <w:rPr>
           <w:lang w:val="en-GB"/>
@@ -44988,7 +46340,7 @@
         <w:lastRenderedPageBreak/>
         <w:t>Results</w:t>
       </w:r>
-      <w:bookmarkEnd w:id="24"/>
+      <w:bookmarkEnd w:id="26"/>
     </w:p>
     <w:p>
       <w:pPr>
@@ -45024,7 +46376,7 @@
                     <pic:cNvPicPr/>
                   </pic:nvPicPr>
                   <pic:blipFill>
-                    <a:blip r:embed="rId36">
+                    <a:blip r:embed="rId46">
                       <a:extLst>
                         <a:ext uri="{28A0092B-C50C-407E-A947-70E740481C1C}">
                           <a14:useLocalDpi xmlns:a14="http://schemas.microsoft.com/office/drawing/2010/main" val="0"/>
@@ -45071,7 +46423,7 @@
                     <pic:cNvPicPr/>
                   </pic:nvPicPr>
                   <pic:blipFill>
-                    <a:blip r:embed="rId37">
+                    <a:blip r:embed="rId47">
                       <a:extLst>
                         <a:ext uri="{28A0092B-C50C-407E-A947-70E740481C1C}">
                           <a14:useLocalDpi xmlns:a14="http://schemas.microsoft.com/office/drawing/2010/main" val="0"/>
@@ -46243,7 +47595,7 @@
 </file>
 
 <file path=customXml/itemProps1.xml><?xml version="1.0" encoding="utf-8"?>
-<ds:datastoreItem xmlns:ds="http://schemas.openxmlformats.org/officeDocument/2006/customXml" ds:itemID="{7D351C85-3570-46F9-8DF6-0DA2AE704B1A}">
+<ds:datastoreItem xmlns:ds="http://schemas.openxmlformats.org/officeDocument/2006/customXml" ds:itemID="{56C60123-78E2-42D5-8F20-C5918DB9BE8D}">
   <ds:schemaRefs>
     <ds:schemaRef ds:uri="http://schemas.openxmlformats.org/officeDocument/2006/bibliography"/>
   </ds:schemaRefs>

</xml_diff>

<commit_message>
[Others] System design - design pattern added to documentation
</commit_message>
<xml_diff>
--- a/Others/DocumentoINGSW_WORD/Documento.docx
+++ b/Others/DocumentoINGSW_WORD/Documento.docx
@@ -230,7 +230,7 @@
             </w:rPr>
             <w:fldChar w:fldCharType="separate"/>
           </w:r>
-          <w:hyperlink w:anchor="_Toc497128396" w:history="1">
+          <w:hyperlink w:anchor="_Toc497215973" w:history="1">
             <w:r>
               <w:rPr>
                 <w:rStyle w:val="Collegamentoipertestuale"/>
@@ -262,7 +262,7 @@
                 <w:noProof/>
                 <w:webHidden/>
               </w:rPr>
-              <w:instrText xml:space="preserve"> PAGEREF _Toc497128396 \h </w:instrText>
+              <w:instrText xml:space="preserve"> PAGEREF _Toc497215973 \h </w:instrText>
             </w:r>
             <w:r>
               <w:rPr>
@@ -309,7 +309,7 @@
               <w:lang w:eastAsia="it-IT"/>
             </w:rPr>
           </w:pPr>
-          <w:hyperlink w:anchor="_Toc497128397" w:history="1">
+          <w:hyperlink w:anchor="_Toc497215974" w:history="1">
             <w:r>
               <w:rPr>
                 <w:rStyle w:val="Collegamentoipertestuale"/>
@@ -341,7 +341,7 @@
                 <w:noProof/>
                 <w:webHidden/>
               </w:rPr>
-              <w:instrText xml:space="preserve"> PAGEREF _Toc497128397 \h </w:instrText>
+              <w:instrText xml:space="preserve"> PAGEREF _Toc497215974 \h </w:instrText>
             </w:r>
             <w:r>
               <w:rPr>
@@ -388,7 +388,7 @@
               <w:lang w:eastAsia="it-IT"/>
             </w:rPr>
           </w:pPr>
-          <w:hyperlink w:anchor="_Toc497128398" w:history="1">
+          <w:hyperlink w:anchor="_Toc497215975" w:history="1">
             <w:r>
               <w:rPr>
                 <w:rStyle w:val="Collegamentoipertestuale"/>
@@ -420,7 +420,7 @@
                 <w:noProof/>
                 <w:webHidden/>
               </w:rPr>
-              <w:instrText xml:space="preserve"> PAGEREF _Toc497128398 \h </w:instrText>
+              <w:instrText xml:space="preserve"> PAGEREF _Toc497215975 \h </w:instrText>
             </w:r>
             <w:r>
               <w:rPr>
@@ -467,7 +467,7 @@
               <w:lang w:eastAsia="it-IT"/>
             </w:rPr>
           </w:pPr>
-          <w:hyperlink w:anchor="_Toc497128399" w:history="1">
+          <w:hyperlink w:anchor="_Toc497215976" w:history="1">
             <w:r>
               <w:rPr>
                 <w:rStyle w:val="Collegamentoipertestuale"/>
@@ -499,7 +499,7 @@
                 <w:noProof/>
                 <w:webHidden/>
               </w:rPr>
-              <w:instrText xml:space="preserve"> PAGEREF _Toc497128399 \h </w:instrText>
+              <w:instrText xml:space="preserve"> PAGEREF _Toc497215976 \h </w:instrText>
             </w:r>
             <w:r>
               <w:rPr>
@@ -546,7 +546,7 @@
               <w:lang w:eastAsia="it-IT"/>
             </w:rPr>
           </w:pPr>
-          <w:hyperlink w:anchor="_Toc497128400" w:history="1">
+          <w:hyperlink w:anchor="_Toc497215977" w:history="1">
             <w:r>
               <w:rPr>
                 <w:rStyle w:val="Collegamentoipertestuale"/>
@@ -578,7 +578,7 @@
                 <w:noProof/>
                 <w:webHidden/>
               </w:rPr>
-              <w:instrText xml:space="preserve"> PAGEREF _Toc497128400 \h </w:instrText>
+              <w:instrText xml:space="preserve"> PAGEREF _Toc497215977 \h </w:instrText>
             </w:r>
             <w:r>
               <w:rPr>
@@ -625,7 +625,7 @@
               <w:lang w:eastAsia="it-IT"/>
             </w:rPr>
           </w:pPr>
-          <w:hyperlink w:anchor="_Toc497128401" w:history="1">
+          <w:hyperlink w:anchor="_Toc497215978" w:history="1">
             <w:r>
               <w:rPr>
                 <w:rStyle w:val="Collegamentoipertestuale"/>
@@ -657,7 +657,7 @@
                 <w:noProof/>
                 <w:webHidden/>
               </w:rPr>
-              <w:instrText xml:space="preserve"> PAGEREF _Toc497128401 \h </w:instrText>
+              <w:instrText xml:space="preserve"> PAGEREF _Toc497215978 \h </w:instrText>
             </w:r>
             <w:r>
               <w:rPr>
@@ -704,7 +704,7 @@
               <w:lang w:eastAsia="it-IT"/>
             </w:rPr>
           </w:pPr>
-          <w:hyperlink w:anchor="_Toc497128402" w:history="1">
+          <w:hyperlink w:anchor="_Toc497215979" w:history="1">
             <w:r>
               <w:rPr>
                 <w:rStyle w:val="Collegamentoipertestuale"/>
@@ -736,7 +736,7 @@
                 <w:noProof/>
                 <w:webHidden/>
               </w:rPr>
-              <w:instrText xml:space="preserve"> PAGEREF _Toc497128402 \h </w:instrText>
+              <w:instrText xml:space="preserve"> PAGEREF _Toc497215979 \h </w:instrText>
             </w:r>
             <w:r>
               <w:rPr>
@@ -783,7 +783,7 @@
               <w:lang w:eastAsia="it-IT"/>
             </w:rPr>
           </w:pPr>
-          <w:hyperlink w:anchor="_Toc497128403" w:history="1">
+          <w:hyperlink w:anchor="_Toc497215980" w:history="1">
             <w:r>
               <w:rPr>
                 <w:rStyle w:val="Collegamentoipertestuale"/>
@@ -815,7 +815,7 @@
                 <w:noProof/>
                 <w:webHidden/>
               </w:rPr>
-              <w:instrText xml:space="preserve"> PAGEREF _Toc497128403 \h </w:instrText>
+              <w:instrText xml:space="preserve"> PAGEREF _Toc497215980 \h </w:instrText>
             </w:r>
             <w:r>
               <w:rPr>
@@ -862,7 +862,7 @@
               <w:lang w:eastAsia="it-IT"/>
             </w:rPr>
           </w:pPr>
-          <w:hyperlink w:anchor="_Toc497128404" w:history="1">
+          <w:hyperlink w:anchor="_Toc497215981" w:history="1">
             <w:r>
               <w:rPr>
                 <w:rStyle w:val="Collegamentoipertestuale"/>
@@ -871,6 +871,8 @@
               </w:rPr>
               <w:t>Analysis sequence diagrams</w:t>
             </w:r>
+            <w:bookmarkStart w:id="0" w:name="_GoBack"/>
+            <w:bookmarkEnd w:id="0"/>
             <w:r>
               <w:rPr>
                 <w:rFonts w:ascii="Times New Roman" w:hAnsi="Times New Roman" w:cs="Times New Roman"/>
@@ -893,7 +895,7 @@
                 <w:noProof/>
                 <w:webHidden/>
               </w:rPr>
-              <w:instrText xml:space="preserve"> PAGEREF _Toc497128404 \h </w:instrText>
+              <w:instrText xml:space="preserve"> PAGEREF _Toc497215981 \h </w:instrText>
             </w:r>
             <w:r>
               <w:rPr>
@@ -940,7 +942,7 @@
               <w:lang w:eastAsia="it-IT"/>
             </w:rPr>
           </w:pPr>
-          <w:hyperlink w:anchor="_Toc497128405" w:history="1">
+          <w:hyperlink w:anchor="_Toc497215982" w:history="1">
             <w:r>
               <w:rPr>
                 <w:rStyle w:val="Collegamentoipertestuale"/>
@@ -948,7 +950,7 @@
                 <w:noProof/>
                 <w:lang w:val="en-GB"/>
               </w:rPr>
-              <w:t>Testing document</w:t>
+              <w:t>System design document</w:t>
             </w:r>
             <w:r>
               <w:rPr>
@@ -972,7 +974,7 @@
                 <w:noProof/>
                 <w:webHidden/>
               </w:rPr>
-              <w:instrText xml:space="preserve"> PAGEREF _Toc497128405 \h </w:instrText>
+              <w:instrText xml:space="preserve"> PAGEREF _Toc497215982 \h </w:instrText>
             </w:r>
             <w:r>
               <w:rPr>
@@ -1019,7 +1021,7 @@
               <w:lang w:eastAsia="it-IT"/>
             </w:rPr>
           </w:pPr>
-          <w:hyperlink w:anchor="_Toc497128406" w:history="1">
+          <w:hyperlink w:anchor="_Toc497215983" w:history="1">
             <w:r>
               <w:rPr>
                 <w:rStyle w:val="Collegamentoipertestuale"/>
@@ -1027,7 +1029,7 @@
                 <w:noProof/>
                 <w:lang w:val="en-GB"/>
               </w:rPr>
-              <w:t>System testing</w:t>
+              <w:t>Architecture analysis</w:t>
             </w:r>
             <w:r>
               <w:rPr>
@@ -1051,7 +1053,7 @@
                 <w:noProof/>
                 <w:webHidden/>
               </w:rPr>
-              <w:instrText xml:space="preserve"> PAGEREF _Toc497128406 \h </w:instrText>
+              <w:instrText xml:space="preserve"> PAGEREF _Toc497215983 \h </w:instrText>
             </w:r>
             <w:r>
               <w:rPr>
@@ -1075,6 +1077,243 @@
                 <w:webHidden/>
               </w:rPr>
               <w:t>58</w:t>
+            </w:r>
+            <w:r>
+              <w:rPr>
+                <w:rFonts w:ascii="Times New Roman" w:hAnsi="Times New Roman" w:cs="Times New Roman"/>
+                <w:noProof/>
+                <w:webHidden/>
+              </w:rPr>
+              <w:fldChar w:fldCharType="end"/>
+            </w:r>
+          </w:hyperlink>
+        </w:p>
+        <w:p>
+          <w:pPr>
+            <w:pStyle w:val="Sommario2"/>
+            <w:tabs>
+              <w:tab w:val="right" w:leader="dot" w:pos="9628"/>
+            </w:tabs>
+            <w:rPr>
+              <w:rFonts w:ascii="Times New Roman" w:eastAsiaTheme="minorEastAsia" w:hAnsi="Times New Roman" w:cs="Times New Roman"/>
+              <w:noProof/>
+              <w:lang w:eastAsia="it-IT"/>
+            </w:rPr>
+          </w:pPr>
+          <w:hyperlink w:anchor="_Toc497215984" w:history="1">
+            <w:r>
+              <w:rPr>
+                <w:rStyle w:val="Collegamentoipertestuale"/>
+                <w:rFonts w:ascii="Times New Roman" w:hAnsi="Times New Roman" w:cs="Times New Roman"/>
+                <w:noProof/>
+                <w:lang w:val="en-GB"/>
+              </w:rPr>
+              <w:t>Design pattern used &amp; Implementation choices</w:t>
+            </w:r>
+            <w:r>
+              <w:rPr>
+                <w:rFonts w:ascii="Times New Roman" w:hAnsi="Times New Roman" w:cs="Times New Roman"/>
+                <w:noProof/>
+                <w:webHidden/>
+              </w:rPr>
+              <w:tab/>
+            </w:r>
+            <w:r>
+              <w:rPr>
+                <w:rFonts w:ascii="Times New Roman" w:hAnsi="Times New Roman" w:cs="Times New Roman"/>
+                <w:noProof/>
+                <w:webHidden/>
+              </w:rPr>
+              <w:fldChar w:fldCharType="begin"/>
+            </w:r>
+            <w:r>
+              <w:rPr>
+                <w:rFonts w:ascii="Times New Roman" w:hAnsi="Times New Roman" w:cs="Times New Roman"/>
+                <w:noProof/>
+                <w:webHidden/>
+              </w:rPr>
+              <w:instrText xml:space="preserve"> PAGEREF _Toc497215984 \h </w:instrText>
+            </w:r>
+            <w:r>
+              <w:rPr>
+                <w:rFonts w:ascii="Times New Roman" w:hAnsi="Times New Roman" w:cs="Times New Roman"/>
+                <w:noProof/>
+                <w:webHidden/>
+              </w:rPr>
+            </w:r>
+            <w:r>
+              <w:rPr>
+                <w:rFonts w:ascii="Times New Roman" w:hAnsi="Times New Roman" w:cs="Times New Roman"/>
+                <w:noProof/>
+                <w:webHidden/>
+              </w:rPr>
+              <w:fldChar w:fldCharType="separate"/>
+            </w:r>
+            <w:r>
+              <w:rPr>
+                <w:rFonts w:ascii="Times New Roman" w:hAnsi="Times New Roman" w:cs="Times New Roman"/>
+                <w:noProof/>
+                <w:webHidden/>
+              </w:rPr>
+              <w:t>59</w:t>
+            </w:r>
+            <w:r>
+              <w:rPr>
+                <w:rFonts w:ascii="Times New Roman" w:hAnsi="Times New Roman" w:cs="Times New Roman"/>
+                <w:noProof/>
+                <w:webHidden/>
+              </w:rPr>
+              <w:fldChar w:fldCharType="end"/>
+            </w:r>
+          </w:hyperlink>
+        </w:p>
+        <w:p>
+          <w:pPr>
+            <w:pStyle w:val="Sommario1"/>
+            <w:tabs>
+              <w:tab w:val="right" w:leader="dot" w:pos="9628"/>
+            </w:tabs>
+            <w:rPr>
+              <w:rFonts w:ascii="Times New Roman" w:eastAsiaTheme="minorEastAsia" w:hAnsi="Times New Roman" w:cs="Times New Roman"/>
+              <w:noProof/>
+              <w:lang w:eastAsia="it-IT"/>
+            </w:rPr>
+          </w:pPr>
+          <w:hyperlink w:anchor="_Toc497215985" w:history="1">
+            <w:r>
+              <w:rPr>
+                <w:rStyle w:val="Collegamentoipertestuale"/>
+                <w:rFonts w:ascii="Times New Roman" w:hAnsi="Times New Roman" w:cs="Times New Roman"/>
+                <w:noProof/>
+                <w:lang w:val="en-GB"/>
+              </w:rPr>
+              <w:t>Testing document</w:t>
+            </w:r>
+            <w:r>
+              <w:rPr>
+                <w:rFonts w:ascii="Times New Roman" w:hAnsi="Times New Roman" w:cs="Times New Roman"/>
+                <w:noProof/>
+                <w:webHidden/>
+              </w:rPr>
+              <w:tab/>
+            </w:r>
+            <w:r>
+              <w:rPr>
+                <w:rFonts w:ascii="Times New Roman" w:hAnsi="Times New Roman" w:cs="Times New Roman"/>
+                <w:noProof/>
+                <w:webHidden/>
+              </w:rPr>
+              <w:fldChar w:fldCharType="begin"/>
+            </w:r>
+            <w:r>
+              <w:rPr>
+                <w:rFonts w:ascii="Times New Roman" w:hAnsi="Times New Roman" w:cs="Times New Roman"/>
+                <w:noProof/>
+                <w:webHidden/>
+              </w:rPr>
+              <w:instrText xml:space="preserve"> PAGEREF _Toc497215985 \h </w:instrText>
+            </w:r>
+            <w:r>
+              <w:rPr>
+                <w:rFonts w:ascii="Times New Roman" w:hAnsi="Times New Roman" w:cs="Times New Roman"/>
+                <w:noProof/>
+                <w:webHidden/>
+              </w:rPr>
+            </w:r>
+            <w:r>
+              <w:rPr>
+                <w:rFonts w:ascii="Times New Roman" w:hAnsi="Times New Roman" w:cs="Times New Roman"/>
+                <w:noProof/>
+                <w:webHidden/>
+              </w:rPr>
+              <w:fldChar w:fldCharType="separate"/>
+            </w:r>
+            <w:r>
+              <w:rPr>
+                <w:rFonts w:ascii="Times New Roman" w:hAnsi="Times New Roman" w:cs="Times New Roman"/>
+                <w:noProof/>
+                <w:webHidden/>
+              </w:rPr>
+              <w:t>63</w:t>
+            </w:r>
+            <w:r>
+              <w:rPr>
+                <w:rFonts w:ascii="Times New Roman" w:hAnsi="Times New Roman" w:cs="Times New Roman"/>
+                <w:noProof/>
+                <w:webHidden/>
+              </w:rPr>
+              <w:fldChar w:fldCharType="end"/>
+            </w:r>
+          </w:hyperlink>
+        </w:p>
+        <w:p>
+          <w:pPr>
+            <w:pStyle w:val="Sommario2"/>
+            <w:tabs>
+              <w:tab w:val="right" w:leader="dot" w:pos="9628"/>
+            </w:tabs>
+            <w:rPr>
+              <w:rFonts w:ascii="Times New Roman" w:eastAsiaTheme="minorEastAsia" w:hAnsi="Times New Roman" w:cs="Times New Roman"/>
+              <w:noProof/>
+              <w:lang w:eastAsia="it-IT"/>
+            </w:rPr>
+          </w:pPr>
+          <w:hyperlink w:anchor="_Toc497215986" w:history="1">
+            <w:r>
+              <w:rPr>
+                <w:rStyle w:val="Collegamentoipertestuale"/>
+                <w:rFonts w:ascii="Times New Roman" w:hAnsi="Times New Roman" w:cs="Times New Roman"/>
+                <w:noProof/>
+                <w:lang w:val="en-GB"/>
+              </w:rPr>
+              <w:t>System testing</w:t>
+            </w:r>
+            <w:r>
+              <w:rPr>
+                <w:rFonts w:ascii="Times New Roman" w:hAnsi="Times New Roman" w:cs="Times New Roman"/>
+                <w:noProof/>
+                <w:webHidden/>
+              </w:rPr>
+              <w:tab/>
+            </w:r>
+            <w:r>
+              <w:rPr>
+                <w:rFonts w:ascii="Times New Roman" w:hAnsi="Times New Roman" w:cs="Times New Roman"/>
+                <w:noProof/>
+                <w:webHidden/>
+              </w:rPr>
+              <w:fldChar w:fldCharType="begin"/>
+            </w:r>
+            <w:r>
+              <w:rPr>
+                <w:rFonts w:ascii="Times New Roman" w:hAnsi="Times New Roman" w:cs="Times New Roman"/>
+                <w:noProof/>
+                <w:webHidden/>
+              </w:rPr>
+              <w:instrText xml:space="preserve"> PAGEREF _Toc497215986 \h </w:instrText>
+            </w:r>
+            <w:r>
+              <w:rPr>
+                <w:rFonts w:ascii="Times New Roman" w:hAnsi="Times New Roman" w:cs="Times New Roman"/>
+                <w:noProof/>
+                <w:webHidden/>
+              </w:rPr>
+            </w:r>
+            <w:r>
+              <w:rPr>
+                <w:rFonts w:ascii="Times New Roman" w:hAnsi="Times New Roman" w:cs="Times New Roman"/>
+                <w:noProof/>
+                <w:webHidden/>
+              </w:rPr>
+              <w:fldChar w:fldCharType="separate"/>
+            </w:r>
+            <w:r>
+              <w:rPr>
+                <w:rFonts w:ascii="Times New Roman" w:hAnsi="Times New Roman" w:cs="Times New Roman"/>
+                <w:noProof/>
+                <w:webHidden/>
+              </w:rPr>
+              <w:t>63</w:t>
             </w:r>
             <w:r>
               <w:rPr>
@@ -1098,7 +1337,7 @@
               <w:lang w:eastAsia="it-IT"/>
             </w:rPr>
           </w:pPr>
-          <w:hyperlink w:anchor="_Toc497128407" w:history="1">
+          <w:hyperlink w:anchor="_Toc497215987" w:history="1">
             <w:r>
               <w:rPr>
                 <w:rStyle w:val="Collegamentoipertestuale"/>
@@ -1130,7 +1369,7 @@
                 <w:noProof/>
                 <w:webHidden/>
               </w:rPr>
-              <w:instrText xml:space="preserve"> PAGEREF _Toc497128407 \h </w:instrText>
+              <w:instrText xml:space="preserve"> PAGEREF _Toc497215987 \h </w:instrText>
             </w:r>
             <w:r>
               <w:rPr>
@@ -1153,7 +1392,7 @@
                 <w:noProof/>
                 <w:webHidden/>
               </w:rPr>
-              <w:t>58</w:t>
+              <w:t>63</w:t>
             </w:r>
             <w:r>
               <w:rPr>
@@ -1177,7 +1416,7 @@
               <w:lang w:eastAsia="it-IT"/>
             </w:rPr>
           </w:pPr>
-          <w:hyperlink w:anchor="_Toc497128408" w:history="1">
+          <w:hyperlink w:anchor="_Toc497215988" w:history="1">
             <w:r>
               <w:rPr>
                 <w:rStyle w:val="Collegamentoipertestuale"/>
@@ -1209,7 +1448,7 @@
                 <w:noProof/>
                 <w:webHidden/>
               </w:rPr>
-              <w:instrText xml:space="preserve"> PAGEREF _Toc497128408 \h </w:instrText>
+              <w:instrText xml:space="preserve"> PAGEREF _Toc497215988 \h </w:instrText>
             </w:r>
             <w:r>
               <w:rPr>
@@ -1232,7 +1471,7 @@
                 <w:noProof/>
                 <w:webHidden/>
               </w:rPr>
-              <w:t>59</w:t>
+              <w:t>64</w:t>
             </w:r>
             <w:r>
               <w:rPr>
@@ -1256,7 +1495,7 @@
               <w:lang w:eastAsia="it-IT"/>
             </w:rPr>
           </w:pPr>
-          <w:hyperlink w:anchor="_Toc497128409" w:history="1">
+          <w:hyperlink w:anchor="_Toc497215989" w:history="1">
             <w:r>
               <w:rPr>
                 <w:rStyle w:val="Collegamentoipertestuale"/>
@@ -1288,7 +1527,7 @@
                 <w:noProof/>
                 <w:webHidden/>
               </w:rPr>
-              <w:instrText xml:space="preserve"> PAGEREF _Toc497128409 \h </w:instrText>
+              <w:instrText xml:space="preserve"> PAGEREF _Toc497215989 \h </w:instrText>
             </w:r>
             <w:r>
               <w:rPr>
@@ -1311,7 +1550,7 @@
                 <w:noProof/>
                 <w:webHidden/>
               </w:rPr>
-              <w:t>60</w:t>
+              <w:t>65</w:t>
             </w:r>
             <w:r>
               <w:rPr>
@@ -1335,7 +1574,7 @@
               <w:lang w:eastAsia="it-IT"/>
             </w:rPr>
           </w:pPr>
-          <w:hyperlink w:anchor="_Toc497128410" w:history="1">
+          <w:hyperlink w:anchor="_Toc497215990" w:history="1">
             <w:r>
               <w:rPr>
                 <w:rStyle w:val="Collegamentoipertestuale"/>
@@ -1367,7 +1606,7 @@
                 <w:noProof/>
                 <w:webHidden/>
               </w:rPr>
-              <w:instrText xml:space="preserve"> PAGEREF _Toc497128410 \h </w:instrText>
+              <w:instrText xml:space="preserve"> PAGEREF _Toc497215990 \h </w:instrText>
             </w:r>
             <w:r>
               <w:rPr>
@@ -1390,7 +1629,7 @@
                 <w:noProof/>
                 <w:webHidden/>
               </w:rPr>
-              <w:t>61</w:t>
+              <w:t>66</w:t>
             </w:r>
             <w:r>
               <w:rPr>
@@ -1414,7 +1653,7 @@
               <w:lang w:eastAsia="it-IT"/>
             </w:rPr>
           </w:pPr>
-          <w:hyperlink w:anchor="_Toc497128411" w:history="1">
+          <w:hyperlink w:anchor="_Toc497215991" w:history="1">
             <w:r>
               <w:rPr>
                 <w:rStyle w:val="Collegamentoipertestuale"/>
@@ -1446,7 +1685,7 @@
                 <w:noProof/>
                 <w:webHidden/>
               </w:rPr>
-              <w:instrText xml:space="preserve"> PAGEREF _Toc497128411 \h </w:instrText>
+              <w:instrText xml:space="preserve"> PAGEREF _Toc497215991 \h </w:instrText>
             </w:r>
             <w:r>
               <w:rPr>
@@ -1469,7 +1708,7 @@
                 <w:noProof/>
                 <w:webHidden/>
               </w:rPr>
-              <w:t>62</w:t>
+              <w:t>67</w:t>
             </w:r>
             <w:r>
               <w:rPr>
@@ -1493,7 +1732,7 @@
               <w:lang w:eastAsia="it-IT"/>
             </w:rPr>
           </w:pPr>
-          <w:hyperlink w:anchor="_Toc497128412" w:history="1">
+          <w:hyperlink w:anchor="_Toc497215992" w:history="1">
             <w:r>
               <w:rPr>
                 <w:rStyle w:val="Collegamentoipertestuale"/>
@@ -1525,7 +1764,7 @@
                 <w:noProof/>
                 <w:webHidden/>
               </w:rPr>
-              <w:instrText xml:space="preserve"> PAGEREF _Toc497128412 \h </w:instrText>
+              <w:instrText xml:space="preserve"> PAGEREF _Toc497215992 \h </w:instrText>
             </w:r>
             <w:r>
               <w:rPr>
@@ -1548,7 +1787,7 @@
                 <w:noProof/>
                 <w:webHidden/>
               </w:rPr>
-              <w:t>63</w:t>
+              <w:t>68</w:t>
             </w:r>
             <w:r>
               <w:rPr>
@@ -1572,7 +1811,7 @@
               <w:lang w:eastAsia="it-IT"/>
             </w:rPr>
           </w:pPr>
-          <w:hyperlink w:anchor="_Toc497128413" w:history="1">
+          <w:hyperlink w:anchor="_Toc497215993" w:history="1">
             <w:r>
               <w:rPr>
                 <w:rStyle w:val="Collegamentoipertestuale"/>
@@ -1604,7 +1843,7 @@
                 <w:noProof/>
                 <w:webHidden/>
               </w:rPr>
-              <w:instrText xml:space="preserve"> PAGEREF _Toc497128413 \h </w:instrText>
+              <w:instrText xml:space="preserve"> PAGEREF _Toc497215993 \h </w:instrText>
             </w:r>
             <w:r>
               <w:rPr>
@@ -1627,7 +1866,7 @@
                 <w:noProof/>
                 <w:webHidden/>
               </w:rPr>
-              <w:t>64</w:t>
+              <w:t>69</w:t>
             </w:r>
             <w:r>
               <w:rPr>
@@ -1651,7 +1890,7 @@
               <w:lang w:eastAsia="it-IT"/>
             </w:rPr>
           </w:pPr>
-          <w:hyperlink w:anchor="_Toc497128414" w:history="1">
+          <w:hyperlink w:anchor="_Toc497215994" w:history="1">
             <w:r>
               <w:rPr>
                 <w:rStyle w:val="Collegamentoipertestuale"/>
@@ -1683,7 +1922,7 @@
                 <w:noProof/>
                 <w:webHidden/>
               </w:rPr>
-              <w:instrText xml:space="preserve"> PAGEREF _Toc497128414 \h </w:instrText>
+              <w:instrText xml:space="preserve"> PAGEREF _Toc497215994 \h </w:instrText>
             </w:r>
             <w:r>
               <w:rPr>
@@ -1706,7 +1945,7 @@
                 <w:noProof/>
                 <w:webHidden/>
               </w:rPr>
-              <w:t>65</w:t>
+              <w:t>70</w:t>
             </w:r>
             <w:r>
               <w:rPr>
@@ -1730,7 +1969,7 @@
               <w:lang w:eastAsia="it-IT"/>
             </w:rPr>
           </w:pPr>
-          <w:hyperlink w:anchor="_Toc497128415" w:history="1">
+          <w:hyperlink w:anchor="_Toc497215995" w:history="1">
             <w:r>
               <w:rPr>
                 <w:rStyle w:val="Collegamentoipertestuale"/>
@@ -1762,7 +2001,7 @@
                 <w:noProof/>
                 <w:webHidden/>
               </w:rPr>
-              <w:instrText xml:space="preserve"> PAGEREF _Toc497128415 \h </w:instrText>
+              <w:instrText xml:space="preserve"> PAGEREF _Toc497215995 \h </w:instrText>
             </w:r>
             <w:r>
               <w:rPr>
@@ -1785,7 +2024,7 @@
                 <w:noProof/>
                 <w:webHidden/>
               </w:rPr>
-              <w:t>66</w:t>
+              <w:t>71</w:t>
             </w:r>
             <w:r>
               <w:rPr>
@@ -1809,7 +2048,7 @@
               <w:lang w:eastAsia="it-IT"/>
             </w:rPr>
           </w:pPr>
-          <w:hyperlink w:anchor="_Toc497128416" w:history="1">
+          <w:hyperlink w:anchor="_Toc497215996" w:history="1">
             <w:r>
               <w:rPr>
                 <w:rStyle w:val="Collegamentoipertestuale"/>
@@ -1841,7 +2080,7 @@
                 <w:noProof/>
                 <w:webHidden/>
               </w:rPr>
-              <w:instrText xml:space="preserve"> PAGEREF _Toc497128416 \h </w:instrText>
+              <w:instrText xml:space="preserve"> PAGEREF _Toc497215996 \h </w:instrText>
             </w:r>
             <w:r>
               <w:rPr>
@@ -1864,7 +2103,7 @@
                 <w:noProof/>
                 <w:webHidden/>
               </w:rPr>
-              <w:t>67</w:t>
+              <w:t>72</w:t>
             </w:r>
             <w:r>
               <w:rPr>
@@ -1888,7 +2127,7 @@
               <w:lang w:eastAsia="it-IT"/>
             </w:rPr>
           </w:pPr>
-          <w:hyperlink w:anchor="_Toc497128417" w:history="1">
+          <w:hyperlink w:anchor="_Toc497215997" w:history="1">
             <w:r>
               <w:rPr>
                 <w:rStyle w:val="Collegamentoipertestuale"/>
@@ -1920,7 +2159,7 @@
                 <w:noProof/>
                 <w:webHidden/>
               </w:rPr>
-              <w:instrText xml:space="preserve"> PAGEREF _Toc497128417 \h </w:instrText>
+              <w:instrText xml:space="preserve"> PAGEREF _Toc497215997 \h </w:instrText>
             </w:r>
             <w:r>
               <w:rPr>
@@ -1943,7 +2182,7 @@
                 <w:noProof/>
                 <w:webHidden/>
               </w:rPr>
-              <w:t>68</w:t>
+              <w:t>73</w:t>
             </w:r>
             <w:r>
               <w:rPr>
@@ -1967,7 +2206,7 @@
               <w:lang w:eastAsia="it-IT"/>
             </w:rPr>
           </w:pPr>
-          <w:hyperlink w:anchor="_Toc497128418" w:history="1">
+          <w:hyperlink w:anchor="_Toc497215998" w:history="1">
             <w:r>
               <w:rPr>
                 <w:rStyle w:val="Collegamentoipertestuale"/>
@@ -1999,7 +2238,7 @@
                 <w:noProof/>
                 <w:webHidden/>
               </w:rPr>
-              <w:instrText xml:space="preserve"> PAGEREF _Toc497128418 \h </w:instrText>
+              <w:instrText xml:space="preserve"> PAGEREF _Toc497215998 \h </w:instrText>
             </w:r>
             <w:r>
               <w:rPr>
@@ -2022,7 +2261,7 @@
                 <w:noProof/>
                 <w:webHidden/>
               </w:rPr>
-              <w:t>69</w:t>
+              <w:t>74</w:t>
             </w:r>
             <w:r>
               <w:rPr>
@@ -2046,7 +2285,7 @@
               <w:lang w:eastAsia="it-IT"/>
             </w:rPr>
           </w:pPr>
-          <w:hyperlink w:anchor="_Toc497128419" w:history="1">
+          <w:hyperlink w:anchor="_Toc497215999" w:history="1">
             <w:r>
               <w:rPr>
                 <w:rStyle w:val="Collegamentoipertestuale"/>
@@ -2078,7 +2317,7 @@
                 <w:noProof/>
                 <w:webHidden/>
               </w:rPr>
-              <w:instrText xml:space="preserve"> PAGEREF _Toc497128419 \h </w:instrText>
+              <w:instrText xml:space="preserve"> PAGEREF _Toc497215999 \h </w:instrText>
             </w:r>
             <w:r>
               <w:rPr>
@@ -2101,7 +2340,7 @@
                 <w:noProof/>
                 <w:webHidden/>
               </w:rPr>
-              <w:t>70</w:t>
+              <w:t>75</w:t>
             </w:r>
             <w:r>
               <w:rPr>
@@ -2125,7 +2364,7 @@
               <w:lang w:eastAsia="it-IT"/>
             </w:rPr>
           </w:pPr>
-          <w:hyperlink w:anchor="_Toc497128420" w:history="1">
+          <w:hyperlink w:anchor="_Toc497216000" w:history="1">
             <w:r>
               <w:rPr>
                 <w:rStyle w:val="Collegamentoipertestuale"/>
@@ -2157,7 +2396,7 @@
                 <w:noProof/>
                 <w:webHidden/>
               </w:rPr>
-              <w:instrText xml:space="preserve"> PAGEREF _Toc497128420 \h </w:instrText>
+              <w:instrText xml:space="preserve"> PAGEREF _Toc497216000 \h </w:instrText>
             </w:r>
             <w:r>
               <w:rPr>
@@ -2180,7 +2419,7 @@
                 <w:noProof/>
                 <w:webHidden/>
               </w:rPr>
-              <w:t>70</w:t>
+              <w:t>75</w:t>
             </w:r>
             <w:r>
               <w:rPr>
@@ -2204,7 +2443,7 @@
               <w:lang w:eastAsia="it-IT"/>
             </w:rPr>
           </w:pPr>
-          <w:hyperlink w:anchor="_Toc497128421" w:history="1">
+          <w:hyperlink w:anchor="_Toc497216001" w:history="1">
             <w:r>
               <w:rPr>
                 <w:rStyle w:val="Collegamentoipertestuale"/>
@@ -2236,7 +2475,7 @@
                 <w:noProof/>
                 <w:webHidden/>
               </w:rPr>
-              <w:instrText xml:space="preserve"> PAGEREF _Toc497128421 \h </w:instrText>
+              <w:instrText xml:space="preserve"> PAGEREF _Toc497216001 \h </w:instrText>
             </w:r>
             <w:r>
               <w:rPr>
@@ -2259,7 +2498,7 @@
                 <w:noProof/>
                 <w:webHidden/>
               </w:rPr>
-              <w:t>74</w:t>
+              <w:t>78</w:t>
             </w:r>
             <w:r>
               <w:rPr>
@@ -2318,7 +2557,7 @@
           <w:lang w:val="en-GB"/>
         </w:rPr>
       </w:pPr>
-      <w:bookmarkStart w:id="0" w:name="_Toc497128396"/>
+      <w:bookmarkStart w:id="1" w:name="_Toc497215973"/>
       <w:r>
         <w:rPr>
           <w:rFonts w:ascii="Times New Roman" w:hAnsi="Times New Roman" w:cs="Times New Roman"/>
@@ -2329,7 +2568,7 @@
         <w:lastRenderedPageBreak/>
         <w:t>Software requirements document</w:t>
       </w:r>
-      <w:bookmarkEnd w:id="0"/>
+      <w:bookmarkEnd w:id="1"/>
     </w:p>
     <w:p>
       <w:pPr>
@@ -2340,7 +2579,7 @@
           <w:lang w:val="en-GB"/>
         </w:rPr>
       </w:pPr>
-      <w:bookmarkStart w:id="1" w:name="_Toc497128397"/>
+      <w:bookmarkStart w:id="2" w:name="_Toc497215974"/>
       <w:r>
         <w:rPr>
           <w:rFonts w:ascii="Times New Roman" w:hAnsi="Times New Roman" w:cs="Times New Roman"/>
@@ -2349,7 +2588,7 @@
         </w:rPr>
         <w:t>Functional model</w:t>
       </w:r>
-      <w:bookmarkEnd w:id="1"/>
+      <w:bookmarkEnd w:id="2"/>
     </w:p>
     <w:p>
       <w:pPr>
@@ -2360,7 +2599,7 @@
           <w:lang w:val="en-GB"/>
         </w:rPr>
       </w:pPr>
-      <w:bookmarkStart w:id="2" w:name="_Toc497128398"/>
+      <w:bookmarkStart w:id="3" w:name="_Toc497215975"/>
       <w:r>
         <w:rPr>
           <w:rFonts w:ascii="Times New Roman" w:hAnsi="Times New Roman" w:cs="Times New Roman"/>
@@ -2369,7 +2608,7 @@
         </w:rPr>
         <w:t>Use case diagram</w:t>
       </w:r>
-      <w:bookmarkEnd w:id="2"/>
+      <w:bookmarkEnd w:id="3"/>
     </w:p>
     <w:p>
       <w:pPr>
@@ -2461,7 +2700,7 @@
           <w:lang w:val="en-GB"/>
         </w:rPr>
       </w:pPr>
-      <w:bookmarkStart w:id="3" w:name="_Toc497128399"/>
+      <w:bookmarkStart w:id="4" w:name="_Toc497215976"/>
       <w:r>
         <w:rPr>
           <w:rFonts w:ascii="Times New Roman" w:hAnsi="Times New Roman" w:cs="Times New Roman"/>
@@ -2471,7 +2710,7 @@
         <w:lastRenderedPageBreak/>
         <w:t>Cockburn tables</w:t>
       </w:r>
-      <w:bookmarkEnd w:id="3"/>
+      <w:bookmarkEnd w:id="4"/>
     </w:p>
     <w:p>
       <w:pPr>
@@ -19045,7 +19284,7 @@
           <w:lang w:val="en-GB"/>
         </w:rPr>
       </w:pPr>
-      <w:bookmarkStart w:id="4" w:name="_Toc497128400"/>
+      <w:bookmarkStart w:id="5" w:name="_Toc497215977"/>
       <w:proofErr w:type="spellStart"/>
       <w:r>
         <w:rPr>
@@ -19055,7 +19294,7 @@
         <w:lastRenderedPageBreak/>
         <w:t>Mockup</w:t>
       </w:r>
-      <w:bookmarkEnd w:id="4"/>
+      <w:bookmarkEnd w:id="5"/>
       <w:proofErr w:type="spellEnd"/>
     </w:p>
     <w:p>
@@ -21584,7 +21823,7 @@
           <w:lang w:val="en-GB"/>
         </w:rPr>
       </w:pPr>
-      <w:bookmarkStart w:id="5" w:name="_Toc497128401"/>
+      <w:bookmarkStart w:id="6" w:name="_Toc497215978"/>
       <w:r>
         <w:rPr>
           <w:rFonts w:ascii="Times New Roman" w:hAnsi="Times New Roman" w:cs="Times New Roman"/>
@@ -21593,7 +21832,7 @@
         <w:lastRenderedPageBreak/>
         <w:t>Activity plan &amp; Gantt diagram</w:t>
       </w:r>
-      <w:bookmarkEnd w:id="5"/>
+      <w:bookmarkEnd w:id="6"/>
     </w:p>
     <w:p>
       <w:pPr>
@@ -21622,7 +21861,7 @@
           <w:lang w:val="en-GB"/>
         </w:rPr>
       </w:pPr>
-      <w:bookmarkStart w:id="6" w:name="_Toc497128402"/>
+      <w:bookmarkStart w:id="7" w:name="_Toc497215979"/>
       <w:r>
         <w:rPr>
           <w:rFonts w:ascii="Times New Roman" w:hAnsi="Times New Roman" w:cs="Times New Roman"/>
@@ -21631,7 +21870,7 @@
         <w:lastRenderedPageBreak/>
         <w:t>Domain model</w:t>
       </w:r>
-      <w:bookmarkEnd w:id="6"/>
+      <w:bookmarkEnd w:id="7"/>
     </w:p>
     <w:p>
       <w:pPr>
@@ -21641,7 +21880,7 @@
           <w:lang w:val="en-GB"/>
         </w:rPr>
       </w:pPr>
-      <w:bookmarkStart w:id="7" w:name="_Toc497128403"/>
+      <w:bookmarkStart w:id="8" w:name="_Toc497215980"/>
       <w:r>
         <w:rPr>
           <w:rFonts w:ascii="Times New Roman" w:hAnsi="Times New Roman" w:cs="Times New Roman"/>
@@ -21649,7 +21888,7 @@
         </w:rPr>
         <w:t>Analysis class diagram</w:t>
       </w:r>
-      <w:bookmarkEnd w:id="7"/>
+      <w:bookmarkEnd w:id="8"/>
     </w:p>
     <w:p>
       <w:pPr>
@@ -21729,7 +21968,7 @@
         </w:rPr>
         <w:br w:type="page"/>
       </w:r>
-      <w:bookmarkStart w:id="8" w:name="_Toc497128404"/>
+      <w:bookmarkStart w:id="9" w:name="_Toc497215981"/>
       <w:r>
         <w:rPr>
           <w:rStyle w:val="Titolo3Carattere"/>
@@ -21762,7 +22001,7 @@
         </w:rPr>
         <w:t>diagrams</w:t>
       </w:r>
-      <w:bookmarkEnd w:id="8"/>
+      <w:bookmarkEnd w:id="9"/>
       <w:proofErr w:type="spellEnd"/>
     </w:p>
     <w:p>
@@ -22908,7 +23147,7 @@
           <w:lang w:val="en-GB"/>
         </w:rPr>
       </w:pPr>
-      <w:bookmarkStart w:id="9" w:name="_Toc497128405"/>
+      <w:bookmarkStart w:id="10" w:name="_Toc497215982"/>
       <w:r>
         <w:rPr>
           <w:rFonts w:ascii="Times New Roman" w:hAnsi="Times New Roman" w:cs="Times New Roman"/>
@@ -22917,6 +23156,7 @@
         <w:lastRenderedPageBreak/>
         <w:t>System design document</w:t>
       </w:r>
+      <w:bookmarkEnd w:id="10"/>
     </w:p>
     <w:p>
       <w:pPr>
@@ -22926,6 +23166,7 @@
           <w:lang w:val="en-GB"/>
         </w:rPr>
       </w:pPr>
+      <w:bookmarkStart w:id="11" w:name="_Toc497215983"/>
       <w:r>
         <w:rPr>
           <w:rFonts w:ascii="Times New Roman" w:hAnsi="Times New Roman" w:cs="Times New Roman"/>
@@ -22933,6 +23174,7 @@
         </w:rPr>
         <w:t>Architecture analysis</w:t>
       </w:r>
+      <w:bookmarkEnd w:id="11"/>
     </w:p>
     <w:p>
       <w:pPr>
@@ -22954,9 +23196,8 @@
           <w:szCs w:val="24"/>
           <w:lang w:val="en-GB"/>
         </w:rPr>
-        <w:t xml:space="preserve">The software architecture used in the application is the Model-View-Controller </w:t>
-      </w:r>
-      <w:proofErr w:type="spellStart"/>
+        <w:t xml:space="preserve">The software architecture used in the application is the </w:t>
+      </w:r>
       <w:r>
         <w:rPr>
           <w:rFonts w:ascii="Times New Roman" w:hAnsi="Times New Roman" w:cs="Times New Roman"/>
@@ -22964,9 +23205,8 @@
           <w:szCs w:val="24"/>
           <w:lang w:val="en-GB"/>
         </w:rPr>
-        <w:t>architec</w:t>
-      </w:r>
-      <w:proofErr w:type="spellEnd"/>
+        <w:t>Model-View-Controller architec</w:t>
+      </w:r>
       <w:r>
         <w:rPr>
           <w:rFonts w:ascii="Times New Roman" w:hAnsi="Times New Roman" w:cs="Times New Roman"/>
@@ -22974,37 +23214,7 @@
           <w:szCs w:val="24"/>
           <w:lang w:val="en-GB"/>
         </w:rPr>
-        <w:t>-</w:t>
-      </w:r>
-    </w:p>
-    <w:p>
-      <w:pPr>
-        <w:rPr>
-          <w:rFonts w:ascii="Times New Roman" w:hAnsi="Times New Roman" w:cs="Times New Roman"/>
-          <w:sz w:val="24"/>
-          <w:szCs w:val="24"/>
-          <w:lang w:val="en-GB"/>
-        </w:rPr>
-      </w:pPr>
-      <w:proofErr w:type="spellStart"/>
-      <w:r>
-        <w:rPr>
-          <w:rFonts w:ascii="Times New Roman" w:hAnsi="Times New Roman" w:cs="Times New Roman"/>
-          <w:sz w:val="24"/>
-          <w:szCs w:val="24"/>
-          <w:lang w:val="en-GB"/>
-        </w:rPr>
-        <w:t>ture</w:t>
-      </w:r>
-      <w:proofErr w:type="spellEnd"/>
-      <w:r>
-        <w:rPr>
-          <w:rFonts w:ascii="Times New Roman" w:hAnsi="Times New Roman" w:cs="Times New Roman"/>
-          <w:sz w:val="24"/>
-          <w:szCs w:val="24"/>
-          <w:lang w:val="en-GB"/>
-        </w:rPr>
-        <w:t>. The system is partitioned into three subsystems:</w:t>
+        <w:t>ture. The system is partitioned into three subsystems:</w:t>
       </w:r>
     </w:p>
     <w:p>
@@ -23101,6 +23311,51 @@
         </w:rPr>
         <w:t>A set of data in a relational database, of which the application uses, and the entity classes</w:t>
       </w:r>
+      <w:r>
+        <w:rPr>
+          <w:rFonts w:ascii="Times New Roman" w:hAnsi="Times New Roman" w:cs="Times New Roman"/>
+          <w:sz w:val="24"/>
+          <w:szCs w:val="24"/>
+          <w:lang w:val="en-GB"/>
+        </w:rPr>
+        <w:t xml:space="preserve"> </w:t>
+      </w:r>
+      <w:r>
+        <w:rPr>
+          <w:rFonts w:ascii="Times New Roman" w:hAnsi="Times New Roman" w:cs="Times New Roman"/>
+          <w:sz w:val="24"/>
+          <w:szCs w:val="24"/>
+          <w:lang w:val="en-GB"/>
+        </w:rPr>
+        <w:t>be part of the first subsystem. These lasts</w:t>
+      </w:r>
+      <w:r>
+        <w:rPr>
+          <w:rFonts w:ascii="Times New Roman" w:hAnsi="Times New Roman" w:cs="Times New Roman"/>
+          <w:sz w:val="24"/>
+          <w:szCs w:val="24"/>
+          <w:lang w:val="en-GB"/>
+        </w:rPr>
+        <w:t xml:space="preserve"> are the objects that represent the entities of</w:t>
+      </w:r>
+      <w:r>
+        <w:rPr>
+          <w:rFonts w:ascii="Times New Roman" w:hAnsi="Times New Roman" w:cs="Times New Roman"/>
+          <w:sz w:val="24"/>
+          <w:szCs w:val="24"/>
+          <w:lang w:val="en-GB"/>
+        </w:rPr>
+        <w:t xml:space="preserve"> </w:t>
+      </w:r>
+      <w:r>
+        <w:rPr>
+          <w:rFonts w:ascii="Times New Roman" w:hAnsi="Times New Roman" w:cs="Times New Roman"/>
+          <w:sz w:val="24"/>
+          <w:szCs w:val="24"/>
+          <w:lang w:val="en-GB"/>
+        </w:rPr>
+        <w:t>problem.</w:t>
+      </w:r>
     </w:p>
     <w:p>
       <w:pPr>
@@ -23122,7 +23377,7 @@
           <w:szCs w:val="24"/>
           <w:lang w:val="en-GB"/>
         </w:rPr>
-        <w:t>be part of the first subsystem. These lasts</w:t>
+        <w:t>The View subsystem is formed by the boundary classes. They form the user interfaces.</w:t>
       </w:r>
       <w:r>
         <w:rPr>
@@ -23131,7 +23386,106 @@
           <w:szCs w:val="24"/>
           <w:lang w:val="en-GB"/>
         </w:rPr>
-        <w:t xml:space="preserve"> are the objects that represent the entities of</w:t>
+        <w:t xml:space="preserve"> </w:t>
+      </w:r>
+      <w:r>
+        <w:rPr>
+          <w:rFonts w:ascii="Times New Roman" w:hAnsi="Times New Roman" w:cs="Times New Roman"/>
+          <w:sz w:val="24"/>
+          <w:szCs w:val="24"/>
+          <w:lang w:val="en-GB"/>
+        </w:rPr>
+        <w:t>The last subsystem is formed by the control classes. They manage the control logic, the</w:t>
+      </w:r>
+      <w:r>
+        <w:rPr>
+          <w:rFonts w:ascii="Times New Roman" w:hAnsi="Times New Roman" w:cs="Times New Roman"/>
+          <w:sz w:val="24"/>
+          <w:szCs w:val="24"/>
+          <w:lang w:val="en-GB"/>
+        </w:rPr>
+        <w:t xml:space="preserve"> </w:t>
+      </w:r>
+      <w:r>
+        <w:rPr>
+          <w:rFonts w:ascii="Times New Roman" w:hAnsi="Times New Roman" w:cs="Times New Roman"/>
+          <w:sz w:val="24"/>
+          <w:szCs w:val="24"/>
+          <w:lang w:val="en-GB"/>
+        </w:rPr>
+        <w:t>interaction between entity and user interfaces.</w:t>
+      </w:r>
+      <w:r>
+        <w:rPr>
+          <w:rFonts w:ascii="Times New Roman" w:hAnsi="Times New Roman" w:cs="Times New Roman"/>
+          <w:sz w:val="24"/>
+          <w:szCs w:val="24"/>
+          <w:lang w:val="en-GB"/>
+        </w:rPr>
+        <w:t xml:space="preserve"> </w:t>
+      </w:r>
+      <w:r>
+        <w:rPr>
+          <w:rFonts w:ascii="Times New Roman" w:hAnsi="Times New Roman" w:cs="Times New Roman"/>
+          <w:sz w:val="24"/>
+          <w:szCs w:val="24"/>
+          <w:lang w:val="en-GB"/>
+        </w:rPr>
+        <w:t>The application manage</w:t>
+      </w:r>
+      <w:r>
+        <w:rPr>
+          <w:rFonts w:ascii="Times New Roman" w:hAnsi="Times New Roman" w:cs="Times New Roman"/>
+          <w:sz w:val="24"/>
+          <w:szCs w:val="24"/>
+          <w:lang w:val="en-GB"/>
+        </w:rPr>
+        <w:t>s</w:t>
+      </w:r>
+      <w:r>
+        <w:rPr>
+          <w:rFonts w:ascii="Times New Roman" w:hAnsi="Times New Roman" w:cs="Times New Roman"/>
+          <w:sz w:val="24"/>
+          <w:szCs w:val="24"/>
+          <w:lang w:val="en-GB"/>
+        </w:rPr>
+        <w:t xml:space="preserve"> the asynchronous event by an event-based management. To</w:t>
+      </w:r>
+      <w:r>
+        <w:rPr>
+          <w:rFonts w:ascii="Times New Roman" w:hAnsi="Times New Roman" w:cs="Times New Roman"/>
+          <w:sz w:val="24"/>
+          <w:szCs w:val="24"/>
+          <w:lang w:val="en-GB"/>
+        </w:rPr>
+        <w:t xml:space="preserve"> </w:t>
+      </w:r>
+      <w:r>
+        <w:rPr>
+          <w:rFonts w:ascii="Times New Roman" w:hAnsi="Times New Roman" w:cs="Times New Roman"/>
+          <w:sz w:val="24"/>
+          <w:szCs w:val="24"/>
+          <w:lang w:val="en-GB"/>
+        </w:rPr>
+        <w:t>boundary objects, that form the user interfaces, are associated listeners that catch an</w:t>
+      </w:r>
+      <w:r>
+        <w:rPr>
+          <w:rFonts w:ascii="Times New Roman" w:hAnsi="Times New Roman" w:cs="Times New Roman"/>
+          <w:sz w:val="24"/>
+          <w:szCs w:val="24"/>
+          <w:lang w:val="en-GB"/>
+        </w:rPr>
+        <w:t xml:space="preserve"> </w:t>
+      </w:r>
+      <w:r>
+        <w:rPr>
+          <w:rFonts w:ascii="Times New Roman" w:hAnsi="Times New Roman" w:cs="Times New Roman"/>
+          <w:sz w:val="24"/>
+          <w:szCs w:val="24"/>
+          <w:lang w:val="en-GB"/>
+        </w:rPr>
+        <w:t>event when it occurs and execute actions depending on which event was triggered, on</w:t>
       </w:r>
     </w:p>
     <w:p>
@@ -23154,8 +23508,285 @@
           <w:szCs w:val="24"/>
           <w:lang w:val="en-GB"/>
         </w:rPr>
-        <w:t>problem.</w:t>
-      </w:r>
+        <w:t>which boundary object was triggered and what time of computation.</w:t>
+      </w:r>
+      <w:r>
+        <w:rPr>
+          <w:rFonts w:ascii="Times New Roman" w:hAnsi="Times New Roman" w:cs="Times New Roman"/>
+          <w:sz w:val="24"/>
+          <w:szCs w:val="24"/>
+          <w:lang w:val="en-GB"/>
+        </w:rPr>
+        <w:t xml:space="preserve"> </w:t>
+      </w:r>
+      <w:r>
+        <w:rPr>
+          <w:rFonts w:ascii="Times New Roman" w:hAnsi="Times New Roman" w:cs="Times New Roman"/>
+          <w:sz w:val="24"/>
+          <w:szCs w:val="24"/>
+          <w:lang w:val="en-GB"/>
+        </w:rPr>
+        <w:t>The application is developed using centralized control: only one subsystem, the Control</w:t>
+      </w:r>
+      <w:r>
+        <w:rPr>
+          <w:rFonts w:ascii="Times New Roman" w:hAnsi="Times New Roman" w:cs="Times New Roman"/>
+          <w:sz w:val="24"/>
+          <w:szCs w:val="24"/>
+          <w:lang w:val="en-GB"/>
+        </w:rPr>
+        <w:t xml:space="preserve"> </w:t>
+      </w:r>
+      <w:r>
+        <w:rPr>
+          <w:rFonts w:ascii="Times New Roman" w:hAnsi="Times New Roman" w:cs="Times New Roman"/>
+          <w:sz w:val="24"/>
+          <w:szCs w:val="24"/>
+          <w:lang w:val="en-GB"/>
+        </w:rPr>
+        <w:t>subsystem, is responsible for activating and stopping the</w:t>
+      </w:r>
+      <w:r>
+        <w:rPr>
+          <w:rFonts w:ascii="Times New Roman" w:hAnsi="Times New Roman" w:cs="Times New Roman"/>
+          <w:sz w:val="24"/>
+          <w:szCs w:val="24"/>
+          <w:lang w:val="en-GB"/>
+        </w:rPr>
+        <w:t xml:space="preserve"> others. </w:t>
+      </w:r>
+      <w:r>
+        <w:rPr>
+          <w:rFonts w:ascii="Times New Roman" w:hAnsi="Times New Roman" w:cs="Times New Roman"/>
+          <w:sz w:val="24"/>
+          <w:szCs w:val="24"/>
+          <w:lang w:val="en-GB"/>
+        </w:rPr>
+        <w:t>The</w:t>
+      </w:r>
+      <w:r>
+        <w:rPr>
+          <w:rFonts w:ascii="Times New Roman" w:hAnsi="Times New Roman" w:cs="Times New Roman"/>
+          <w:sz w:val="24"/>
+          <w:szCs w:val="24"/>
+          <w:lang w:val="en-GB"/>
+        </w:rPr>
+        <w:t xml:space="preserve"> </w:t>
+      </w:r>
+      <w:proofErr w:type="spellStart"/>
+      <w:r>
+        <w:rPr>
+          <w:rFonts w:ascii="Times New Roman" w:hAnsi="Times New Roman" w:cs="Times New Roman"/>
+          <w:sz w:val="24"/>
+          <w:szCs w:val="24"/>
+          <w:lang w:val="en-GB"/>
+        </w:rPr>
+        <w:t>Main_</w:t>
+      </w:r>
+      <w:r>
+        <w:rPr>
+          <w:rFonts w:ascii="Times New Roman" w:hAnsi="Times New Roman" w:cs="Times New Roman"/>
+          <w:sz w:val="24"/>
+          <w:szCs w:val="24"/>
+          <w:lang w:val="en-GB"/>
+        </w:rPr>
+        <w:t>Control</w:t>
+      </w:r>
+      <w:r>
+        <w:rPr>
+          <w:rFonts w:ascii="Times New Roman" w:hAnsi="Times New Roman" w:cs="Times New Roman"/>
+          <w:sz w:val="24"/>
+          <w:szCs w:val="24"/>
+          <w:lang w:val="en-GB"/>
+        </w:rPr>
+        <w:t>ler</w:t>
+      </w:r>
+      <w:proofErr w:type="spellEnd"/>
+      <w:r>
+        <w:rPr>
+          <w:rFonts w:ascii="Times New Roman" w:hAnsi="Times New Roman" w:cs="Times New Roman"/>
+          <w:sz w:val="24"/>
+          <w:szCs w:val="24"/>
+          <w:lang w:val="en-GB"/>
+        </w:rPr>
+        <w:t xml:space="preserve"> class manages some boundary objects, along with their listeners, and all the classes</w:t>
+      </w:r>
+      <w:r>
+        <w:rPr>
+          <w:rFonts w:ascii="Times New Roman" w:hAnsi="Times New Roman" w:cs="Times New Roman"/>
+          <w:sz w:val="24"/>
+          <w:szCs w:val="24"/>
+          <w:lang w:val="en-GB"/>
+        </w:rPr>
+        <w:t xml:space="preserve"> </w:t>
+      </w:r>
+      <w:r>
+        <w:rPr>
+          <w:rFonts w:ascii="Times New Roman" w:hAnsi="Times New Roman" w:cs="Times New Roman"/>
+          <w:sz w:val="24"/>
+          <w:szCs w:val="24"/>
+          <w:lang w:val="en-GB"/>
+        </w:rPr>
+        <w:t>that imple</w:t>
+      </w:r>
+      <w:r>
+        <w:rPr>
+          <w:rFonts w:ascii="Times New Roman" w:hAnsi="Times New Roman" w:cs="Times New Roman"/>
+          <w:sz w:val="24"/>
+          <w:szCs w:val="24"/>
+          <w:lang w:val="en-GB"/>
+        </w:rPr>
+        <w:t>ments the Control interface. The</w:t>
+      </w:r>
+      <w:r>
+        <w:rPr>
+          <w:rFonts w:ascii="Times New Roman" w:hAnsi="Times New Roman" w:cs="Times New Roman"/>
+          <w:sz w:val="24"/>
+          <w:szCs w:val="24"/>
+          <w:lang w:val="en-GB"/>
+        </w:rPr>
+        <w:t>s</w:t>
+      </w:r>
+      <w:r>
+        <w:rPr>
+          <w:rFonts w:ascii="Times New Roman" w:hAnsi="Times New Roman" w:cs="Times New Roman"/>
+          <w:sz w:val="24"/>
+          <w:szCs w:val="24"/>
+          <w:lang w:val="en-GB"/>
+        </w:rPr>
+        <w:t>e</w:t>
+      </w:r>
+      <w:r>
+        <w:rPr>
+          <w:rFonts w:ascii="Times New Roman" w:hAnsi="Times New Roman" w:cs="Times New Roman"/>
+          <w:sz w:val="24"/>
+          <w:szCs w:val="24"/>
+          <w:lang w:val="en-GB"/>
+        </w:rPr>
+        <w:t xml:space="preserve"> lasts manage their boundary objects, but they</w:t>
+      </w:r>
+      <w:r>
+        <w:rPr>
+          <w:rFonts w:ascii="Times New Roman" w:hAnsi="Times New Roman" w:cs="Times New Roman"/>
+          <w:sz w:val="24"/>
+          <w:szCs w:val="24"/>
+          <w:lang w:val="en-GB"/>
+        </w:rPr>
+        <w:t xml:space="preserve"> </w:t>
+      </w:r>
+      <w:r>
+        <w:rPr>
+          <w:rFonts w:ascii="Times New Roman" w:hAnsi="Times New Roman" w:cs="Times New Roman"/>
+          <w:sz w:val="24"/>
+          <w:szCs w:val="24"/>
+          <w:lang w:val="en-GB"/>
+        </w:rPr>
+        <w:t xml:space="preserve">leave the control of the main user interaction at </w:t>
+      </w:r>
+      <w:proofErr w:type="spellStart"/>
+      <w:r>
+        <w:rPr>
+          <w:rFonts w:ascii="Times New Roman" w:hAnsi="Times New Roman" w:cs="Times New Roman"/>
+          <w:sz w:val="24"/>
+          <w:szCs w:val="24"/>
+          <w:lang w:val="en-GB"/>
+        </w:rPr>
+        <w:t>Main</w:t>
+      </w:r>
+      <w:r>
+        <w:rPr>
+          <w:rFonts w:ascii="Times New Roman" w:hAnsi="Times New Roman" w:cs="Times New Roman"/>
+          <w:sz w:val="24"/>
+          <w:szCs w:val="24"/>
+          <w:lang w:val="en-GB"/>
+        </w:rPr>
+        <w:t>_</w:t>
+      </w:r>
+      <w:r>
+        <w:rPr>
+          <w:rFonts w:ascii="Times New Roman" w:hAnsi="Times New Roman" w:cs="Times New Roman"/>
+          <w:sz w:val="24"/>
+          <w:szCs w:val="24"/>
+          <w:lang w:val="en-GB"/>
+        </w:rPr>
+        <w:t>Control</w:t>
+      </w:r>
+      <w:r>
+        <w:rPr>
+          <w:rFonts w:ascii="Times New Roman" w:hAnsi="Times New Roman" w:cs="Times New Roman"/>
+          <w:sz w:val="24"/>
+          <w:szCs w:val="24"/>
+          <w:lang w:val="en-GB"/>
+        </w:rPr>
+        <w:t>ler</w:t>
+      </w:r>
+      <w:proofErr w:type="spellEnd"/>
+      <w:r>
+        <w:rPr>
+          <w:rFonts w:ascii="Times New Roman" w:hAnsi="Times New Roman" w:cs="Times New Roman"/>
+          <w:sz w:val="24"/>
+          <w:szCs w:val="24"/>
+          <w:lang w:val="en-GB"/>
+        </w:rPr>
+        <w:t xml:space="preserve"> class. For this reason, the</w:t>
+      </w:r>
+      <w:r>
+        <w:rPr>
+          <w:rFonts w:ascii="Times New Roman" w:hAnsi="Times New Roman" w:cs="Times New Roman"/>
+          <w:sz w:val="24"/>
+          <w:szCs w:val="24"/>
+          <w:lang w:val="en-GB"/>
+        </w:rPr>
+        <w:t xml:space="preserve"> </w:t>
+      </w:r>
+      <w:r>
+        <w:rPr>
+          <w:rFonts w:ascii="Times New Roman" w:hAnsi="Times New Roman" w:cs="Times New Roman"/>
+          <w:sz w:val="24"/>
+          <w:szCs w:val="24"/>
+          <w:lang w:val="en-GB"/>
+        </w:rPr>
+        <w:t>model used is the Call-Return model.</w:t>
+      </w:r>
+    </w:p>
+    <w:p>
+      <w:pPr>
+        <w:spacing w:line="259" w:lineRule="auto"/>
+        <w:rPr>
+          <w:rFonts w:ascii="Times New Roman" w:hAnsi="Times New Roman" w:cs="Times New Roman"/>
+          <w:sz w:val="24"/>
+          <w:szCs w:val="24"/>
+          <w:lang w:val="en-GB"/>
+        </w:rPr>
+      </w:pPr>
+      <w:r>
+        <w:rPr>
+          <w:rFonts w:ascii="Times New Roman" w:hAnsi="Times New Roman" w:cs="Times New Roman"/>
+          <w:sz w:val="24"/>
+          <w:szCs w:val="24"/>
+          <w:lang w:val="en-GB"/>
+        </w:rPr>
+        <w:br w:type="page"/>
+      </w:r>
+    </w:p>
+    <w:p>
+      <w:pPr>
+        <w:pStyle w:val="Titolo2"/>
+        <w:rPr>
+          <w:rFonts w:ascii="Times New Roman" w:hAnsi="Times New Roman" w:cs="Times New Roman"/>
+          <w:lang w:val="en-GB"/>
+        </w:rPr>
+      </w:pPr>
+      <w:bookmarkStart w:id="12" w:name="_Toc497215984"/>
+      <w:r>
+        <w:rPr>
+          <w:rFonts w:ascii="Times New Roman" w:hAnsi="Times New Roman" w:cs="Times New Roman"/>
+          <w:lang w:val="en-GB"/>
+        </w:rPr>
+        <w:lastRenderedPageBreak/>
+        <w:t>Design pattern used &amp; Implementation choices</w:t>
+      </w:r>
+      <w:bookmarkEnd w:id="12"/>
     </w:p>
     <w:p>
       <w:pPr>
@@ -23177,11 +23808,79 @@
           <w:szCs w:val="24"/>
           <w:lang w:val="en-GB"/>
         </w:rPr>
-        <w:t>The View subsystem is formed by the boundary classes. They form the user interfaces.</w:t>
-      </w:r>
-    </w:p>
-    <w:p>
-      <w:pPr>
+        <w:t>The design pattern used are the</w:t>
+      </w:r>
+      <w:r>
+        <w:rPr>
+          <w:rFonts w:ascii="Times New Roman" w:hAnsi="Times New Roman" w:cs="Times New Roman"/>
+          <w:sz w:val="24"/>
+          <w:szCs w:val="24"/>
+          <w:lang w:val="en-GB"/>
+        </w:rPr>
+        <w:t xml:space="preserve"> Observer</w:t>
+      </w:r>
+      <w:r>
+        <w:rPr>
+          <w:rFonts w:ascii="Times New Roman" w:hAnsi="Times New Roman" w:cs="Times New Roman"/>
+          <w:sz w:val="24"/>
+          <w:szCs w:val="24"/>
+          <w:lang w:val="en-GB"/>
+        </w:rPr>
+        <w:t>,</w:t>
+      </w:r>
+      <w:r>
+        <w:rPr>
+          <w:rFonts w:ascii="Times New Roman" w:hAnsi="Times New Roman" w:cs="Times New Roman"/>
+          <w:sz w:val="24"/>
+          <w:szCs w:val="24"/>
+          <w:lang w:val="en-GB"/>
+        </w:rPr>
+        <w:t xml:space="preserve"> Singleton</w:t>
+      </w:r>
+      <w:r>
+        <w:rPr>
+          <w:rFonts w:ascii="Times New Roman" w:hAnsi="Times New Roman" w:cs="Times New Roman"/>
+          <w:sz w:val="24"/>
+          <w:szCs w:val="24"/>
+          <w:lang w:val="en-GB"/>
+        </w:rPr>
+        <w:t xml:space="preserve"> and DAO</w:t>
+      </w:r>
+      <w:r>
+        <w:rPr>
+          <w:rFonts w:ascii="Times New Roman" w:hAnsi="Times New Roman" w:cs="Times New Roman"/>
+          <w:sz w:val="24"/>
+          <w:szCs w:val="24"/>
+          <w:lang w:val="en-GB"/>
+        </w:rPr>
+        <w:t xml:space="preserve"> pattern</w:t>
+      </w:r>
+      <w:r>
+        <w:rPr>
+          <w:rFonts w:ascii="Times New Roman" w:hAnsi="Times New Roman" w:cs="Times New Roman"/>
+          <w:sz w:val="24"/>
+          <w:szCs w:val="24"/>
+          <w:lang w:val="en-GB"/>
+        </w:rPr>
+        <w:t xml:space="preserve">. </w:t>
+      </w:r>
+      <w:r>
+        <w:rPr>
+          <w:rFonts w:ascii="Times New Roman" w:hAnsi="Times New Roman" w:cs="Times New Roman"/>
+          <w:sz w:val="24"/>
+          <w:szCs w:val="24"/>
+          <w:lang w:val="en-GB"/>
+        </w:rPr>
+        <w:br/>
+      </w:r>
+    </w:p>
+    <w:p>
+      <w:pPr>
+        <w:pStyle w:val="Paragrafoelenco"/>
+        <w:numPr>
+          <w:ilvl w:val="0"/>
+          <w:numId w:val="2"/>
+        </w:numPr>
         <w:autoSpaceDE w:val="0"/>
         <w:autoSpaceDN w:val="0"/>
         <w:adjustRightInd w:val="0"/>
@@ -23200,7 +23899,146 @@
           <w:szCs w:val="24"/>
           <w:lang w:val="en-GB"/>
         </w:rPr>
-        <w:t>The last subsystem is formed by the control classes. They manage the control logic, the</w:t>
+        <w:t xml:space="preserve">The </w:t>
+      </w:r>
+      <w:r>
+        <w:rPr>
+          <w:rFonts w:ascii="Times New Roman" w:hAnsi="Times New Roman" w:cs="Times New Roman"/>
+          <w:b/>
+          <w:sz w:val="24"/>
+          <w:szCs w:val="24"/>
+          <w:lang w:val="en-GB"/>
+        </w:rPr>
+        <w:t>Observer</w:t>
+      </w:r>
+      <w:r>
+        <w:rPr>
+          <w:rFonts w:ascii="Times New Roman" w:hAnsi="Times New Roman" w:cs="Times New Roman"/>
+          <w:b/>
+          <w:sz w:val="24"/>
+          <w:szCs w:val="24"/>
+          <w:lang w:val="en-GB"/>
+        </w:rPr>
+        <w:t xml:space="preserve"> pattern</w:t>
+      </w:r>
+      <w:r>
+        <w:rPr>
+          <w:rFonts w:ascii="Times New Roman" w:hAnsi="Times New Roman" w:cs="Times New Roman"/>
+          <w:sz w:val="24"/>
+          <w:szCs w:val="24"/>
+          <w:lang w:val="en-GB"/>
+        </w:rPr>
+        <w:t xml:space="preserve"> is used to</w:t>
+      </w:r>
+      <w:r>
+        <w:rPr>
+          <w:rFonts w:ascii="Times New Roman" w:hAnsi="Times New Roman" w:cs="Times New Roman"/>
+          <w:sz w:val="24"/>
+          <w:szCs w:val="24"/>
+          <w:lang w:val="en-GB"/>
+        </w:rPr>
+        <w:t xml:space="preserve"> defi</w:t>
+      </w:r>
+      <w:r>
+        <w:rPr>
+          <w:rFonts w:ascii="Times New Roman" w:hAnsi="Times New Roman" w:cs="Times New Roman"/>
+          <w:sz w:val="24"/>
+          <w:szCs w:val="24"/>
+          <w:lang w:val="en-GB"/>
+        </w:rPr>
+        <w:t>ne the Control - Component relat</w:t>
+      </w:r>
+      <w:r>
+        <w:rPr>
+          <w:rFonts w:ascii="Times New Roman" w:hAnsi="Times New Roman" w:cs="Times New Roman"/>
+          <w:sz w:val="24"/>
+          <w:szCs w:val="24"/>
+          <w:lang w:val="en-GB"/>
+        </w:rPr>
+        <w:t>ionship. Each class that imple</w:t>
+      </w:r>
+      <w:r>
+        <w:rPr>
+          <w:rFonts w:ascii="Times New Roman" w:hAnsi="Times New Roman" w:cs="Times New Roman"/>
+          <w:sz w:val="24"/>
+          <w:szCs w:val="24"/>
+          <w:lang w:val="en-GB"/>
+        </w:rPr>
+        <w:t>ments the Control interface has their Component objects; the way by which this classes</w:t>
+      </w:r>
+      <w:r>
+        <w:rPr>
+          <w:rFonts w:ascii="Times New Roman" w:hAnsi="Times New Roman" w:cs="Times New Roman"/>
+          <w:sz w:val="24"/>
+          <w:szCs w:val="24"/>
+          <w:lang w:val="en-GB"/>
+        </w:rPr>
+        <w:t xml:space="preserve"> dialogue is defi</w:t>
+      </w:r>
+      <w:r>
+        <w:rPr>
+          <w:rFonts w:ascii="Times New Roman" w:hAnsi="Times New Roman" w:cs="Times New Roman"/>
+          <w:sz w:val="24"/>
+          <w:szCs w:val="24"/>
+          <w:lang w:val="en-GB"/>
+        </w:rPr>
+        <w:t>ned by the Observer Pattern. For increase the modularity has been included</w:t>
+      </w:r>
+      <w:r>
+        <w:rPr>
+          <w:rFonts w:ascii="Times New Roman" w:hAnsi="Times New Roman" w:cs="Times New Roman"/>
+          <w:sz w:val="24"/>
+          <w:szCs w:val="24"/>
+          <w:lang w:val="en-GB"/>
+        </w:rPr>
+        <w:t xml:space="preserve"> </w:t>
+      </w:r>
+      <w:r>
+        <w:rPr>
+          <w:rFonts w:ascii="Times New Roman" w:hAnsi="Times New Roman" w:cs="Times New Roman"/>
+          <w:sz w:val="24"/>
+          <w:szCs w:val="24"/>
+          <w:lang w:val="en-GB"/>
+        </w:rPr>
+        <w:t xml:space="preserve">a class Listener. This last is used by Control classes (and </w:t>
+      </w:r>
+      <w:r>
+        <w:rPr>
+          <w:rFonts w:ascii="Times New Roman" w:hAnsi="Times New Roman" w:cs="Times New Roman"/>
+          <w:sz w:val="24"/>
+          <w:szCs w:val="24"/>
+          <w:lang w:val="en-GB"/>
+        </w:rPr>
+        <w:t xml:space="preserve">by </w:t>
+      </w:r>
+      <w:proofErr w:type="spellStart"/>
+      <w:r>
+        <w:rPr>
+          <w:rFonts w:ascii="Times New Roman" w:hAnsi="Times New Roman" w:cs="Times New Roman"/>
+          <w:sz w:val="24"/>
+          <w:szCs w:val="24"/>
+          <w:lang w:val="en-GB"/>
+        </w:rPr>
+        <w:t>Main_Controller</w:t>
+      </w:r>
+      <w:proofErr w:type="spellEnd"/>
+      <w:r>
+        <w:rPr>
+          <w:rFonts w:ascii="Times New Roman" w:hAnsi="Times New Roman" w:cs="Times New Roman"/>
+          <w:sz w:val="24"/>
+          <w:szCs w:val="24"/>
+          <w:lang w:val="en-GB"/>
+        </w:rPr>
+        <w:t xml:space="preserve"> class) for catch</w:t>
+      </w:r>
+      <w:r>
+        <w:rPr>
+          <w:rFonts w:ascii="Times New Roman" w:hAnsi="Times New Roman" w:cs="Times New Roman"/>
+          <w:sz w:val="24"/>
+          <w:szCs w:val="24"/>
+          <w:lang w:val="en-GB"/>
+        </w:rPr>
+        <w:t>ing the event triggered by their Component objects. After we talk about the class Listener.</w:t>
       </w:r>
     </w:p>
     <w:p>
@@ -23216,18 +24054,14 @@
           <w:lang w:val="en-GB"/>
         </w:rPr>
       </w:pPr>
-      <w:r>
-        <w:rPr>
-          <w:rFonts w:ascii="Times New Roman" w:hAnsi="Times New Roman" w:cs="Times New Roman"/>
-          <w:sz w:val="24"/>
-          <w:szCs w:val="24"/>
-          <w:lang w:val="en-GB"/>
-        </w:rPr>
-        <w:t>interaction between entity and user interfaces.</w:t>
-      </w:r>
-    </w:p>
-    <w:p>
-      <w:pPr>
+    </w:p>
+    <w:p>
+      <w:pPr>
+        <w:pStyle w:val="Paragrafoelenco"/>
+        <w:numPr>
+          <w:ilvl w:val="0"/>
+          <w:numId w:val="2"/>
+        </w:numPr>
         <w:autoSpaceDE w:val="0"/>
         <w:autoSpaceDN w:val="0"/>
         <w:adjustRightInd w:val="0"/>
@@ -23246,25 +24080,27 @@
           <w:szCs w:val="24"/>
           <w:lang w:val="en-GB"/>
         </w:rPr>
-        <w:t>The application manage</w:t>
-      </w:r>
-      <w:r>
-        <w:rPr>
-          <w:rFonts w:ascii="Times New Roman" w:hAnsi="Times New Roman" w:cs="Times New Roman"/>
+        <w:t xml:space="preserve">The </w:t>
+      </w:r>
+      <w:r>
+        <w:rPr>
+          <w:rFonts w:ascii="Times New Roman" w:hAnsi="Times New Roman" w:cs="Times New Roman"/>
+          <w:b/>
           <w:sz w:val="24"/>
           <w:szCs w:val="24"/>
           <w:lang w:val="en-GB"/>
         </w:rPr>
-        <w:t>s</w:t>
-      </w:r>
-      <w:r>
-        <w:rPr>
-          <w:rFonts w:ascii="Times New Roman" w:hAnsi="Times New Roman" w:cs="Times New Roman"/>
+        <w:t>Singleton</w:t>
+      </w:r>
+      <w:r>
+        <w:rPr>
+          <w:rFonts w:ascii="Times New Roman" w:hAnsi="Times New Roman" w:cs="Times New Roman"/>
+          <w:b/>
           <w:sz w:val="24"/>
           <w:szCs w:val="24"/>
           <w:lang w:val="en-GB"/>
         </w:rPr>
-        <w:t xml:space="preserve"> the asynchronous event by an event-based management. </w:t>
+        <w:t xml:space="preserve"> pattern</w:t>
       </w:r>
       <w:r>
         <w:rPr>
@@ -23273,11 +24109,450 @@
           <w:szCs w:val="24"/>
           <w:lang w:val="en-GB"/>
         </w:rPr>
-        <w:t>To</w:t>
-      </w:r>
-    </w:p>
-    <w:p>
-      <w:pPr>
+        <w:t xml:space="preserve"> is used to defi</w:t>
+      </w:r>
+      <w:r>
+        <w:rPr>
+          <w:rFonts w:ascii="Times New Roman" w:hAnsi="Times New Roman" w:cs="Times New Roman"/>
+          <w:sz w:val="24"/>
+          <w:szCs w:val="24"/>
+          <w:lang w:val="en-GB"/>
+        </w:rPr>
+        <w:t xml:space="preserve">ne the classes </w:t>
+      </w:r>
+      <w:proofErr w:type="spellStart"/>
+      <w:r>
+        <w:rPr>
+          <w:rFonts w:ascii="Times New Roman" w:hAnsi="Times New Roman" w:cs="Times New Roman"/>
+          <w:sz w:val="24"/>
+          <w:szCs w:val="24"/>
+          <w:lang w:val="en-GB"/>
+        </w:rPr>
+        <w:t>Main</w:t>
+      </w:r>
+      <w:r>
+        <w:rPr>
+          <w:rFonts w:ascii="Times New Roman" w:hAnsi="Times New Roman" w:cs="Times New Roman"/>
+          <w:sz w:val="24"/>
+          <w:szCs w:val="24"/>
+          <w:lang w:val="en-GB"/>
+        </w:rPr>
+        <w:t>_</w:t>
+      </w:r>
+      <w:r>
+        <w:rPr>
+          <w:rFonts w:ascii="Times New Roman" w:hAnsi="Times New Roman" w:cs="Times New Roman"/>
+          <w:sz w:val="24"/>
+          <w:szCs w:val="24"/>
+          <w:lang w:val="en-GB"/>
+        </w:rPr>
+        <w:t>Control</w:t>
+      </w:r>
+      <w:r>
+        <w:rPr>
+          <w:rFonts w:ascii="Times New Roman" w:hAnsi="Times New Roman" w:cs="Times New Roman"/>
+          <w:sz w:val="24"/>
+          <w:szCs w:val="24"/>
+          <w:lang w:val="en-GB"/>
+        </w:rPr>
+        <w:t>ler</w:t>
+      </w:r>
+      <w:proofErr w:type="spellEnd"/>
+      <w:r>
+        <w:rPr>
+          <w:rFonts w:ascii="Times New Roman" w:hAnsi="Times New Roman" w:cs="Times New Roman"/>
+          <w:sz w:val="24"/>
+          <w:szCs w:val="24"/>
+          <w:lang w:val="en-GB"/>
+        </w:rPr>
+        <w:t xml:space="preserve"> and </w:t>
+      </w:r>
+      <w:proofErr w:type="spellStart"/>
+      <w:r>
+        <w:rPr>
+          <w:rFonts w:ascii="Times New Roman" w:hAnsi="Times New Roman" w:cs="Times New Roman"/>
+          <w:sz w:val="24"/>
+          <w:szCs w:val="24"/>
+          <w:lang w:val="en-GB"/>
+        </w:rPr>
+        <w:t>Database</w:t>
+      </w:r>
+      <w:r>
+        <w:rPr>
+          <w:rFonts w:ascii="Times New Roman" w:hAnsi="Times New Roman" w:cs="Times New Roman"/>
+          <w:sz w:val="24"/>
+          <w:szCs w:val="24"/>
+          <w:lang w:val="en-GB"/>
+        </w:rPr>
+        <w:t>_Controller</w:t>
+      </w:r>
+      <w:proofErr w:type="spellEnd"/>
+      <w:r>
+        <w:rPr>
+          <w:rFonts w:ascii="Times New Roman" w:hAnsi="Times New Roman" w:cs="Times New Roman"/>
+          <w:sz w:val="24"/>
+          <w:szCs w:val="24"/>
+          <w:lang w:val="en-GB"/>
+        </w:rPr>
+        <w:t>.</w:t>
+      </w:r>
+      <w:r>
+        <w:rPr>
+          <w:rFonts w:ascii="Times New Roman" w:hAnsi="Times New Roman" w:cs="Times New Roman"/>
+          <w:sz w:val="24"/>
+          <w:szCs w:val="24"/>
+          <w:lang w:val="en-GB"/>
+        </w:rPr>
+        <w:t xml:space="preserve"> </w:t>
+      </w:r>
+      <w:r>
+        <w:rPr>
+          <w:rFonts w:ascii="Times New Roman" w:hAnsi="Times New Roman" w:cs="Times New Roman"/>
+          <w:sz w:val="24"/>
+          <w:szCs w:val="24"/>
+          <w:lang w:val="en-GB"/>
+        </w:rPr>
+        <w:t>The application need just one instance of both thes</w:t>
+      </w:r>
+      <w:r>
+        <w:rPr>
+          <w:rFonts w:ascii="Times New Roman" w:hAnsi="Times New Roman" w:cs="Times New Roman"/>
+          <w:sz w:val="24"/>
+          <w:szCs w:val="24"/>
+          <w:lang w:val="en-GB"/>
+        </w:rPr>
+        <w:t xml:space="preserve">e classes. Using the Singleton </w:t>
+      </w:r>
+      <w:proofErr w:type="gramStart"/>
+      <w:r>
+        <w:rPr>
+          <w:rFonts w:ascii="Times New Roman" w:hAnsi="Times New Roman" w:cs="Times New Roman"/>
+          <w:sz w:val="24"/>
+          <w:szCs w:val="24"/>
+          <w:lang w:val="en-GB"/>
+        </w:rPr>
+        <w:t>p</w:t>
+      </w:r>
+      <w:r>
+        <w:rPr>
+          <w:rFonts w:ascii="Times New Roman" w:hAnsi="Times New Roman" w:cs="Times New Roman"/>
+          <w:sz w:val="24"/>
+          <w:szCs w:val="24"/>
+          <w:lang w:val="en-GB"/>
+        </w:rPr>
+        <w:t>attern</w:t>
+      </w:r>
+      <w:proofErr w:type="gramEnd"/>
+      <w:r>
+        <w:rPr>
+          <w:rFonts w:ascii="Times New Roman" w:hAnsi="Times New Roman" w:cs="Times New Roman"/>
+          <w:sz w:val="24"/>
+          <w:szCs w:val="24"/>
+          <w:lang w:val="en-GB"/>
+        </w:rPr>
+        <w:t xml:space="preserve"> </w:t>
+      </w:r>
+      <w:r>
+        <w:rPr>
+          <w:rFonts w:ascii="Times New Roman" w:hAnsi="Times New Roman" w:cs="Times New Roman"/>
+          <w:sz w:val="24"/>
+          <w:szCs w:val="24"/>
+          <w:lang w:val="en-GB"/>
+        </w:rPr>
+        <w:t>we are sure that, in every moment during the computation, we have at most one instance</w:t>
+      </w:r>
+      <w:r>
+        <w:rPr>
+          <w:rFonts w:ascii="Times New Roman" w:hAnsi="Times New Roman" w:cs="Times New Roman"/>
+          <w:sz w:val="24"/>
+          <w:szCs w:val="24"/>
+          <w:lang w:val="en-GB"/>
+        </w:rPr>
+        <w:t xml:space="preserve"> </w:t>
+      </w:r>
+      <w:r>
+        <w:rPr>
+          <w:rFonts w:ascii="Times New Roman" w:hAnsi="Times New Roman" w:cs="Times New Roman"/>
+          <w:sz w:val="24"/>
+          <w:szCs w:val="24"/>
+          <w:lang w:val="en-GB"/>
+        </w:rPr>
+        <w:t xml:space="preserve">of </w:t>
+      </w:r>
+      <w:proofErr w:type="spellStart"/>
+      <w:r>
+        <w:rPr>
+          <w:rFonts w:ascii="Times New Roman" w:hAnsi="Times New Roman" w:cs="Times New Roman"/>
+          <w:sz w:val="24"/>
+          <w:szCs w:val="24"/>
+          <w:lang w:val="en-GB"/>
+        </w:rPr>
+        <w:t>Main</w:t>
+      </w:r>
+      <w:r>
+        <w:rPr>
+          <w:rFonts w:ascii="Times New Roman" w:hAnsi="Times New Roman" w:cs="Times New Roman"/>
+          <w:sz w:val="24"/>
+          <w:szCs w:val="24"/>
+          <w:lang w:val="en-GB"/>
+        </w:rPr>
+        <w:t>_</w:t>
+      </w:r>
+      <w:r>
+        <w:rPr>
+          <w:rFonts w:ascii="Times New Roman" w:hAnsi="Times New Roman" w:cs="Times New Roman"/>
+          <w:sz w:val="24"/>
+          <w:szCs w:val="24"/>
+          <w:lang w:val="en-GB"/>
+        </w:rPr>
+        <w:t>Control</w:t>
+      </w:r>
+      <w:r>
+        <w:rPr>
+          <w:rFonts w:ascii="Times New Roman" w:hAnsi="Times New Roman" w:cs="Times New Roman"/>
+          <w:sz w:val="24"/>
+          <w:szCs w:val="24"/>
+          <w:lang w:val="en-GB"/>
+        </w:rPr>
+        <w:t>ler</w:t>
+      </w:r>
+      <w:proofErr w:type="spellEnd"/>
+      <w:r>
+        <w:rPr>
+          <w:rFonts w:ascii="Times New Roman" w:hAnsi="Times New Roman" w:cs="Times New Roman"/>
+          <w:sz w:val="24"/>
+          <w:szCs w:val="24"/>
+          <w:lang w:val="en-GB"/>
+        </w:rPr>
+        <w:t xml:space="preserve"> and one instance of </w:t>
+      </w:r>
+      <w:proofErr w:type="spellStart"/>
+      <w:r>
+        <w:rPr>
+          <w:rFonts w:ascii="Times New Roman" w:hAnsi="Times New Roman" w:cs="Times New Roman"/>
+          <w:sz w:val="24"/>
+          <w:szCs w:val="24"/>
+          <w:lang w:val="en-GB"/>
+        </w:rPr>
+        <w:t>Database</w:t>
+      </w:r>
+      <w:r>
+        <w:rPr>
+          <w:rFonts w:ascii="Times New Roman" w:hAnsi="Times New Roman" w:cs="Times New Roman"/>
+          <w:sz w:val="24"/>
+          <w:szCs w:val="24"/>
+          <w:lang w:val="en-GB"/>
+        </w:rPr>
+        <w:t>_Contoller</w:t>
+      </w:r>
+      <w:proofErr w:type="spellEnd"/>
+      <w:r>
+        <w:rPr>
+          <w:rFonts w:ascii="Times New Roman" w:hAnsi="Times New Roman" w:cs="Times New Roman"/>
+          <w:sz w:val="24"/>
+          <w:szCs w:val="24"/>
+          <w:lang w:val="en-GB"/>
+        </w:rPr>
+        <w:t>. T</w:t>
+      </w:r>
+      <w:r>
+        <w:rPr>
+          <w:rFonts w:ascii="Times New Roman" w:hAnsi="Times New Roman" w:cs="Times New Roman"/>
+          <w:sz w:val="24"/>
+          <w:szCs w:val="24"/>
+          <w:lang w:val="en-GB"/>
+        </w:rPr>
+        <w:t xml:space="preserve">he reason to have only one </w:t>
+      </w:r>
+      <w:proofErr w:type="spellStart"/>
+      <w:r>
+        <w:rPr>
+          <w:rFonts w:ascii="Times New Roman" w:hAnsi="Times New Roman" w:cs="Times New Roman"/>
+          <w:sz w:val="24"/>
+          <w:szCs w:val="24"/>
+          <w:lang w:val="en-GB"/>
+        </w:rPr>
+        <w:t>Main_</w:t>
+      </w:r>
+      <w:r>
+        <w:rPr>
+          <w:rFonts w:ascii="Times New Roman" w:hAnsi="Times New Roman" w:cs="Times New Roman"/>
+          <w:sz w:val="24"/>
+          <w:szCs w:val="24"/>
+          <w:lang w:val="en-GB"/>
+        </w:rPr>
+        <w:t>Control</w:t>
+      </w:r>
+      <w:r>
+        <w:rPr>
+          <w:rFonts w:ascii="Times New Roman" w:hAnsi="Times New Roman" w:cs="Times New Roman"/>
+          <w:sz w:val="24"/>
+          <w:szCs w:val="24"/>
+          <w:lang w:val="en-GB"/>
+        </w:rPr>
+        <w:t>ler</w:t>
+      </w:r>
+      <w:proofErr w:type="spellEnd"/>
+      <w:r>
+        <w:rPr>
+          <w:rFonts w:ascii="Times New Roman" w:hAnsi="Times New Roman" w:cs="Times New Roman"/>
+          <w:sz w:val="24"/>
+          <w:szCs w:val="24"/>
+          <w:lang w:val="en-GB"/>
+        </w:rPr>
+        <w:t xml:space="preserve"> is that this class manage the main control logic of the application: having more </w:t>
+      </w:r>
+      <w:proofErr w:type="spellStart"/>
+      <w:r>
+        <w:rPr>
+          <w:rFonts w:ascii="Times New Roman" w:hAnsi="Times New Roman" w:cs="Times New Roman"/>
+          <w:sz w:val="24"/>
+          <w:szCs w:val="24"/>
+          <w:lang w:val="en-GB"/>
+        </w:rPr>
+        <w:t>that</w:t>
+      </w:r>
+      <w:proofErr w:type="spellEnd"/>
+      <w:r>
+        <w:rPr>
+          <w:rFonts w:ascii="Times New Roman" w:hAnsi="Times New Roman" w:cs="Times New Roman"/>
+          <w:sz w:val="24"/>
+          <w:szCs w:val="24"/>
+          <w:lang w:val="en-GB"/>
+        </w:rPr>
+        <w:t xml:space="preserve"> </w:t>
+      </w:r>
+      <w:r>
+        <w:rPr>
+          <w:rFonts w:ascii="Times New Roman" w:hAnsi="Times New Roman" w:cs="Times New Roman"/>
+          <w:sz w:val="24"/>
+          <w:szCs w:val="24"/>
+          <w:lang w:val="en-GB"/>
+        </w:rPr>
+        <w:t xml:space="preserve">one </w:t>
+      </w:r>
+      <w:proofErr w:type="spellStart"/>
+      <w:r>
+        <w:rPr>
+          <w:rFonts w:ascii="Times New Roman" w:hAnsi="Times New Roman" w:cs="Times New Roman"/>
+          <w:sz w:val="24"/>
+          <w:szCs w:val="24"/>
+          <w:lang w:val="en-GB"/>
+        </w:rPr>
+        <w:t>Main</w:t>
+      </w:r>
+      <w:r>
+        <w:rPr>
+          <w:rFonts w:ascii="Times New Roman" w:hAnsi="Times New Roman" w:cs="Times New Roman"/>
+          <w:sz w:val="24"/>
+          <w:szCs w:val="24"/>
+          <w:lang w:val="en-GB"/>
+        </w:rPr>
+        <w:t>_</w:t>
+      </w:r>
+      <w:r>
+        <w:rPr>
+          <w:rFonts w:ascii="Times New Roman" w:hAnsi="Times New Roman" w:cs="Times New Roman"/>
+          <w:sz w:val="24"/>
+          <w:szCs w:val="24"/>
+          <w:lang w:val="en-GB"/>
+        </w:rPr>
+        <w:t>Control</w:t>
+      </w:r>
+      <w:r>
+        <w:rPr>
+          <w:rFonts w:ascii="Times New Roman" w:hAnsi="Times New Roman" w:cs="Times New Roman"/>
+          <w:sz w:val="24"/>
+          <w:szCs w:val="24"/>
+          <w:lang w:val="en-GB"/>
+        </w:rPr>
+        <w:t>ler</w:t>
+      </w:r>
+      <w:proofErr w:type="spellEnd"/>
+      <w:r>
+        <w:rPr>
+          <w:rFonts w:ascii="Times New Roman" w:hAnsi="Times New Roman" w:cs="Times New Roman"/>
+          <w:sz w:val="24"/>
+          <w:szCs w:val="24"/>
+          <w:lang w:val="en-GB"/>
+        </w:rPr>
+        <w:t xml:space="preserve"> would be a disaster. Instead, the reason to have only o</w:t>
+      </w:r>
+      <w:r>
+        <w:rPr>
+          <w:rFonts w:ascii="Times New Roman" w:hAnsi="Times New Roman" w:cs="Times New Roman"/>
+          <w:sz w:val="24"/>
+          <w:szCs w:val="24"/>
+          <w:lang w:val="en-GB"/>
+        </w:rPr>
+        <w:t xml:space="preserve">ne </w:t>
+      </w:r>
+      <w:proofErr w:type="spellStart"/>
+      <w:r>
+        <w:rPr>
+          <w:rFonts w:ascii="Times New Roman" w:hAnsi="Times New Roman" w:cs="Times New Roman"/>
+          <w:sz w:val="24"/>
+          <w:szCs w:val="24"/>
+          <w:lang w:val="en-GB"/>
+        </w:rPr>
+        <w:t>Database_Controller</w:t>
+      </w:r>
+      <w:proofErr w:type="spellEnd"/>
+      <w:r>
+        <w:rPr>
+          <w:rFonts w:ascii="Times New Roman" w:hAnsi="Times New Roman" w:cs="Times New Roman"/>
+          <w:sz w:val="24"/>
+          <w:szCs w:val="24"/>
+          <w:lang w:val="en-GB"/>
+        </w:rPr>
+        <w:t xml:space="preserve"> is that this class is the only one that dialogue with the database: it asks the database</w:t>
+      </w:r>
+      <w:r>
+        <w:rPr>
+          <w:rFonts w:ascii="Times New Roman" w:hAnsi="Times New Roman" w:cs="Times New Roman"/>
+          <w:sz w:val="24"/>
+          <w:szCs w:val="24"/>
+          <w:lang w:val="en-GB"/>
+        </w:rPr>
+        <w:t xml:space="preserve"> </w:t>
+      </w:r>
+      <w:r>
+        <w:rPr>
+          <w:rFonts w:ascii="Times New Roman" w:hAnsi="Times New Roman" w:cs="Times New Roman"/>
+          <w:sz w:val="24"/>
+          <w:szCs w:val="24"/>
+          <w:lang w:val="en-GB"/>
+        </w:rPr>
+        <w:t>to do queries and it manages the results. We want the database receives a request at a time.</w:t>
+      </w:r>
+      <w:r>
+        <w:rPr>
+          <w:rFonts w:ascii="Times New Roman" w:hAnsi="Times New Roman" w:cs="Times New Roman"/>
+          <w:sz w:val="24"/>
+          <w:szCs w:val="24"/>
+          <w:lang w:val="en-GB"/>
+        </w:rPr>
+        <w:t xml:space="preserve"> </w:t>
+      </w:r>
+    </w:p>
+    <w:p>
+      <w:pPr>
+        <w:pStyle w:val="Paragrafoelenco"/>
+        <w:rPr>
+          <w:rFonts w:ascii="Times New Roman" w:hAnsi="Times New Roman" w:cs="Times New Roman"/>
+          <w:sz w:val="24"/>
+          <w:szCs w:val="24"/>
+          <w:lang w:val="en-GB"/>
+        </w:rPr>
+      </w:pPr>
+    </w:p>
+    <w:p>
+      <w:pPr>
+        <w:pStyle w:val="Paragrafoelenco"/>
+        <w:numPr>
+          <w:ilvl w:val="0"/>
+          <w:numId w:val="2"/>
+        </w:numPr>
         <w:autoSpaceDE w:val="0"/>
         <w:autoSpaceDN w:val="0"/>
         <w:adjustRightInd w:val="0"/>
@@ -23296,7 +24571,213 @@
           <w:szCs w:val="24"/>
           <w:lang w:val="en-GB"/>
         </w:rPr>
-        <w:t>boundary objects, that form the user interfaces, are associated listeners that catch an</w:t>
+        <w:t xml:space="preserve">The </w:t>
+      </w:r>
+      <w:r>
+        <w:rPr>
+          <w:rFonts w:ascii="Times New Roman" w:hAnsi="Times New Roman" w:cs="Times New Roman"/>
+          <w:b/>
+          <w:sz w:val="24"/>
+          <w:szCs w:val="24"/>
+          <w:lang w:val="en-GB"/>
+        </w:rPr>
+        <w:t xml:space="preserve">DAO </w:t>
+      </w:r>
+      <w:r>
+        <w:rPr>
+          <w:rFonts w:ascii="Times New Roman" w:hAnsi="Times New Roman" w:cs="Times New Roman"/>
+          <w:sz w:val="24"/>
+          <w:szCs w:val="24"/>
+          <w:lang w:val="en-GB"/>
+        </w:rPr>
+        <w:t>(</w:t>
+      </w:r>
+      <w:r>
+        <w:rPr>
+          <w:rFonts w:ascii="Times New Roman" w:hAnsi="Times New Roman" w:cs="Times New Roman"/>
+          <w:b/>
+          <w:sz w:val="24"/>
+          <w:szCs w:val="24"/>
+          <w:lang w:val="en-GB"/>
+        </w:rPr>
+        <w:t>Data Access Object</w:t>
+      </w:r>
+      <w:r>
+        <w:rPr>
+          <w:rFonts w:ascii="Times New Roman" w:hAnsi="Times New Roman" w:cs="Times New Roman"/>
+          <w:sz w:val="24"/>
+          <w:szCs w:val="24"/>
+          <w:lang w:val="en-GB"/>
+        </w:rPr>
+        <w:t>)</w:t>
+      </w:r>
+      <w:r>
+        <w:rPr>
+          <w:rFonts w:ascii="Times New Roman" w:hAnsi="Times New Roman" w:cs="Times New Roman"/>
+          <w:sz w:val="24"/>
+          <w:szCs w:val="24"/>
+          <w:lang w:val="en-GB"/>
+        </w:rPr>
+        <w:t xml:space="preserve"> </w:t>
+      </w:r>
+      <w:r>
+        <w:rPr>
+          <w:rFonts w:ascii="Times New Roman" w:hAnsi="Times New Roman" w:cs="Times New Roman"/>
+          <w:b/>
+          <w:sz w:val="24"/>
+          <w:szCs w:val="24"/>
+          <w:lang w:val="en-GB"/>
+        </w:rPr>
+        <w:t>pattern</w:t>
+      </w:r>
+      <w:r>
+        <w:rPr>
+          <w:rFonts w:ascii="Times New Roman" w:hAnsi="Times New Roman" w:cs="Times New Roman"/>
+          <w:sz w:val="24"/>
+          <w:szCs w:val="24"/>
+          <w:lang w:val="en-GB"/>
+        </w:rPr>
+        <w:t xml:space="preserve"> is used to</w:t>
+      </w:r>
+      <w:r>
+        <w:rPr>
+          <w:rFonts w:ascii="Times New Roman" w:hAnsi="Times New Roman" w:cs="Times New Roman"/>
+          <w:sz w:val="24"/>
+          <w:szCs w:val="24"/>
+          <w:lang w:val="en-GB"/>
+        </w:rPr>
+        <w:t xml:space="preserve"> provide some specific operation without exposing details of the database</w:t>
+      </w:r>
+      <w:r>
+        <w:rPr>
+          <w:rFonts w:ascii="Times New Roman" w:hAnsi="Times New Roman" w:cs="Times New Roman"/>
+          <w:sz w:val="24"/>
+          <w:szCs w:val="24"/>
+          <w:lang w:val="en-GB"/>
+        </w:rPr>
+        <w:t xml:space="preserve"> technology implemented. In this way </w:t>
+      </w:r>
+      <w:r>
+        <w:rPr>
+          <w:rFonts w:ascii="Times New Roman" w:hAnsi="Times New Roman" w:cs="Times New Roman"/>
+          <w:sz w:val="24"/>
+          <w:szCs w:val="24"/>
+          <w:lang w:val="en-GB"/>
+        </w:rPr>
+        <w:t>the system</w:t>
+      </w:r>
+      <w:r>
+        <w:rPr>
+          <w:rFonts w:ascii="Times New Roman" w:hAnsi="Times New Roman" w:cs="Times New Roman"/>
+          <w:sz w:val="24"/>
+          <w:szCs w:val="24"/>
+          <w:lang w:val="en-GB"/>
+        </w:rPr>
+        <w:t xml:space="preserve"> is </w:t>
+      </w:r>
+      <w:r>
+        <w:rPr>
+          <w:rFonts w:ascii="Times New Roman" w:hAnsi="Times New Roman" w:cs="Times New Roman"/>
+          <w:sz w:val="24"/>
+          <w:szCs w:val="24"/>
+          <w:lang w:val="en-GB"/>
+        </w:rPr>
+        <w:t>independent from</w:t>
+      </w:r>
+      <w:r>
+        <w:rPr>
+          <w:rFonts w:ascii="Times New Roman" w:hAnsi="Times New Roman" w:cs="Times New Roman"/>
+          <w:sz w:val="24"/>
+          <w:szCs w:val="24"/>
+          <w:lang w:val="en-GB"/>
+        </w:rPr>
+        <w:t xml:space="preserve"> the </w:t>
+      </w:r>
+      <w:r>
+        <w:rPr>
+          <w:rFonts w:ascii="Times New Roman" w:hAnsi="Times New Roman" w:cs="Times New Roman"/>
+          <w:sz w:val="24"/>
+          <w:szCs w:val="24"/>
+          <w:lang w:val="en-GB"/>
+        </w:rPr>
+        <w:t>database technology</w:t>
+      </w:r>
+      <w:r>
+        <w:rPr>
+          <w:rFonts w:ascii="Times New Roman" w:hAnsi="Times New Roman" w:cs="Times New Roman"/>
+          <w:sz w:val="24"/>
+          <w:szCs w:val="24"/>
+          <w:lang w:val="en-GB"/>
+        </w:rPr>
+        <w:t xml:space="preserve">. </w:t>
+      </w:r>
+      <w:r>
+        <w:rPr>
+          <w:rFonts w:ascii="Times New Roman" w:hAnsi="Times New Roman" w:cs="Times New Roman"/>
+          <w:sz w:val="24"/>
+          <w:szCs w:val="24"/>
+          <w:lang w:val="en-GB"/>
+        </w:rPr>
+        <w:br/>
+      </w:r>
+      <w:r>
+        <w:rPr>
+          <w:rFonts w:ascii="Times New Roman" w:hAnsi="Times New Roman" w:cs="Times New Roman"/>
+          <w:sz w:val="24"/>
+          <w:szCs w:val="24"/>
+          <w:lang w:val="en-GB"/>
+        </w:rPr>
+        <w:t>Any DAO class is used to access to a specific object stored into the DBMS (</w:t>
+      </w:r>
+      <w:proofErr w:type="gramStart"/>
+      <w:r>
+        <w:rPr>
+          <w:rFonts w:ascii="Times New Roman" w:hAnsi="Times New Roman" w:cs="Times New Roman"/>
+          <w:sz w:val="24"/>
+          <w:szCs w:val="24"/>
+          <w:lang w:val="en-GB"/>
+        </w:rPr>
+        <w:t>all of these</w:t>
+      </w:r>
+      <w:proofErr w:type="gramEnd"/>
+      <w:r>
+        <w:rPr>
+          <w:rFonts w:ascii="Times New Roman" w:hAnsi="Times New Roman" w:cs="Times New Roman"/>
+          <w:sz w:val="24"/>
+          <w:szCs w:val="24"/>
+          <w:lang w:val="en-GB"/>
+        </w:rPr>
+        <w:t xml:space="preserve"> classes are described into the DAO Package). </w:t>
+      </w:r>
+      <w:r>
+        <w:rPr>
+          <w:rFonts w:ascii="Times New Roman" w:hAnsi="Times New Roman" w:cs="Times New Roman"/>
+          <w:sz w:val="24"/>
+          <w:szCs w:val="24"/>
+          <w:lang w:val="en-GB"/>
+        </w:rPr>
+        <w:br/>
+        <w:t xml:space="preserve">In our case we used as technology the </w:t>
+      </w:r>
+      <w:proofErr w:type="spellStart"/>
+      <w:r>
+        <w:rPr>
+          <w:rFonts w:ascii="Times New Roman" w:hAnsi="Times New Roman" w:cs="Times New Roman"/>
+          <w:sz w:val="24"/>
+          <w:szCs w:val="24"/>
+          <w:lang w:val="en-GB"/>
+        </w:rPr>
+        <w:t>mySql</w:t>
+      </w:r>
+      <w:proofErr w:type="spellEnd"/>
+      <w:r>
+        <w:rPr>
+          <w:rFonts w:ascii="Times New Roman" w:hAnsi="Times New Roman" w:cs="Times New Roman"/>
+          <w:sz w:val="24"/>
+          <w:szCs w:val="24"/>
+          <w:lang w:val="en-GB"/>
+        </w:rPr>
+        <w:t xml:space="preserve"> DBMS.</w:t>
       </w:r>
     </w:p>
     <w:p>
@@ -23312,15 +24793,6 @@
           <w:lang w:val="en-GB"/>
         </w:rPr>
       </w:pPr>
-      <w:r>
-        <w:rPr>
-          <w:rFonts w:ascii="Times New Roman" w:hAnsi="Times New Roman" w:cs="Times New Roman"/>
-          <w:sz w:val="24"/>
-          <w:szCs w:val="24"/>
-          <w:lang w:val="en-GB"/>
-        </w:rPr>
-        <w:t>event when it occurs and execute actions depending on which event was triggered, on</w:t>
-      </w:r>
     </w:p>
     <w:p>
       <w:pPr>
@@ -23335,15 +24807,6 @@
           <w:lang w:val="en-GB"/>
         </w:rPr>
       </w:pPr>
-      <w:r>
-        <w:rPr>
-          <w:rFonts w:ascii="Times New Roman" w:hAnsi="Times New Roman" w:cs="Times New Roman"/>
-          <w:sz w:val="24"/>
-          <w:szCs w:val="24"/>
-          <w:lang w:val="en-GB"/>
-        </w:rPr>
-        <w:t>which boundary object was triggered and what time of computation.</w:t>
-      </w:r>
     </w:p>
     <w:p>
       <w:pPr>
@@ -23358,15 +24821,6 @@
           <w:lang w:val="en-GB"/>
         </w:rPr>
       </w:pPr>
-      <w:r>
-        <w:rPr>
-          <w:rFonts w:ascii="Times New Roman" w:hAnsi="Times New Roman" w:cs="Times New Roman"/>
-          <w:sz w:val="24"/>
-          <w:szCs w:val="24"/>
-          <w:lang w:val="en-GB"/>
-        </w:rPr>
-        <w:t>The application is developed using centralized control: only one subsystem, the Control</w:t>
-      </w:r>
     </w:p>
     <w:p>
       <w:pPr>
@@ -23388,9 +24842,9 @@
           <w:szCs w:val="24"/>
           <w:lang w:val="en-GB"/>
         </w:rPr>
-        <w:t xml:space="preserve">subsystem, is responsible for activating and stopping the others. </w:t>
-      </w:r>
-      <w:proofErr w:type="gramStart"/>
+        <w:t xml:space="preserve">During the design, some </w:t>
+      </w:r>
+      <w:proofErr w:type="spellStart"/>
       <w:r>
         <w:rPr>
           <w:rFonts w:ascii="Times New Roman" w:hAnsi="Times New Roman" w:cs="Times New Roman"/>
@@ -23398,9 +24852,9 @@
           <w:szCs w:val="24"/>
           <w:lang w:val="en-GB"/>
         </w:rPr>
-        <w:t>In particular the</w:t>
-      </w:r>
-      <w:proofErr w:type="gramEnd"/>
+        <w:t>implementative</w:t>
+      </w:r>
+      <w:proofErr w:type="spellEnd"/>
       <w:r>
         <w:rPr>
           <w:rFonts w:ascii="Times New Roman" w:hAnsi="Times New Roman" w:cs="Times New Roman"/>
@@ -23408,7 +24862,7 @@
           <w:szCs w:val="24"/>
           <w:lang w:val="en-GB"/>
         </w:rPr>
-        <w:t xml:space="preserve"> Main-</w:t>
+        <w:t xml:space="preserve"> choices were made. These choices are:</w:t>
       </w:r>
     </w:p>
     <w:p>
@@ -23427,11 +24881,108 @@
       <w:r>
         <w:rPr>
           <w:rFonts w:ascii="Times New Roman" w:hAnsi="Times New Roman" w:cs="Times New Roman"/>
+          <w:b/>
           <w:sz w:val="24"/>
           <w:szCs w:val="24"/>
           <w:lang w:val="en-GB"/>
         </w:rPr>
-        <w:t>Control class manages some boundary objects, along with their listeners, and all the classes</w:t>
+        <w:br/>
+      </w:r>
+      <w:r>
+        <w:rPr>
+          <w:rFonts w:ascii="Times New Roman" w:hAnsi="Times New Roman" w:cs="Times New Roman"/>
+          <w:b/>
+          <w:sz w:val="24"/>
+          <w:szCs w:val="24"/>
+          <w:lang w:val="en-GB"/>
+        </w:rPr>
+        <w:t>1:</w:t>
+      </w:r>
+      <w:r>
+        <w:rPr>
+          <w:rFonts w:ascii="Times New Roman" w:hAnsi="Times New Roman" w:cs="Times New Roman"/>
+          <w:sz w:val="24"/>
+          <w:szCs w:val="24"/>
+          <w:lang w:val="en-GB"/>
+        </w:rPr>
+        <w:t xml:space="preserve"> </w:t>
+      </w:r>
+      <w:r>
+        <w:rPr>
+          <w:rFonts w:ascii="Times New Roman" w:hAnsi="Times New Roman" w:cs="Times New Roman"/>
+          <w:sz w:val="24"/>
+          <w:szCs w:val="24"/>
+          <w:lang w:val="en-GB"/>
+        </w:rPr>
+        <w:t>Class Listener: it has been introduced to increase th</w:t>
+      </w:r>
+      <w:r>
+        <w:rPr>
+          <w:rFonts w:ascii="Times New Roman" w:hAnsi="Times New Roman" w:cs="Times New Roman"/>
+          <w:sz w:val="24"/>
+          <w:szCs w:val="24"/>
+          <w:lang w:val="en-GB"/>
+        </w:rPr>
+        <w:t xml:space="preserve">e modularity. </w:t>
+      </w:r>
+      <w:r>
+        <w:rPr>
+          <w:rFonts w:ascii="Times New Roman" w:hAnsi="Times New Roman" w:cs="Times New Roman"/>
+          <w:sz w:val="24"/>
+          <w:szCs w:val="24"/>
+          <w:lang w:val="en-GB"/>
+        </w:rPr>
+        <w:br/>
+        <w:t xml:space="preserve">This class implements the ActionListener, </w:t>
+      </w:r>
+      <w:proofErr w:type="spellStart"/>
+      <w:r>
+        <w:rPr>
+          <w:rFonts w:ascii="Times New Roman" w:hAnsi="Times New Roman" w:cs="Times New Roman"/>
+          <w:sz w:val="24"/>
+          <w:szCs w:val="24"/>
+          <w:lang w:val="en-GB"/>
+        </w:rPr>
+        <w:t>MouseListener</w:t>
+      </w:r>
+      <w:proofErr w:type="spellEnd"/>
+      <w:r>
+        <w:rPr>
+          <w:rFonts w:ascii="Times New Roman" w:hAnsi="Times New Roman" w:cs="Times New Roman"/>
+          <w:sz w:val="24"/>
+          <w:szCs w:val="24"/>
+          <w:lang w:val="en-GB"/>
+        </w:rPr>
+        <w:t xml:space="preserve"> and </w:t>
+      </w:r>
+      <w:proofErr w:type="spellStart"/>
+      <w:r>
+        <w:rPr>
+          <w:rFonts w:ascii="Times New Roman" w:hAnsi="Times New Roman" w:cs="Times New Roman"/>
+          <w:sz w:val="24"/>
+          <w:szCs w:val="24"/>
+          <w:lang w:val="en-GB"/>
+        </w:rPr>
+        <w:t>ChangeListener</w:t>
+      </w:r>
+      <w:proofErr w:type="spellEnd"/>
+      <w:r>
+        <w:rPr>
+          <w:rFonts w:ascii="Times New Roman" w:hAnsi="Times New Roman" w:cs="Times New Roman"/>
+          <w:sz w:val="24"/>
+          <w:szCs w:val="24"/>
+          <w:lang w:val="en-GB"/>
+        </w:rPr>
+        <w:t xml:space="preserve"> interfaces, so it implements the methods described into the implemented interfaces</w:t>
+      </w:r>
+      <w:r>
+        <w:rPr>
+          <w:rFonts w:ascii="Times New Roman" w:hAnsi="Times New Roman" w:cs="Times New Roman"/>
+          <w:sz w:val="24"/>
+          <w:szCs w:val="24"/>
+          <w:lang w:val="en-GB"/>
+        </w:rPr>
+        <w:t>.</w:t>
       </w:r>
     </w:p>
     <w:p>
@@ -23454,7 +25005,7 @@
           <w:szCs w:val="24"/>
           <w:lang w:val="en-GB"/>
         </w:rPr>
-        <w:t>that imple</w:t>
+        <w:t>The</w:t>
       </w:r>
       <w:r>
         <w:rPr>
@@ -23463,7 +25014,7 @@
           <w:szCs w:val="24"/>
           <w:lang w:val="en-GB"/>
         </w:rPr>
-        <w:t>ments the Control interface. The</w:t>
+        <w:t>s</w:t>
       </w:r>
       <w:r>
         <w:rPr>
@@ -23472,7 +25023,7 @@
           <w:szCs w:val="24"/>
           <w:lang w:val="en-GB"/>
         </w:rPr>
-        <w:t>s</w:t>
+        <w:t>e</w:t>
       </w:r>
       <w:r>
         <w:rPr>
@@ -23481,7 +25032,7 @@
           <w:szCs w:val="24"/>
           <w:lang w:val="en-GB"/>
         </w:rPr>
-        <w:t>e</w:t>
+        <w:t xml:space="preserve"> method</w:t>
       </w:r>
       <w:r>
         <w:rPr>
@@ -23490,10 +25041,8 @@
           <w:szCs w:val="24"/>
           <w:lang w:val="en-GB"/>
         </w:rPr>
-        <w:t xml:space="preserve"> las</w:t>
-      </w:r>
-      <w:bookmarkStart w:id="10" w:name="_GoBack"/>
-      <w:bookmarkEnd w:id="10"/>
+        <w:t>s are</w:t>
+      </w:r>
       <w:r>
         <w:rPr>
           <w:rFonts w:ascii="Times New Roman" w:hAnsi="Times New Roman" w:cs="Times New Roman"/>
@@ -23501,7 +25050,25 @@
           <w:szCs w:val="24"/>
           <w:lang w:val="en-GB"/>
         </w:rPr>
-        <w:t>ts manage their boundary objects, but they</w:t>
+        <w:t xml:space="preserve"> invoked by the Component o</w:t>
+      </w:r>
+      <w:r>
+        <w:rPr>
+          <w:rFonts w:ascii="Times New Roman" w:hAnsi="Times New Roman" w:cs="Times New Roman"/>
+          <w:sz w:val="24"/>
+          <w:szCs w:val="24"/>
+          <w:lang w:val="en-GB"/>
+        </w:rPr>
+        <w:t xml:space="preserve">bjects and it does something different </w:t>
+      </w:r>
+      <w:r>
+        <w:rPr>
+          <w:rFonts w:ascii="Times New Roman" w:hAnsi="Times New Roman" w:cs="Times New Roman"/>
+          <w:sz w:val="24"/>
+          <w:szCs w:val="24"/>
+          <w:lang w:val="en-GB"/>
+        </w:rPr>
+        <w:t>depending on the object that invoked it.</w:t>
       </w:r>
     </w:p>
     <w:p>
@@ -23514,28 +25081,33 @@
           <w:rFonts w:ascii="Times New Roman" w:hAnsi="Times New Roman" w:cs="Times New Roman"/>
           <w:sz w:val="24"/>
           <w:szCs w:val="24"/>
-        </w:rPr>
-      </w:pPr>
-      <w:r>
+          <w:lang w:val="en-GB"/>
+        </w:rPr>
+      </w:pPr>
+    </w:p>
+    <w:p>
+      <w:pPr>
+        <w:autoSpaceDE w:val="0"/>
+        <w:autoSpaceDN w:val="0"/>
+        <w:adjustRightInd w:val="0"/>
+        <w:spacing w:after="0" w:line="240" w:lineRule="auto"/>
         <w:rPr>
           <w:rFonts w:ascii="Times New Roman" w:hAnsi="Times New Roman" w:cs="Times New Roman"/>
           <w:sz w:val="24"/>
           <w:szCs w:val="24"/>
           <w:lang w:val="en-GB"/>
         </w:rPr>
-        <w:t xml:space="preserve">leave the control of the main user interaction at </w:t>
-      </w:r>
-      <w:proofErr w:type="spellStart"/>
-      <w:r>
-        <w:rPr>
-          <w:rFonts w:ascii="Times New Roman" w:hAnsi="Times New Roman" w:cs="Times New Roman"/>
+      </w:pPr>
+      <w:r>
+        <w:rPr>
+          <w:rFonts w:ascii="Times New Roman" w:hAnsi="Times New Roman" w:cs="Times New Roman"/>
+          <w:b/>
           <w:sz w:val="24"/>
           <w:szCs w:val="24"/>
           <w:lang w:val="en-GB"/>
         </w:rPr>
-        <w:t>MainControl</w:t>
-      </w:r>
-      <w:proofErr w:type="spellEnd"/>
+        <w:t>2:</w:t>
+      </w:r>
       <w:r>
         <w:rPr>
           <w:rFonts w:ascii="Times New Roman" w:hAnsi="Times New Roman" w:cs="Times New Roman"/>
@@ -23543,72 +25115,595 @@
           <w:szCs w:val="24"/>
           <w:lang w:val="en-GB"/>
         </w:rPr>
-        <w:t xml:space="preserve"> class. </w:t>
-      </w:r>
-      <w:r>
+        <w:t xml:space="preserve"> Controller interface: it has been introduced as tag interface.</w:t>
+      </w:r>
+    </w:p>
+    <w:p>
+      <w:pPr>
+        <w:spacing w:line="259" w:lineRule="auto"/>
         <w:rPr>
           <w:rFonts w:ascii="Times New Roman" w:hAnsi="Times New Roman" w:cs="Times New Roman"/>
           <w:sz w:val="24"/>
           <w:szCs w:val="24"/>
-        </w:rPr>
-        <w:t xml:space="preserve">For </w:t>
-      </w:r>
-      <w:proofErr w:type="spellStart"/>
+          <w:lang w:val="en-GB"/>
+        </w:rPr>
+      </w:pPr>
       <w:r>
         <w:rPr>
           <w:rFonts w:ascii="Times New Roman" w:hAnsi="Times New Roman" w:cs="Times New Roman"/>
           <w:sz w:val="24"/>
           <w:szCs w:val="24"/>
-        </w:rPr>
-        <w:t>this</w:t>
-      </w:r>
-      <w:proofErr w:type="spellEnd"/>
-      <w:r>
+          <w:lang w:val="en-GB"/>
+        </w:rPr>
+        <w:br w:type="page"/>
+      </w:r>
+    </w:p>
+    <w:p>
+      <w:pPr>
+        <w:autoSpaceDE w:val="0"/>
+        <w:autoSpaceDN w:val="0"/>
+        <w:adjustRightInd w:val="0"/>
+        <w:spacing w:after="0" w:line="240" w:lineRule="auto"/>
         <w:rPr>
           <w:rFonts w:ascii="Times New Roman" w:hAnsi="Times New Roman" w:cs="Times New Roman"/>
           <w:sz w:val="24"/>
           <w:szCs w:val="24"/>
-        </w:rPr>
-        <w:t xml:space="preserve"> </w:t>
-      </w:r>
-      <w:proofErr w:type="spellStart"/>
+          <w:lang w:val="en-GB"/>
+        </w:rPr>
+      </w:pPr>
       <w:r>
         <w:rPr>
           <w:rFonts w:ascii="Times New Roman" w:hAnsi="Times New Roman" w:cs="Times New Roman"/>
           <w:sz w:val="24"/>
           <w:szCs w:val="24"/>
-        </w:rPr>
-        <w:t>reason</w:t>
-      </w:r>
-      <w:proofErr w:type="spellEnd"/>
-      <w:r>
+          <w:lang w:val="en-GB"/>
+        </w:rPr>
+        <w:lastRenderedPageBreak/>
+        <w:t>Singleton pattern:</w:t>
+      </w:r>
+    </w:p>
+    <w:p>
+      <w:pPr>
+        <w:autoSpaceDE w:val="0"/>
+        <w:autoSpaceDN w:val="0"/>
+        <w:adjustRightInd w:val="0"/>
+        <w:spacing w:after="0" w:line="240" w:lineRule="auto"/>
         <w:rPr>
           <w:rFonts w:ascii="Times New Roman" w:hAnsi="Times New Roman" w:cs="Times New Roman"/>
           <w:sz w:val="24"/>
           <w:szCs w:val="24"/>
-        </w:rPr>
-        <w:t>, the</w:t>
-      </w:r>
-    </w:p>
-    <w:p>
-      <w:pPr>
-        <w:rPr>
-          <w:rFonts w:ascii="Times New Roman" w:hAnsi="Times New Roman" w:cs="Times New Roman"/>
-          <w:lang w:val="en-GB"/>
-        </w:rPr>
-      </w:pPr>
-      <w:r>
+          <w:lang w:val="en-GB"/>
+        </w:rPr>
+      </w:pPr>
+    </w:p>
+    <w:p>
+      <w:pPr>
+        <w:autoSpaceDE w:val="0"/>
+        <w:autoSpaceDN w:val="0"/>
+        <w:adjustRightInd w:val="0"/>
+        <w:spacing w:after="0" w:line="240" w:lineRule="auto"/>
+        <w:jc w:val="center"/>
         <w:rPr>
           <w:rFonts w:ascii="Times New Roman" w:hAnsi="Times New Roman" w:cs="Times New Roman"/>
           <w:sz w:val="24"/>
           <w:szCs w:val="24"/>
           <w:lang w:val="en-GB"/>
         </w:rPr>
-        <w:t>model used is the Call-Return model.</w:t>
-      </w:r>
-      <w:r>
-        <w:rPr>
-          <w:rFonts w:ascii="Times New Roman" w:hAnsi="Times New Roman" w:cs="Times New Roman"/>
+      </w:pPr>
+    </w:p>
+    <w:p>
+      <w:pPr>
+        <w:autoSpaceDE w:val="0"/>
+        <w:autoSpaceDN w:val="0"/>
+        <w:adjustRightInd w:val="0"/>
+        <w:spacing w:after="0" w:line="240" w:lineRule="auto"/>
+        <w:jc w:val="center"/>
+        <w:rPr>
+          <w:rFonts w:ascii="Times New Roman" w:hAnsi="Times New Roman" w:cs="Times New Roman"/>
+          <w:lang w:val="en-GB"/>
+        </w:rPr>
+      </w:pPr>
+      <w:r>
+        <w:rPr>
+          <w:rFonts w:ascii="Times New Roman" w:hAnsi="Times New Roman" w:cs="Times New Roman"/>
+          <w:noProof/>
+          <w:sz w:val="24"/>
+          <w:szCs w:val="24"/>
+          <w:lang w:val="en-GB"/>
+        </w:rPr>
+        <w:drawing>
+          <wp:inline distT="0" distB="0" distL="0" distR="0">
+            <wp:extent cx="2146300" cy="1282700"/>
+            <wp:effectExtent l="0" t="0" r="0" b="0"/>
+            <wp:docPr id="14" name="Immagine 14" descr="C:\Users\Andrea\AppData\Local\Microsoft\Windows\INetCache\Content.Word\Singleton.png"/>
+            <wp:cNvGraphicFramePr>
+              <a:graphicFrameLocks xmlns:a="http://schemas.openxmlformats.org/drawingml/2006/main" noChangeAspect="1"/>
+            </wp:cNvGraphicFramePr>
+            <a:graphic xmlns:a="http://schemas.openxmlformats.org/drawingml/2006/main">
+              <a:graphicData uri="http://schemas.openxmlformats.org/drawingml/2006/picture">
+                <pic:pic xmlns:pic="http://schemas.openxmlformats.org/drawingml/2006/picture">
+                  <pic:nvPicPr>
+                    <pic:cNvPr id="0" name="Picture 1" descr="C:\Users\Andrea\AppData\Local\Microsoft\Windows\INetCache\Content.Word\Singleton.png"/>
+                    <pic:cNvPicPr>
+                      <a:picLocks noChangeAspect="1" noChangeArrowheads="1"/>
+                    </pic:cNvPicPr>
+                  </pic:nvPicPr>
+                  <pic:blipFill>
+                    <a:blip r:embed="rId46">
+                      <a:extLst>
+                        <a:ext uri="{28A0092B-C50C-407E-A947-70E740481C1C}">
+                          <a14:useLocalDpi xmlns:a14="http://schemas.microsoft.com/office/drawing/2010/main" val="0"/>
+                        </a:ext>
+                      </a:extLst>
+                    </a:blip>
+                    <a:srcRect/>
+                    <a:stretch>
+                      <a:fillRect/>
+                    </a:stretch>
+                  </pic:blipFill>
+                  <pic:spPr bwMode="auto">
+                    <a:xfrm>
+                      <a:off x="0" y="0"/>
+                      <a:ext cx="2146300" cy="1282700"/>
+                    </a:xfrm>
+                    <a:prstGeom prst="rect">
+                      <a:avLst/>
+                    </a:prstGeom>
+                    <a:noFill/>
+                    <a:ln>
+                      <a:noFill/>
+                    </a:ln>
+                  </pic:spPr>
+                </pic:pic>
+              </a:graphicData>
+            </a:graphic>
+          </wp:inline>
+        </w:drawing>
+      </w:r>
+    </w:p>
+    <w:p>
+      <w:pPr>
+        <w:autoSpaceDE w:val="0"/>
+        <w:autoSpaceDN w:val="0"/>
+        <w:adjustRightInd w:val="0"/>
+        <w:spacing w:after="0" w:line="240" w:lineRule="auto"/>
+        <w:rPr>
+          <w:rFonts w:ascii="Times New Roman" w:hAnsi="Times New Roman" w:cs="Times New Roman"/>
+          <w:lang w:val="en-GB"/>
+        </w:rPr>
+      </w:pPr>
+    </w:p>
+    <w:p>
+      <w:pPr>
+        <w:autoSpaceDE w:val="0"/>
+        <w:autoSpaceDN w:val="0"/>
+        <w:adjustRightInd w:val="0"/>
+        <w:spacing w:after="0" w:line="240" w:lineRule="auto"/>
+        <w:rPr>
+          <w:rFonts w:ascii="Times New Roman" w:hAnsi="Times New Roman" w:cs="Times New Roman"/>
+          <w:lang w:val="en-GB"/>
+        </w:rPr>
+      </w:pPr>
+    </w:p>
+    <w:p>
+      <w:pPr>
+        <w:autoSpaceDE w:val="0"/>
+        <w:autoSpaceDN w:val="0"/>
+        <w:adjustRightInd w:val="0"/>
+        <w:spacing w:after="0" w:line="240" w:lineRule="auto"/>
+        <w:rPr>
+          <w:rFonts w:ascii="Times New Roman" w:hAnsi="Times New Roman" w:cs="Times New Roman"/>
+          <w:sz w:val="24"/>
+          <w:szCs w:val="24"/>
+          <w:lang w:val="en-GB"/>
+        </w:rPr>
+      </w:pPr>
+    </w:p>
+    <w:p>
+      <w:pPr>
+        <w:autoSpaceDE w:val="0"/>
+        <w:autoSpaceDN w:val="0"/>
+        <w:adjustRightInd w:val="0"/>
+        <w:spacing w:after="0" w:line="240" w:lineRule="auto"/>
+        <w:rPr>
+          <w:rFonts w:ascii="Times New Roman" w:hAnsi="Times New Roman" w:cs="Times New Roman"/>
+          <w:sz w:val="24"/>
+          <w:szCs w:val="24"/>
+          <w:lang w:val="en-GB"/>
+        </w:rPr>
+      </w:pPr>
+    </w:p>
+    <w:p>
+      <w:pPr>
+        <w:autoSpaceDE w:val="0"/>
+        <w:autoSpaceDN w:val="0"/>
+        <w:adjustRightInd w:val="0"/>
+        <w:spacing w:after="0" w:line="240" w:lineRule="auto"/>
+        <w:rPr>
+          <w:rFonts w:ascii="Times New Roman" w:hAnsi="Times New Roman" w:cs="Times New Roman"/>
+          <w:sz w:val="24"/>
+          <w:szCs w:val="24"/>
+          <w:lang w:val="en-GB"/>
+        </w:rPr>
+      </w:pPr>
+    </w:p>
+    <w:p>
+      <w:pPr>
+        <w:autoSpaceDE w:val="0"/>
+        <w:autoSpaceDN w:val="0"/>
+        <w:adjustRightInd w:val="0"/>
+        <w:spacing w:after="0" w:line="240" w:lineRule="auto"/>
+        <w:rPr>
+          <w:rFonts w:ascii="Times New Roman" w:hAnsi="Times New Roman" w:cs="Times New Roman"/>
+          <w:sz w:val="24"/>
+          <w:szCs w:val="24"/>
+          <w:lang w:val="en-GB"/>
+        </w:rPr>
+      </w:pPr>
+    </w:p>
+    <w:p>
+      <w:pPr>
+        <w:autoSpaceDE w:val="0"/>
+        <w:autoSpaceDN w:val="0"/>
+        <w:adjustRightInd w:val="0"/>
+        <w:spacing w:after="0" w:line="240" w:lineRule="auto"/>
+        <w:rPr>
+          <w:rFonts w:ascii="Times New Roman" w:hAnsi="Times New Roman" w:cs="Times New Roman"/>
+          <w:sz w:val="24"/>
+          <w:szCs w:val="24"/>
+          <w:lang w:val="en-GB"/>
+        </w:rPr>
+      </w:pPr>
+    </w:p>
+    <w:p>
+      <w:pPr>
+        <w:autoSpaceDE w:val="0"/>
+        <w:autoSpaceDN w:val="0"/>
+        <w:adjustRightInd w:val="0"/>
+        <w:spacing w:after="0" w:line="240" w:lineRule="auto"/>
+        <w:rPr>
+          <w:rFonts w:ascii="Times New Roman" w:hAnsi="Times New Roman" w:cs="Times New Roman"/>
+          <w:sz w:val="24"/>
+          <w:szCs w:val="24"/>
+          <w:lang w:val="en-GB"/>
+        </w:rPr>
+      </w:pPr>
+    </w:p>
+    <w:p>
+      <w:pPr>
+        <w:autoSpaceDE w:val="0"/>
+        <w:autoSpaceDN w:val="0"/>
+        <w:adjustRightInd w:val="0"/>
+        <w:spacing w:after="0" w:line="240" w:lineRule="auto"/>
+        <w:rPr>
+          <w:rFonts w:ascii="Times New Roman" w:hAnsi="Times New Roman" w:cs="Times New Roman"/>
+          <w:sz w:val="24"/>
+          <w:szCs w:val="24"/>
+          <w:lang w:val="en-GB"/>
+        </w:rPr>
+      </w:pPr>
+    </w:p>
+    <w:p>
+      <w:pPr>
+        <w:autoSpaceDE w:val="0"/>
+        <w:autoSpaceDN w:val="0"/>
+        <w:adjustRightInd w:val="0"/>
+        <w:spacing w:after="0" w:line="240" w:lineRule="auto"/>
+        <w:rPr>
+          <w:rFonts w:ascii="Times New Roman" w:hAnsi="Times New Roman" w:cs="Times New Roman"/>
+          <w:sz w:val="24"/>
+          <w:szCs w:val="24"/>
+          <w:lang w:val="en-GB"/>
+        </w:rPr>
+      </w:pPr>
+    </w:p>
+    <w:p>
+      <w:pPr>
+        <w:autoSpaceDE w:val="0"/>
+        <w:autoSpaceDN w:val="0"/>
+        <w:adjustRightInd w:val="0"/>
+        <w:spacing w:after="0" w:line="240" w:lineRule="auto"/>
+        <w:rPr>
+          <w:rFonts w:ascii="Times New Roman" w:hAnsi="Times New Roman" w:cs="Times New Roman"/>
+          <w:sz w:val="24"/>
+          <w:szCs w:val="24"/>
+          <w:lang w:val="en-GB"/>
+        </w:rPr>
+      </w:pPr>
+    </w:p>
+    <w:p>
+      <w:pPr>
+        <w:spacing w:line="259" w:lineRule="auto"/>
+        <w:rPr>
+          <w:rFonts w:ascii="Times New Roman" w:hAnsi="Times New Roman" w:cs="Times New Roman"/>
+          <w:sz w:val="24"/>
+          <w:szCs w:val="24"/>
+          <w:lang w:val="en-GB"/>
+        </w:rPr>
+      </w:pPr>
+      <w:r>
+        <w:rPr>
+          <w:rFonts w:ascii="Times New Roman" w:hAnsi="Times New Roman" w:cs="Times New Roman"/>
+          <w:sz w:val="24"/>
+          <w:szCs w:val="24"/>
+          <w:lang w:val="en-GB"/>
+        </w:rPr>
+        <w:br w:type="page"/>
+      </w:r>
+    </w:p>
+    <w:p>
+      <w:pPr>
+        <w:autoSpaceDE w:val="0"/>
+        <w:autoSpaceDN w:val="0"/>
+        <w:adjustRightInd w:val="0"/>
+        <w:spacing w:after="0" w:line="240" w:lineRule="auto"/>
+        <w:rPr>
+          <w:rFonts w:ascii="Times New Roman" w:hAnsi="Times New Roman" w:cs="Times New Roman"/>
+          <w:sz w:val="24"/>
+          <w:szCs w:val="24"/>
+          <w:lang w:val="en-GB"/>
+        </w:rPr>
+      </w:pPr>
+      <w:r>
+        <w:rPr>
+          <w:rFonts w:ascii="Times New Roman" w:hAnsi="Times New Roman" w:cs="Times New Roman"/>
+          <w:sz w:val="24"/>
+          <w:szCs w:val="24"/>
+          <w:lang w:val="en-GB"/>
+        </w:rPr>
+        <w:lastRenderedPageBreak/>
+        <w:t>Observer pattern</w:t>
+      </w:r>
+    </w:p>
+    <w:p>
+      <w:pPr>
+        <w:autoSpaceDE w:val="0"/>
+        <w:autoSpaceDN w:val="0"/>
+        <w:adjustRightInd w:val="0"/>
+        <w:spacing w:after="0" w:line="240" w:lineRule="auto"/>
+        <w:rPr>
+          <w:rFonts w:ascii="Times New Roman" w:hAnsi="Times New Roman" w:cs="Times New Roman"/>
+          <w:sz w:val="24"/>
+          <w:szCs w:val="24"/>
+          <w:lang w:val="en-GB"/>
+        </w:rPr>
+      </w:pPr>
+    </w:p>
+    <w:p>
+      <w:pPr>
+        <w:autoSpaceDE w:val="0"/>
+        <w:autoSpaceDN w:val="0"/>
+        <w:adjustRightInd w:val="0"/>
+        <w:spacing w:after="0" w:line="240" w:lineRule="auto"/>
+        <w:rPr>
+          <w:rFonts w:ascii="Times New Roman" w:hAnsi="Times New Roman" w:cs="Times New Roman"/>
+          <w:sz w:val="24"/>
+          <w:szCs w:val="24"/>
+          <w:lang w:val="en-GB"/>
+        </w:rPr>
+      </w:pPr>
+    </w:p>
+    <w:p>
+      <w:pPr>
+        <w:autoSpaceDE w:val="0"/>
+        <w:autoSpaceDN w:val="0"/>
+        <w:adjustRightInd w:val="0"/>
+        <w:spacing w:after="0" w:line="240" w:lineRule="auto"/>
+        <w:jc w:val="center"/>
+        <w:rPr>
+          <w:rFonts w:ascii="Times New Roman" w:hAnsi="Times New Roman" w:cs="Times New Roman"/>
+          <w:sz w:val="24"/>
+          <w:szCs w:val="24"/>
+          <w:lang w:val="en-GB"/>
+        </w:rPr>
+      </w:pPr>
+      <w:r>
+        <w:rPr>
+          <w:rFonts w:ascii="Times New Roman" w:hAnsi="Times New Roman" w:cs="Times New Roman"/>
+          <w:noProof/>
+          <w:sz w:val="24"/>
+          <w:szCs w:val="24"/>
+          <w:lang w:val="en-GB"/>
+        </w:rPr>
+        <w:drawing>
+          <wp:inline distT="0" distB="0" distL="0" distR="0">
+            <wp:extent cx="3924300" cy="2768600"/>
+            <wp:effectExtent l="0" t="0" r="0" b="0"/>
+            <wp:docPr id="15" name="Immagine 15" descr="C:\Users\Andrea\AppData\Local\Microsoft\Windows\INetCache\Content.Word\Observer.png"/>
+            <wp:cNvGraphicFramePr>
+              <a:graphicFrameLocks xmlns:a="http://schemas.openxmlformats.org/drawingml/2006/main" noChangeAspect="1"/>
+            </wp:cNvGraphicFramePr>
+            <a:graphic xmlns:a="http://schemas.openxmlformats.org/drawingml/2006/main">
+              <a:graphicData uri="http://schemas.openxmlformats.org/drawingml/2006/picture">
+                <pic:pic xmlns:pic="http://schemas.openxmlformats.org/drawingml/2006/picture">
+                  <pic:nvPicPr>
+                    <pic:cNvPr id="0" name="Picture 2" descr="C:\Users\Andrea\AppData\Local\Microsoft\Windows\INetCache\Content.Word\Observer.png"/>
+                    <pic:cNvPicPr>
+                      <a:picLocks noChangeAspect="1" noChangeArrowheads="1"/>
+                    </pic:cNvPicPr>
+                  </pic:nvPicPr>
+                  <pic:blipFill>
+                    <a:blip r:embed="rId47">
+                      <a:extLst>
+                        <a:ext uri="{28A0092B-C50C-407E-A947-70E740481C1C}">
+                          <a14:useLocalDpi xmlns:a14="http://schemas.microsoft.com/office/drawing/2010/main" val="0"/>
+                        </a:ext>
+                      </a:extLst>
+                    </a:blip>
+                    <a:srcRect/>
+                    <a:stretch>
+                      <a:fillRect/>
+                    </a:stretch>
+                  </pic:blipFill>
+                  <pic:spPr bwMode="auto">
+                    <a:xfrm>
+                      <a:off x="0" y="0"/>
+                      <a:ext cx="3924300" cy="2768600"/>
+                    </a:xfrm>
+                    <a:prstGeom prst="rect">
+                      <a:avLst/>
+                    </a:prstGeom>
+                    <a:noFill/>
+                    <a:ln>
+                      <a:noFill/>
+                    </a:ln>
+                  </pic:spPr>
+                </pic:pic>
+              </a:graphicData>
+            </a:graphic>
+          </wp:inline>
+        </w:drawing>
+      </w:r>
+    </w:p>
+    <w:p>
+      <w:pPr>
+        <w:autoSpaceDE w:val="0"/>
+        <w:autoSpaceDN w:val="0"/>
+        <w:adjustRightInd w:val="0"/>
+        <w:spacing w:after="0" w:line="240" w:lineRule="auto"/>
+        <w:jc w:val="center"/>
+        <w:rPr>
+          <w:rFonts w:ascii="Times New Roman" w:hAnsi="Times New Roman" w:cs="Times New Roman"/>
+          <w:sz w:val="24"/>
+          <w:szCs w:val="24"/>
+          <w:lang w:val="en-GB"/>
+        </w:rPr>
+      </w:pPr>
+    </w:p>
+    <w:p>
+      <w:pPr>
+        <w:spacing w:line="259" w:lineRule="auto"/>
+        <w:rPr>
+          <w:rFonts w:ascii="Times New Roman" w:hAnsi="Times New Roman" w:cs="Times New Roman"/>
+          <w:sz w:val="24"/>
+          <w:szCs w:val="24"/>
+          <w:lang w:val="en-GB"/>
+        </w:rPr>
+      </w:pPr>
+      <w:r>
+        <w:rPr>
+          <w:rFonts w:ascii="Times New Roman" w:hAnsi="Times New Roman" w:cs="Times New Roman"/>
+          <w:sz w:val="24"/>
+          <w:szCs w:val="24"/>
+          <w:lang w:val="en-GB"/>
+        </w:rPr>
+        <w:br w:type="page"/>
+      </w:r>
+    </w:p>
+    <w:p>
+      <w:pPr>
+        <w:autoSpaceDE w:val="0"/>
+        <w:autoSpaceDN w:val="0"/>
+        <w:adjustRightInd w:val="0"/>
+        <w:spacing w:after="0" w:line="240" w:lineRule="auto"/>
+        <w:rPr>
+          <w:rFonts w:ascii="Times New Roman" w:hAnsi="Times New Roman" w:cs="Times New Roman"/>
+          <w:sz w:val="24"/>
+          <w:szCs w:val="24"/>
+          <w:lang w:val="en-GB"/>
+        </w:rPr>
+      </w:pPr>
+      <w:r>
+        <w:rPr>
+          <w:rFonts w:ascii="Times New Roman" w:hAnsi="Times New Roman" w:cs="Times New Roman"/>
+          <w:sz w:val="24"/>
+          <w:szCs w:val="24"/>
+          <w:lang w:val="en-GB"/>
+        </w:rPr>
+        <w:lastRenderedPageBreak/>
+        <w:t>DAO pattern</w:t>
+      </w:r>
+    </w:p>
+    <w:p>
+      <w:pPr>
+        <w:autoSpaceDE w:val="0"/>
+        <w:autoSpaceDN w:val="0"/>
+        <w:adjustRightInd w:val="0"/>
+        <w:spacing w:after="0" w:line="240" w:lineRule="auto"/>
+        <w:rPr>
+          <w:rFonts w:ascii="Times New Roman" w:hAnsi="Times New Roman" w:cs="Times New Roman"/>
+          <w:sz w:val="24"/>
+          <w:szCs w:val="24"/>
+          <w:lang w:val="en-GB"/>
+        </w:rPr>
+      </w:pPr>
+    </w:p>
+    <w:p>
+      <w:pPr>
+        <w:autoSpaceDE w:val="0"/>
+        <w:autoSpaceDN w:val="0"/>
+        <w:adjustRightInd w:val="0"/>
+        <w:spacing w:after="0" w:line="240" w:lineRule="auto"/>
+        <w:jc w:val="center"/>
+        <w:rPr>
+          <w:rFonts w:ascii="Times New Roman" w:hAnsi="Times New Roman" w:cs="Times New Roman"/>
+          <w:sz w:val="24"/>
+          <w:szCs w:val="24"/>
+          <w:lang w:val="en-GB"/>
+        </w:rPr>
+      </w:pPr>
+      <w:r>
+        <w:rPr>
+          <w:rFonts w:ascii="Times New Roman" w:hAnsi="Times New Roman" w:cs="Times New Roman"/>
+          <w:noProof/>
+          <w:sz w:val="24"/>
+          <w:szCs w:val="24"/>
+          <w:lang w:val="en-GB"/>
+        </w:rPr>
+        <w:drawing>
+          <wp:inline distT="0" distB="0" distL="0" distR="0">
+            <wp:extent cx="5041900" cy="4292600"/>
+            <wp:effectExtent l="0" t="0" r="0" b="0"/>
+            <wp:docPr id="16" name="Immagine 16" descr="C:\Users\Andrea\AppData\Local\Microsoft\Windows\INetCache\Content.Word\DAO.PNG"/>
+            <wp:cNvGraphicFramePr>
+              <a:graphicFrameLocks xmlns:a="http://schemas.openxmlformats.org/drawingml/2006/main" noChangeAspect="1"/>
+            </wp:cNvGraphicFramePr>
+            <a:graphic xmlns:a="http://schemas.openxmlformats.org/drawingml/2006/main">
+              <a:graphicData uri="http://schemas.openxmlformats.org/drawingml/2006/picture">
+                <pic:pic xmlns:pic="http://schemas.openxmlformats.org/drawingml/2006/picture">
+                  <pic:nvPicPr>
+                    <pic:cNvPr id="0" name="Picture 3" descr="C:\Users\Andrea\AppData\Local\Microsoft\Windows\INetCache\Content.Word\DAO.PNG"/>
+                    <pic:cNvPicPr>
+                      <a:picLocks noChangeAspect="1" noChangeArrowheads="1"/>
+                    </pic:cNvPicPr>
+                  </pic:nvPicPr>
+                  <pic:blipFill>
+                    <a:blip r:embed="rId48">
+                      <a:extLst>
+                        <a:ext uri="{28A0092B-C50C-407E-A947-70E740481C1C}">
+                          <a14:useLocalDpi xmlns:a14="http://schemas.microsoft.com/office/drawing/2010/main" val="0"/>
+                        </a:ext>
+                      </a:extLst>
+                    </a:blip>
+                    <a:srcRect/>
+                    <a:stretch>
+                      <a:fillRect/>
+                    </a:stretch>
+                  </pic:blipFill>
+                  <pic:spPr bwMode="auto">
+                    <a:xfrm>
+                      <a:off x="0" y="0"/>
+                      <a:ext cx="5041900" cy="4292600"/>
+                    </a:xfrm>
+                    <a:prstGeom prst="rect">
+                      <a:avLst/>
+                    </a:prstGeom>
+                    <a:noFill/>
+                    <a:ln>
+                      <a:noFill/>
+                    </a:ln>
+                  </pic:spPr>
+                </pic:pic>
+              </a:graphicData>
+            </a:graphic>
+          </wp:inline>
+        </w:drawing>
+      </w:r>
+      <w:r>
+        <w:rPr>
+          <w:rFonts w:ascii="Times New Roman" w:hAnsi="Times New Roman" w:cs="Times New Roman"/>
+          <w:sz w:val="24"/>
+          <w:szCs w:val="24"/>
           <w:lang w:val="en-GB"/>
         </w:rPr>
         <w:br w:type="page"/>
@@ -23624,6 +25719,7 @@
           <w:lang w:val="en-GB"/>
         </w:rPr>
       </w:pPr>
+      <w:bookmarkStart w:id="13" w:name="_Toc497215985"/>
       <w:r>
         <w:rPr>
           <w:rFonts w:ascii="Times New Roman" w:hAnsi="Times New Roman" w:cs="Times New Roman"/>
@@ -23634,7 +25730,7 @@
         <w:lastRenderedPageBreak/>
         <w:t>Testing document</w:t>
       </w:r>
-      <w:bookmarkEnd w:id="9"/>
+      <w:bookmarkEnd w:id="13"/>
     </w:p>
     <w:p>
       <w:pPr>
@@ -23645,7 +25741,7 @@
           <w:lang w:val="en-GB"/>
         </w:rPr>
       </w:pPr>
-      <w:bookmarkStart w:id="11" w:name="_Toc497128406"/>
+      <w:bookmarkStart w:id="14" w:name="_Toc497215986"/>
       <w:r>
         <w:rPr>
           <w:rFonts w:ascii="Times New Roman" w:hAnsi="Times New Roman" w:cs="Times New Roman"/>
@@ -23654,7 +25750,7 @@
         </w:rPr>
         <w:t>System testing</w:t>
       </w:r>
-      <w:bookmarkEnd w:id="11"/>
+      <w:bookmarkEnd w:id="14"/>
     </w:p>
     <w:p>
       <w:pPr>
@@ -23665,7 +25761,7 @@
           <w:lang w:val="en-GB"/>
         </w:rPr>
       </w:pPr>
-      <w:bookmarkStart w:id="12" w:name="_Toc497128407"/>
+      <w:bookmarkStart w:id="15" w:name="_Toc497215987"/>
       <w:r>
         <w:rPr>
           <w:rFonts w:ascii="Times New Roman" w:hAnsi="Times New Roman" w:cs="Times New Roman"/>
@@ -23674,7 +25770,7 @@
         </w:rPr>
         <w:t>Performs login test</w:t>
       </w:r>
-      <w:bookmarkEnd w:id="12"/>
+      <w:bookmarkEnd w:id="15"/>
     </w:p>
     <w:p>
       <w:pPr>
@@ -24481,7 +26577,7 @@
           <w:lang w:val="en-GB"/>
         </w:rPr>
       </w:pPr>
-      <w:bookmarkStart w:id="13" w:name="_Toc497128408"/>
+      <w:bookmarkStart w:id="16" w:name="_Toc497215988"/>
       <w:r>
         <w:rPr>
           <w:rFonts w:ascii="Times New Roman" w:hAnsi="Times New Roman" w:cs="Times New Roman"/>
@@ -24491,7 +26587,7 @@
         <w:lastRenderedPageBreak/>
         <w:t>Researches contact test</w:t>
       </w:r>
-      <w:bookmarkEnd w:id="13"/>
+      <w:bookmarkEnd w:id="16"/>
     </w:p>
     <w:p>
       <w:pPr>
@@ -25468,7 +27564,7 @@
           <w:lang w:val="en-GB"/>
         </w:rPr>
       </w:pPr>
-      <w:bookmarkStart w:id="14" w:name="_Toc497128409"/>
+      <w:bookmarkStart w:id="17" w:name="_Toc497215989"/>
       <w:r>
         <w:rPr>
           <w:rFonts w:ascii="Times New Roman" w:hAnsi="Times New Roman" w:cs="Times New Roman"/>
@@ -25478,7 +27574,7 @@
         <w:lastRenderedPageBreak/>
         <w:t>Alters contract test</w:t>
       </w:r>
-      <w:bookmarkEnd w:id="14"/>
+      <w:bookmarkEnd w:id="17"/>
     </w:p>
     <w:p>
       <w:pPr>
@@ -25852,6 +27948,80 @@
           </w:p>
         </w:tc>
       </w:tr>
+      <w:tr>
+        <w:tc>
+          <w:tcPr>
+            <w:tcW w:w="2830" w:type="dxa"/>
+          </w:tcPr>
+          <w:p>
+            <w:pPr>
+              <w:autoSpaceDE w:val="0"/>
+              <w:autoSpaceDN w:val="0"/>
+              <w:adjustRightInd w:val="0"/>
+              <w:spacing w:line="240" w:lineRule="auto"/>
+              <w:rPr>
+                <w:rFonts w:ascii="Times New Roman" w:hAnsi="Times New Roman" w:cs="Times New Roman"/>
+                <w:lang w:val="en-GB"/>
+              </w:rPr>
+            </w:pPr>
+            <w:r>
+              <w:rPr>
+                <w:rFonts w:ascii="Times New Roman" w:hAnsi="Times New Roman" w:cs="Times New Roman"/>
+                <w:lang w:val="en-GB"/>
+              </w:rPr>
+              <w:t>The operator fills the form with invalid characters</w:t>
+            </w:r>
+          </w:p>
+        </w:tc>
+        <w:tc>
+          <w:tcPr>
+            <w:tcW w:w="3686" w:type="dxa"/>
+          </w:tcPr>
+          <w:p>
+            <w:pPr>
+              <w:autoSpaceDE w:val="0"/>
+              <w:autoSpaceDN w:val="0"/>
+              <w:adjustRightInd w:val="0"/>
+              <w:spacing w:line="240" w:lineRule="auto"/>
+              <w:rPr>
+                <w:rFonts w:ascii="Times New Roman" w:hAnsi="Times New Roman" w:cs="Times New Roman"/>
+                <w:lang w:val="en-GB"/>
+              </w:rPr>
+            </w:pPr>
+            <w:r>
+              <w:rPr>
+                <w:rFonts w:ascii="Times New Roman" w:hAnsi="Times New Roman" w:cs="Times New Roman"/>
+                <w:lang w:val="en-GB"/>
+              </w:rPr>
+              <w:t>System shows a popup with message “Invalid characters”</w:t>
+            </w:r>
+          </w:p>
+        </w:tc>
+        <w:tc>
+          <w:tcPr>
+            <w:tcW w:w="3112" w:type="dxa"/>
+          </w:tcPr>
+          <w:p>
+            <w:pPr>
+              <w:autoSpaceDE w:val="0"/>
+              <w:autoSpaceDN w:val="0"/>
+              <w:adjustRightInd w:val="0"/>
+              <w:spacing w:line="240" w:lineRule="auto"/>
+              <w:rPr>
+                <w:rFonts w:ascii="Times New Roman" w:hAnsi="Times New Roman" w:cs="Times New Roman"/>
+                <w:lang w:val="en-GB"/>
+              </w:rPr>
+            </w:pPr>
+            <w:r>
+              <w:rPr>
+                <w:rFonts w:ascii="Times New Roman" w:hAnsi="Times New Roman" w:cs="Times New Roman"/>
+                <w:lang w:val="en-GB"/>
+              </w:rPr>
+              <w:t>System shows a popup with message “Invalid characters”</w:t>
+            </w:r>
+          </w:p>
+        </w:tc>
+      </w:tr>
     </w:tbl>
     <w:p>
       <w:pPr>
@@ -25886,7 +28056,7 @@
           <w:lang w:val="en-GB"/>
         </w:rPr>
       </w:pPr>
-      <w:bookmarkStart w:id="15" w:name="_Toc497128410"/>
+      <w:bookmarkStart w:id="18" w:name="_Toc497215990"/>
       <w:r>
         <w:rPr>
           <w:rFonts w:ascii="Times New Roman" w:hAnsi="Times New Roman" w:cs="Times New Roman"/>
@@ -25896,7 +28066,7 @@
         <w:lastRenderedPageBreak/>
         <w:t>Deletes contract test</w:t>
       </w:r>
-      <w:bookmarkEnd w:id="15"/>
+      <w:bookmarkEnd w:id="18"/>
     </w:p>
     <w:p>
       <w:pPr>
@@ -26504,7 +28674,7 @@
           <w:lang w:val="en-GB"/>
         </w:rPr>
       </w:pPr>
-      <w:bookmarkStart w:id="16" w:name="_Toc497128411"/>
+      <w:bookmarkStart w:id="19" w:name="_Toc497215991"/>
       <w:r>
         <w:rPr>
           <w:rFonts w:ascii="Times New Roman" w:hAnsi="Times New Roman" w:cs="Times New Roman"/>
@@ -26514,7 +28684,7 @@
         <w:lastRenderedPageBreak/>
         <w:t>Deletes contract test</w:t>
       </w:r>
-      <w:bookmarkEnd w:id="16"/>
+      <w:bookmarkEnd w:id="19"/>
     </w:p>
     <w:p>
       <w:pPr>
@@ -27122,7 +29292,7 @@
           <w:lang w:val="en-GB"/>
         </w:rPr>
       </w:pPr>
-      <w:bookmarkStart w:id="17" w:name="_Toc497128412"/>
+      <w:bookmarkStart w:id="20" w:name="_Toc497215992"/>
       <w:r>
         <w:rPr>
           <w:rFonts w:ascii="Times New Roman" w:hAnsi="Times New Roman" w:cs="Times New Roman"/>
@@ -27132,7 +29302,7 @@
         <w:lastRenderedPageBreak/>
         <w:t>Adds contract test</w:t>
       </w:r>
-      <w:bookmarkEnd w:id="17"/>
+      <w:bookmarkEnd w:id="20"/>
     </w:p>
     <w:p>
       <w:pPr>
@@ -27602,7 +29772,7 @@
           <w:lang w:val="en-GB"/>
         </w:rPr>
       </w:pPr>
-      <w:bookmarkStart w:id="18" w:name="_Toc497128413"/>
+      <w:bookmarkStart w:id="21" w:name="_Toc497215993"/>
       <w:r>
         <w:rPr>
           <w:rFonts w:ascii="Times New Roman" w:hAnsi="Times New Roman" w:cs="Times New Roman"/>
@@ -27612,7 +29782,7 @@
         <w:lastRenderedPageBreak/>
         <w:t>Reports errors in bills test</w:t>
       </w:r>
-      <w:bookmarkEnd w:id="18"/>
+      <w:bookmarkEnd w:id="21"/>
     </w:p>
     <w:p>
       <w:pPr>
@@ -28027,7 +30197,7 @@
           <w:lang w:val="en-GB"/>
         </w:rPr>
       </w:pPr>
-      <w:bookmarkStart w:id="19" w:name="_Toc497128414"/>
+      <w:bookmarkStart w:id="22" w:name="_Toc497215994"/>
       <w:r>
         <w:rPr>
           <w:rFonts w:ascii="Times New Roman" w:hAnsi="Times New Roman" w:cs="Times New Roman"/>
@@ -28037,7 +30207,7 @@
         <w:lastRenderedPageBreak/>
         <w:t>Deletes injunctions test</w:t>
       </w:r>
-      <w:bookmarkEnd w:id="19"/>
+      <w:bookmarkEnd w:id="22"/>
     </w:p>
     <w:p>
       <w:pPr>
@@ -28399,6 +30569,87 @@
           </w:p>
         </w:tc>
       </w:tr>
+      <w:tr>
+        <w:tc>
+          <w:tcPr>
+            <w:tcW w:w="2830" w:type="dxa"/>
+          </w:tcPr>
+          <w:p>
+            <w:pPr>
+              <w:autoSpaceDE w:val="0"/>
+              <w:autoSpaceDN w:val="0"/>
+              <w:adjustRightInd w:val="0"/>
+              <w:spacing w:line="240" w:lineRule="auto"/>
+              <w:rPr>
+                <w:rFonts w:ascii="Times New Roman" w:hAnsi="Times New Roman" w:cs="Times New Roman"/>
+                <w:lang w:val="en-GB"/>
+              </w:rPr>
+            </w:pPr>
+            <w:r>
+              <w:rPr>
+                <w:rFonts w:ascii="Times New Roman" w:hAnsi="Times New Roman" w:cs="Times New Roman"/>
+                <w:lang w:val="en-GB"/>
+              </w:rPr>
+              <w:t>The operator clicked the “Remove” button but the injunction can’t be removed</w:t>
+            </w:r>
+            <w:r>
+              <w:rPr>
+                <w:rFonts w:ascii="Times New Roman" w:hAnsi="Times New Roman" w:cs="Times New Roman"/>
+                <w:lang w:val="en-GB"/>
+              </w:rPr>
+              <w:t xml:space="preserve"> because it has pending payment</w:t>
+            </w:r>
+          </w:p>
+        </w:tc>
+        <w:tc>
+          <w:tcPr>
+            <w:tcW w:w="3686" w:type="dxa"/>
+          </w:tcPr>
+          <w:p>
+            <w:pPr>
+              <w:autoSpaceDE w:val="0"/>
+              <w:autoSpaceDN w:val="0"/>
+              <w:adjustRightInd w:val="0"/>
+              <w:spacing w:line="240" w:lineRule="auto"/>
+              <w:rPr>
+                <w:rFonts w:ascii="Times New Roman" w:hAnsi="Times New Roman" w:cs="Times New Roman"/>
+                <w:lang w:val="en-GB"/>
+              </w:rPr>
+            </w:pPr>
+            <w:r>
+              <w:rPr>
+                <w:rFonts w:ascii="Times New Roman" w:hAnsi="Times New Roman" w:cs="Times New Roman"/>
+                <w:lang w:val="en-GB"/>
+              </w:rPr>
+              <w:t>System shows a popup with an error message</w:t>
+            </w:r>
+          </w:p>
+        </w:tc>
+        <w:tc>
+          <w:tcPr>
+            <w:tcW w:w="3112" w:type="dxa"/>
+          </w:tcPr>
+          <w:p>
+            <w:pPr>
+              <w:autoSpaceDE w:val="0"/>
+              <w:autoSpaceDN w:val="0"/>
+              <w:adjustRightInd w:val="0"/>
+              <w:spacing w:line="240" w:lineRule="auto"/>
+              <w:rPr>
+                <w:rFonts w:ascii="Times New Roman" w:hAnsi="Times New Roman" w:cs="Times New Roman"/>
+                <w:lang w:val="en-GB"/>
+              </w:rPr>
+            </w:pPr>
+            <w:r>
+              <w:rPr>
+                <w:rFonts w:ascii="Times New Roman" w:hAnsi="Times New Roman" w:cs="Times New Roman"/>
+                <w:lang w:val="en-GB"/>
+              </w:rPr>
+              <w:t>System shows a popup with an error message</w:t>
+            </w:r>
+          </w:p>
+        </w:tc>
+      </w:tr>
     </w:tbl>
     <w:p>
       <w:pPr>
@@ -28433,7 +30684,7 @@
           <w:lang w:val="en-GB"/>
         </w:rPr>
       </w:pPr>
-      <w:bookmarkStart w:id="20" w:name="_Toc497128415"/>
+      <w:bookmarkStart w:id="23" w:name="_Toc497215995"/>
       <w:r>
         <w:rPr>
           <w:rFonts w:ascii="Times New Roman" w:hAnsi="Times New Roman" w:cs="Times New Roman"/>
@@ -28443,7 +30694,7 @@
         <w:lastRenderedPageBreak/>
         <w:t>Confirms bill test</w:t>
       </w:r>
-      <w:bookmarkEnd w:id="20"/>
+      <w:bookmarkEnd w:id="23"/>
     </w:p>
     <w:p>
       <w:pPr>
@@ -28839,7 +31090,7 @@
           <w:lang w:val="en-GB"/>
         </w:rPr>
       </w:pPr>
-      <w:bookmarkStart w:id="21" w:name="_Toc497128416"/>
+      <w:bookmarkStart w:id="24" w:name="_Toc497215996"/>
       <w:r>
         <w:rPr>
           <w:rFonts w:ascii="Times New Roman" w:hAnsi="Times New Roman" w:cs="Times New Roman"/>
@@ -28849,7 +31100,7 @@
         <w:lastRenderedPageBreak/>
         <w:t>Resends bill test</w:t>
       </w:r>
-      <w:bookmarkEnd w:id="21"/>
+      <w:bookmarkEnd w:id="24"/>
     </w:p>
     <w:p>
       <w:pPr>
@@ -28908,7 +31159,7 @@
                 <w:rFonts w:ascii="Times New Roman" w:hAnsi="Times New Roman" w:cs="Times New Roman"/>
                 <w:lang w:val="en-GB"/>
               </w:rPr>
-              <w:t>8</w:t>
+              <w:t>9</w:t>
             </w:r>
           </w:p>
         </w:tc>
@@ -28956,7 +31207,14 @@
                 <w:rFonts w:ascii="Times New Roman" w:hAnsi="Times New Roman" w:cs="Times New Roman"/>
                 <w:lang w:val="en-GB"/>
               </w:rPr>
-              <w:t>Confirms bill</w:t>
+              <w:t>Resend</w:t>
+            </w:r>
+            <w:r>
+              <w:rPr>
+                <w:rFonts w:ascii="Times New Roman" w:hAnsi="Times New Roman" w:cs="Times New Roman"/>
+                <w:lang w:val="en-GB"/>
+              </w:rPr>
+              <w:t>s bill</w:t>
             </w:r>
           </w:p>
         </w:tc>
@@ -29158,7 +31416,35 @@
                 <w:rFonts w:ascii="Times New Roman" w:hAnsi="Times New Roman" w:cs="Times New Roman"/>
                 <w:lang w:val="en-GB"/>
               </w:rPr>
-              <w:t>The operator selects a bill from the bill's table and presses "Confirm button”</w:t>
+              <w:t>The operat</w:t>
+            </w:r>
+            <w:r>
+              <w:rPr>
+                <w:rFonts w:ascii="Times New Roman" w:hAnsi="Times New Roman" w:cs="Times New Roman"/>
+                <w:lang w:val="en-GB"/>
+              </w:rPr>
+              <w:t>or selects a bill from the bill</w:t>
+            </w:r>
+            <w:r>
+              <w:rPr>
+                <w:rFonts w:ascii="Times New Roman" w:hAnsi="Times New Roman" w:cs="Times New Roman"/>
+                <w:lang w:val="en-GB"/>
+              </w:rPr>
+              <w:t>s</w:t>
+            </w:r>
+            <w:r>
+              <w:rPr>
+                <w:rFonts w:ascii="Times New Roman" w:hAnsi="Times New Roman" w:cs="Times New Roman"/>
+                <w:lang w:val="en-GB"/>
+              </w:rPr>
+              <w:t>’</w:t>
+            </w:r>
+            <w:r>
+              <w:rPr>
+                <w:rFonts w:ascii="Times New Roman" w:hAnsi="Times New Roman" w:cs="Times New Roman"/>
+                <w:lang w:val="en-GB"/>
+              </w:rPr>
+              <w:t xml:space="preserve"> table and presses "Confirm button”</w:t>
             </w:r>
           </w:p>
         </w:tc>
@@ -29211,6 +31497,80 @@
           </w:p>
         </w:tc>
       </w:tr>
+      <w:tr>
+        <w:tc>
+          <w:tcPr>
+            <w:tcW w:w="2830" w:type="dxa"/>
+          </w:tcPr>
+          <w:p>
+            <w:pPr>
+              <w:autoSpaceDE w:val="0"/>
+              <w:autoSpaceDN w:val="0"/>
+              <w:adjustRightInd w:val="0"/>
+              <w:spacing w:line="240" w:lineRule="auto"/>
+              <w:rPr>
+                <w:rFonts w:ascii="Times New Roman" w:hAnsi="Times New Roman" w:cs="Times New Roman"/>
+                <w:lang w:val="en-GB"/>
+              </w:rPr>
+            </w:pPr>
+            <w:r>
+              <w:rPr>
+                <w:rFonts w:ascii="Times New Roman" w:hAnsi="Times New Roman" w:cs="Times New Roman"/>
+                <w:lang w:val="en-GB"/>
+              </w:rPr>
+              <w:t>The operator selects a bill from the bills’ table that has been payed and presses “Confirm button”</w:t>
+            </w:r>
+          </w:p>
+        </w:tc>
+        <w:tc>
+          <w:tcPr>
+            <w:tcW w:w="3686" w:type="dxa"/>
+          </w:tcPr>
+          <w:p>
+            <w:pPr>
+              <w:autoSpaceDE w:val="0"/>
+              <w:autoSpaceDN w:val="0"/>
+              <w:adjustRightInd w:val="0"/>
+              <w:spacing w:line="240" w:lineRule="auto"/>
+              <w:rPr>
+                <w:rFonts w:ascii="Times New Roman" w:hAnsi="Times New Roman" w:cs="Times New Roman"/>
+                <w:lang w:val="en-GB"/>
+              </w:rPr>
+            </w:pPr>
+            <w:r>
+              <w:rPr>
+                <w:rFonts w:ascii="Times New Roman" w:hAnsi="Times New Roman" w:cs="Times New Roman"/>
+                <w:lang w:val="en-GB"/>
+              </w:rPr>
+              <w:t>System shows a popup that contains an error message</w:t>
+            </w:r>
+          </w:p>
+        </w:tc>
+        <w:tc>
+          <w:tcPr>
+            <w:tcW w:w="3112" w:type="dxa"/>
+          </w:tcPr>
+          <w:p>
+            <w:pPr>
+              <w:autoSpaceDE w:val="0"/>
+              <w:autoSpaceDN w:val="0"/>
+              <w:adjustRightInd w:val="0"/>
+              <w:spacing w:line="240" w:lineRule="auto"/>
+              <w:rPr>
+                <w:rFonts w:ascii="Times New Roman" w:hAnsi="Times New Roman" w:cs="Times New Roman"/>
+                <w:lang w:val="en-GB"/>
+              </w:rPr>
+            </w:pPr>
+            <w:r>
+              <w:rPr>
+                <w:rFonts w:ascii="Times New Roman" w:hAnsi="Times New Roman" w:cs="Times New Roman"/>
+                <w:lang w:val="en-GB"/>
+              </w:rPr>
+              <w:t>System shows a popup that contains an error message</w:t>
+            </w:r>
+          </w:p>
+        </w:tc>
+      </w:tr>
     </w:tbl>
     <w:p>
       <w:pPr>
@@ -29245,7 +31605,7 @@
           <w:lang w:val="en-GB"/>
         </w:rPr>
       </w:pPr>
-      <w:bookmarkStart w:id="22" w:name="_Toc497128417"/>
+      <w:bookmarkStart w:id="25" w:name="_Toc497215997"/>
       <w:r>
         <w:rPr>
           <w:rFonts w:ascii="Times New Roman" w:hAnsi="Times New Roman" w:cs="Times New Roman"/>
@@ -29255,7 +31615,7 @@
         <w:lastRenderedPageBreak/>
         <w:t>Confirms injunctions test</w:t>
       </w:r>
-      <w:bookmarkEnd w:id="22"/>
+      <w:bookmarkEnd w:id="25"/>
     </w:p>
     <w:p>
       <w:pPr>
@@ -29651,7 +32011,7 @@
           <w:lang w:val="en-GB"/>
         </w:rPr>
       </w:pPr>
-      <w:bookmarkStart w:id="23" w:name="_Toc497128418"/>
+      <w:bookmarkStart w:id="26" w:name="_Toc497215998"/>
       <w:r>
         <w:rPr>
           <w:rFonts w:ascii="Times New Roman" w:hAnsi="Times New Roman" w:cs="Times New Roman"/>
@@ -29661,7 +32021,7 @@
         <w:lastRenderedPageBreak/>
         <w:t>Resends injunctions test</w:t>
       </w:r>
-      <w:bookmarkEnd w:id="23"/>
+      <w:bookmarkEnd w:id="26"/>
     </w:p>
     <w:p>
       <w:pPr>
@@ -30023,6 +32383,182 @@
           </w:p>
         </w:tc>
       </w:tr>
+      <w:tr>
+        <w:tc>
+          <w:tcPr>
+            <w:tcW w:w="2830" w:type="dxa"/>
+          </w:tcPr>
+          <w:p>
+            <w:pPr>
+              <w:autoSpaceDE w:val="0"/>
+              <w:autoSpaceDN w:val="0"/>
+              <w:adjustRightInd w:val="0"/>
+              <w:spacing w:line="240" w:lineRule="auto"/>
+              <w:rPr>
+                <w:rFonts w:ascii="Times New Roman" w:hAnsi="Times New Roman" w:cs="Times New Roman"/>
+                <w:lang w:val="en-GB"/>
+              </w:rPr>
+            </w:pPr>
+            <w:r>
+              <w:rPr>
+                <w:rFonts w:ascii="Times New Roman" w:hAnsi="Times New Roman" w:cs="Times New Roman"/>
+                <w:lang w:val="en-GB"/>
+              </w:rPr>
+              <w:t>The operator selects a</w:t>
+            </w:r>
+            <w:r>
+              <w:rPr>
+                <w:rFonts w:ascii="Times New Roman" w:hAnsi="Times New Roman" w:cs="Times New Roman"/>
+                <w:lang w:val="en-GB"/>
+              </w:rPr>
+              <w:t>n injunction</w:t>
+            </w:r>
+            <w:r>
+              <w:rPr>
+                <w:rFonts w:ascii="Times New Roman" w:hAnsi="Times New Roman" w:cs="Times New Roman"/>
+                <w:lang w:val="en-GB"/>
+              </w:rPr>
+              <w:t xml:space="preserve"> from the</w:t>
+            </w:r>
+            <w:r>
+              <w:rPr>
+                <w:rFonts w:ascii="Times New Roman" w:hAnsi="Times New Roman" w:cs="Times New Roman"/>
+                <w:lang w:val="en-GB"/>
+              </w:rPr>
+              <w:t xml:space="preserve"> injunctions</w:t>
+            </w:r>
+            <w:r>
+              <w:rPr>
+                <w:rFonts w:ascii="Times New Roman" w:hAnsi="Times New Roman" w:cs="Times New Roman"/>
+                <w:lang w:val="en-GB"/>
+              </w:rPr>
+              <w:t>’ table that has been payed and presses “Confirm button”</w:t>
+            </w:r>
+          </w:p>
+        </w:tc>
+        <w:tc>
+          <w:tcPr>
+            <w:tcW w:w="3686" w:type="dxa"/>
+          </w:tcPr>
+          <w:p>
+            <w:pPr>
+              <w:autoSpaceDE w:val="0"/>
+              <w:autoSpaceDN w:val="0"/>
+              <w:adjustRightInd w:val="0"/>
+              <w:spacing w:line="240" w:lineRule="auto"/>
+              <w:rPr>
+                <w:rFonts w:ascii="Times New Roman" w:hAnsi="Times New Roman" w:cs="Times New Roman"/>
+                <w:lang w:val="en-GB"/>
+              </w:rPr>
+            </w:pPr>
+            <w:r>
+              <w:rPr>
+                <w:rFonts w:ascii="Times New Roman" w:hAnsi="Times New Roman" w:cs="Times New Roman"/>
+                <w:lang w:val="en-GB"/>
+              </w:rPr>
+              <w:t>System shows a popup that contains an error message</w:t>
+            </w:r>
+          </w:p>
+        </w:tc>
+        <w:tc>
+          <w:tcPr>
+            <w:tcW w:w="3112" w:type="dxa"/>
+          </w:tcPr>
+          <w:p>
+            <w:pPr>
+              <w:autoSpaceDE w:val="0"/>
+              <w:autoSpaceDN w:val="0"/>
+              <w:adjustRightInd w:val="0"/>
+              <w:spacing w:line="240" w:lineRule="auto"/>
+              <w:rPr>
+                <w:rFonts w:ascii="Times New Roman" w:hAnsi="Times New Roman" w:cs="Times New Roman"/>
+                <w:lang w:val="en-GB"/>
+              </w:rPr>
+            </w:pPr>
+            <w:r>
+              <w:rPr>
+                <w:rFonts w:ascii="Times New Roman" w:hAnsi="Times New Roman" w:cs="Times New Roman"/>
+                <w:lang w:val="en-GB"/>
+              </w:rPr>
+              <w:t>System shows a popup that contains an error message</w:t>
+            </w:r>
+          </w:p>
+        </w:tc>
+      </w:tr>
+      <w:tr>
+        <w:tc>
+          <w:tcPr>
+            <w:tcW w:w="2830" w:type="dxa"/>
+          </w:tcPr>
+          <w:p>
+            <w:pPr>
+              <w:autoSpaceDE w:val="0"/>
+              <w:autoSpaceDN w:val="0"/>
+              <w:adjustRightInd w:val="0"/>
+              <w:spacing w:line="240" w:lineRule="auto"/>
+              <w:rPr>
+                <w:rFonts w:ascii="Times New Roman" w:hAnsi="Times New Roman" w:cs="Times New Roman"/>
+                <w:lang w:val="en-GB"/>
+              </w:rPr>
+            </w:pPr>
+            <w:r>
+              <w:rPr>
+                <w:rFonts w:ascii="Times New Roman" w:hAnsi="Times New Roman" w:cs="Times New Roman"/>
+                <w:lang w:val="en-GB"/>
+              </w:rPr>
+              <w:t>The operator selects an injunction that refers to a payed bill</w:t>
+            </w:r>
+          </w:p>
+        </w:tc>
+        <w:tc>
+          <w:tcPr>
+            <w:tcW w:w="3686" w:type="dxa"/>
+          </w:tcPr>
+          <w:p>
+            <w:pPr>
+              <w:autoSpaceDE w:val="0"/>
+              <w:autoSpaceDN w:val="0"/>
+              <w:adjustRightInd w:val="0"/>
+              <w:spacing w:line="240" w:lineRule="auto"/>
+              <w:rPr>
+                <w:rFonts w:ascii="Times New Roman" w:hAnsi="Times New Roman" w:cs="Times New Roman"/>
+                <w:lang w:val="en-GB"/>
+              </w:rPr>
+            </w:pPr>
+            <w:r>
+              <w:rPr>
+                <w:rFonts w:ascii="Times New Roman" w:hAnsi="Times New Roman" w:cs="Times New Roman"/>
+                <w:lang w:val="en-GB"/>
+              </w:rPr>
+              <w:t>System shows a popup that contains an error message</w:t>
+            </w:r>
+          </w:p>
+        </w:tc>
+        <w:tc>
+          <w:tcPr>
+            <w:tcW w:w="3112" w:type="dxa"/>
+          </w:tcPr>
+          <w:p>
+            <w:pPr>
+              <w:autoSpaceDE w:val="0"/>
+              <w:autoSpaceDN w:val="0"/>
+              <w:adjustRightInd w:val="0"/>
+              <w:spacing w:line="240" w:lineRule="auto"/>
+              <w:rPr>
+                <w:rFonts w:ascii="Times New Roman" w:hAnsi="Times New Roman" w:cs="Times New Roman"/>
+                <w:lang w:val="en-GB"/>
+              </w:rPr>
+            </w:pPr>
+            <w:r>
+              <w:rPr>
+                <w:rFonts w:ascii="Times New Roman" w:hAnsi="Times New Roman" w:cs="Times New Roman"/>
+                <w:lang w:val="en-GB"/>
+              </w:rPr>
+              <w:t>System shows a popup that contains an error message</w:t>
+            </w:r>
+          </w:p>
+        </w:tc>
+      </w:tr>
     </w:tbl>
     <w:p>
       <w:pPr>
@@ -30058,7 +32594,7 @@
           <w:lang w:val="en-GB"/>
         </w:rPr>
       </w:pPr>
-      <w:bookmarkStart w:id="24" w:name="_Toc497128419"/>
+      <w:bookmarkStart w:id="27" w:name="_Toc497215999"/>
       <w:r>
         <w:rPr>
           <w:rFonts w:ascii="Times New Roman" w:hAnsi="Times New Roman" w:cs="Times New Roman"/>
@@ -30067,7 +32603,7 @@
         <w:lastRenderedPageBreak/>
         <w:t>JUnit code</w:t>
       </w:r>
-      <w:bookmarkEnd w:id="24"/>
+      <w:bookmarkEnd w:id="27"/>
     </w:p>
     <w:p>
       <w:pPr>
@@ -30077,7 +32613,7 @@
           <w:lang w:val="en-GB"/>
         </w:rPr>
       </w:pPr>
-      <w:bookmarkStart w:id="25" w:name="_Toc497128420"/>
+      <w:bookmarkStart w:id="28" w:name="_Toc497216000"/>
       <w:r>
         <w:rPr>
           <w:rFonts w:ascii="Times New Roman" w:hAnsi="Times New Roman" w:cs="Times New Roman"/>
@@ -30085,7 +32621,7 @@
         </w:rPr>
         <w:t>Source</w:t>
       </w:r>
-      <w:bookmarkEnd w:id="25"/>
+      <w:bookmarkEnd w:id="28"/>
     </w:p>
     <w:p>
       <w:pPr>
@@ -47395,7 +49931,7 @@
           <w:lang w:val="en-GB"/>
         </w:rPr>
       </w:pPr>
-      <w:bookmarkStart w:id="26" w:name="_Toc497128421"/>
+      <w:bookmarkStart w:id="29" w:name="_Toc497216001"/>
       <w:r>
         <w:rPr>
           <w:rFonts w:ascii="Times New Roman" w:hAnsi="Times New Roman" w:cs="Times New Roman"/>
@@ -47403,7 +49939,7 @@
         </w:rPr>
         <w:t>Results</w:t>
       </w:r>
-      <w:bookmarkEnd w:id="26"/>
+      <w:bookmarkEnd w:id="29"/>
     </w:p>
     <w:p>
       <w:pPr>
@@ -47443,7 +49979,7 @@
                     <pic:cNvPicPr/>
                   </pic:nvPicPr>
                   <pic:blipFill>
-                    <a:blip r:embed="rId46">
+                    <a:blip r:embed="rId49">
                       <a:extLst>
                         <a:ext uri="{28A0092B-C50C-407E-A947-70E740481C1C}">
                           <a14:useLocalDpi xmlns:a14="http://schemas.microsoft.com/office/drawing/2010/main" val="0"/>
@@ -47491,7 +50027,7 @@
                     <pic:cNvPicPr/>
                   </pic:nvPicPr>
                   <pic:blipFill>
-                    <a:blip r:embed="rId47">
+                    <a:blip r:embed="rId50">
                       <a:extLst>
                         <a:ext uri="{28A0092B-C50C-407E-A947-70E740481C1C}">
                           <a14:useLocalDpi xmlns:a14="http://schemas.microsoft.com/office/drawing/2010/main" val="0"/>
@@ -48264,7 +50800,6 @@
   <w:style w:type="character" w:default="1" w:styleId="Carpredefinitoparagrafo">
     <w:name w:val="Default Paragraph Font"/>
     <w:uiPriority w:val="1"/>
-    <w:semiHidden/>
     <w:unhideWhenUsed/>
   </w:style>
   <w:style w:type="table" w:default="1" w:styleId="Tabellanormale">
@@ -48779,7 +51314,7 @@
 </file>
 
 <file path=customXml/itemProps1.xml><?xml version="1.0" encoding="utf-8"?>
-<ds:datastoreItem xmlns:ds="http://schemas.openxmlformats.org/officeDocument/2006/customXml" ds:itemID="{E156D10A-07A3-4CE6-8EDF-1560FBD9576B}">
+<ds:datastoreItem xmlns:ds="http://schemas.openxmlformats.org/officeDocument/2006/customXml" ds:itemID="{8E15C0A5-227B-40DA-A8AB-70407E0C0C10}">
   <ds:schemaRefs>
     <ds:schemaRef ds:uri="http://schemas.openxmlformats.org/officeDocument/2006/bibliography"/>
   </ds:schemaRefs>

</xml_diff>

<commit_message>
[Others] Gantt diagram added to documentation
</commit_message>
<xml_diff>
--- a/Others/DocumentoINGSW_WORD/Documento.docx
+++ b/Others/DocumentoINGSW_WORD/Documento.docx
@@ -196,6 +196,8 @@
             </w:rPr>
             <w:t>Contents</w:t>
           </w:r>
+          <w:bookmarkStart w:id="0" w:name="_GoBack"/>
+          <w:bookmarkEnd w:id="0"/>
         </w:p>
         <w:p>
           <w:pPr>
@@ -204,7 +206,7 @@
               <w:tab w:val="right" w:leader="dot" w:pos="9628"/>
             </w:tabs>
             <w:rPr>
-              <w:rFonts w:ascii="Times New Roman" w:eastAsiaTheme="minorEastAsia" w:hAnsi="Times New Roman" w:cs="Times New Roman"/>
+              <w:rFonts w:eastAsiaTheme="minorEastAsia"/>
               <w:noProof/>
               <w:lang w:eastAsia="it-IT"/>
             </w:rPr>
@@ -230,7 +232,7 @@
             </w:rPr>
             <w:fldChar w:fldCharType="separate"/>
           </w:r>
-          <w:hyperlink w:anchor="_Toc497215973" w:history="1">
+          <w:hyperlink w:anchor="_Toc497218832" w:history="1">
             <w:r>
               <w:rPr>
                 <w:rStyle w:val="Collegamentoipertestuale"/>
@@ -242,7 +244,6 @@
             </w:r>
             <w:r>
               <w:rPr>
-                <w:rFonts w:ascii="Times New Roman" w:hAnsi="Times New Roman" w:cs="Times New Roman"/>
                 <w:noProof/>
                 <w:webHidden/>
               </w:rPr>
@@ -250,7 +251,6 @@
             </w:r>
             <w:r>
               <w:rPr>
-                <w:rFonts w:ascii="Times New Roman" w:hAnsi="Times New Roman" w:cs="Times New Roman"/>
                 <w:noProof/>
                 <w:webHidden/>
               </w:rPr>
@@ -258,22 +258,19 @@
             </w:r>
             <w:r>
               <w:rPr>
-                <w:rFonts w:ascii="Times New Roman" w:hAnsi="Times New Roman" w:cs="Times New Roman"/>
                 <w:noProof/>
                 <w:webHidden/>
               </w:rPr>
-              <w:instrText xml:space="preserve"> PAGEREF _Toc497215973 \h </w:instrText>
-            </w:r>
-            <w:r>
-              <w:rPr>
-                <w:rFonts w:ascii="Times New Roman" w:hAnsi="Times New Roman" w:cs="Times New Roman"/>
+              <w:instrText xml:space="preserve"> PAGEREF _Toc497218832 \h </w:instrText>
+            </w:r>
+            <w:r>
+              <w:rPr>
                 <w:noProof/>
                 <w:webHidden/>
               </w:rPr>
             </w:r>
             <w:r>
               <w:rPr>
-                <w:rFonts w:ascii="Times New Roman" w:hAnsi="Times New Roman" w:cs="Times New Roman"/>
                 <w:noProof/>
                 <w:webHidden/>
               </w:rPr>
@@ -281,7 +278,6 @@
             </w:r>
             <w:r>
               <w:rPr>
-                <w:rFonts w:ascii="Times New Roman" w:hAnsi="Times New Roman" w:cs="Times New Roman"/>
                 <w:noProof/>
                 <w:webHidden/>
               </w:rPr>
@@ -289,7 +285,6 @@
             </w:r>
             <w:r>
               <w:rPr>
-                <w:rFonts w:ascii="Times New Roman" w:hAnsi="Times New Roman" w:cs="Times New Roman"/>
                 <w:noProof/>
                 <w:webHidden/>
               </w:rPr>
@@ -304,12 +299,12 @@
               <w:tab w:val="right" w:leader="dot" w:pos="9628"/>
             </w:tabs>
             <w:rPr>
-              <w:rFonts w:ascii="Times New Roman" w:eastAsiaTheme="minorEastAsia" w:hAnsi="Times New Roman" w:cs="Times New Roman"/>
+              <w:rFonts w:eastAsiaTheme="minorEastAsia"/>
               <w:noProof/>
               <w:lang w:eastAsia="it-IT"/>
             </w:rPr>
           </w:pPr>
-          <w:hyperlink w:anchor="_Toc497215974" w:history="1">
+          <w:hyperlink w:anchor="_Toc497218833" w:history="1">
             <w:r>
               <w:rPr>
                 <w:rStyle w:val="Collegamentoipertestuale"/>
@@ -321,7 +316,6 @@
             </w:r>
             <w:r>
               <w:rPr>
-                <w:rFonts w:ascii="Times New Roman" w:hAnsi="Times New Roman" w:cs="Times New Roman"/>
                 <w:noProof/>
                 <w:webHidden/>
               </w:rPr>
@@ -329,7 +323,6 @@
             </w:r>
             <w:r>
               <w:rPr>
-                <w:rFonts w:ascii="Times New Roman" w:hAnsi="Times New Roman" w:cs="Times New Roman"/>
                 <w:noProof/>
                 <w:webHidden/>
               </w:rPr>
@@ -337,22 +330,19 @@
             </w:r>
             <w:r>
               <w:rPr>
-                <w:rFonts w:ascii="Times New Roman" w:hAnsi="Times New Roman" w:cs="Times New Roman"/>
                 <w:noProof/>
                 <w:webHidden/>
               </w:rPr>
-              <w:instrText xml:space="preserve"> PAGEREF _Toc497215974 \h </w:instrText>
-            </w:r>
-            <w:r>
-              <w:rPr>
-                <w:rFonts w:ascii="Times New Roman" w:hAnsi="Times New Roman" w:cs="Times New Roman"/>
+              <w:instrText xml:space="preserve"> PAGEREF _Toc497218833 \h </w:instrText>
+            </w:r>
+            <w:r>
+              <w:rPr>
                 <w:noProof/>
                 <w:webHidden/>
               </w:rPr>
             </w:r>
             <w:r>
               <w:rPr>
-                <w:rFonts w:ascii="Times New Roman" w:hAnsi="Times New Roman" w:cs="Times New Roman"/>
                 <w:noProof/>
                 <w:webHidden/>
               </w:rPr>
@@ -360,7 +350,6 @@
             </w:r>
             <w:r>
               <w:rPr>
-                <w:rFonts w:ascii="Times New Roman" w:hAnsi="Times New Roman" w:cs="Times New Roman"/>
                 <w:noProof/>
                 <w:webHidden/>
               </w:rPr>
@@ -368,7 +357,6 @@
             </w:r>
             <w:r>
               <w:rPr>
-                <w:rFonts w:ascii="Times New Roman" w:hAnsi="Times New Roman" w:cs="Times New Roman"/>
                 <w:noProof/>
                 <w:webHidden/>
               </w:rPr>
@@ -383,12 +371,12 @@
               <w:tab w:val="right" w:leader="dot" w:pos="9628"/>
             </w:tabs>
             <w:rPr>
-              <w:rFonts w:ascii="Times New Roman" w:eastAsiaTheme="minorEastAsia" w:hAnsi="Times New Roman" w:cs="Times New Roman"/>
+              <w:rFonts w:eastAsiaTheme="minorEastAsia"/>
               <w:noProof/>
               <w:lang w:eastAsia="it-IT"/>
             </w:rPr>
           </w:pPr>
-          <w:hyperlink w:anchor="_Toc497215975" w:history="1">
+          <w:hyperlink w:anchor="_Toc497218834" w:history="1">
             <w:r>
               <w:rPr>
                 <w:rStyle w:val="Collegamentoipertestuale"/>
@@ -400,7 +388,6 @@
             </w:r>
             <w:r>
               <w:rPr>
-                <w:rFonts w:ascii="Times New Roman" w:hAnsi="Times New Roman" w:cs="Times New Roman"/>
                 <w:noProof/>
                 <w:webHidden/>
               </w:rPr>
@@ -408,7 +395,6 @@
             </w:r>
             <w:r>
               <w:rPr>
-                <w:rFonts w:ascii="Times New Roman" w:hAnsi="Times New Roman" w:cs="Times New Roman"/>
                 <w:noProof/>
                 <w:webHidden/>
               </w:rPr>
@@ -416,22 +402,19 @@
             </w:r>
             <w:r>
               <w:rPr>
-                <w:rFonts w:ascii="Times New Roman" w:hAnsi="Times New Roman" w:cs="Times New Roman"/>
                 <w:noProof/>
                 <w:webHidden/>
               </w:rPr>
-              <w:instrText xml:space="preserve"> PAGEREF _Toc497215975 \h </w:instrText>
-            </w:r>
-            <w:r>
-              <w:rPr>
-                <w:rFonts w:ascii="Times New Roman" w:hAnsi="Times New Roman" w:cs="Times New Roman"/>
+              <w:instrText xml:space="preserve"> PAGEREF _Toc497218834 \h </w:instrText>
+            </w:r>
+            <w:r>
+              <w:rPr>
                 <w:noProof/>
                 <w:webHidden/>
               </w:rPr>
             </w:r>
             <w:r>
               <w:rPr>
-                <w:rFonts w:ascii="Times New Roman" w:hAnsi="Times New Roman" w:cs="Times New Roman"/>
                 <w:noProof/>
                 <w:webHidden/>
               </w:rPr>
@@ -439,7 +422,6 @@
             </w:r>
             <w:r>
               <w:rPr>
-                <w:rFonts w:ascii="Times New Roman" w:hAnsi="Times New Roman" w:cs="Times New Roman"/>
                 <w:noProof/>
                 <w:webHidden/>
               </w:rPr>
@@ -447,7 +429,6 @@
             </w:r>
             <w:r>
               <w:rPr>
-                <w:rFonts w:ascii="Times New Roman" w:hAnsi="Times New Roman" w:cs="Times New Roman"/>
                 <w:noProof/>
                 <w:webHidden/>
               </w:rPr>
@@ -462,12 +443,12 @@
               <w:tab w:val="right" w:leader="dot" w:pos="9628"/>
             </w:tabs>
             <w:rPr>
-              <w:rFonts w:ascii="Times New Roman" w:eastAsiaTheme="minorEastAsia" w:hAnsi="Times New Roman" w:cs="Times New Roman"/>
+              <w:rFonts w:eastAsiaTheme="minorEastAsia"/>
               <w:noProof/>
               <w:lang w:eastAsia="it-IT"/>
             </w:rPr>
           </w:pPr>
-          <w:hyperlink w:anchor="_Toc497215976" w:history="1">
+          <w:hyperlink w:anchor="_Toc497218835" w:history="1">
             <w:r>
               <w:rPr>
                 <w:rStyle w:val="Collegamentoipertestuale"/>
@@ -479,7 +460,6 @@
             </w:r>
             <w:r>
               <w:rPr>
-                <w:rFonts w:ascii="Times New Roman" w:hAnsi="Times New Roman" w:cs="Times New Roman"/>
                 <w:noProof/>
                 <w:webHidden/>
               </w:rPr>
@@ -487,7 +467,6 @@
             </w:r>
             <w:r>
               <w:rPr>
-                <w:rFonts w:ascii="Times New Roman" w:hAnsi="Times New Roman" w:cs="Times New Roman"/>
                 <w:noProof/>
                 <w:webHidden/>
               </w:rPr>
@@ -495,22 +474,19 @@
             </w:r>
             <w:r>
               <w:rPr>
-                <w:rFonts w:ascii="Times New Roman" w:hAnsi="Times New Roman" w:cs="Times New Roman"/>
                 <w:noProof/>
                 <w:webHidden/>
               </w:rPr>
-              <w:instrText xml:space="preserve"> PAGEREF _Toc497215976 \h </w:instrText>
-            </w:r>
-            <w:r>
-              <w:rPr>
-                <w:rFonts w:ascii="Times New Roman" w:hAnsi="Times New Roman" w:cs="Times New Roman"/>
+              <w:instrText xml:space="preserve"> PAGEREF _Toc497218835 \h </w:instrText>
+            </w:r>
+            <w:r>
+              <w:rPr>
                 <w:noProof/>
                 <w:webHidden/>
               </w:rPr>
             </w:r>
             <w:r>
               <w:rPr>
-                <w:rFonts w:ascii="Times New Roman" w:hAnsi="Times New Roman" w:cs="Times New Roman"/>
                 <w:noProof/>
                 <w:webHidden/>
               </w:rPr>
@@ -518,7 +494,6 @@
             </w:r>
             <w:r>
               <w:rPr>
-                <w:rFonts w:ascii="Times New Roman" w:hAnsi="Times New Roman" w:cs="Times New Roman"/>
                 <w:noProof/>
                 <w:webHidden/>
               </w:rPr>
@@ -526,7 +501,6 @@
             </w:r>
             <w:r>
               <w:rPr>
-                <w:rFonts w:ascii="Times New Roman" w:hAnsi="Times New Roman" w:cs="Times New Roman"/>
                 <w:noProof/>
                 <w:webHidden/>
               </w:rPr>
@@ -541,12 +515,12 @@
               <w:tab w:val="right" w:leader="dot" w:pos="9628"/>
             </w:tabs>
             <w:rPr>
-              <w:rFonts w:ascii="Times New Roman" w:eastAsiaTheme="minorEastAsia" w:hAnsi="Times New Roman" w:cs="Times New Roman"/>
+              <w:rFonts w:eastAsiaTheme="minorEastAsia"/>
               <w:noProof/>
               <w:lang w:eastAsia="it-IT"/>
             </w:rPr>
           </w:pPr>
-          <w:hyperlink w:anchor="_Toc497215977" w:history="1">
+          <w:hyperlink w:anchor="_Toc497218836" w:history="1">
             <w:r>
               <w:rPr>
                 <w:rStyle w:val="Collegamentoipertestuale"/>
@@ -558,7 +532,6 @@
             </w:r>
             <w:r>
               <w:rPr>
-                <w:rFonts w:ascii="Times New Roman" w:hAnsi="Times New Roman" w:cs="Times New Roman"/>
                 <w:noProof/>
                 <w:webHidden/>
               </w:rPr>
@@ -566,7 +539,6 @@
             </w:r>
             <w:r>
               <w:rPr>
-                <w:rFonts w:ascii="Times New Roman" w:hAnsi="Times New Roman" w:cs="Times New Roman"/>
                 <w:noProof/>
                 <w:webHidden/>
               </w:rPr>
@@ -574,22 +546,19 @@
             </w:r>
             <w:r>
               <w:rPr>
-                <w:rFonts w:ascii="Times New Roman" w:hAnsi="Times New Roman" w:cs="Times New Roman"/>
                 <w:noProof/>
                 <w:webHidden/>
               </w:rPr>
-              <w:instrText xml:space="preserve"> PAGEREF _Toc497215977 \h </w:instrText>
-            </w:r>
-            <w:r>
-              <w:rPr>
-                <w:rFonts w:ascii="Times New Roman" w:hAnsi="Times New Roman" w:cs="Times New Roman"/>
+              <w:instrText xml:space="preserve"> PAGEREF _Toc497218836 \h </w:instrText>
+            </w:r>
+            <w:r>
+              <w:rPr>
                 <w:noProof/>
                 <w:webHidden/>
               </w:rPr>
             </w:r>
             <w:r>
               <w:rPr>
-                <w:rFonts w:ascii="Times New Roman" w:hAnsi="Times New Roman" w:cs="Times New Roman"/>
                 <w:noProof/>
                 <w:webHidden/>
               </w:rPr>
@@ -597,7 +566,6 @@
             </w:r>
             <w:r>
               <w:rPr>
-                <w:rFonts w:ascii="Times New Roman" w:hAnsi="Times New Roman" w:cs="Times New Roman"/>
                 <w:noProof/>
                 <w:webHidden/>
               </w:rPr>
@@ -605,7 +573,6 @@
             </w:r>
             <w:r>
               <w:rPr>
-                <w:rFonts w:ascii="Times New Roman" w:hAnsi="Times New Roman" w:cs="Times New Roman"/>
                 <w:noProof/>
                 <w:webHidden/>
               </w:rPr>
@@ -620,12 +587,12 @@
               <w:tab w:val="right" w:leader="dot" w:pos="9628"/>
             </w:tabs>
             <w:rPr>
-              <w:rFonts w:ascii="Times New Roman" w:eastAsiaTheme="minorEastAsia" w:hAnsi="Times New Roman" w:cs="Times New Roman"/>
+              <w:rFonts w:eastAsiaTheme="minorEastAsia"/>
               <w:noProof/>
               <w:lang w:eastAsia="it-IT"/>
             </w:rPr>
           </w:pPr>
-          <w:hyperlink w:anchor="_Toc497215978" w:history="1">
+          <w:hyperlink w:anchor="_Toc497218837" w:history="1">
             <w:r>
               <w:rPr>
                 <w:rStyle w:val="Collegamentoipertestuale"/>
@@ -633,11 +600,10 @@
                 <w:noProof/>
                 <w:lang w:val="en-GB"/>
               </w:rPr>
-              <w:t>Activity plan &amp; Gantt diagram</w:t>
-            </w:r>
-            <w:r>
-              <w:rPr>
-                <w:rFonts w:ascii="Times New Roman" w:hAnsi="Times New Roman" w:cs="Times New Roman"/>
+              <w:t>Gantt diagram</w:t>
+            </w:r>
+            <w:r>
+              <w:rPr>
                 <w:noProof/>
                 <w:webHidden/>
               </w:rPr>
@@ -645,7 +611,6 @@
             </w:r>
             <w:r>
               <w:rPr>
-                <w:rFonts w:ascii="Times New Roman" w:hAnsi="Times New Roman" w:cs="Times New Roman"/>
                 <w:noProof/>
                 <w:webHidden/>
               </w:rPr>
@@ -653,22 +618,19 @@
             </w:r>
             <w:r>
               <w:rPr>
-                <w:rFonts w:ascii="Times New Roman" w:hAnsi="Times New Roman" w:cs="Times New Roman"/>
                 <w:noProof/>
                 <w:webHidden/>
               </w:rPr>
-              <w:instrText xml:space="preserve"> PAGEREF _Toc497215978 \h </w:instrText>
-            </w:r>
-            <w:r>
-              <w:rPr>
-                <w:rFonts w:ascii="Times New Roman" w:hAnsi="Times New Roman" w:cs="Times New Roman"/>
+              <w:instrText xml:space="preserve"> PAGEREF _Toc497218837 \h </w:instrText>
+            </w:r>
+            <w:r>
+              <w:rPr>
                 <w:noProof/>
                 <w:webHidden/>
               </w:rPr>
             </w:r>
             <w:r>
               <w:rPr>
-                <w:rFonts w:ascii="Times New Roman" w:hAnsi="Times New Roman" w:cs="Times New Roman"/>
                 <w:noProof/>
                 <w:webHidden/>
               </w:rPr>
@@ -676,7 +638,6 @@
             </w:r>
             <w:r>
               <w:rPr>
-                <w:rFonts w:ascii="Times New Roman" w:hAnsi="Times New Roman" w:cs="Times New Roman"/>
                 <w:noProof/>
                 <w:webHidden/>
               </w:rPr>
@@ -684,7 +645,6 @@
             </w:r>
             <w:r>
               <w:rPr>
-                <w:rFonts w:ascii="Times New Roman" w:hAnsi="Times New Roman" w:cs="Times New Roman"/>
                 <w:noProof/>
                 <w:webHidden/>
               </w:rPr>
@@ -699,12 +659,12 @@
               <w:tab w:val="right" w:leader="dot" w:pos="9628"/>
             </w:tabs>
             <w:rPr>
-              <w:rFonts w:ascii="Times New Roman" w:eastAsiaTheme="minorEastAsia" w:hAnsi="Times New Roman" w:cs="Times New Roman"/>
+              <w:rFonts w:eastAsiaTheme="minorEastAsia"/>
               <w:noProof/>
               <w:lang w:eastAsia="it-IT"/>
             </w:rPr>
           </w:pPr>
-          <w:hyperlink w:anchor="_Toc497215979" w:history="1">
+          <w:hyperlink w:anchor="_Toc497218838" w:history="1">
             <w:r>
               <w:rPr>
                 <w:rStyle w:val="Collegamentoipertestuale"/>
@@ -716,7 +676,6 @@
             </w:r>
             <w:r>
               <w:rPr>
-                <w:rFonts w:ascii="Times New Roman" w:hAnsi="Times New Roman" w:cs="Times New Roman"/>
                 <w:noProof/>
                 <w:webHidden/>
               </w:rPr>
@@ -724,7 +683,6 @@
             </w:r>
             <w:r>
               <w:rPr>
-                <w:rFonts w:ascii="Times New Roman" w:hAnsi="Times New Roman" w:cs="Times New Roman"/>
                 <w:noProof/>
                 <w:webHidden/>
               </w:rPr>
@@ -732,22 +690,19 @@
             </w:r>
             <w:r>
               <w:rPr>
-                <w:rFonts w:ascii="Times New Roman" w:hAnsi="Times New Roman" w:cs="Times New Roman"/>
                 <w:noProof/>
                 <w:webHidden/>
               </w:rPr>
-              <w:instrText xml:space="preserve"> PAGEREF _Toc497215979 \h </w:instrText>
-            </w:r>
-            <w:r>
-              <w:rPr>
-                <w:rFonts w:ascii="Times New Roman" w:hAnsi="Times New Roman" w:cs="Times New Roman"/>
+              <w:instrText xml:space="preserve"> PAGEREF _Toc497218838 \h </w:instrText>
+            </w:r>
+            <w:r>
+              <w:rPr>
                 <w:noProof/>
                 <w:webHidden/>
               </w:rPr>
             </w:r>
             <w:r>
               <w:rPr>
-                <w:rFonts w:ascii="Times New Roman" w:hAnsi="Times New Roman" w:cs="Times New Roman"/>
                 <w:noProof/>
                 <w:webHidden/>
               </w:rPr>
@@ -755,15 +710,13 @@
             </w:r>
             <w:r>
               <w:rPr>
-                <w:rFonts w:ascii="Times New Roman" w:hAnsi="Times New Roman" w:cs="Times New Roman"/>
                 <w:noProof/>
                 <w:webHidden/>
               </w:rPr>
-              <w:t>48</w:t>
-            </w:r>
-            <w:r>
-              <w:rPr>
-                <w:rFonts w:ascii="Times New Roman" w:hAnsi="Times New Roman" w:cs="Times New Roman"/>
+              <w:t>49</w:t>
+            </w:r>
+            <w:r>
+              <w:rPr>
                 <w:noProof/>
                 <w:webHidden/>
               </w:rPr>
@@ -778,12 +731,12 @@
               <w:tab w:val="right" w:leader="dot" w:pos="9628"/>
             </w:tabs>
             <w:rPr>
-              <w:rFonts w:ascii="Times New Roman" w:eastAsiaTheme="minorEastAsia" w:hAnsi="Times New Roman" w:cs="Times New Roman"/>
+              <w:rFonts w:eastAsiaTheme="minorEastAsia"/>
               <w:noProof/>
               <w:lang w:eastAsia="it-IT"/>
             </w:rPr>
           </w:pPr>
-          <w:hyperlink w:anchor="_Toc497215980" w:history="1">
+          <w:hyperlink w:anchor="_Toc497218839" w:history="1">
             <w:r>
               <w:rPr>
                 <w:rStyle w:val="Collegamentoipertestuale"/>
@@ -795,7 +748,6 @@
             </w:r>
             <w:r>
               <w:rPr>
-                <w:rFonts w:ascii="Times New Roman" w:hAnsi="Times New Roman" w:cs="Times New Roman"/>
                 <w:noProof/>
                 <w:webHidden/>
               </w:rPr>
@@ -803,7 +755,6 @@
             </w:r>
             <w:r>
               <w:rPr>
-                <w:rFonts w:ascii="Times New Roman" w:hAnsi="Times New Roman" w:cs="Times New Roman"/>
                 <w:noProof/>
                 <w:webHidden/>
               </w:rPr>
@@ -811,22 +762,19 @@
             </w:r>
             <w:r>
               <w:rPr>
-                <w:rFonts w:ascii="Times New Roman" w:hAnsi="Times New Roman" w:cs="Times New Roman"/>
                 <w:noProof/>
                 <w:webHidden/>
               </w:rPr>
-              <w:instrText xml:space="preserve"> PAGEREF _Toc497215980 \h </w:instrText>
-            </w:r>
-            <w:r>
-              <w:rPr>
-                <w:rFonts w:ascii="Times New Roman" w:hAnsi="Times New Roman" w:cs="Times New Roman"/>
+              <w:instrText xml:space="preserve"> PAGEREF _Toc497218839 \h </w:instrText>
+            </w:r>
+            <w:r>
+              <w:rPr>
                 <w:noProof/>
                 <w:webHidden/>
               </w:rPr>
             </w:r>
             <w:r>
               <w:rPr>
-                <w:rFonts w:ascii="Times New Roman" w:hAnsi="Times New Roman" w:cs="Times New Roman"/>
                 <w:noProof/>
                 <w:webHidden/>
               </w:rPr>
@@ -834,15 +782,13 @@
             </w:r>
             <w:r>
               <w:rPr>
-                <w:rFonts w:ascii="Times New Roman" w:hAnsi="Times New Roman" w:cs="Times New Roman"/>
                 <w:noProof/>
                 <w:webHidden/>
               </w:rPr>
-              <w:t>48</w:t>
-            </w:r>
-            <w:r>
-              <w:rPr>
-                <w:rFonts w:ascii="Times New Roman" w:hAnsi="Times New Roman" w:cs="Times New Roman"/>
+              <w:t>49</w:t>
+            </w:r>
+            <w:r>
+              <w:rPr>
                 <w:noProof/>
                 <w:webHidden/>
               </w:rPr>
@@ -857,12 +803,12 @@
               <w:tab w:val="right" w:leader="dot" w:pos="9628"/>
             </w:tabs>
             <w:rPr>
-              <w:rFonts w:ascii="Times New Roman" w:eastAsiaTheme="minorEastAsia" w:hAnsi="Times New Roman" w:cs="Times New Roman"/>
+              <w:rFonts w:eastAsiaTheme="minorEastAsia"/>
               <w:noProof/>
               <w:lang w:eastAsia="it-IT"/>
             </w:rPr>
           </w:pPr>
-          <w:hyperlink w:anchor="_Toc497215981" w:history="1">
+          <w:hyperlink w:anchor="_Toc497218840" w:history="1">
             <w:r>
               <w:rPr>
                 <w:rStyle w:val="Collegamentoipertestuale"/>
@@ -871,11 +817,8 @@
               </w:rPr>
               <w:t>Analysis sequence diagrams</w:t>
             </w:r>
-            <w:bookmarkStart w:id="0" w:name="_GoBack"/>
-            <w:bookmarkEnd w:id="0"/>
-            <w:r>
-              <w:rPr>
-                <w:rFonts w:ascii="Times New Roman" w:hAnsi="Times New Roman" w:cs="Times New Roman"/>
+            <w:r>
+              <w:rPr>
                 <w:noProof/>
                 <w:webHidden/>
               </w:rPr>
@@ -883,7 +826,6 @@
             </w:r>
             <w:r>
               <w:rPr>
-                <w:rFonts w:ascii="Times New Roman" w:hAnsi="Times New Roman" w:cs="Times New Roman"/>
                 <w:noProof/>
                 <w:webHidden/>
               </w:rPr>
@@ -891,22 +833,19 @@
             </w:r>
             <w:r>
               <w:rPr>
-                <w:rFonts w:ascii="Times New Roman" w:hAnsi="Times New Roman" w:cs="Times New Roman"/>
                 <w:noProof/>
                 <w:webHidden/>
               </w:rPr>
-              <w:instrText xml:space="preserve"> PAGEREF _Toc497215981 \h </w:instrText>
-            </w:r>
-            <w:r>
-              <w:rPr>
-                <w:rFonts w:ascii="Times New Roman" w:hAnsi="Times New Roman" w:cs="Times New Roman"/>
+              <w:instrText xml:space="preserve"> PAGEREF _Toc497218840 \h </w:instrText>
+            </w:r>
+            <w:r>
+              <w:rPr>
                 <w:noProof/>
                 <w:webHidden/>
               </w:rPr>
             </w:r>
             <w:r>
               <w:rPr>
-                <w:rFonts w:ascii="Times New Roman" w:hAnsi="Times New Roman" w:cs="Times New Roman"/>
                 <w:noProof/>
                 <w:webHidden/>
               </w:rPr>
@@ -914,15 +853,13 @@
             </w:r>
             <w:r>
               <w:rPr>
-                <w:rFonts w:ascii="Times New Roman" w:hAnsi="Times New Roman" w:cs="Times New Roman"/>
                 <w:noProof/>
                 <w:webHidden/>
               </w:rPr>
-              <w:t>49</w:t>
-            </w:r>
-            <w:r>
-              <w:rPr>
-                <w:rFonts w:ascii="Times New Roman" w:hAnsi="Times New Roman" w:cs="Times New Roman"/>
+              <w:t>50</w:t>
+            </w:r>
+            <w:r>
+              <w:rPr>
                 <w:noProof/>
                 <w:webHidden/>
               </w:rPr>
@@ -937,12 +874,12 @@
               <w:tab w:val="right" w:leader="dot" w:pos="9628"/>
             </w:tabs>
             <w:rPr>
-              <w:rFonts w:ascii="Times New Roman" w:eastAsiaTheme="minorEastAsia" w:hAnsi="Times New Roman" w:cs="Times New Roman"/>
+              <w:rFonts w:eastAsiaTheme="minorEastAsia"/>
               <w:noProof/>
               <w:lang w:eastAsia="it-IT"/>
             </w:rPr>
           </w:pPr>
-          <w:hyperlink w:anchor="_Toc497215982" w:history="1">
+          <w:hyperlink w:anchor="_Toc497218841" w:history="1">
             <w:r>
               <w:rPr>
                 <w:rStyle w:val="Collegamentoipertestuale"/>
@@ -954,7 +891,6 @@
             </w:r>
             <w:r>
               <w:rPr>
-                <w:rFonts w:ascii="Times New Roman" w:hAnsi="Times New Roman" w:cs="Times New Roman"/>
                 <w:noProof/>
                 <w:webHidden/>
               </w:rPr>
@@ -962,7 +898,6 @@
             </w:r>
             <w:r>
               <w:rPr>
-                <w:rFonts w:ascii="Times New Roman" w:hAnsi="Times New Roman" w:cs="Times New Roman"/>
                 <w:noProof/>
                 <w:webHidden/>
               </w:rPr>
@@ -970,22 +905,19 @@
             </w:r>
             <w:r>
               <w:rPr>
-                <w:rFonts w:ascii="Times New Roman" w:hAnsi="Times New Roman" w:cs="Times New Roman"/>
                 <w:noProof/>
                 <w:webHidden/>
               </w:rPr>
-              <w:instrText xml:space="preserve"> PAGEREF _Toc497215982 \h </w:instrText>
-            </w:r>
-            <w:r>
-              <w:rPr>
-                <w:rFonts w:ascii="Times New Roman" w:hAnsi="Times New Roman" w:cs="Times New Roman"/>
+              <w:instrText xml:space="preserve"> PAGEREF _Toc497218841 \h </w:instrText>
+            </w:r>
+            <w:r>
+              <w:rPr>
                 <w:noProof/>
                 <w:webHidden/>
               </w:rPr>
             </w:r>
             <w:r>
               <w:rPr>
-                <w:rFonts w:ascii="Times New Roman" w:hAnsi="Times New Roman" w:cs="Times New Roman"/>
                 <w:noProof/>
                 <w:webHidden/>
               </w:rPr>
@@ -993,15 +925,13 @@
             </w:r>
             <w:r>
               <w:rPr>
-                <w:rFonts w:ascii="Times New Roman" w:hAnsi="Times New Roman" w:cs="Times New Roman"/>
                 <w:noProof/>
                 <w:webHidden/>
               </w:rPr>
-              <w:t>58</w:t>
-            </w:r>
-            <w:r>
-              <w:rPr>
-                <w:rFonts w:ascii="Times New Roman" w:hAnsi="Times New Roman" w:cs="Times New Roman"/>
+              <w:t>59</w:t>
+            </w:r>
+            <w:r>
+              <w:rPr>
                 <w:noProof/>
                 <w:webHidden/>
               </w:rPr>
@@ -1016,12 +946,12 @@
               <w:tab w:val="right" w:leader="dot" w:pos="9628"/>
             </w:tabs>
             <w:rPr>
-              <w:rFonts w:ascii="Times New Roman" w:eastAsiaTheme="minorEastAsia" w:hAnsi="Times New Roman" w:cs="Times New Roman"/>
+              <w:rFonts w:eastAsiaTheme="minorEastAsia"/>
               <w:noProof/>
               <w:lang w:eastAsia="it-IT"/>
             </w:rPr>
           </w:pPr>
-          <w:hyperlink w:anchor="_Toc497215983" w:history="1">
+          <w:hyperlink w:anchor="_Toc497218842" w:history="1">
             <w:r>
               <w:rPr>
                 <w:rStyle w:val="Collegamentoipertestuale"/>
@@ -1033,7 +963,6 @@
             </w:r>
             <w:r>
               <w:rPr>
-                <w:rFonts w:ascii="Times New Roman" w:hAnsi="Times New Roman" w:cs="Times New Roman"/>
                 <w:noProof/>
                 <w:webHidden/>
               </w:rPr>
@@ -1041,7 +970,6 @@
             </w:r>
             <w:r>
               <w:rPr>
-                <w:rFonts w:ascii="Times New Roman" w:hAnsi="Times New Roman" w:cs="Times New Roman"/>
                 <w:noProof/>
                 <w:webHidden/>
               </w:rPr>
@@ -1049,22 +977,19 @@
             </w:r>
             <w:r>
               <w:rPr>
-                <w:rFonts w:ascii="Times New Roman" w:hAnsi="Times New Roman" w:cs="Times New Roman"/>
                 <w:noProof/>
                 <w:webHidden/>
               </w:rPr>
-              <w:instrText xml:space="preserve"> PAGEREF _Toc497215983 \h </w:instrText>
-            </w:r>
-            <w:r>
-              <w:rPr>
-                <w:rFonts w:ascii="Times New Roman" w:hAnsi="Times New Roman" w:cs="Times New Roman"/>
+              <w:instrText xml:space="preserve"> PAGEREF _Toc497218842 \h </w:instrText>
+            </w:r>
+            <w:r>
+              <w:rPr>
                 <w:noProof/>
                 <w:webHidden/>
               </w:rPr>
             </w:r>
             <w:r>
               <w:rPr>
-                <w:rFonts w:ascii="Times New Roman" w:hAnsi="Times New Roman" w:cs="Times New Roman"/>
                 <w:noProof/>
                 <w:webHidden/>
               </w:rPr>
@@ -1072,15 +997,13 @@
             </w:r>
             <w:r>
               <w:rPr>
-                <w:rFonts w:ascii="Times New Roman" w:hAnsi="Times New Roman" w:cs="Times New Roman"/>
                 <w:noProof/>
                 <w:webHidden/>
               </w:rPr>
-              <w:t>58</w:t>
-            </w:r>
-            <w:r>
-              <w:rPr>
-                <w:rFonts w:ascii="Times New Roman" w:hAnsi="Times New Roman" w:cs="Times New Roman"/>
+              <w:t>59</w:t>
+            </w:r>
+            <w:r>
+              <w:rPr>
                 <w:noProof/>
                 <w:webHidden/>
               </w:rPr>
@@ -1095,12 +1018,12 @@
               <w:tab w:val="right" w:leader="dot" w:pos="9628"/>
             </w:tabs>
             <w:rPr>
-              <w:rFonts w:ascii="Times New Roman" w:eastAsiaTheme="minorEastAsia" w:hAnsi="Times New Roman" w:cs="Times New Roman"/>
+              <w:rFonts w:eastAsiaTheme="minorEastAsia"/>
               <w:noProof/>
               <w:lang w:eastAsia="it-IT"/>
             </w:rPr>
           </w:pPr>
-          <w:hyperlink w:anchor="_Toc497215984" w:history="1">
+          <w:hyperlink w:anchor="_Toc497218843" w:history="1">
             <w:r>
               <w:rPr>
                 <w:rStyle w:val="Collegamentoipertestuale"/>
@@ -1112,7 +1035,6 @@
             </w:r>
             <w:r>
               <w:rPr>
-                <w:rFonts w:ascii="Times New Roman" w:hAnsi="Times New Roman" w:cs="Times New Roman"/>
                 <w:noProof/>
                 <w:webHidden/>
               </w:rPr>
@@ -1120,7 +1042,6 @@
             </w:r>
             <w:r>
               <w:rPr>
-                <w:rFonts w:ascii="Times New Roman" w:hAnsi="Times New Roman" w:cs="Times New Roman"/>
                 <w:noProof/>
                 <w:webHidden/>
               </w:rPr>
@@ -1128,22 +1049,19 @@
             </w:r>
             <w:r>
               <w:rPr>
-                <w:rFonts w:ascii="Times New Roman" w:hAnsi="Times New Roman" w:cs="Times New Roman"/>
                 <w:noProof/>
                 <w:webHidden/>
               </w:rPr>
-              <w:instrText xml:space="preserve"> PAGEREF _Toc497215984 \h </w:instrText>
-            </w:r>
-            <w:r>
-              <w:rPr>
-                <w:rFonts w:ascii="Times New Roman" w:hAnsi="Times New Roman" w:cs="Times New Roman"/>
+              <w:instrText xml:space="preserve"> PAGEREF _Toc497218843 \h </w:instrText>
+            </w:r>
+            <w:r>
+              <w:rPr>
                 <w:noProof/>
                 <w:webHidden/>
               </w:rPr>
             </w:r>
             <w:r>
               <w:rPr>
-                <w:rFonts w:ascii="Times New Roman" w:hAnsi="Times New Roman" w:cs="Times New Roman"/>
                 <w:noProof/>
                 <w:webHidden/>
               </w:rPr>
@@ -1151,15 +1069,13 @@
             </w:r>
             <w:r>
               <w:rPr>
-                <w:rFonts w:ascii="Times New Roman" w:hAnsi="Times New Roman" w:cs="Times New Roman"/>
                 <w:noProof/>
                 <w:webHidden/>
               </w:rPr>
-              <w:t>59</w:t>
-            </w:r>
-            <w:r>
-              <w:rPr>
-                <w:rFonts w:ascii="Times New Roman" w:hAnsi="Times New Roman" w:cs="Times New Roman"/>
+              <w:t>60</w:t>
+            </w:r>
+            <w:r>
+              <w:rPr>
                 <w:noProof/>
                 <w:webHidden/>
               </w:rPr>
@@ -1174,12 +1090,12 @@
               <w:tab w:val="right" w:leader="dot" w:pos="9628"/>
             </w:tabs>
             <w:rPr>
-              <w:rFonts w:ascii="Times New Roman" w:eastAsiaTheme="minorEastAsia" w:hAnsi="Times New Roman" w:cs="Times New Roman"/>
+              <w:rFonts w:eastAsiaTheme="minorEastAsia"/>
               <w:noProof/>
               <w:lang w:eastAsia="it-IT"/>
             </w:rPr>
           </w:pPr>
-          <w:hyperlink w:anchor="_Toc497215985" w:history="1">
+          <w:hyperlink w:anchor="_Toc497218844" w:history="1">
             <w:r>
               <w:rPr>
                 <w:rStyle w:val="Collegamentoipertestuale"/>
@@ -1191,7 +1107,6 @@
             </w:r>
             <w:r>
               <w:rPr>
-                <w:rFonts w:ascii="Times New Roman" w:hAnsi="Times New Roman" w:cs="Times New Roman"/>
                 <w:noProof/>
                 <w:webHidden/>
               </w:rPr>
@@ -1199,7 +1114,6 @@
             </w:r>
             <w:r>
               <w:rPr>
-                <w:rFonts w:ascii="Times New Roman" w:hAnsi="Times New Roman" w:cs="Times New Roman"/>
                 <w:noProof/>
                 <w:webHidden/>
               </w:rPr>
@@ -1207,22 +1121,19 @@
             </w:r>
             <w:r>
               <w:rPr>
-                <w:rFonts w:ascii="Times New Roman" w:hAnsi="Times New Roman" w:cs="Times New Roman"/>
                 <w:noProof/>
                 <w:webHidden/>
               </w:rPr>
-              <w:instrText xml:space="preserve"> PAGEREF _Toc497215985 \h </w:instrText>
-            </w:r>
-            <w:r>
-              <w:rPr>
-                <w:rFonts w:ascii="Times New Roman" w:hAnsi="Times New Roman" w:cs="Times New Roman"/>
+              <w:instrText xml:space="preserve"> PAGEREF _Toc497218844 \h </w:instrText>
+            </w:r>
+            <w:r>
+              <w:rPr>
                 <w:noProof/>
                 <w:webHidden/>
               </w:rPr>
             </w:r>
             <w:r>
               <w:rPr>
-                <w:rFonts w:ascii="Times New Roman" w:hAnsi="Times New Roman" w:cs="Times New Roman"/>
                 <w:noProof/>
                 <w:webHidden/>
               </w:rPr>
@@ -1230,15 +1141,13 @@
             </w:r>
             <w:r>
               <w:rPr>
-                <w:rFonts w:ascii="Times New Roman" w:hAnsi="Times New Roman" w:cs="Times New Roman"/>
                 <w:noProof/>
                 <w:webHidden/>
               </w:rPr>
-              <w:t>63</w:t>
-            </w:r>
-            <w:r>
-              <w:rPr>
-                <w:rFonts w:ascii="Times New Roman" w:hAnsi="Times New Roman" w:cs="Times New Roman"/>
+              <w:t>64</w:t>
+            </w:r>
+            <w:r>
+              <w:rPr>
                 <w:noProof/>
                 <w:webHidden/>
               </w:rPr>
@@ -1253,12 +1162,12 @@
               <w:tab w:val="right" w:leader="dot" w:pos="9628"/>
             </w:tabs>
             <w:rPr>
-              <w:rFonts w:ascii="Times New Roman" w:eastAsiaTheme="minorEastAsia" w:hAnsi="Times New Roman" w:cs="Times New Roman"/>
+              <w:rFonts w:eastAsiaTheme="minorEastAsia"/>
               <w:noProof/>
               <w:lang w:eastAsia="it-IT"/>
             </w:rPr>
           </w:pPr>
-          <w:hyperlink w:anchor="_Toc497215986" w:history="1">
+          <w:hyperlink w:anchor="_Toc497218845" w:history="1">
             <w:r>
               <w:rPr>
                 <w:rStyle w:val="Collegamentoipertestuale"/>
@@ -1270,7 +1179,6 @@
             </w:r>
             <w:r>
               <w:rPr>
-                <w:rFonts w:ascii="Times New Roman" w:hAnsi="Times New Roman" w:cs="Times New Roman"/>
                 <w:noProof/>
                 <w:webHidden/>
               </w:rPr>
@@ -1278,7 +1186,6 @@
             </w:r>
             <w:r>
               <w:rPr>
-                <w:rFonts w:ascii="Times New Roman" w:hAnsi="Times New Roman" w:cs="Times New Roman"/>
                 <w:noProof/>
                 <w:webHidden/>
               </w:rPr>
@@ -1286,22 +1193,19 @@
             </w:r>
             <w:r>
               <w:rPr>
-                <w:rFonts w:ascii="Times New Roman" w:hAnsi="Times New Roman" w:cs="Times New Roman"/>
                 <w:noProof/>
                 <w:webHidden/>
               </w:rPr>
-              <w:instrText xml:space="preserve"> PAGEREF _Toc497215986 \h </w:instrText>
-            </w:r>
-            <w:r>
-              <w:rPr>
-                <w:rFonts w:ascii="Times New Roman" w:hAnsi="Times New Roman" w:cs="Times New Roman"/>
+              <w:instrText xml:space="preserve"> PAGEREF _Toc497218845 \h </w:instrText>
+            </w:r>
+            <w:r>
+              <w:rPr>
                 <w:noProof/>
                 <w:webHidden/>
               </w:rPr>
             </w:r>
             <w:r>
               <w:rPr>
-                <w:rFonts w:ascii="Times New Roman" w:hAnsi="Times New Roman" w:cs="Times New Roman"/>
                 <w:noProof/>
                 <w:webHidden/>
               </w:rPr>
@@ -1309,15 +1213,13 @@
             </w:r>
             <w:r>
               <w:rPr>
-                <w:rFonts w:ascii="Times New Roman" w:hAnsi="Times New Roman" w:cs="Times New Roman"/>
                 <w:noProof/>
                 <w:webHidden/>
               </w:rPr>
-              <w:t>63</w:t>
-            </w:r>
-            <w:r>
-              <w:rPr>
-                <w:rFonts w:ascii="Times New Roman" w:hAnsi="Times New Roman" w:cs="Times New Roman"/>
+              <w:t>64</w:t>
+            </w:r>
+            <w:r>
+              <w:rPr>
                 <w:noProof/>
                 <w:webHidden/>
               </w:rPr>
@@ -1332,12 +1234,12 @@
               <w:tab w:val="right" w:leader="dot" w:pos="9628"/>
             </w:tabs>
             <w:rPr>
-              <w:rFonts w:ascii="Times New Roman" w:eastAsiaTheme="minorEastAsia" w:hAnsi="Times New Roman" w:cs="Times New Roman"/>
+              <w:rFonts w:eastAsiaTheme="minorEastAsia"/>
               <w:noProof/>
               <w:lang w:eastAsia="it-IT"/>
             </w:rPr>
           </w:pPr>
-          <w:hyperlink w:anchor="_Toc497215987" w:history="1">
+          <w:hyperlink w:anchor="_Toc497218846" w:history="1">
             <w:r>
               <w:rPr>
                 <w:rStyle w:val="Collegamentoipertestuale"/>
@@ -1349,7 +1251,6 @@
             </w:r>
             <w:r>
               <w:rPr>
-                <w:rFonts w:ascii="Times New Roman" w:hAnsi="Times New Roman" w:cs="Times New Roman"/>
                 <w:noProof/>
                 <w:webHidden/>
               </w:rPr>
@@ -1357,7 +1258,6 @@
             </w:r>
             <w:r>
               <w:rPr>
-                <w:rFonts w:ascii="Times New Roman" w:hAnsi="Times New Roman" w:cs="Times New Roman"/>
                 <w:noProof/>
                 <w:webHidden/>
               </w:rPr>
@@ -1365,22 +1265,19 @@
             </w:r>
             <w:r>
               <w:rPr>
-                <w:rFonts w:ascii="Times New Roman" w:hAnsi="Times New Roman" w:cs="Times New Roman"/>
                 <w:noProof/>
                 <w:webHidden/>
               </w:rPr>
-              <w:instrText xml:space="preserve"> PAGEREF _Toc497215987 \h </w:instrText>
-            </w:r>
-            <w:r>
-              <w:rPr>
-                <w:rFonts w:ascii="Times New Roman" w:hAnsi="Times New Roman" w:cs="Times New Roman"/>
+              <w:instrText xml:space="preserve"> PAGEREF _Toc497218846 \h </w:instrText>
+            </w:r>
+            <w:r>
+              <w:rPr>
                 <w:noProof/>
                 <w:webHidden/>
               </w:rPr>
             </w:r>
             <w:r>
               <w:rPr>
-                <w:rFonts w:ascii="Times New Roman" w:hAnsi="Times New Roman" w:cs="Times New Roman"/>
                 <w:noProof/>
                 <w:webHidden/>
               </w:rPr>
@@ -1388,15 +1285,13 @@
             </w:r>
             <w:r>
               <w:rPr>
-                <w:rFonts w:ascii="Times New Roman" w:hAnsi="Times New Roman" w:cs="Times New Roman"/>
                 <w:noProof/>
                 <w:webHidden/>
               </w:rPr>
-              <w:t>63</w:t>
-            </w:r>
-            <w:r>
-              <w:rPr>
-                <w:rFonts w:ascii="Times New Roman" w:hAnsi="Times New Roman" w:cs="Times New Roman"/>
+              <w:t>64</w:t>
+            </w:r>
+            <w:r>
+              <w:rPr>
                 <w:noProof/>
                 <w:webHidden/>
               </w:rPr>
@@ -1411,12 +1306,12 @@
               <w:tab w:val="right" w:leader="dot" w:pos="9628"/>
             </w:tabs>
             <w:rPr>
-              <w:rFonts w:ascii="Times New Roman" w:eastAsiaTheme="minorEastAsia" w:hAnsi="Times New Roman" w:cs="Times New Roman"/>
+              <w:rFonts w:eastAsiaTheme="minorEastAsia"/>
               <w:noProof/>
               <w:lang w:eastAsia="it-IT"/>
             </w:rPr>
           </w:pPr>
-          <w:hyperlink w:anchor="_Toc497215988" w:history="1">
+          <w:hyperlink w:anchor="_Toc497218847" w:history="1">
             <w:r>
               <w:rPr>
                 <w:rStyle w:val="Collegamentoipertestuale"/>
@@ -1428,7 +1323,6 @@
             </w:r>
             <w:r>
               <w:rPr>
-                <w:rFonts w:ascii="Times New Roman" w:hAnsi="Times New Roman" w:cs="Times New Roman"/>
                 <w:noProof/>
                 <w:webHidden/>
               </w:rPr>
@@ -1436,7 +1330,6 @@
             </w:r>
             <w:r>
               <w:rPr>
-                <w:rFonts w:ascii="Times New Roman" w:hAnsi="Times New Roman" w:cs="Times New Roman"/>
                 <w:noProof/>
                 <w:webHidden/>
               </w:rPr>
@@ -1444,22 +1337,19 @@
             </w:r>
             <w:r>
               <w:rPr>
-                <w:rFonts w:ascii="Times New Roman" w:hAnsi="Times New Roman" w:cs="Times New Roman"/>
                 <w:noProof/>
                 <w:webHidden/>
               </w:rPr>
-              <w:instrText xml:space="preserve"> PAGEREF _Toc497215988 \h </w:instrText>
-            </w:r>
-            <w:r>
-              <w:rPr>
-                <w:rFonts w:ascii="Times New Roman" w:hAnsi="Times New Roman" w:cs="Times New Roman"/>
+              <w:instrText xml:space="preserve"> PAGEREF _Toc497218847 \h </w:instrText>
+            </w:r>
+            <w:r>
+              <w:rPr>
                 <w:noProof/>
                 <w:webHidden/>
               </w:rPr>
             </w:r>
             <w:r>
               <w:rPr>
-                <w:rFonts w:ascii="Times New Roman" w:hAnsi="Times New Roman" w:cs="Times New Roman"/>
                 <w:noProof/>
                 <w:webHidden/>
               </w:rPr>
@@ -1467,15 +1357,13 @@
             </w:r>
             <w:r>
               <w:rPr>
-                <w:rFonts w:ascii="Times New Roman" w:hAnsi="Times New Roman" w:cs="Times New Roman"/>
                 <w:noProof/>
                 <w:webHidden/>
               </w:rPr>
-              <w:t>64</w:t>
-            </w:r>
-            <w:r>
-              <w:rPr>
-                <w:rFonts w:ascii="Times New Roman" w:hAnsi="Times New Roman" w:cs="Times New Roman"/>
+              <w:t>65</w:t>
+            </w:r>
+            <w:r>
+              <w:rPr>
                 <w:noProof/>
                 <w:webHidden/>
               </w:rPr>
@@ -1490,12 +1378,12 @@
               <w:tab w:val="right" w:leader="dot" w:pos="9628"/>
             </w:tabs>
             <w:rPr>
-              <w:rFonts w:ascii="Times New Roman" w:eastAsiaTheme="minorEastAsia" w:hAnsi="Times New Roman" w:cs="Times New Roman"/>
+              <w:rFonts w:eastAsiaTheme="minorEastAsia"/>
               <w:noProof/>
               <w:lang w:eastAsia="it-IT"/>
             </w:rPr>
           </w:pPr>
-          <w:hyperlink w:anchor="_Toc497215989" w:history="1">
+          <w:hyperlink w:anchor="_Toc497218848" w:history="1">
             <w:r>
               <w:rPr>
                 <w:rStyle w:val="Collegamentoipertestuale"/>
@@ -1507,7 +1395,6 @@
             </w:r>
             <w:r>
               <w:rPr>
-                <w:rFonts w:ascii="Times New Roman" w:hAnsi="Times New Roman" w:cs="Times New Roman"/>
                 <w:noProof/>
                 <w:webHidden/>
               </w:rPr>
@@ -1515,7 +1402,6 @@
             </w:r>
             <w:r>
               <w:rPr>
-                <w:rFonts w:ascii="Times New Roman" w:hAnsi="Times New Roman" w:cs="Times New Roman"/>
                 <w:noProof/>
                 <w:webHidden/>
               </w:rPr>
@@ -1523,22 +1409,19 @@
             </w:r>
             <w:r>
               <w:rPr>
-                <w:rFonts w:ascii="Times New Roman" w:hAnsi="Times New Roman" w:cs="Times New Roman"/>
                 <w:noProof/>
                 <w:webHidden/>
               </w:rPr>
-              <w:instrText xml:space="preserve"> PAGEREF _Toc497215989 \h </w:instrText>
-            </w:r>
-            <w:r>
-              <w:rPr>
-                <w:rFonts w:ascii="Times New Roman" w:hAnsi="Times New Roman" w:cs="Times New Roman"/>
+              <w:instrText xml:space="preserve"> PAGEREF _Toc497218848 \h </w:instrText>
+            </w:r>
+            <w:r>
+              <w:rPr>
                 <w:noProof/>
                 <w:webHidden/>
               </w:rPr>
             </w:r>
             <w:r>
               <w:rPr>
-                <w:rFonts w:ascii="Times New Roman" w:hAnsi="Times New Roman" w:cs="Times New Roman"/>
                 <w:noProof/>
                 <w:webHidden/>
               </w:rPr>
@@ -1546,15 +1429,13 @@
             </w:r>
             <w:r>
               <w:rPr>
-                <w:rFonts w:ascii="Times New Roman" w:hAnsi="Times New Roman" w:cs="Times New Roman"/>
                 <w:noProof/>
                 <w:webHidden/>
               </w:rPr>
-              <w:t>65</w:t>
-            </w:r>
-            <w:r>
-              <w:rPr>
-                <w:rFonts w:ascii="Times New Roman" w:hAnsi="Times New Roman" w:cs="Times New Roman"/>
+              <w:t>66</w:t>
+            </w:r>
+            <w:r>
+              <w:rPr>
                 <w:noProof/>
                 <w:webHidden/>
               </w:rPr>
@@ -1569,12 +1450,12 @@
               <w:tab w:val="right" w:leader="dot" w:pos="9628"/>
             </w:tabs>
             <w:rPr>
-              <w:rFonts w:ascii="Times New Roman" w:eastAsiaTheme="minorEastAsia" w:hAnsi="Times New Roman" w:cs="Times New Roman"/>
+              <w:rFonts w:eastAsiaTheme="minorEastAsia"/>
               <w:noProof/>
               <w:lang w:eastAsia="it-IT"/>
             </w:rPr>
           </w:pPr>
-          <w:hyperlink w:anchor="_Toc497215990" w:history="1">
+          <w:hyperlink w:anchor="_Toc497218849" w:history="1">
             <w:r>
               <w:rPr>
                 <w:rStyle w:val="Collegamentoipertestuale"/>
@@ -1586,7 +1467,6 @@
             </w:r>
             <w:r>
               <w:rPr>
-                <w:rFonts w:ascii="Times New Roman" w:hAnsi="Times New Roman" w:cs="Times New Roman"/>
                 <w:noProof/>
                 <w:webHidden/>
               </w:rPr>
@@ -1594,7 +1474,6 @@
             </w:r>
             <w:r>
               <w:rPr>
-                <w:rFonts w:ascii="Times New Roman" w:hAnsi="Times New Roman" w:cs="Times New Roman"/>
                 <w:noProof/>
                 <w:webHidden/>
               </w:rPr>
@@ -1602,22 +1481,19 @@
             </w:r>
             <w:r>
               <w:rPr>
-                <w:rFonts w:ascii="Times New Roman" w:hAnsi="Times New Roman" w:cs="Times New Roman"/>
                 <w:noProof/>
                 <w:webHidden/>
               </w:rPr>
-              <w:instrText xml:space="preserve"> PAGEREF _Toc497215990 \h </w:instrText>
-            </w:r>
-            <w:r>
-              <w:rPr>
-                <w:rFonts w:ascii="Times New Roman" w:hAnsi="Times New Roman" w:cs="Times New Roman"/>
+              <w:instrText xml:space="preserve"> PAGEREF _Toc497218849 \h </w:instrText>
+            </w:r>
+            <w:r>
+              <w:rPr>
                 <w:noProof/>
                 <w:webHidden/>
               </w:rPr>
             </w:r>
             <w:r>
               <w:rPr>
-                <w:rFonts w:ascii="Times New Roman" w:hAnsi="Times New Roman" w:cs="Times New Roman"/>
                 <w:noProof/>
                 <w:webHidden/>
               </w:rPr>
@@ -1625,15 +1501,13 @@
             </w:r>
             <w:r>
               <w:rPr>
-                <w:rFonts w:ascii="Times New Roman" w:hAnsi="Times New Roman" w:cs="Times New Roman"/>
                 <w:noProof/>
                 <w:webHidden/>
               </w:rPr>
-              <w:t>66</w:t>
-            </w:r>
-            <w:r>
-              <w:rPr>
-                <w:rFonts w:ascii="Times New Roman" w:hAnsi="Times New Roman" w:cs="Times New Roman"/>
+              <w:t>67</w:t>
+            </w:r>
+            <w:r>
+              <w:rPr>
                 <w:noProof/>
                 <w:webHidden/>
               </w:rPr>
@@ -1648,12 +1522,12 @@
               <w:tab w:val="right" w:leader="dot" w:pos="9628"/>
             </w:tabs>
             <w:rPr>
-              <w:rFonts w:ascii="Times New Roman" w:eastAsiaTheme="minorEastAsia" w:hAnsi="Times New Roman" w:cs="Times New Roman"/>
+              <w:rFonts w:eastAsiaTheme="minorEastAsia"/>
               <w:noProof/>
               <w:lang w:eastAsia="it-IT"/>
             </w:rPr>
           </w:pPr>
-          <w:hyperlink w:anchor="_Toc497215991" w:history="1">
+          <w:hyperlink w:anchor="_Toc497218850" w:history="1">
             <w:r>
               <w:rPr>
                 <w:rStyle w:val="Collegamentoipertestuale"/>
@@ -1665,7 +1539,6 @@
             </w:r>
             <w:r>
               <w:rPr>
-                <w:rFonts w:ascii="Times New Roman" w:hAnsi="Times New Roman" w:cs="Times New Roman"/>
                 <w:noProof/>
                 <w:webHidden/>
               </w:rPr>
@@ -1673,7 +1546,6 @@
             </w:r>
             <w:r>
               <w:rPr>
-                <w:rFonts w:ascii="Times New Roman" w:hAnsi="Times New Roman" w:cs="Times New Roman"/>
                 <w:noProof/>
                 <w:webHidden/>
               </w:rPr>
@@ -1681,22 +1553,19 @@
             </w:r>
             <w:r>
               <w:rPr>
-                <w:rFonts w:ascii="Times New Roman" w:hAnsi="Times New Roman" w:cs="Times New Roman"/>
                 <w:noProof/>
                 <w:webHidden/>
               </w:rPr>
-              <w:instrText xml:space="preserve"> PAGEREF _Toc497215991 \h </w:instrText>
-            </w:r>
-            <w:r>
-              <w:rPr>
-                <w:rFonts w:ascii="Times New Roman" w:hAnsi="Times New Roman" w:cs="Times New Roman"/>
+              <w:instrText xml:space="preserve"> PAGEREF _Toc497218850 \h </w:instrText>
+            </w:r>
+            <w:r>
+              <w:rPr>
                 <w:noProof/>
                 <w:webHidden/>
               </w:rPr>
             </w:r>
             <w:r>
               <w:rPr>
-                <w:rFonts w:ascii="Times New Roman" w:hAnsi="Times New Roman" w:cs="Times New Roman"/>
                 <w:noProof/>
                 <w:webHidden/>
               </w:rPr>
@@ -1704,15 +1573,13 @@
             </w:r>
             <w:r>
               <w:rPr>
-                <w:rFonts w:ascii="Times New Roman" w:hAnsi="Times New Roman" w:cs="Times New Roman"/>
                 <w:noProof/>
                 <w:webHidden/>
               </w:rPr>
-              <w:t>67</w:t>
-            </w:r>
-            <w:r>
-              <w:rPr>
-                <w:rFonts w:ascii="Times New Roman" w:hAnsi="Times New Roman" w:cs="Times New Roman"/>
+              <w:t>68</w:t>
+            </w:r>
+            <w:r>
+              <w:rPr>
                 <w:noProof/>
                 <w:webHidden/>
               </w:rPr>
@@ -1727,12 +1594,12 @@
               <w:tab w:val="right" w:leader="dot" w:pos="9628"/>
             </w:tabs>
             <w:rPr>
-              <w:rFonts w:ascii="Times New Roman" w:eastAsiaTheme="minorEastAsia" w:hAnsi="Times New Roman" w:cs="Times New Roman"/>
+              <w:rFonts w:eastAsiaTheme="minorEastAsia"/>
               <w:noProof/>
               <w:lang w:eastAsia="it-IT"/>
             </w:rPr>
           </w:pPr>
-          <w:hyperlink w:anchor="_Toc497215992" w:history="1">
+          <w:hyperlink w:anchor="_Toc497218851" w:history="1">
             <w:r>
               <w:rPr>
                 <w:rStyle w:val="Collegamentoipertestuale"/>
@@ -1744,7 +1611,6 @@
             </w:r>
             <w:r>
               <w:rPr>
-                <w:rFonts w:ascii="Times New Roman" w:hAnsi="Times New Roman" w:cs="Times New Roman"/>
                 <w:noProof/>
                 <w:webHidden/>
               </w:rPr>
@@ -1752,7 +1618,6 @@
             </w:r>
             <w:r>
               <w:rPr>
-                <w:rFonts w:ascii="Times New Roman" w:hAnsi="Times New Roman" w:cs="Times New Roman"/>
                 <w:noProof/>
                 <w:webHidden/>
               </w:rPr>
@@ -1760,22 +1625,19 @@
             </w:r>
             <w:r>
               <w:rPr>
-                <w:rFonts w:ascii="Times New Roman" w:hAnsi="Times New Roman" w:cs="Times New Roman"/>
                 <w:noProof/>
                 <w:webHidden/>
               </w:rPr>
-              <w:instrText xml:space="preserve"> PAGEREF _Toc497215992 \h </w:instrText>
-            </w:r>
-            <w:r>
-              <w:rPr>
-                <w:rFonts w:ascii="Times New Roman" w:hAnsi="Times New Roman" w:cs="Times New Roman"/>
+              <w:instrText xml:space="preserve"> PAGEREF _Toc497218851 \h </w:instrText>
+            </w:r>
+            <w:r>
+              <w:rPr>
                 <w:noProof/>
                 <w:webHidden/>
               </w:rPr>
             </w:r>
             <w:r>
               <w:rPr>
-                <w:rFonts w:ascii="Times New Roman" w:hAnsi="Times New Roman" w:cs="Times New Roman"/>
                 <w:noProof/>
                 <w:webHidden/>
               </w:rPr>
@@ -1783,15 +1645,13 @@
             </w:r>
             <w:r>
               <w:rPr>
-                <w:rFonts w:ascii="Times New Roman" w:hAnsi="Times New Roman" w:cs="Times New Roman"/>
                 <w:noProof/>
                 <w:webHidden/>
               </w:rPr>
-              <w:t>68</w:t>
-            </w:r>
-            <w:r>
-              <w:rPr>
-                <w:rFonts w:ascii="Times New Roman" w:hAnsi="Times New Roman" w:cs="Times New Roman"/>
+              <w:t>69</w:t>
+            </w:r>
+            <w:r>
+              <w:rPr>
                 <w:noProof/>
                 <w:webHidden/>
               </w:rPr>
@@ -1806,12 +1666,12 @@
               <w:tab w:val="right" w:leader="dot" w:pos="9628"/>
             </w:tabs>
             <w:rPr>
-              <w:rFonts w:ascii="Times New Roman" w:eastAsiaTheme="minorEastAsia" w:hAnsi="Times New Roman" w:cs="Times New Roman"/>
+              <w:rFonts w:eastAsiaTheme="minorEastAsia"/>
               <w:noProof/>
               <w:lang w:eastAsia="it-IT"/>
             </w:rPr>
           </w:pPr>
-          <w:hyperlink w:anchor="_Toc497215993" w:history="1">
+          <w:hyperlink w:anchor="_Toc497218852" w:history="1">
             <w:r>
               <w:rPr>
                 <w:rStyle w:val="Collegamentoipertestuale"/>
@@ -1823,7 +1683,6 @@
             </w:r>
             <w:r>
               <w:rPr>
-                <w:rFonts w:ascii="Times New Roman" w:hAnsi="Times New Roman" w:cs="Times New Roman"/>
                 <w:noProof/>
                 <w:webHidden/>
               </w:rPr>
@@ -1831,7 +1690,6 @@
             </w:r>
             <w:r>
               <w:rPr>
-                <w:rFonts w:ascii="Times New Roman" w:hAnsi="Times New Roman" w:cs="Times New Roman"/>
                 <w:noProof/>
                 <w:webHidden/>
               </w:rPr>
@@ -1839,22 +1697,19 @@
             </w:r>
             <w:r>
               <w:rPr>
-                <w:rFonts w:ascii="Times New Roman" w:hAnsi="Times New Roman" w:cs="Times New Roman"/>
                 <w:noProof/>
                 <w:webHidden/>
               </w:rPr>
-              <w:instrText xml:space="preserve"> PAGEREF _Toc497215993 \h </w:instrText>
-            </w:r>
-            <w:r>
-              <w:rPr>
-                <w:rFonts w:ascii="Times New Roman" w:hAnsi="Times New Roman" w:cs="Times New Roman"/>
+              <w:instrText xml:space="preserve"> PAGEREF _Toc497218852 \h </w:instrText>
+            </w:r>
+            <w:r>
+              <w:rPr>
                 <w:noProof/>
                 <w:webHidden/>
               </w:rPr>
             </w:r>
             <w:r>
               <w:rPr>
-                <w:rFonts w:ascii="Times New Roman" w:hAnsi="Times New Roman" w:cs="Times New Roman"/>
                 <w:noProof/>
                 <w:webHidden/>
               </w:rPr>
@@ -1862,15 +1717,13 @@
             </w:r>
             <w:r>
               <w:rPr>
-                <w:rFonts w:ascii="Times New Roman" w:hAnsi="Times New Roman" w:cs="Times New Roman"/>
                 <w:noProof/>
                 <w:webHidden/>
               </w:rPr>
-              <w:t>69</w:t>
-            </w:r>
-            <w:r>
-              <w:rPr>
-                <w:rFonts w:ascii="Times New Roman" w:hAnsi="Times New Roman" w:cs="Times New Roman"/>
+              <w:t>70</w:t>
+            </w:r>
+            <w:r>
+              <w:rPr>
                 <w:noProof/>
                 <w:webHidden/>
               </w:rPr>
@@ -1885,12 +1738,12 @@
               <w:tab w:val="right" w:leader="dot" w:pos="9628"/>
             </w:tabs>
             <w:rPr>
-              <w:rFonts w:ascii="Times New Roman" w:eastAsiaTheme="minorEastAsia" w:hAnsi="Times New Roman" w:cs="Times New Roman"/>
+              <w:rFonts w:eastAsiaTheme="minorEastAsia"/>
               <w:noProof/>
               <w:lang w:eastAsia="it-IT"/>
             </w:rPr>
           </w:pPr>
-          <w:hyperlink w:anchor="_Toc497215994" w:history="1">
+          <w:hyperlink w:anchor="_Toc497218853" w:history="1">
             <w:r>
               <w:rPr>
                 <w:rStyle w:val="Collegamentoipertestuale"/>
@@ -1902,7 +1755,6 @@
             </w:r>
             <w:r>
               <w:rPr>
-                <w:rFonts w:ascii="Times New Roman" w:hAnsi="Times New Roman" w:cs="Times New Roman"/>
                 <w:noProof/>
                 <w:webHidden/>
               </w:rPr>
@@ -1910,7 +1762,6 @@
             </w:r>
             <w:r>
               <w:rPr>
-                <w:rFonts w:ascii="Times New Roman" w:hAnsi="Times New Roman" w:cs="Times New Roman"/>
                 <w:noProof/>
                 <w:webHidden/>
               </w:rPr>
@@ -1918,22 +1769,19 @@
             </w:r>
             <w:r>
               <w:rPr>
-                <w:rFonts w:ascii="Times New Roman" w:hAnsi="Times New Roman" w:cs="Times New Roman"/>
                 <w:noProof/>
                 <w:webHidden/>
               </w:rPr>
-              <w:instrText xml:space="preserve"> PAGEREF _Toc497215994 \h </w:instrText>
-            </w:r>
-            <w:r>
-              <w:rPr>
-                <w:rFonts w:ascii="Times New Roman" w:hAnsi="Times New Roman" w:cs="Times New Roman"/>
+              <w:instrText xml:space="preserve"> PAGEREF _Toc497218853 \h </w:instrText>
+            </w:r>
+            <w:r>
+              <w:rPr>
                 <w:noProof/>
                 <w:webHidden/>
               </w:rPr>
             </w:r>
             <w:r>
               <w:rPr>
-                <w:rFonts w:ascii="Times New Roman" w:hAnsi="Times New Roman" w:cs="Times New Roman"/>
                 <w:noProof/>
                 <w:webHidden/>
               </w:rPr>
@@ -1941,15 +1789,13 @@
             </w:r>
             <w:r>
               <w:rPr>
-                <w:rFonts w:ascii="Times New Roman" w:hAnsi="Times New Roman" w:cs="Times New Roman"/>
                 <w:noProof/>
                 <w:webHidden/>
               </w:rPr>
-              <w:t>70</w:t>
-            </w:r>
-            <w:r>
-              <w:rPr>
-                <w:rFonts w:ascii="Times New Roman" w:hAnsi="Times New Roman" w:cs="Times New Roman"/>
+              <w:t>71</w:t>
+            </w:r>
+            <w:r>
+              <w:rPr>
                 <w:noProof/>
                 <w:webHidden/>
               </w:rPr>
@@ -1964,12 +1810,12 @@
               <w:tab w:val="right" w:leader="dot" w:pos="9628"/>
             </w:tabs>
             <w:rPr>
-              <w:rFonts w:ascii="Times New Roman" w:eastAsiaTheme="minorEastAsia" w:hAnsi="Times New Roman" w:cs="Times New Roman"/>
+              <w:rFonts w:eastAsiaTheme="minorEastAsia"/>
               <w:noProof/>
               <w:lang w:eastAsia="it-IT"/>
             </w:rPr>
           </w:pPr>
-          <w:hyperlink w:anchor="_Toc497215995" w:history="1">
+          <w:hyperlink w:anchor="_Toc497218854" w:history="1">
             <w:r>
               <w:rPr>
                 <w:rStyle w:val="Collegamentoipertestuale"/>
@@ -1981,7 +1827,6 @@
             </w:r>
             <w:r>
               <w:rPr>
-                <w:rFonts w:ascii="Times New Roman" w:hAnsi="Times New Roman" w:cs="Times New Roman"/>
                 <w:noProof/>
                 <w:webHidden/>
               </w:rPr>
@@ -1989,7 +1834,6 @@
             </w:r>
             <w:r>
               <w:rPr>
-                <w:rFonts w:ascii="Times New Roman" w:hAnsi="Times New Roman" w:cs="Times New Roman"/>
                 <w:noProof/>
                 <w:webHidden/>
               </w:rPr>
@@ -1997,22 +1841,19 @@
             </w:r>
             <w:r>
               <w:rPr>
-                <w:rFonts w:ascii="Times New Roman" w:hAnsi="Times New Roman" w:cs="Times New Roman"/>
                 <w:noProof/>
                 <w:webHidden/>
               </w:rPr>
-              <w:instrText xml:space="preserve"> PAGEREF _Toc497215995 \h </w:instrText>
-            </w:r>
-            <w:r>
-              <w:rPr>
-                <w:rFonts w:ascii="Times New Roman" w:hAnsi="Times New Roman" w:cs="Times New Roman"/>
+              <w:instrText xml:space="preserve"> PAGEREF _Toc497218854 \h </w:instrText>
+            </w:r>
+            <w:r>
+              <w:rPr>
                 <w:noProof/>
                 <w:webHidden/>
               </w:rPr>
             </w:r>
             <w:r>
               <w:rPr>
-                <w:rFonts w:ascii="Times New Roman" w:hAnsi="Times New Roman" w:cs="Times New Roman"/>
                 <w:noProof/>
                 <w:webHidden/>
               </w:rPr>
@@ -2020,15 +1861,13 @@
             </w:r>
             <w:r>
               <w:rPr>
-                <w:rFonts w:ascii="Times New Roman" w:hAnsi="Times New Roman" w:cs="Times New Roman"/>
                 <w:noProof/>
                 <w:webHidden/>
               </w:rPr>
-              <w:t>71</w:t>
-            </w:r>
-            <w:r>
-              <w:rPr>
-                <w:rFonts w:ascii="Times New Roman" w:hAnsi="Times New Roman" w:cs="Times New Roman"/>
+              <w:t>72</w:t>
+            </w:r>
+            <w:r>
+              <w:rPr>
                 <w:noProof/>
                 <w:webHidden/>
               </w:rPr>
@@ -2043,12 +1882,12 @@
               <w:tab w:val="right" w:leader="dot" w:pos="9628"/>
             </w:tabs>
             <w:rPr>
-              <w:rFonts w:ascii="Times New Roman" w:eastAsiaTheme="minorEastAsia" w:hAnsi="Times New Roman" w:cs="Times New Roman"/>
+              <w:rFonts w:eastAsiaTheme="minorEastAsia"/>
               <w:noProof/>
               <w:lang w:eastAsia="it-IT"/>
             </w:rPr>
           </w:pPr>
-          <w:hyperlink w:anchor="_Toc497215996" w:history="1">
+          <w:hyperlink w:anchor="_Toc497218855" w:history="1">
             <w:r>
               <w:rPr>
                 <w:rStyle w:val="Collegamentoipertestuale"/>
@@ -2060,7 +1899,6 @@
             </w:r>
             <w:r>
               <w:rPr>
-                <w:rFonts w:ascii="Times New Roman" w:hAnsi="Times New Roman" w:cs="Times New Roman"/>
                 <w:noProof/>
                 <w:webHidden/>
               </w:rPr>
@@ -2068,7 +1906,6 @@
             </w:r>
             <w:r>
               <w:rPr>
-                <w:rFonts w:ascii="Times New Roman" w:hAnsi="Times New Roman" w:cs="Times New Roman"/>
                 <w:noProof/>
                 <w:webHidden/>
               </w:rPr>
@@ -2076,22 +1913,19 @@
             </w:r>
             <w:r>
               <w:rPr>
-                <w:rFonts w:ascii="Times New Roman" w:hAnsi="Times New Roman" w:cs="Times New Roman"/>
                 <w:noProof/>
                 <w:webHidden/>
               </w:rPr>
-              <w:instrText xml:space="preserve"> PAGEREF _Toc497215996 \h </w:instrText>
-            </w:r>
-            <w:r>
-              <w:rPr>
-                <w:rFonts w:ascii="Times New Roman" w:hAnsi="Times New Roman" w:cs="Times New Roman"/>
+              <w:instrText xml:space="preserve"> PAGEREF _Toc497218855 \h </w:instrText>
+            </w:r>
+            <w:r>
+              <w:rPr>
                 <w:noProof/>
                 <w:webHidden/>
               </w:rPr>
             </w:r>
             <w:r>
               <w:rPr>
-                <w:rFonts w:ascii="Times New Roman" w:hAnsi="Times New Roman" w:cs="Times New Roman"/>
                 <w:noProof/>
                 <w:webHidden/>
               </w:rPr>
@@ -2099,15 +1933,13 @@
             </w:r>
             <w:r>
               <w:rPr>
-                <w:rFonts w:ascii="Times New Roman" w:hAnsi="Times New Roman" w:cs="Times New Roman"/>
                 <w:noProof/>
                 <w:webHidden/>
               </w:rPr>
-              <w:t>72</w:t>
-            </w:r>
-            <w:r>
-              <w:rPr>
-                <w:rFonts w:ascii="Times New Roman" w:hAnsi="Times New Roman" w:cs="Times New Roman"/>
+              <w:t>73</w:t>
+            </w:r>
+            <w:r>
+              <w:rPr>
                 <w:noProof/>
                 <w:webHidden/>
               </w:rPr>
@@ -2122,12 +1954,12 @@
               <w:tab w:val="right" w:leader="dot" w:pos="9628"/>
             </w:tabs>
             <w:rPr>
-              <w:rFonts w:ascii="Times New Roman" w:eastAsiaTheme="minorEastAsia" w:hAnsi="Times New Roman" w:cs="Times New Roman"/>
+              <w:rFonts w:eastAsiaTheme="minorEastAsia"/>
               <w:noProof/>
               <w:lang w:eastAsia="it-IT"/>
             </w:rPr>
           </w:pPr>
-          <w:hyperlink w:anchor="_Toc497215997" w:history="1">
+          <w:hyperlink w:anchor="_Toc497218856" w:history="1">
             <w:r>
               <w:rPr>
                 <w:rStyle w:val="Collegamentoipertestuale"/>
@@ -2139,7 +1971,6 @@
             </w:r>
             <w:r>
               <w:rPr>
-                <w:rFonts w:ascii="Times New Roman" w:hAnsi="Times New Roman" w:cs="Times New Roman"/>
                 <w:noProof/>
                 <w:webHidden/>
               </w:rPr>
@@ -2147,7 +1978,6 @@
             </w:r>
             <w:r>
               <w:rPr>
-                <w:rFonts w:ascii="Times New Roman" w:hAnsi="Times New Roman" w:cs="Times New Roman"/>
                 <w:noProof/>
                 <w:webHidden/>
               </w:rPr>
@@ -2155,22 +1985,19 @@
             </w:r>
             <w:r>
               <w:rPr>
-                <w:rFonts w:ascii="Times New Roman" w:hAnsi="Times New Roman" w:cs="Times New Roman"/>
                 <w:noProof/>
                 <w:webHidden/>
               </w:rPr>
-              <w:instrText xml:space="preserve"> PAGEREF _Toc497215997 \h </w:instrText>
-            </w:r>
-            <w:r>
-              <w:rPr>
-                <w:rFonts w:ascii="Times New Roman" w:hAnsi="Times New Roman" w:cs="Times New Roman"/>
+              <w:instrText xml:space="preserve"> PAGEREF _Toc497218856 \h </w:instrText>
+            </w:r>
+            <w:r>
+              <w:rPr>
                 <w:noProof/>
                 <w:webHidden/>
               </w:rPr>
             </w:r>
             <w:r>
               <w:rPr>
-                <w:rFonts w:ascii="Times New Roman" w:hAnsi="Times New Roman" w:cs="Times New Roman"/>
                 <w:noProof/>
                 <w:webHidden/>
               </w:rPr>
@@ -2178,15 +2005,13 @@
             </w:r>
             <w:r>
               <w:rPr>
-                <w:rFonts w:ascii="Times New Roman" w:hAnsi="Times New Roman" w:cs="Times New Roman"/>
                 <w:noProof/>
                 <w:webHidden/>
               </w:rPr>
-              <w:t>73</w:t>
-            </w:r>
-            <w:r>
-              <w:rPr>
-                <w:rFonts w:ascii="Times New Roman" w:hAnsi="Times New Roman" w:cs="Times New Roman"/>
+              <w:t>74</w:t>
+            </w:r>
+            <w:r>
+              <w:rPr>
                 <w:noProof/>
                 <w:webHidden/>
               </w:rPr>
@@ -2201,12 +2026,12 @@
               <w:tab w:val="right" w:leader="dot" w:pos="9628"/>
             </w:tabs>
             <w:rPr>
-              <w:rFonts w:ascii="Times New Roman" w:eastAsiaTheme="minorEastAsia" w:hAnsi="Times New Roman" w:cs="Times New Roman"/>
+              <w:rFonts w:eastAsiaTheme="minorEastAsia"/>
               <w:noProof/>
               <w:lang w:eastAsia="it-IT"/>
             </w:rPr>
           </w:pPr>
-          <w:hyperlink w:anchor="_Toc497215998" w:history="1">
+          <w:hyperlink w:anchor="_Toc497218857" w:history="1">
             <w:r>
               <w:rPr>
                 <w:rStyle w:val="Collegamentoipertestuale"/>
@@ -2218,7 +2043,6 @@
             </w:r>
             <w:r>
               <w:rPr>
-                <w:rFonts w:ascii="Times New Roman" w:hAnsi="Times New Roman" w:cs="Times New Roman"/>
                 <w:noProof/>
                 <w:webHidden/>
               </w:rPr>
@@ -2226,7 +2050,6 @@
             </w:r>
             <w:r>
               <w:rPr>
-                <w:rFonts w:ascii="Times New Roman" w:hAnsi="Times New Roman" w:cs="Times New Roman"/>
                 <w:noProof/>
                 <w:webHidden/>
               </w:rPr>
@@ -2234,22 +2057,19 @@
             </w:r>
             <w:r>
               <w:rPr>
-                <w:rFonts w:ascii="Times New Roman" w:hAnsi="Times New Roman" w:cs="Times New Roman"/>
                 <w:noProof/>
                 <w:webHidden/>
               </w:rPr>
-              <w:instrText xml:space="preserve"> PAGEREF _Toc497215998 \h </w:instrText>
-            </w:r>
-            <w:r>
-              <w:rPr>
-                <w:rFonts w:ascii="Times New Roman" w:hAnsi="Times New Roman" w:cs="Times New Roman"/>
+              <w:instrText xml:space="preserve"> PAGEREF _Toc497218857 \h </w:instrText>
+            </w:r>
+            <w:r>
+              <w:rPr>
                 <w:noProof/>
                 <w:webHidden/>
               </w:rPr>
             </w:r>
             <w:r>
               <w:rPr>
-                <w:rFonts w:ascii="Times New Roman" w:hAnsi="Times New Roman" w:cs="Times New Roman"/>
                 <w:noProof/>
                 <w:webHidden/>
               </w:rPr>
@@ -2257,15 +2077,13 @@
             </w:r>
             <w:r>
               <w:rPr>
-                <w:rFonts w:ascii="Times New Roman" w:hAnsi="Times New Roman" w:cs="Times New Roman"/>
                 <w:noProof/>
                 <w:webHidden/>
               </w:rPr>
-              <w:t>74</w:t>
-            </w:r>
-            <w:r>
-              <w:rPr>
-                <w:rFonts w:ascii="Times New Roman" w:hAnsi="Times New Roman" w:cs="Times New Roman"/>
+              <w:t>75</w:t>
+            </w:r>
+            <w:r>
+              <w:rPr>
                 <w:noProof/>
                 <w:webHidden/>
               </w:rPr>
@@ -2280,12 +2098,12 @@
               <w:tab w:val="right" w:leader="dot" w:pos="9628"/>
             </w:tabs>
             <w:rPr>
-              <w:rFonts w:ascii="Times New Roman" w:eastAsiaTheme="minorEastAsia" w:hAnsi="Times New Roman" w:cs="Times New Roman"/>
+              <w:rFonts w:eastAsiaTheme="minorEastAsia"/>
               <w:noProof/>
               <w:lang w:eastAsia="it-IT"/>
             </w:rPr>
           </w:pPr>
-          <w:hyperlink w:anchor="_Toc497215999" w:history="1">
+          <w:hyperlink w:anchor="_Toc497218858" w:history="1">
             <w:r>
               <w:rPr>
                 <w:rStyle w:val="Collegamentoipertestuale"/>
@@ -2297,7 +2115,6 @@
             </w:r>
             <w:r>
               <w:rPr>
-                <w:rFonts w:ascii="Times New Roman" w:hAnsi="Times New Roman" w:cs="Times New Roman"/>
                 <w:noProof/>
                 <w:webHidden/>
               </w:rPr>
@@ -2305,7 +2122,6 @@
             </w:r>
             <w:r>
               <w:rPr>
-                <w:rFonts w:ascii="Times New Roman" w:hAnsi="Times New Roman" w:cs="Times New Roman"/>
                 <w:noProof/>
                 <w:webHidden/>
               </w:rPr>
@@ -2313,22 +2129,19 @@
             </w:r>
             <w:r>
               <w:rPr>
-                <w:rFonts w:ascii="Times New Roman" w:hAnsi="Times New Roman" w:cs="Times New Roman"/>
                 <w:noProof/>
                 <w:webHidden/>
               </w:rPr>
-              <w:instrText xml:space="preserve"> PAGEREF _Toc497215999 \h </w:instrText>
-            </w:r>
-            <w:r>
-              <w:rPr>
-                <w:rFonts w:ascii="Times New Roman" w:hAnsi="Times New Roman" w:cs="Times New Roman"/>
+              <w:instrText xml:space="preserve"> PAGEREF _Toc497218858 \h </w:instrText>
+            </w:r>
+            <w:r>
+              <w:rPr>
                 <w:noProof/>
                 <w:webHidden/>
               </w:rPr>
             </w:r>
             <w:r>
               <w:rPr>
-                <w:rFonts w:ascii="Times New Roman" w:hAnsi="Times New Roman" w:cs="Times New Roman"/>
                 <w:noProof/>
                 <w:webHidden/>
               </w:rPr>
@@ -2336,15 +2149,13 @@
             </w:r>
             <w:r>
               <w:rPr>
-                <w:rFonts w:ascii="Times New Roman" w:hAnsi="Times New Roman" w:cs="Times New Roman"/>
                 <w:noProof/>
                 <w:webHidden/>
               </w:rPr>
-              <w:t>75</w:t>
-            </w:r>
-            <w:r>
-              <w:rPr>
-                <w:rFonts w:ascii="Times New Roman" w:hAnsi="Times New Roman" w:cs="Times New Roman"/>
+              <w:t>76</w:t>
+            </w:r>
+            <w:r>
+              <w:rPr>
                 <w:noProof/>
                 <w:webHidden/>
               </w:rPr>
@@ -2359,12 +2170,12 @@
               <w:tab w:val="right" w:leader="dot" w:pos="9628"/>
             </w:tabs>
             <w:rPr>
-              <w:rFonts w:ascii="Times New Roman" w:eastAsiaTheme="minorEastAsia" w:hAnsi="Times New Roman" w:cs="Times New Roman"/>
+              <w:rFonts w:eastAsiaTheme="minorEastAsia"/>
               <w:noProof/>
               <w:lang w:eastAsia="it-IT"/>
             </w:rPr>
           </w:pPr>
-          <w:hyperlink w:anchor="_Toc497216000" w:history="1">
+          <w:hyperlink w:anchor="_Toc497218859" w:history="1">
             <w:r>
               <w:rPr>
                 <w:rStyle w:val="Collegamentoipertestuale"/>
@@ -2376,7 +2187,6 @@
             </w:r>
             <w:r>
               <w:rPr>
-                <w:rFonts w:ascii="Times New Roman" w:hAnsi="Times New Roman" w:cs="Times New Roman"/>
                 <w:noProof/>
                 <w:webHidden/>
               </w:rPr>
@@ -2384,7 +2194,6 @@
             </w:r>
             <w:r>
               <w:rPr>
-                <w:rFonts w:ascii="Times New Roman" w:hAnsi="Times New Roman" w:cs="Times New Roman"/>
                 <w:noProof/>
                 <w:webHidden/>
               </w:rPr>
@@ -2392,22 +2201,19 @@
             </w:r>
             <w:r>
               <w:rPr>
-                <w:rFonts w:ascii="Times New Roman" w:hAnsi="Times New Roman" w:cs="Times New Roman"/>
                 <w:noProof/>
                 <w:webHidden/>
               </w:rPr>
-              <w:instrText xml:space="preserve"> PAGEREF _Toc497216000 \h </w:instrText>
-            </w:r>
-            <w:r>
-              <w:rPr>
-                <w:rFonts w:ascii="Times New Roman" w:hAnsi="Times New Roman" w:cs="Times New Roman"/>
+              <w:instrText xml:space="preserve"> PAGEREF _Toc497218859 \h </w:instrText>
+            </w:r>
+            <w:r>
+              <w:rPr>
                 <w:noProof/>
                 <w:webHidden/>
               </w:rPr>
             </w:r>
             <w:r>
               <w:rPr>
-                <w:rFonts w:ascii="Times New Roman" w:hAnsi="Times New Roman" w:cs="Times New Roman"/>
                 <w:noProof/>
                 <w:webHidden/>
               </w:rPr>
@@ -2415,15 +2221,13 @@
             </w:r>
             <w:r>
               <w:rPr>
-                <w:rFonts w:ascii="Times New Roman" w:hAnsi="Times New Roman" w:cs="Times New Roman"/>
                 <w:noProof/>
                 <w:webHidden/>
               </w:rPr>
-              <w:t>75</w:t>
-            </w:r>
-            <w:r>
-              <w:rPr>
-                <w:rFonts w:ascii="Times New Roman" w:hAnsi="Times New Roman" w:cs="Times New Roman"/>
+              <w:t>76</w:t>
+            </w:r>
+            <w:r>
+              <w:rPr>
                 <w:noProof/>
                 <w:webHidden/>
               </w:rPr>
@@ -2438,12 +2242,12 @@
               <w:tab w:val="right" w:leader="dot" w:pos="9628"/>
             </w:tabs>
             <w:rPr>
-              <w:rFonts w:ascii="Times New Roman" w:eastAsiaTheme="minorEastAsia" w:hAnsi="Times New Roman" w:cs="Times New Roman"/>
+              <w:rFonts w:eastAsiaTheme="minorEastAsia"/>
               <w:noProof/>
               <w:lang w:eastAsia="it-IT"/>
             </w:rPr>
           </w:pPr>
-          <w:hyperlink w:anchor="_Toc497216001" w:history="1">
+          <w:hyperlink w:anchor="_Toc497218860" w:history="1">
             <w:r>
               <w:rPr>
                 <w:rStyle w:val="Collegamentoipertestuale"/>
@@ -2455,7 +2259,6 @@
             </w:r>
             <w:r>
               <w:rPr>
-                <w:rFonts w:ascii="Times New Roman" w:hAnsi="Times New Roman" w:cs="Times New Roman"/>
                 <w:noProof/>
                 <w:webHidden/>
               </w:rPr>
@@ -2463,7 +2266,6 @@
             </w:r>
             <w:r>
               <w:rPr>
-                <w:rFonts w:ascii="Times New Roman" w:hAnsi="Times New Roman" w:cs="Times New Roman"/>
                 <w:noProof/>
                 <w:webHidden/>
               </w:rPr>
@@ -2471,22 +2273,19 @@
             </w:r>
             <w:r>
               <w:rPr>
-                <w:rFonts w:ascii="Times New Roman" w:hAnsi="Times New Roman" w:cs="Times New Roman"/>
                 <w:noProof/>
                 <w:webHidden/>
               </w:rPr>
-              <w:instrText xml:space="preserve"> PAGEREF _Toc497216001 \h </w:instrText>
-            </w:r>
-            <w:r>
-              <w:rPr>
-                <w:rFonts w:ascii="Times New Roman" w:hAnsi="Times New Roman" w:cs="Times New Roman"/>
+              <w:instrText xml:space="preserve"> PAGEREF _Toc497218860 \h </w:instrText>
+            </w:r>
+            <w:r>
+              <w:rPr>
                 <w:noProof/>
                 <w:webHidden/>
               </w:rPr>
             </w:r>
             <w:r>
               <w:rPr>
-                <w:rFonts w:ascii="Times New Roman" w:hAnsi="Times New Roman" w:cs="Times New Roman"/>
                 <w:noProof/>
                 <w:webHidden/>
               </w:rPr>
@@ -2494,15 +2293,13 @@
             </w:r>
             <w:r>
               <w:rPr>
-                <w:rFonts w:ascii="Times New Roman" w:hAnsi="Times New Roman" w:cs="Times New Roman"/>
                 <w:noProof/>
                 <w:webHidden/>
               </w:rPr>
-              <w:t>78</w:t>
-            </w:r>
-            <w:r>
-              <w:rPr>
-                <w:rFonts w:ascii="Times New Roman" w:hAnsi="Times New Roman" w:cs="Times New Roman"/>
+              <w:t>79</w:t>
+            </w:r>
+            <w:r>
+              <w:rPr>
                 <w:noProof/>
                 <w:webHidden/>
               </w:rPr>
@@ -2557,7 +2354,7 @@
           <w:lang w:val="en-GB"/>
         </w:rPr>
       </w:pPr>
-      <w:bookmarkStart w:id="1" w:name="_Toc497215973"/>
+      <w:bookmarkStart w:id="1" w:name="_Toc497218832"/>
       <w:r>
         <w:rPr>
           <w:rFonts w:ascii="Times New Roman" w:hAnsi="Times New Roman" w:cs="Times New Roman"/>
@@ -2579,7 +2376,7 @@
           <w:lang w:val="en-GB"/>
         </w:rPr>
       </w:pPr>
-      <w:bookmarkStart w:id="2" w:name="_Toc497215974"/>
+      <w:bookmarkStart w:id="2" w:name="_Toc497218833"/>
       <w:r>
         <w:rPr>
           <w:rFonts w:ascii="Times New Roman" w:hAnsi="Times New Roman" w:cs="Times New Roman"/>
@@ -2599,7 +2396,7 @@
           <w:lang w:val="en-GB"/>
         </w:rPr>
       </w:pPr>
-      <w:bookmarkStart w:id="3" w:name="_Toc497215975"/>
+      <w:bookmarkStart w:id="3" w:name="_Toc497218834"/>
       <w:r>
         <w:rPr>
           <w:rFonts w:ascii="Times New Roman" w:hAnsi="Times New Roman" w:cs="Times New Roman"/>
@@ -2700,7 +2497,7 @@
           <w:lang w:val="en-GB"/>
         </w:rPr>
       </w:pPr>
-      <w:bookmarkStart w:id="4" w:name="_Toc497215976"/>
+      <w:bookmarkStart w:id="4" w:name="_Toc497218835"/>
       <w:r>
         <w:rPr>
           <w:rFonts w:ascii="Times New Roman" w:hAnsi="Times New Roman" w:cs="Times New Roman"/>
@@ -19284,7 +19081,7 @@
           <w:lang w:val="en-GB"/>
         </w:rPr>
       </w:pPr>
-      <w:bookmarkStart w:id="5" w:name="_Toc497215977"/>
+      <w:bookmarkStart w:id="5" w:name="_Toc497218836"/>
       <w:proofErr w:type="spellStart"/>
       <w:r>
         <w:rPr>
@@ -21823,16 +21620,78 @@
           <w:lang w:val="en-GB"/>
         </w:rPr>
       </w:pPr>
-      <w:bookmarkStart w:id="6" w:name="_Toc497215978"/>
+      <w:bookmarkStart w:id="6" w:name="_Toc497218837"/>
       <w:r>
         <w:rPr>
           <w:rFonts w:ascii="Times New Roman" w:hAnsi="Times New Roman" w:cs="Times New Roman"/>
           <w:lang w:val="en-GB"/>
         </w:rPr>
         <w:lastRenderedPageBreak/>
-        <w:t>Activity plan &amp; Gantt diagram</w:t>
+        <w:t>Gantt diagram</w:t>
       </w:r>
       <w:bookmarkEnd w:id="6"/>
+    </w:p>
+    <w:p>
+      <w:pPr>
+        <w:jc w:val="center"/>
+        <w:rPr>
+          <w:lang w:val="en-GB"/>
+        </w:rPr>
+      </w:pPr>
+      <w:r>
+        <w:rPr>
+          <w:noProof/>
+          <w:lang w:val="en-GB"/>
+        </w:rPr>
+        <w:drawing>
+          <wp:inline distT="0" distB="0" distL="0" distR="0">
+            <wp:extent cx="8773770" cy="3721100"/>
+            <wp:effectExtent l="0" t="7620" r="1270" b="1270"/>
+            <wp:docPr id="18" name="Immagine 18" descr="C:\Users\Andrea\AppData\Local\Microsoft\Windows\INetCache\Content.Word\Gantt.jpg"/>
+            <wp:cNvGraphicFramePr>
+              <a:graphicFrameLocks xmlns:a="http://schemas.openxmlformats.org/drawingml/2006/main" noChangeAspect="1"/>
+            </wp:cNvGraphicFramePr>
+            <a:graphic xmlns:a="http://schemas.openxmlformats.org/drawingml/2006/main">
+              <a:graphicData uri="http://schemas.openxmlformats.org/drawingml/2006/picture">
+                <pic:pic xmlns:pic="http://schemas.openxmlformats.org/drawingml/2006/picture">
+                  <pic:nvPicPr>
+                    <pic:cNvPr id="0" name="Picture 5" descr="C:\Users\Andrea\AppData\Local\Microsoft\Windows\INetCache\Content.Word\Gantt.jpg"/>
+                    <pic:cNvPicPr>
+                      <a:picLocks noChangeAspect="1" noChangeArrowheads="1"/>
+                    </pic:cNvPicPr>
+                  </pic:nvPicPr>
+                  <pic:blipFill>
+                    <a:blip r:embed="rId36">
+                      <a:extLst>
+                        <a:ext uri="{28A0092B-C50C-407E-A947-70E740481C1C}">
+                          <a14:useLocalDpi xmlns:a14="http://schemas.microsoft.com/office/drawing/2010/main" val="0"/>
+                        </a:ext>
+                      </a:extLst>
+                    </a:blip>
+                    <a:srcRect/>
+                    <a:stretch>
+                      <a:fillRect/>
+                    </a:stretch>
+                  </pic:blipFill>
+                  <pic:spPr bwMode="auto">
+                    <a:xfrm rot="16200000">
+                      <a:off x="0" y="0"/>
+                      <a:ext cx="8783254" cy="3725122"/>
+                    </a:xfrm>
+                    <a:prstGeom prst="rect">
+                      <a:avLst/>
+                    </a:prstGeom>
+                    <a:noFill/>
+                    <a:ln>
+                      <a:noFill/>
+                    </a:ln>
+                  </pic:spPr>
+                </pic:pic>
+              </a:graphicData>
+            </a:graphic>
+          </wp:inline>
+        </w:drawing>
+      </w:r>
     </w:p>
     <w:p>
       <w:pPr>
@@ -21850,6 +21709,7 @@
           <w:rFonts w:ascii="Times New Roman" w:hAnsi="Times New Roman" w:cs="Times New Roman"/>
           <w:lang w:val="en-GB"/>
         </w:rPr>
+        <w:lastRenderedPageBreak/>
         <w:br w:type="page"/>
       </w:r>
     </w:p>
@@ -21861,7 +21721,7 @@
           <w:lang w:val="en-GB"/>
         </w:rPr>
       </w:pPr>
-      <w:bookmarkStart w:id="7" w:name="_Toc497215979"/>
+      <w:bookmarkStart w:id="7" w:name="_Toc497218838"/>
       <w:r>
         <w:rPr>
           <w:rFonts w:ascii="Times New Roman" w:hAnsi="Times New Roman" w:cs="Times New Roman"/>
@@ -21880,7 +21740,7 @@
           <w:lang w:val="en-GB"/>
         </w:rPr>
       </w:pPr>
-      <w:bookmarkStart w:id="8" w:name="_Toc497215980"/>
+      <w:bookmarkStart w:id="8" w:name="_Toc497218839"/>
       <w:r>
         <w:rPr>
           <w:rFonts w:ascii="Times New Roman" w:hAnsi="Times New Roman" w:cs="Times New Roman"/>
@@ -21927,7 +21787,7 @@
                     <pic:cNvPicPr/>
                   </pic:nvPicPr>
                   <pic:blipFill>
-                    <a:blip r:embed="rId36">
+                    <a:blip r:embed="rId37">
                       <a:extLst>
                         <a:ext uri="{28A0092B-C50C-407E-A947-70E740481C1C}">
                           <a14:useLocalDpi xmlns:a14="http://schemas.microsoft.com/office/drawing/2010/main" val="0"/>
@@ -21968,7 +21828,7 @@
         </w:rPr>
         <w:br w:type="page"/>
       </w:r>
-      <w:bookmarkStart w:id="9" w:name="_Toc497215981"/>
+      <w:bookmarkStart w:id="9" w:name="_Toc497218840"/>
       <w:r>
         <w:rPr>
           <w:rStyle w:val="Titolo3Carattere"/>
@@ -22086,7 +21946,7 @@
                     </pic:cNvPicPr>
                   </pic:nvPicPr>
                   <pic:blipFill>
-                    <a:blip r:embed="rId37">
+                    <a:blip r:embed="rId38">
                       <a:extLst>
                         <a:ext uri="{28A0092B-C50C-407E-A947-70E740481C1C}">
                           <a14:useLocalDpi xmlns:a14="http://schemas.microsoft.com/office/drawing/2010/main" val="0"/>
@@ -22215,7 +22075,7 @@
                     </pic:cNvPicPr>
                   </pic:nvPicPr>
                   <pic:blipFill>
-                    <a:blip r:embed="rId38">
+                    <a:blip r:embed="rId39">
                       <a:extLst>
                         <a:ext uri="{28A0092B-C50C-407E-A947-70E740481C1C}">
                           <a14:useLocalDpi xmlns:a14="http://schemas.microsoft.com/office/drawing/2010/main" val="0"/>
@@ -22362,7 +22222,7 @@
                     </pic:cNvPicPr>
                   </pic:nvPicPr>
                   <pic:blipFill>
-                    <a:blip r:embed="rId39" cstate="print">
+                    <a:blip r:embed="rId40" cstate="print">
                       <a:extLst>
                         <a:ext uri="{28A0092B-C50C-407E-A947-70E740481C1C}">
                           <a14:useLocalDpi xmlns:a14="http://schemas.microsoft.com/office/drawing/2010/main" val="0"/>
@@ -22495,7 +22355,7 @@
                     </pic:cNvPicPr>
                   </pic:nvPicPr>
                   <pic:blipFill>
-                    <a:blip r:embed="rId40" cstate="print">
+                    <a:blip r:embed="rId41" cstate="print">
                       <a:extLst>
                         <a:ext uri="{28A0092B-C50C-407E-A947-70E740481C1C}">
                           <a14:useLocalDpi xmlns:a14="http://schemas.microsoft.com/office/drawing/2010/main" val="0"/>
@@ -22628,7 +22488,7 @@
                     </pic:cNvPicPr>
                   </pic:nvPicPr>
                   <pic:blipFill>
-                    <a:blip r:embed="rId41">
+                    <a:blip r:embed="rId42">
                       <a:extLst>
                         <a:ext uri="{28A0092B-C50C-407E-A947-70E740481C1C}">
                           <a14:useLocalDpi xmlns:a14="http://schemas.microsoft.com/office/drawing/2010/main" val="0"/>
@@ -22760,7 +22620,7 @@
                     </pic:cNvPicPr>
                   </pic:nvPicPr>
                   <pic:blipFill>
-                    <a:blip r:embed="rId42">
+                    <a:blip r:embed="rId43">
                       <a:extLst>
                         <a:ext uri="{28A0092B-C50C-407E-A947-70E740481C1C}">
                           <a14:useLocalDpi xmlns:a14="http://schemas.microsoft.com/office/drawing/2010/main" val="0"/>
@@ -22859,7 +22719,7 @@
                     </pic:cNvPicPr>
                   </pic:nvPicPr>
                   <pic:blipFill>
-                    <a:blip r:embed="rId43">
+                    <a:blip r:embed="rId44">
                       <a:extLst>
                         <a:ext uri="{28A0092B-C50C-407E-A947-70E740481C1C}">
                           <a14:useLocalDpi xmlns:a14="http://schemas.microsoft.com/office/drawing/2010/main" val="0"/>
@@ -22976,7 +22836,7 @@
                     </pic:cNvPicPr>
                   </pic:nvPicPr>
                   <pic:blipFill>
-                    <a:blip r:embed="rId44">
+                    <a:blip r:embed="rId45">
                       <a:extLst>
                         <a:ext uri="{28A0092B-C50C-407E-A947-70E740481C1C}">
                           <a14:useLocalDpi xmlns:a14="http://schemas.microsoft.com/office/drawing/2010/main" val="0"/>
@@ -23100,7 +22960,7 @@
                     </pic:cNvPicPr>
                   </pic:nvPicPr>
                   <pic:blipFill>
-                    <a:blip r:embed="rId45">
+                    <a:blip r:embed="rId46">
                       <a:extLst>
                         <a:ext uri="{28A0092B-C50C-407E-A947-70E740481C1C}">
                           <a14:useLocalDpi xmlns:a14="http://schemas.microsoft.com/office/drawing/2010/main" val="0"/>
@@ -23147,7 +23007,7 @@
           <w:lang w:val="en-GB"/>
         </w:rPr>
       </w:pPr>
-      <w:bookmarkStart w:id="10" w:name="_Toc497215982"/>
+      <w:bookmarkStart w:id="10" w:name="_Toc497218841"/>
       <w:r>
         <w:rPr>
           <w:rFonts w:ascii="Times New Roman" w:hAnsi="Times New Roman" w:cs="Times New Roman"/>
@@ -23166,7 +23026,7 @@
           <w:lang w:val="en-GB"/>
         </w:rPr>
       </w:pPr>
-      <w:bookmarkStart w:id="11" w:name="_Toc497215983"/>
+      <w:bookmarkStart w:id="11" w:name="_Toc497218842"/>
       <w:r>
         <w:rPr>
           <w:rFonts w:ascii="Times New Roman" w:hAnsi="Times New Roman" w:cs="Times New Roman"/>
@@ -23777,7 +23637,7 @@
           <w:lang w:val="en-GB"/>
         </w:rPr>
       </w:pPr>
-      <w:bookmarkStart w:id="12" w:name="_Toc497215984"/>
+      <w:bookmarkStart w:id="12" w:name="_Toc497218843"/>
       <w:r>
         <w:rPr>
           <w:rFonts w:ascii="Times New Roman" w:hAnsi="Times New Roman" w:cs="Times New Roman"/>
@@ -25229,7 +25089,7 @@
                     </pic:cNvPicPr>
                   </pic:nvPicPr>
                   <pic:blipFill>
-                    <a:blip r:embed="rId46">
+                    <a:blip r:embed="rId47">
                       <a:extLst>
                         <a:ext uri="{28A0092B-C50C-407E-A947-70E740481C1C}">
                           <a14:useLocalDpi xmlns:a14="http://schemas.microsoft.com/office/drawing/2010/main" val="0"/>
@@ -25523,7 +25383,7 @@
                     </pic:cNvPicPr>
                   </pic:nvPicPr>
                   <pic:blipFill>
-                    <a:blip r:embed="rId47">
+                    <a:blip r:embed="rId48">
                       <a:extLst>
                         <a:ext uri="{28A0092B-C50C-407E-A947-70E740481C1C}">
                           <a14:useLocalDpi xmlns:a14="http://schemas.microsoft.com/office/drawing/2010/main" val="0"/>
@@ -25668,7 +25528,7 @@
                     </pic:cNvPicPr>
                   </pic:nvPicPr>
                   <pic:blipFill>
-                    <a:blip r:embed="rId48">
+                    <a:blip r:embed="rId49">
                       <a:extLst>
                         <a:ext uri="{28A0092B-C50C-407E-A947-70E740481C1C}">
                           <a14:useLocalDpi xmlns:a14="http://schemas.microsoft.com/office/drawing/2010/main" val="0"/>
@@ -25719,7 +25579,7 @@
           <w:lang w:val="en-GB"/>
         </w:rPr>
       </w:pPr>
-      <w:bookmarkStart w:id="13" w:name="_Toc497215985"/>
+      <w:bookmarkStart w:id="13" w:name="_Toc497218844"/>
       <w:r>
         <w:rPr>
           <w:rFonts w:ascii="Times New Roman" w:hAnsi="Times New Roman" w:cs="Times New Roman"/>
@@ -25741,7 +25601,7 @@
           <w:lang w:val="en-GB"/>
         </w:rPr>
       </w:pPr>
-      <w:bookmarkStart w:id="14" w:name="_Toc497215986"/>
+      <w:bookmarkStart w:id="14" w:name="_Toc497218845"/>
       <w:r>
         <w:rPr>
           <w:rFonts w:ascii="Times New Roman" w:hAnsi="Times New Roman" w:cs="Times New Roman"/>
@@ -25761,7 +25621,7 @@
           <w:lang w:val="en-GB"/>
         </w:rPr>
       </w:pPr>
-      <w:bookmarkStart w:id="15" w:name="_Toc497215987"/>
+      <w:bookmarkStart w:id="15" w:name="_Toc497218846"/>
       <w:r>
         <w:rPr>
           <w:rFonts w:ascii="Times New Roman" w:hAnsi="Times New Roman" w:cs="Times New Roman"/>
@@ -26577,7 +26437,7 @@
           <w:lang w:val="en-GB"/>
         </w:rPr>
       </w:pPr>
-      <w:bookmarkStart w:id="16" w:name="_Toc497215988"/>
+      <w:bookmarkStart w:id="16" w:name="_Toc497218847"/>
       <w:r>
         <w:rPr>
           <w:rFonts w:ascii="Times New Roman" w:hAnsi="Times New Roman" w:cs="Times New Roman"/>
@@ -27564,7 +27424,7 @@
           <w:lang w:val="en-GB"/>
         </w:rPr>
       </w:pPr>
-      <w:bookmarkStart w:id="17" w:name="_Toc497215989"/>
+      <w:bookmarkStart w:id="17" w:name="_Toc497218848"/>
       <w:r>
         <w:rPr>
           <w:rFonts w:ascii="Times New Roman" w:hAnsi="Times New Roman" w:cs="Times New Roman"/>
@@ -28056,7 +27916,7 @@
           <w:lang w:val="en-GB"/>
         </w:rPr>
       </w:pPr>
-      <w:bookmarkStart w:id="18" w:name="_Toc497215990"/>
+      <w:bookmarkStart w:id="18" w:name="_Toc497218849"/>
       <w:r>
         <w:rPr>
           <w:rFonts w:ascii="Times New Roman" w:hAnsi="Times New Roman" w:cs="Times New Roman"/>
@@ -28674,7 +28534,7 @@
           <w:lang w:val="en-GB"/>
         </w:rPr>
       </w:pPr>
-      <w:bookmarkStart w:id="19" w:name="_Toc497215991"/>
+      <w:bookmarkStart w:id="19" w:name="_Toc497218850"/>
       <w:r>
         <w:rPr>
           <w:rFonts w:ascii="Times New Roman" w:hAnsi="Times New Roman" w:cs="Times New Roman"/>
@@ -29292,7 +29152,7 @@
           <w:lang w:val="en-GB"/>
         </w:rPr>
       </w:pPr>
-      <w:bookmarkStart w:id="20" w:name="_Toc497215992"/>
+      <w:bookmarkStart w:id="20" w:name="_Toc497218851"/>
       <w:r>
         <w:rPr>
           <w:rFonts w:ascii="Times New Roman" w:hAnsi="Times New Roman" w:cs="Times New Roman"/>
@@ -29772,7 +29632,7 @@
           <w:lang w:val="en-GB"/>
         </w:rPr>
       </w:pPr>
-      <w:bookmarkStart w:id="21" w:name="_Toc497215993"/>
+      <w:bookmarkStart w:id="21" w:name="_Toc497218852"/>
       <w:r>
         <w:rPr>
           <w:rFonts w:ascii="Times New Roman" w:hAnsi="Times New Roman" w:cs="Times New Roman"/>
@@ -30197,7 +30057,7 @@
           <w:lang w:val="en-GB"/>
         </w:rPr>
       </w:pPr>
-      <w:bookmarkStart w:id="22" w:name="_Toc497215994"/>
+      <w:bookmarkStart w:id="22" w:name="_Toc497218853"/>
       <w:r>
         <w:rPr>
           <w:rFonts w:ascii="Times New Roman" w:hAnsi="Times New Roman" w:cs="Times New Roman"/>
@@ -30684,7 +30544,7 @@
           <w:lang w:val="en-GB"/>
         </w:rPr>
       </w:pPr>
-      <w:bookmarkStart w:id="23" w:name="_Toc497215995"/>
+      <w:bookmarkStart w:id="23" w:name="_Toc497218854"/>
       <w:r>
         <w:rPr>
           <w:rFonts w:ascii="Times New Roman" w:hAnsi="Times New Roman" w:cs="Times New Roman"/>
@@ -31090,7 +30950,7 @@
           <w:lang w:val="en-GB"/>
         </w:rPr>
       </w:pPr>
-      <w:bookmarkStart w:id="24" w:name="_Toc497215996"/>
+      <w:bookmarkStart w:id="24" w:name="_Toc497218855"/>
       <w:r>
         <w:rPr>
           <w:rFonts w:ascii="Times New Roman" w:hAnsi="Times New Roman" w:cs="Times New Roman"/>
@@ -31605,7 +31465,7 @@
           <w:lang w:val="en-GB"/>
         </w:rPr>
       </w:pPr>
-      <w:bookmarkStart w:id="25" w:name="_Toc497215997"/>
+      <w:bookmarkStart w:id="25" w:name="_Toc497218856"/>
       <w:r>
         <w:rPr>
           <w:rFonts w:ascii="Times New Roman" w:hAnsi="Times New Roman" w:cs="Times New Roman"/>
@@ -32011,7 +31871,7 @@
           <w:lang w:val="en-GB"/>
         </w:rPr>
       </w:pPr>
-      <w:bookmarkStart w:id="26" w:name="_Toc497215998"/>
+      <w:bookmarkStart w:id="26" w:name="_Toc497218857"/>
       <w:r>
         <w:rPr>
           <w:rFonts w:ascii="Times New Roman" w:hAnsi="Times New Roman" w:cs="Times New Roman"/>
@@ -32594,7 +32454,7 @@
           <w:lang w:val="en-GB"/>
         </w:rPr>
       </w:pPr>
-      <w:bookmarkStart w:id="27" w:name="_Toc497215999"/>
+      <w:bookmarkStart w:id="27" w:name="_Toc497218858"/>
       <w:r>
         <w:rPr>
           <w:rFonts w:ascii="Times New Roman" w:hAnsi="Times New Roman" w:cs="Times New Roman"/>
@@ -32613,7 +32473,7 @@
           <w:lang w:val="en-GB"/>
         </w:rPr>
       </w:pPr>
-      <w:bookmarkStart w:id="28" w:name="_Toc497216000"/>
+      <w:bookmarkStart w:id="28" w:name="_Toc497218859"/>
       <w:r>
         <w:rPr>
           <w:rFonts w:ascii="Times New Roman" w:hAnsi="Times New Roman" w:cs="Times New Roman"/>
@@ -49931,7 +49791,7 @@
           <w:lang w:val="en-GB"/>
         </w:rPr>
       </w:pPr>
-      <w:bookmarkStart w:id="29" w:name="_Toc497216001"/>
+      <w:bookmarkStart w:id="29" w:name="_Toc497218860"/>
       <w:r>
         <w:rPr>
           <w:rFonts w:ascii="Times New Roman" w:hAnsi="Times New Roman" w:cs="Times New Roman"/>
@@ -49979,7 +49839,7 @@
                     <pic:cNvPicPr/>
                   </pic:nvPicPr>
                   <pic:blipFill>
-                    <a:blip r:embed="rId49">
+                    <a:blip r:embed="rId50">
                       <a:extLst>
                         <a:ext uri="{28A0092B-C50C-407E-A947-70E740481C1C}">
                           <a14:useLocalDpi xmlns:a14="http://schemas.microsoft.com/office/drawing/2010/main" val="0"/>
@@ -50027,7 +49887,7 @@
                     <pic:cNvPicPr/>
                   </pic:nvPicPr>
                   <pic:blipFill>
-                    <a:blip r:embed="rId50">
+                    <a:blip r:embed="rId51">
                       <a:extLst>
                         <a:ext uri="{28A0092B-C50C-407E-A947-70E740481C1C}">
                           <a14:useLocalDpi xmlns:a14="http://schemas.microsoft.com/office/drawing/2010/main" val="0"/>
@@ -51314,7 +51174,7 @@
 </file>
 
 <file path=customXml/itemProps1.xml><?xml version="1.0" encoding="utf-8"?>
-<ds:datastoreItem xmlns:ds="http://schemas.openxmlformats.org/officeDocument/2006/customXml" ds:itemID="{8E15C0A5-227B-40DA-A8AB-70407E0C0C10}">
+<ds:datastoreItem xmlns:ds="http://schemas.openxmlformats.org/officeDocument/2006/customXml" ds:itemID="{C18691FD-2126-4E98-86ED-033270316885}">
   <ds:schemaRefs>
     <ds:schemaRef ds:uri="http://schemas.openxmlformats.org/officeDocument/2006/bibliography"/>
   </ds:schemaRefs>

</xml_diff>

<commit_message>
[Others] Design pattern documentations modified
</commit_message>
<xml_diff>
--- a/Others/DocumentoINGSW_WORD/Documento.docx
+++ b/Others/DocumentoINGSW_WORD/Documento.docx
@@ -196,8 +196,6 @@
             </w:rPr>
             <w:t>Contents</w:t>
           </w:r>
-          <w:bookmarkStart w:id="0" w:name="_GoBack"/>
-          <w:bookmarkEnd w:id="0"/>
         </w:p>
         <w:p>
           <w:pPr>
@@ -2354,7 +2352,7 @@
           <w:lang w:val="en-GB"/>
         </w:rPr>
       </w:pPr>
-      <w:bookmarkStart w:id="1" w:name="_Toc497218832"/>
+      <w:bookmarkStart w:id="0" w:name="_Toc497218832"/>
       <w:r>
         <w:rPr>
           <w:rFonts w:ascii="Times New Roman" w:hAnsi="Times New Roman" w:cs="Times New Roman"/>
@@ -2365,47 +2363,47 @@
         <w:lastRenderedPageBreak/>
         <w:t>Software requirements document</w:t>
       </w:r>
+      <w:bookmarkEnd w:id="0"/>
+    </w:p>
+    <w:p>
+      <w:pPr>
+        <w:pStyle w:val="Titolo2"/>
+        <w:rPr>
+          <w:rFonts w:ascii="Times New Roman" w:hAnsi="Times New Roman" w:cs="Times New Roman"/>
+          <w:color w:val="auto"/>
+          <w:lang w:val="en-GB"/>
+        </w:rPr>
+      </w:pPr>
+      <w:bookmarkStart w:id="1" w:name="_Toc497218833"/>
+      <w:r>
+        <w:rPr>
+          <w:rFonts w:ascii="Times New Roman" w:hAnsi="Times New Roman" w:cs="Times New Roman"/>
+          <w:color w:val="auto"/>
+          <w:lang w:val="en-GB"/>
+        </w:rPr>
+        <w:t>Functional model</w:t>
+      </w:r>
       <w:bookmarkEnd w:id="1"/>
     </w:p>
     <w:p>
       <w:pPr>
-        <w:pStyle w:val="Titolo2"/>
+        <w:pStyle w:val="Titolo3"/>
         <w:rPr>
           <w:rFonts w:ascii="Times New Roman" w:hAnsi="Times New Roman" w:cs="Times New Roman"/>
           <w:color w:val="auto"/>
           <w:lang w:val="en-GB"/>
         </w:rPr>
       </w:pPr>
-      <w:bookmarkStart w:id="2" w:name="_Toc497218833"/>
+      <w:bookmarkStart w:id="2" w:name="_Toc497218834"/>
       <w:r>
         <w:rPr>
           <w:rFonts w:ascii="Times New Roman" w:hAnsi="Times New Roman" w:cs="Times New Roman"/>
           <w:color w:val="auto"/>
           <w:lang w:val="en-GB"/>
         </w:rPr>
-        <w:t>Functional model</w:t>
+        <w:t>Use case diagram</w:t>
       </w:r>
       <w:bookmarkEnd w:id="2"/>
-    </w:p>
-    <w:p>
-      <w:pPr>
-        <w:pStyle w:val="Titolo3"/>
-        <w:rPr>
-          <w:rFonts w:ascii="Times New Roman" w:hAnsi="Times New Roman" w:cs="Times New Roman"/>
-          <w:color w:val="auto"/>
-          <w:lang w:val="en-GB"/>
-        </w:rPr>
-      </w:pPr>
-      <w:bookmarkStart w:id="3" w:name="_Toc497218834"/>
-      <w:r>
-        <w:rPr>
-          <w:rFonts w:ascii="Times New Roman" w:hAnsi="Times New Roman" w:cs="Times New Roman"/>
-          <w:color w:val="auto"/>
-          <w:lang w:val="en-GB"/>
-        </w:rPr>
-        <w:t>Use case diagram</w:t>
-      </w:r>
-      <w:bookmarkEnd w:id="3"/>
     </w:p>
     <w:p>
       <w:pPr>
@@ -2497,7 +2495,7 @@
           <w:lang w:val="en-GB"/>
         </w:rPr>
       </w:pPr>
-      <w:bookmarkStart w:id="4" w:name="_Toc497218835"/>
+      <w:bookmarkStart w:id="3" w:name="_Toc497218835"/>
       <w:r>
         <w:rPr>
           <w:rFonts w:ascii="Times New Roman" w:hAnsi="Times New Roman" w:cs="Times New Roman"/>
@@ -2507,7 +2505,7 @@
         <w:lastRenderedPageBreak/>
         <w:t>Cockburn tables</w:t>
       </w:r>
-      <w:bookmarkEnd w:id="4"/>
+      <w:bookmarkEnd w:id="3"/>
     </w:p>
     <w:p>
       <w:pPr>
@@ -19081,7 +19079,7 @@
           <w:lang w:val="en-GB"/>
         </w:rPr>
       </w:pPr>
-      <w:bookmarkStart w:id="5" w:name="_Toc497218836"/>
+      <w:bookmarkStart w:id="4" w:name="_Toc497218836"/>
       <w:proofErr w:type="spellStart"/>
       <w:r>
         <w:rPr>
@@ -19091,7 +19089,7 @@
         <w:lastRenderedPageBreak/>
         <w:t>Mockup</w:t>
       </w:r>
-      <w:bookmarkEnd w:id="5"/>
+      <w:bookmarkEnd w:id="4"/>
       <w:proofErr w:type="spellEnd"/>
     </w:p>
     <w:p>
@@ -21620,7 +21618,7 @@
           <w:lang w:val="en-GB"/>
         </w:rPr>
       </w:pPr>
-      <w:bookmarkStart w:id="6" w:name="_Toc497218837"/>
+      <w:bookmarkStart w:id="5" w:name="_Toc497218837"/>
       <w:r>
         <w:rPr>
           <w:rFonts w:ascii="Times New Roman" w:hAnsi="Times New Roman" w:cs="Times New Roman"/>
@@ -21629,7 +21627,7 @@
         <w:lastRenderedPageBreak/>
         <w:t>Gantt diagram</w:t>
       </w:r>
-      <w:bookmarkEnd w:id="6"/>
+      <w:bookmarkEnd w:id="5"/>
     </w:p>
     <w:p>
       <w:pPr>
@@ -21721,7 +21719,7 @@
           <w:lang w:val="en-GB"/>
         </w:rPr>
       </w:pPr>
-      <w:bookmarkStart w:id="7" w:name="_Toc497218838"/>
+      <w:bookmarkStart w:id="6" w:name="_Toc497218838"/>
       <w:r>
         <w:rPr>
           <w:rFonts w:ascii="Times New Roman" w:hAnsi="Times New Roman" w:cs="Times New Roman"/>
@@ -21730,25 +21728,25 @@
         <w:lastRenderedPageBreak/>
         <w:t>Domain model</w:t>
       </w:r>
+      <w:bookmarkEnd w:id="6"/>
+    </w:p>
+    <w:p>
+      <w:pPr>
+        <w:pStyle w:val="Titolo3"/>
+        <w:rPr>
+          <w:rFonts w:ascii="Times New Roman" w:hAnsi="Times New Roman" w:cs="Times New Roman"/>
+          <w:lang w:val="en-GB"/>
+        </w:rPr>
+      </w:pPr>
+      <w:bookmarkStart w:id="7" w:name="_Toc497218839"/>
+      <w:r>
+        <w:rPr>
+          <w:rFonts w:ascii="Times New Roman" w:hAnsi="Times New Roman" w:cs="Times New Roman"/>
+          <w:lang w:val="en-GB"/>
+        </w:rPr>
+        <w:t>Analysis class diagram</w:t>
+      </w:r>
       <w:bookmarkEnd w:id="7"/>
-    </w:p>
-    <w:p>
-      <w:pPr>
-        <w:pStyle w:val="Titolo3"/>
-        <w:rPr>
-          <w:rFonts w:ascii="Times New Roman" w:hAnsi="Times New Roman" w:cs="Times New Roman"/>
-          <w:lang w:val="en-GB"/>
-        </w:rPr>
-      </w:pPr>
-      <w:bookmarkStart w:id="8" w:name="_Toc497218839"/>
-      <w:r>
-        <w:rPr>
-          <w:rFonts w:ascii="Times New Roman" w:hAnsi="Times New Roman" w:cs="Times New Roman"/>
-          <w:lang w:val="en-GB"/>
-        </w:rPr>
-        <w:t>Analysis class diagram</w:t>
-      </w:r>
-      <w:bookmarkEnd w:id="8"/>
     </w:p>
     <w:p>
       <w:pPr>
@@ -21828,7 +21826,7 @@
         </w:rPr>
         <w:br w:type="page"/>
       </w:r>
-      <w:bookmarkStart w:id="9" w:name="_Toc497218840"/>
+      <w:bookmarkStart w:id="8" w:name="_Toc497218840"/>
       <w:r>
         <w:rPr>
           <w:rStyle w:val="Titolo3Carattere"/>
@@ -21861,7 +21859,7 @@
         </w:rPr>
         <w:t>diagrams</w:t>
       </w:r>
-      <w:bookmarkEnd w:id="9"/>
+      <w:bookmarkEnd w:id="8"/>
       <w:proofErr w:type="spellEnd"/>
     </w:p>
     <w:p>
@@ -23007,7 +23005,7 @@
           <w:lang w:val="en-GB"/>
         </w:rPr>
       </w:pPr>
-      <w:bookmarkStart w:id="10" w:name="_Toc497218841"/>
+      <w:bookmarkStart w:id="9" w:name="_Toc497218841"/>
       <w:r>
         <w:rPr>
           <w:rFonts w:ascii="Times New Roman" w:hAnsi="Times New Roman" w:cs="Times New Roman"/>
@@ -23016,25 +23014,25 @@
         <w:lastRenderedPageBreak/>
         <w:t>System design document</w:t>
       </w:r>
+      <w:bookmarkEnd w:id="9"/>
+    </w:p>
+    <w:p>
+      <w:pPr>
+        <w:pStyle w:val="Titolo2"/>
+        <w:rPr>
+          <w:rFonts w:ascii="Times New Roman" w:hAnsi="Times New Roman" w:cs="Times New Roman"/>
+          <w:lang w:val="en-GB"/>
+        </w:rPr>
+      </w:pPr>
+      <w:bookmarkStart w:id="10" w:name="_Toc497218842"/>
+      <w:r>
+        <w:rPr>
+          <w:rFonts w:ascii="Times New Roman" w:hAnsi="Times New Roman" w:cs="Times New Roman"/>
+          <w:lang w:val="en-GB"/>
+        </w:rPr>
+        <w:t>Architecture analysis</w:t>
+      </w:r>
       <w:bookmarkEnd w:id="10"/>
-    </w:p>
-    <w:p>
-      <w:pPr>
-        <w:pStyle w:val="Titolo2"/>
-        <w:rPr>
-          <w:rFonts w:ascii="Times New Roman" w:hAnsi="Times New Roman" w:cs="Times New Roman"/>
-          <w:lang w:val="en-GB"/>
-        </w:rPr>
-      </w:pPr>
-      <w:bookmarkStart w:id="11" w:name="_Toc497218842"/>
-      <w:r>
-        <w:rPr>
-          <w:rFonts w:ascii="Times New Roman" w:hAnsi="Times New Roman" w:cs="Times New Roman"/>
-          <w:lang w:val="en-GB"/>
-        </w:rPr>
-        <w:t>Architecture analysis</w:t>
-      </w:r>
-      <w:bookmarkEnd w:id="11"/>
     </w:p>
     <w:p>
       <w:pPr>
@@ -23637,7 +23635,7 @@
           <w:lang w:val="en-GB"/>
         </w:rPr>
       </w:pPr>
-      <w:bookmarkStart w:id="12" w:name="_Toc497218843"/>
+      <w:bookmarkStart w:id="11" w:name="_Toc497218843"/>
       <w:r>
         <w:rPr>
           <w:rFonts w:ascii="Times New Roman" w:hAnsi="Times New Roman" w:cs="Times New Roman"/>
@@ -23646,7 +23644,7 @@
         <w:lastRenderedPageBreak/>
         <w:t>Design pattern used &amp; Implementation choices</w:t>
       </w:r>
-      <w:bookmarkEnd w:id="12"/>
+      <w:bookmarkEnd w:id="11"/>
     </w:p>
     <w:p>
       <w:pPr>
@@ -24383,16 +24381,7 @@
           <w:szCs w:val="24"/>
           <w:lang w:val="en-GB"/>
         </w:rPr>
-        <w:t>to do queries and it manages the results. We want the database receives a request at a time.</w:t>
-      </w:r>
-      <w:r>
-        <w:rPr>
-          <w:rFonts w:ascii="Times New Roman" w:hAnsi="Times New Roman" w:cs="Times New Roman"/>
-          <w:sz w:val="24"/>
-          <w:szCs w:val="24"/>
-          <w:lang w:val="en-GB"/>
-        </w:rPr>
-        <w:t xml:space="preserve"> </w:t>
+        <w:t xml:space="preserve">to do queries and it manages the results. We want the database receives a request at a time. </w:t>
       </w:r>
     </w:p>
     <w:p>
@@ -24515,7 +24504,7 @@
           <w:szCs w:val="24"/>
           <w:lang w:val="en-GB"/>
         </w:rPr>
-        <w:t xml:space="preserve"> technology implemented. In this way </w:t>
+        <w:t xml:space="preserve"> technology implemented. In this way the system is </w:t>
       </w:r>
       <w:r>
         <w:rPr>
@@ -24524,7 +24513,7 @@
           <w:szCs w:val="24"/>
           <w:lang w:val="en-GB"/>
         </w:rPr>
-        <w:t>the system</w:t>
+        <w:t>independent from</w:t>
       </w:r>
       <w:r>
         <w:rPr>
@@ -24533,34 +24522,7 @@
           <w:szCs w:val="24"/>
           <w:lang w:val="en-GB"/>
         </w:rPr>
-        <w:t xml:space="preserve"> is </w:t>
-      </w:r>
-      <w:r>
-        <w:rPr>
-          <w:rFonts w:ascii="Times New Roman" w:hAnsi="Times New Roman" w:cs="Times New Roman"/>
-          <w:sz w:val="24"/>
-          <w:szCs w:val="24"/>
-          <w:lang w:val="en-GB"/>
-        </w:rPr>
-        <w:t>independent from</w:t>
-      </w:r>
-      <w:r>
-        <w:rPr>
-          <w:rFonts w:ascii="Times New Roman" w:hAnsi="Times New Roman" w:cs="Times New Roman"/>
-          <w:sz w:val="24"/>
-          <w:szCs w:val="24"/>
-          <w:lang w:val="en-GB"/>
-        </w:rPr>
-        <w:t xml:space="preserve"> the </w:t>
-      </w:r>
-      <w:r>
-        <w:rPr>
-          <w:rFonts w:ascii="Times New Roman" w:hAnsi="Times New Roman" w:cs="Times New Roman"/>
-          <w:sz w:val="24"/>
-          <w:szCs w:val="24"/>
-          <w:lang w:val="en-GB"/>
-        </w:rPr>
-        <w:t>database technology</w:t>
+        <w:t xml:space="preserve"> the database technology</w:t>
       </w:r>
       <w:r>
         <w:rPr>
@@ -24765,7 +24727,7 @@
           <w:szCs w:val="24"/>
           <w:lang w:val="en-GB"/>
         </w:rPr>
-        <w:t xml:space="preserve"> </w:t>
+        <w:t xml:space="preserve"> Class Listener: it has been introduced to increase the modularity. </w:t>
       </w:r>
       <w:r>
         <w:rPr>
@@ -24774,8 +24736,10 @@
           <w:szCs w:val="24"/>
           <w:lang w:val="en-GB"/>
         </w:rPr>
-        <w:t>Class Listener: it has been introduced to increase th</w:t>
-      </w:r>
+        <w:br/>
+        <w:t xml:space="preserve">This class implements the ActionListener, </w:t>
+      </w:r>
+      <w:proofErr w:type="spellStart"/>
       <w:r>
         <w:rPr>
           <w:rFonts w:ascii="Times New Roman" w:hAnsi="Times New Roman" w:cs="Times New Roman"/>
@@ -24783,8 +24747,9 @@
           <w:szCs w:val="24"/>
           <w:lang w:val="en-GB"/>
         </w:rPr>
-        <w:t xml:space="preserve">e modularity. </w:t>
-      </w:r>
+        <w:t>MouseListener</w:t>
+      </w:r>
+      <w:proofErr w:type="spellEnd"/>
       <w:r>
         <w:rPr>
           <w:rFonts w:ascii="Times New Roman" w:hAnsi="Times New Roman" w:cs="Times New Roman"/>
@@ -24792,8 +24757,7 @@
           <w:szCs w:val="24"/>
           <w:lang w:val="en-GB"/>
         </w:rPr>
-        <w:br/>
-        <w:t xml:space="preserve">This class implements the ActionListener, </w:t>
+        <w:t xml:space="preserve"> and </w:t>
       </w:r>
       <w:proofErr w:type="spellStart"/>
       <w:r>
@@ -24803,7 +24767,7 @@
           <w:szCs w:val="24"/>
           <w:lang w:val="en-GB"/>
         </w:rPr>
-        <w:t>MouseListener</w:t>
+        <w:t>ChangeListener</w:t>
       </w:r>
       <w:proofErr w:type="spellEnd"/>
       <w:r>
@@ -24813,36 +24777,7 @@
           <w:szCs w:val="24"/>
           <w:lang w:val="en-GB"/>
         </w:rPr>
-        <w:t xml:space="preserve"> and </w:t>
-      </w:r>
-      <w:proofErr w:type="spellStart"/>
-      <w:r>
-        <w:rPr>
-          <w:rFonts w:ascii="Times New Roman" w:hAnsi="Times New Roman" w:cs="Times New Roman"/>
-          <w:sz w:val="24"/>
-          <w:szCs w:val="24"/>
-          <w:lang w:val="en-GB"/>
-        </w:rPr>
-        <w:t>ChangeListener</w:t>
-      </w:r>
-      <w:proofErr w:type="spellEnd"/>
-      <w:r>
-        <w:rPr>
-          <w:rFonts w:ascii="Times New Roman" w:hAnsi="Times New Roman" w:cs="Times New Roman"/>
-          <w:sz w:val="24"/>
-          <w:szCs w:val="24"/>
-          <w:lang w:val="en-GB"/>
-        </w:rPr>
-        <w:t xml:space="preserve"> interfaces, so it implements the methods described into the implemented interfaces</w:t>
-      </w:r>
-      <w:r>
-        <w:rPr>
-          <w:rFonts w:ascii="Times New Roman" w:hAnsi="Times New Roman" w:cs="Times New Roman"/>
-          <w:sz w:val="24"/>
-          <w:szCs w:val="24"/>
-          <w:lang w:val="en-GB"/>
-        </w:rPr>
-        <w:t>.</w:t>
+        <w:t xml:space="preserve"> interfaces, so it implements the methods described into the implemented interfaces.</w:t>
       </w:r>
     </w:p>
     <w:p>
@@ -24865,70 +24800,7 @@
           <w:szCs w:val="24"/>
           <w:lang w:val="en-GB"/>
         </w:rPr>
-        <w:t>The</w:t>
-      </w:r>
-      <w:r>
-        <w:rPr>
-          <w:rFonts w:ascii="Times New Roman" w:hAnsi="Times New Roman" w:cs="Times New Roman"/>
-          <w:sz w:val="24"/>
-          <w:szCs w:val="24"/>
-          <w:lang w:val="en-GB"/>
-        </w:rPr>
-        <w:t>s</w:t>
-      </w:r>
-      <w:r>
-        <w:rPr>
-          <w:rFonts w:ascii="Times New Roman" w:hAnsi="Times New Roman" w:cs="Times New Roman"/>
-          <w:sz w:val="24"/>
-          <w:szCs w:val="24"/>
-          <w:lang w:val="en-GB"/>
-        </w:rPr>
-        <w:t>e</w:t>
-      </w:r>
-      <w:r>
-        <w:rPr>
-          <w:rFonts w:ascii="Times New Roman" w:hAnsi="Times New Roman" w:cs="Times New Roman"/>
-          <w:sz w:val="24"/>
-          <w:szCs w:val="24"/>
-          <w:lang w:val="en-GB"/>
-        </w:rPr>
-        <w:t xml:space="preserve"> method</w:t>
-      </w:r>
-      <w:r>
-        <w:rPr>
-          <w:rFonts w:ascii="Times New Roman" w:hAnsi="Times New Roman" w:cs="Times New Roman"/>
-          <w:sz w:val="24"/>
-          <w:szCs w:val="24"/>
-          <w:lang w:val="en-GB"/>
-        </w:rPr>
-        <w:t>s are</w:t>
-      </w:r>
-      <w:r>
-        <w:rPr>
-          <w:rFonts w:ascii="Times New Roman" w:hAnsi="Times New Roman" w:cs="Times New Roman"/>
-          <w:sz w:val="24"/>
-          <w:szCs w:val="24"/>
-          <w:lang w:val="en-GB"/>
-        </w:rPr>
-        <w:t xml:space="preserve"> invoked by the Component o</w:t>
-      </w:r>
-      <w:r>
-        <w:rPr>
-          <w:rFonts w:ascii="Times New Roman" w:hAnsi="Times New Roman" w:cs="Times New Roman"/>
-          <w:sz w:val="24"/>
-          <w:szCs w:val="24"/>
-          <w:lang w:val="en-GB"/>
-        </w:rPr>
-        <w:t xml:space="preserve">bjects and it does something different </w:t>
-      </w:r>
-      <w:r>
-        <w:rPr>
-          <w:rFonts w:ascii="Times New Roman" w:hAnsi="Times New Roman" w:cs="Times New Roman"/>
-          <w:sz w:val="24"/>
-          <w:szCs w:val="24"/>
-          <w:lang w:val="en-GB"/>
-        </w:rPr>
-        <w:t>depending on the object that invoked it.</w:t>
+        <w:t>These methods are invoked by the Component objects and it does something different depending on the object that invoked it.</w:t>
       </w:r>
     </w:p>
     <w:p>
@@ -24976,6 +24848,332 @@
           <w:lang w:val="en-GB"/>
         </w:rPr>
         <w:t xml:space="preserve"> Controller interface: it has been introduced as tag interface.</w:t>
+      </w:r>
+    </w:p>
+    <w:p>
+      <w:pPr>
+        <w:autoSpaceDE w:val="0"/>
+        <w:autoSpaceDN w:val="0"/>
+        <w:adjustRightInd w:val="0"/>
+        <w:spacing w:after="0" w:line="240" w:lineRule="auto"/>
+        <w:rPr>
+          <w:rFonts w:ascii="Times New Roman" w:hAnsi="Times New Roman" w:cs="Times New Roman"/>
+          <w:sz w:val="24"/>
+          <w:szCs w:val="24"/>
+          <w:lang w:val="en-GB"/>
+        </w:rPr>
+      </w:pPr>
+    </w:p>
+    <w:p>
+      <w:pPr>
+        <w:autoSpaceDE w:val="0"/>
+        <w:autoSpaceDN w:val="0"/>
+        <w:adjustRightInd w:val="0"/>
+        <w:spacing w:after="0" w:line="240" w:lineRule="auto"/>
+        <w:rPr>
+          <w:rFonts w:ascii="Times New Roman" w:hAnsi="Times New Roman" w:cs="Times New Roman"/>
+          <w:sz w:val="24"/>
+          <w:szCs w:val="24"/>
+          <w:lang w:val="en-GB"/>
+        </w:rPr>
+      </w:pPr>
+      <w:r>
+        <w:rPr>
+          <w:rFonts w:ascii="Times New Roman" w:hAnsi="Times New Roman" w:cs="Times New Roman"/>
+          <w:b/>
+          <w:sz w:val="24"/>
+          <w:szCs w:val="24"/>
+          <w:lang w:val="en-GB"/>
+        </w:rPr>
+        <w:t xml:space="preserve">3: </w:t>
+      </w:r>
+      <w:r>
+        <w:rPr>
+          <w:rFonts w:ascii="Times New Roman" w:hAnsi="Times New Roman" w:cs="Times New Roman"/>
+          <w:sz w:val="24"/>
+          <w:szCs w:val="24"/>
+          <w:lang w:val="en-GB"/>
+        </w:rPr>
+        <w:t xml:space="preserve">Classes </w:t>
+      </w:r>
+      <w:proofErr w:type="spellStart"/>
+      <w:r>
+        <w:rPr>
+          <w:rFonts w:ascii="Times New Roman" w:hAnsi="Times New Roman" w:cs="Times New Roman"/>
+          <w:sz w:val="24"/>
+          <w:szCs w:val="24"/>
+          <w:lang w:val="en-GB"/>
+        </w:rPr>
+        <w:t>Registry_Controller</w:t>
+      </w:r>
+      <w:proofErr w:type="spellEnd"/>
+      <w:r>
+        <w:rPr>
+          <w:rFonts w:ascii="Times New Roman" w:hAnsi="Times New Roman" w:cs="Times New Roman"/>
+          <w:sz w:val="24"/>
+          <w:szCs w:val="24"/>
+          <w:lang w:val="en-GB"/>
+        </w:rPr>
+        <w:t xml:space="preserve">, </w:t>
+      </w:r>
+      <w:proofErr w:type="spellStart"/>
+      <w:r>
+        <w:rPr>
+          <w:rFonts w:ascii="Times New Roman" w:hAnsi="Times New Roman" w:cs="Times New Roman"/>
+          <w:sz w:val="24"/>
+          <w:szCs w:val="24"/>
+          <w:lang w:val="en-GB"/>
+        </w:rPr>
+        <w:t>BillsQueue_Controller</w:t>
+      </w:r>
+      <w:proofErr w:type="spellEnd"/>
+      <w:r>
+        <w:rPr>
+          <w:rFonts w:ascii="Times New Roman" w:hAnsi="Times New Roman" w:cs="Times New Roman"/>
+          <w:sz w:val="24"/>
+          <w:szCs w:val="24"/>
+          <w:lang w:val="en-GB"/>
+        </w:rPr>
+        <w:t xml:space="preserve">, </w:t>
+      </w:r>
+      <w:proofErr w:type="spellStart"/>
+      <w:r>
+        <w:rPr>
+          <w:rFonts w:ascii="Times New Roman" w:hAnsi="Times New Roman" w:cs="Times New Roman"/>
+          <w:sz w:val="24"/>
+          <w:szCs w:val="24"/>
+          <w:lang w:val="en-GB"/>
+        </w:rPr>
+        <w:t>InjunctionQueue_Controller</w:t>
+      </w:r>
+      <w:proofErr w:type="spellEnd"/>
+      <w:r>
+        <w:rPr>
+          <w:rFonts w:ascii="Times New Roman" w:hAnsi="Times New Roman" w:cs="Times New Roman"/>
+          <w:sz w:val="24"/>
+          <w:szCs w:val="24"/>
+          <w:lang w:val="en-GB"/>
+        </w:rPr>
+        <w:t xml:space="preserve">: </w:t>
+      </w:r>
+      <w:proofErr w:type="spellStart"/>
+      <w:r>
+        <w:rPr>
+          <w:rFonts w:ascii="Times New Roman" w:hAnsi="Times New Roman" w:cs="Times New Roman"/>
+          <w:sz w:val="24"/>
+          <w:szCs w:val="24"/>
+          <w:lang w:val="en-GB"/>
+        </w:rPr>
+        <w:t>MainController</w:t>
+      </w:r>
+      <w:proofErr w:type="spellEnd"/>
+      <w:r>
+        <w:rPr>
+          <w:rFonts w:ascii="Times New Roman" w:hAnsi="Times New Roman" w:cs="Times New Roman"/>
+          <w:sz w:val="24"/>
+          <w:szCs w:val="24"/>
+          <w:lang w:val="en-GB"/>
+        </w:rPr>
+        <w:t xml:space="preserve"> class (which is present into the Analysis’ class diagram) was </w:t>
+      </w:r>
+      <w:proofErr w:type="spellStart"/>
+      <w:r>
+        <w:rPr>
+          <w:rFonts w:ascii="Times New Roman" w:hAnsi="Times New Roman" w:cs="Times New Roman"/>
+          <w:sz w:val="24"/>
+          <w:szCs w:val="24"/>
+          <w:lang w:val="en-GB"/>
+        </w:rPr>
+        <w:t>splitted</w:t>
+      </w:r>
+      <w:proofErr w:type="spellEnd"/>
+      <w:r>
+        <w:rPr>
+          <w:rFonts w:ascii="Times New Roman" w:hAnsi="Times New Roman" w:cs="Times New Roman"/>
+          <w:sz w:val="24"/>
+          <w:szCs w:val="24"/>
+          <w:lang w:val="en-GB"/>
+        </w:rPr>
+        <w:t xml:space="preserve">, during the design phase, into these 3 classes: </w:t>
+      </w:r>
+      <w:proofErr w:type="spellStart"/>
+      <w:r>
+        <w:rPr>
+          <w:rFonts w:ascii="Times New Roman" w:hAnsi="Times New Roman" w:cs="Times New Roman"/>
+          <w:sz w:val="24"/>
+          <w:szCs w:val="24"/>
+          <w:lang w:val="en-GB"/>
+        </w:rPr>
+        <w:t>Registry_Controller</w:t>
+      </w:r>
+      <w:proofErr w:type="spellEnd"/>
+      <w:r>
+        <w:rPr>
+          <w:rFonts w:ascii="Times New Roman" w:hAnsi="Times New Roman" w:cs="Times New Roman"/>
+          <w:sz w:val="24"/>
+          <w:szCs w:val="24"/>
+          <w:lang w:val="en-GB"/>
+        </w:rPr>
+        <w:t xml:space="preserve">, </w:t>
+      </w:r>
+      <w:proofErr w:type="spellStart"/>
+      <w:r>
+        <w:rPr>
+          <w:rFonts w:ascii="Times New Roman" w:hAnsi="Times New Roman" w:cs="Times New Roman"/>
+          <w:sz w:val="24"/>
+          <w:szCs w:val="24"/>
+          <w:lang w:val="en-GB"/>
+        </w:rPr>
+        <w:t>BillsQueue_Controller</w:t>
+      </w:r>
+      <w:proofErr w:type="spellEnd"/>
+      <w:r>
+        <w:rPr>
+          <w:rFonts w:ascii="Times New Roman" w:hAnsi="Times New Roman" w:cs="Times New Roman"/>
+          <w:sz w:val="24"/>
+          <w:szCs w:val="24"/>
+          <w:lang w:val="en-GB"/>
+        </w:rPr>
+        <w:t xml:space="preserve">, </w:t>
+      </w:r>
+      <w:proofErr w:type="spellStart"/>
+      <w:r>
+        <w:rPr>
+          <w:rFonts w:ascii="Times New Roman" w:hAnsi="Times New Roman" w:cs="Times New Roman"/>
+          <w:sz w:val="24"/>
+          <w:szCs w:val="24"/>
+          <w:lang w:val="en-GB"/>
+        </w:rPr>
+        <w:t>InjunctionQueue_Controller</w:t>
+      </w:r>
+      <w:proofErr w:type="spellEnd"/>
+      <w:r>
+        <w:rPr>
+          <w:rFonts w:ascii="Times New Roman" w:hAnsi="Times New Roman" w:cs="Times New Roman"/>
+          <w:sz w:val="24"/>
+          <w:szCs w:val="24"/>
+          <w:lang w:val="en-GB"/>
+        </w:rPr>
+        <w:t>. In this w</w:t>
+      </w:r>
+      <w:r>
+        <w:rPr>
+          <w:rFonts w:ascii="Times New Roman" w:hAnsi="Times New Roman" w:cs="Times New Roman"/>
+          <w:sz w:val="24"/>
+          <w:szCs w:val="24"/>
+          <w:lang w:val="en-GB"/>
+        </w:rPr>
+        <w:t>ay we increased the modularity</w:t>
+      </w:r>
+      <w:r>
+        <w:rPr>
+          <w:rFonts w:ascii="Times New Roman" w:hAnsi="Times New Roman" w:cs="Times New Roman"/>
+          <w:sz w:val="24"/>
+          <w:szCs w:val="24"/>
+          <w:lang w:val="en-GB"/>
+        </w:rPr>
+        <w:t xml:space="preserve"> and we </w:t>
+      </w:r>
+      <w:proofErr w:type="spellStart"/>
+      <w:r>
+        <w:rPr>
+          <w:rFonts w:ascii="Times New Roman" w:hAnsi="Times New Roman" w:cs="Times New Roman"/>
+          <w:sz w:val="24"/>
+          <w:szCs w:val="24"/>
+          <w:lang w:val="en-GB"/>
+        </w:rPr>
+        <w:t>patitioned</w:t>
+      </w:r>
+      <w:proofErr w:type="spellEnd"/>
+      <w:r>
+        <w:rPr>
+          <w:rFonts w:ascii="Times New Roman" w:hAnsi="Times New Roman" w:cs="Times New Roman"/>
+          <w:sz w:val="24"/>
+          <w:szCs w:val="24"/>
+          <w:lang w:val="en-GB"/>
+        </w:rPr>
+        <w:t xml:space="preserve"> the </w:t>
+      </w:r>
+      <w:proofErr w:type="spellStart"/>
+      <w:r>
+        <w:rPr>
+          <w:rFonts w:ascii="Times New Roman" w:hAnsi="Times New Roman" w:cs="Times New Roman"/>
+          <w:sz w:val="24"/>
+          <w:szCs w:val="24"/>
+          <w:lang w:val="en-GB"/>
+        </w:rPr>
+        <w:t>MainController’s</w:t>
+      </w:r>
+      <w:proofErr w:type="spellEnd"/>
+      <w:r>
+        <w:rPr>
+          <w:rFonts w:ascii="Times New Roman" w:hAnsi="Times New Roman" w:cs="Times New Roman"/>
+          <w:sz w:val="24"/>
+          <w:szCs w:val="24"/>
+          <w:lang w:val="en-GB"/>
+        </w:rPr>
+        <w:t xml:space="preserve"> responsabilities</w:t>
+      </w:r>
+      <w:bookmarkStart w:id="12" w:name="_GoBack"/>
+      <w:bookmarkEnd w:id="12"/>
+      <w:r>
+        <w:rPr>
+          <w:rFonts w:ascii="Times New Roman" w:hAnsi="Times New Roman" w:cs="Times New Roman"/>
+          <w:sz w:val="24"/>
+          <w:szCs w:val="24"/>
+          <w:lang w:val="en-GB"/>
+        </w:rPr>
+        <w:t>: e</w:t>
+      </w:r>
+      <w:r>
+        <w:rPr>
+          <w:rFonts w:ascii="Times New Roman" w:hAnsi="Times New Roman" w:cs="Times New Roman"/>
+          <w:sz w:val="24"/>
+          <w:szCs w:val="24"/>
+          <w:lang w:val="en-GB"/>
+        </w:rPr>
+        <w:t>ach one of these</w:t>
+      </w:r>
+      <w:r>
+        <w:rPr>
+          <w:rFonts w:ascii="Times New Roman" w:hAnsi="Times New Roman" w:cs="Times New Roman"/>
+          <w:sz w:val="24"/>
+          <w:szCs w:val="24"/>
+          <w:lang w:val="en-GB"/>
+        </w:rPr>
+        <w:t xml:space="preserve"> 3 classes manages </w:t>
+      </w:r>
+      <w:r>
+        <w:rPr>
+          <w:rFonts w:ascii="Times New Roman" w:hAnsi="Times New Roman" w:cs="Times New Roman"/>
+          <w:sz w:val="24"/>
+          <w:szCs w:val="24"/>
+          <w:lang w:val="en-GB"/>
+        </w:rPr>
+        <w:t>one of the 3 panels present into the main view (Registry Management, Bills Queue, Injunctions Queue).</w:t>
+      </w:r>
+    </w:p>
+    <w:p>
+      <w:pPr>
+        <w:autoSpaceDE w:val="0"/>
+        <w:autoSpaceDN w:val="0"/>
+        <w:adjustRightInd w:val="0"/>
+        <w:spacing w:after="0" w:line="240" w:lineRule="auto"/>
+        <w:rPr>
+          <w:rFonts w:ascii="Times New Roman" w:hAnsi="Times New Roman" w:cs="Times New Roman"/>
+          <w:sz w:val="24"/>
+          <w:szCs w:val="24"/>
+          <w:lang w:val="en-GB"/>
+        </w:rPr>
+      </w:pPr>
+      <w:r>
+        <w:rPr>
+          <w:rFonts w:ascii="Times New Roman" w:hAnsi="Times New Roman" w:cs="Times New Roman"/>
+          <w:sz w:val="24"/>
+          <w:szCs w:val="24"/>
+          <w:lang w:val="en-GB"/>
+        </w:rPr>
+        <w:tab/>
       </w:r>
     </w:p>
     <w:p>
@@ -32264,35 +32462,7 @@
                 <w:rFonts w:ascii="Times New Roman" w:hAnsi="Times New Roman" w:cs="Times New Roman"/>
                 <w:lang w:val="en-GB"/>
               </w:rPr>
-              <w:t>The operator selects a</w:t>
-            </w:r>
-            <w:r>
-              <w:rPr>
-                <w:rFonts w:ascii="Times New Roman" w:hAnsi="Times New Roman" w:cs="Times New Roman"/>
-                <w:lang w:val="en-GB"/>
-              </w:rPr>
-              <w:t>n injunction</w:t>
-            </w:r>
-            <w:r>
-              <w:rPr>
-                <w:rFonts w:ascii="Times New Roman" w:hAnsi="Times New Roman" w:cs="Times New Roman"/>
-                <w:lang w:val="en-GB"/>
-              </w:rPr>
-              <w:t xml:space="preserve"> from the</w:t>
-            </w:r>
-            <w:r>
-              <w:rPr>
-                <w:rFonts w:ascii="Times New Roman" w:hAnsi="Times New Roman" w:cs="Times New Roman"/>
-                <w:lang w:val="en-GB"/>
-              </w:rPr>
-              <w:t xml:space="preserve"> injunctions</w:t>
-            </w:r>
-            <w:r>
-              <w:rPr>
-                <w:rFonts w:ascii="Times New Roman" w:hAnsi="Times New Roman" w:cs="Times New Roman"/>
-                <w:lang w:val="en-GB"/>
-              </w:rPr>
-              <w:t>’ table that has been payed and presses “Confirm button”</w:t>
+              <w:t>The operator selects an injunction from the injunctions’ table that has been payed and presses “Confirm button”</w:t>
             </w:r>
           </w:p>
         </w:tc>
@@ -50660,6 +50830,7 @@
   <w:style w:type="character" w:default="1" w:styleId="Carpredefinitoparagrafo">
     <w:name w:val="Default Paragraph Font"/>
     <w:uiPriority w:val="1"/>
+    <w:semiHidden/>
     <w:unhideWhenUsed/>
   </w:style>
   <w:style w:type="table" w:default="1" w:styleId="Tabellanormale">
@@ -51174,7 +51345,7 @@
 </file>
 
 <file path=customXml/itemProps1.xml><?xml version="1.0" encoding="utf-8"?>
-<ds:datastoreItem xmlns:ds="http://schemas.openxmlformats.org/officeDocument/2006/customXml" ds:itemID="{C18691FD-2126-4E98-86ED-033270316885}">
+<ds:datastoreItem xmlns:ds="http://schemas.openxmlformats.org/officeDocument/2006/customXml" ds:itemID="{083CA0EC-B190-4A91-B0A5-E4743CB2CDB0}">
   <ds:schemaRefs>
     <ds:schemaRef ds:uri="http://schemas.openxmlformats.org/officeDocument/2006/bibliography"/>
   </ds:schemaRefs>

</xml_diff>